<commit_message>
Anforderungen übersetzt und in den Abschlussbericht eingefügt
</commit_message>
<xml_diff>
--- a/Praktikumsbericht/Vorlage Praktikumsbericht 2019.docx
+++ b/Praktikumsbericht/Vorlage Praktikumsbericht 2019.docx
@@ -422,37 +422,101 @@
     </w:p>
     <w:p>
       <w:pPr>
-        <w:jc w:val="both"/>
-        <w:rPr>
-          <w:rStyle w:val="SchwacheHervorhebung"/>
-        </w:rPr>
-      </w:pPr>
-      <w:r>
-        <w:rPr>
-          <w:rStyle w:val="SchwacheHervorhebung"/>
-        </w:rPr>
-        <w:t>Mind.</w:t>
-      </w:r>
-      <w:r>
-        <w:rPr>
-          <w:rStyle w:val="SchwacheHervorhebung"/>
-        </w:rPr>
+        <w:pStyle w:val="Listenabsatz"/>
+        <w:numPr>
+          <w:ilvl w:val="0"/>
+          <w:numId w:val="2"/>
+        </w:numPr>
+      </w:pPr>
+      <w:r>
+        <w:t>Das Programm muss dem Benutzer die Möglichkeit  bieten die Konfiguration über eine intuitive Benutzeroberfläche zu verändern.</w:t>
+      </w:r>
+    </w:p>
+    <w:p>
+      <w:pPr>
+        <w:pStyle w:val="Listenabsatz"/>
+        <w:numPr>
+          <w:ilvl w:val="0"/>
+          <w:numId w:val="2"/>
+        </w:numPr>
+      </w:pPr>
+      <w:r>
+        <w:t>Das Programm darf keine Daten verlieren, wenn es abrupt beendet wird.</w:t>
+      </w:r>
+    </w:p>
+    <w:p>
+      <w:pPr>
+        <w:pStyle w:val="Listenabsatz"/>
+        <w:numPr>
+          <w:ilvl w:val="0"/>
+          <w:numId w:val="2"/>
+        </w:numPr>
+      </w:pPr>
+      <w:r>
+        <w:t>Das Programm darf die Dateien nicht verändern, auch wenn während des Kopiervorgang ein Fehler auftritt.</w:t>
+      </w:r>
+    </w:p>
+    <w:p>
+      <w:pPr>
+        <w:pStyle w:val="Listenabsatz"/>
+        <w:numPr>
+          <w:ilvl w:val="0"/>
+          <w:numId w:val="2"/>
+        </w:numPr>
+      </w:pPr>
+      <w:r>
+        <w:t xml:space="preserve">Das Programm sollte </w:t>
+      </w:r>
+      <w:r>
+        <w:t xml:space="preserve">dem </w:t>
+      </w:r>
+      <w:r>
+        <w:t>Benutzer</w:t>
+      </w:r>
+      <w:r>
         <w:t xml:space="preserve"> </w:t>
+      </w:r>
+      <w:r>
+        <w:t>die Möglichkeit bieten, sowohl in einem bestimmten Zeitabstand, als auch manuell das Backup zu starten.</w:t>
+      </w:r>
+    </w:p>
+    <w:p>
+      <w:pPr>
+        <w:pStyle w:val="Listenabsatz"/>
+        <w:numPr>
+          <w:ilvl w:val="0"/>
+          <w:numId w:val="2"/>
+        </w:numPr>
+      </w:pPr>
+      <w:r>
+        <w:t>Das Programm sollte dem Benutzer die Möglichkeit bieten, das Backup zu komprimieren</w:t>
+      </w:r>
+      <w:r>
+        <w:t>.</w:t>
+      </w:r>
+    </w:p>
+    <w:p>
+      <w:pPr>
+        <w:pStyle w:val="Listenabsatz"/>
+        <w:numPr>
+          <w:ilvl w:val="0"/>
+          <w:numId w:val="2"/>
+        </w:numPr>
+      </w:pPr>
+      <w:r>
+        <w:t>Das Programm sollte</w:t>
+      </w:r>
+      <w:r>
+        <w:t xml:space="preserve"> dem Benutzer</w:t>
+      </w:r>
+      <w:r>
+        <w:t xml:space="preserve"> </w:t>
+      </w:r>
+      <w:r>
+        <w:t>die Möglichkeit bieten, eine andere Sprache einzustellen.</w:t>
       </w:r>
       <w:bookmarkStart w:id="0" w:name="_GoBack"/>
       <w:bookmarkEnd w:id="0"/>
-      <w:r>
-        <w:rPr>
-          <w:rStyle w:val="SchwacheHervorhebung"/>
-        </w:rPr>
-        <w:t>5 nummerierte Anforderungen formuliert mit Satzschablone. Etwaige Auflistungen (z.B. Betriebssysteme, Plattformen, Browser, …) am Ende dieses Abschnitts einfügen.</w:t>
-      </w:r>
-      <w:r>
-        <w:rPr>
-          <w:rStyle w:val="SchwacheHervorhebung"/>
-        </w:rPr>
-        <w:t xml:space="preserve"> Sofern zutreffend oder möglich, erstellen Sie eine Priorisierung.</w:t>
-      </w:r>
     </w:p>
     <w:p>
       <w:pPr>
@@ -650,6 +714,7 @@
         <w:jc w:val="both"/>
       </w:pPr>
       <w:r>
+        <w:lastRenderedPageBreak/>
         <w:t>Erfüllte Anforderungen</w:t>
       </w:r>
     </w:p>
@@ -680,29 +745,7 @@
         <w:rPr>
           <w:rStyle w:val="SchwacheHervorhebung"/>
         </w:rPr>
-        <w:t xml:space="preserve">Zeigen Sie anhand von Fotos oder Screenshots, wie Ihr Prototyp </w:t>
-      </w:r>
-      <w:proofErr w:type="gramStart"/>
-      <w:r>
-        <w:rPr>
-          <w:rStyle w:val="SchwacheHervorhebung"/>
-        </w:rPr>
-        <w:t xml:space="preserve">die </w:t>
-      </w:r>
-      <w:proofErr w:type="spellStart"/>
-      <w:r>
-        <w:rPr>
-          <w:rStyle w:val="SchwacheHervorhebung"/>
-        </w:rPr>
-        <w:t>Eingangs</w:t>
-      </w:r>
-      <w:proofErr w:type="spellEnd"/>
-      <w:proofErr w:type="gramEnd"/>
-      <w:r>
-        <w:rPr>
-          <w:rStyle w:val="SchwacheHervorhebung"/>
-        </w:rPr>
-        <w:t xml:space="preserve"> beschriebenen User Stories nachbildet. Referenzieren Sie entsprechend die (nicht) erfüllten Anforderungen (max. 2 Seiten).</w:t>
+        <w:t>Zeigen Sie anhand von Fotos oder Screenshots, wie Ihr Prototyp die Eingangs beschriebenen User Stories nachbildet. Referenzieren Sie entsprechend die (nicht) erfüllten Anforderungen (max. 2 Seiten).</w:t>
       </w:r>
     </w:p>
     <w:p>
@@ -711,7 +754,6 @@
         <w:jc w:val="both"/>
       </w:pPr>
       <w:r>
-        <w:lastRenderedPageBreak/>
         <w:t>Reflexion</w:t>
       </w:r>
     </w:p>
@@ -1022,6 +1064,95 @@
 <file path=word/numbering.xml><?xml version="1.0" encoding="utf-8"?>
 <w:numbering xmlns:wpc="http://schemas.microsoft.com/office/word/2010/wordprocessingCanvas" xmlns:cx="http://schemas.microsoft.com/office/drawing/2014/chartex" xmlns:cx1="http://schemas.microsoft.com/office/drawing/2015/9/8/chartex" xmlns:cx2="http://schemas.microsoft.com/office/drawing/2015/10/21/chartex" xmlns:cx3="http://schemas.microsoft.com/office/drawing/2016/5/9/chartex" xmlns:cx4="http://schemas.microsoft.com/office/drawing/2016/5/10/chartex" xmlns:cx5="http://schemas.microsoft.com/office/drawing/2016/5/11/chartex" xmlns:cx6="http://schemas.microsoft.com/office/drawing/2016/5/12/chartex" xmlns:cx7="http://schemas.microsoft.com/office/drawing/2016/5/13/chartex" xmlns:cx8="http://schemas.microsoft.com/office/drawing/2016/5/14/chartex" xmlns:mc="http://schemas.openxmlformats.org/markup-compatibility/2006" xmlns:aink="http://schemas.microsoft.com/office/drawing/2016/ink" xmlns:am3d="http://schemas.microsoft.com/office/drawing/2017/model3d" xmlns:o="urn:schemas-microsoft-com:office:office" xmlns:r="http://schemas.openxmlformats.org/officeDocument/2006/relationships" xmlns:m="http://schemas.openxmlformats.org/officeDocument/2006/math" xmlns:v="urn:schemas-microsoft-com:vml" xmlns:wp14="http://schemas.microsoft.com/office/word/2010/wordprocessingDrawing" xmlns:wp="http://schemas.openxmlformats.org/drawingml/2006/wordprocessingDrawing" xmlns:w10="urn:schemas-microsoft-com:office:word" xmlns:w="http://schemas.openxmlformats.org/wordprocessingml/2006/main" xmlns:w14="http://schemas.microsoft.com/office/word/2010/wordml" xmlns:w15="http://schemas.microsoft.com/office/word/2012/wordml" xmlns:w16cid="http://schemas.microsoft.com/office/word/2016/wordml/cid" xmlns:w16se="http://schemas.microsoft.com/office/word/2015/wordml/symex" xmlns:wpg="http://schemas.microsoft.com/office/word/2010/wordprocessingGroup" xmlns:wpi="http://schemas.microsoft.com/office/word/2010/wordprocessingInk" xmlns:wne="http://schemas.microsoft.com/office/word/2006/wordml" xmlns:wps="http://schemas.microsoft.com/office/word/2010/wordprocessingShape" mc:Ignorable="w14 w15 w16se w16cid wp14">
   <w:abstractNum w:abstractNumId="0" w15:restartNumberingAfterBreak="0">
+    <w:nsid w:val="14605715"/>
+    <w:multiLevelType w:val="hybridMultilevel"/>
+    <w:tmpl w:val="6CFC8A14"/>
+    <w:lvl w:ilvl="0" w:tplc="0407000F">
+      <w:start w:val="1"/>
+      <w:numFmt w:val="decimal"/>
+      <w:lvlText w:val="%1."/>
+      <w:lvlJc w:val="left"/>
+      <w:pPr>
+        <w:ind w:left="720" w:hanging="360"/>
+      </w:pPr>
+      <w:rPr>
+        <w:rFonts w:hint="default"/>
+      </w:rPr>
+    </w:lvl>
+    <w:lvl w:ilvl="1" w:tplc="04070019" w:tentative="1">
+      <w:start w:val="1"/>
+      <w:numFmt w:val="lowerLetter"/>
+      <w:lvlText w:val="%2."/>
+      <w:lvlJc w:val="left"/>
+      <w:pPr>
+        <w:ind w:left="1440" w:hanging="360"/>
+      </w:pPr>
+    </w:lvl>
+    <w:lvl w:ilvl="2" w:tplc="0407001B" w:tentative="1">
+      <w:start w:val="1"/>
+      <w:numFmt w:val="lowerRoman"/>
+      <w:lvlText w:val="%3."/>
+      <w:lvlJc w:val="right"/>
+      <w:pPr>
+        <w:ind w:left="2160" w:hanging="180"/>
+      </w:pPr>
+    </w:lvl>
+    <w:lvl w:ilvl="3" w:tplc="0407000F" w:tentative="1">
+      <w:start w:val="1"/>
+      <w:numFmt w:val="decimal"/>
+      <w:lvlText w:val="%4."/>
+      <w:lvlJc w:val="left"/>
+      <w:pPr>
+        <w:ind w:left="2880" w:hanging="360"/>
+      </w:pPr>
+    </w:lvl>
+    <w:lvl w:ilvl="4" w:tplc="04070019" w:tentative="1">
+      <w:start w:val="1"/>
+      <w:numFmt w:val="lowerLetter"/>
+      <w:lvlText w:val="%5."/>
+      <w:lvlJc w:val="left"/>
+      <w:pPr>
+        <w:ind w:left="3600" w:hanging="360"/>
+      </w:pPr>
+    </w:lvl>
+    <w:lvl w:ilvl="5" w:tplc="0407001B" w:tentative="1">
+      <w:start w:val="1"/>
+      <w:numFmt w:val="lowerRoman"/>
+      <w:lvlText w:val="%6."/>
+      <w:lvlJc w:val="right"/>
+      <w:pPr>
+        <w:ind w:left="4320" w:hanging="180"/>
+      </w:pPr>
+    </w:lvl>
+    <w:lvl w:ilvl="6" w:tplc="0407000F" w:tentative="1">
+      <w:start w:val="1"/>
+      <w:numFmt w:val="decimal"/>
+      <w:lvlText w:val="%7."/>
+      <w:lvlJc w:val="left"/>
+      <w:pPr>
+        <w:ind w:left="5040" w:hanging="360"/>
+      </w:pPr>
+    </w:lvl>
+    <w:lvl w:ilvl="7" w:tplc="04070019" w:tentative="1">
+      <w:start w:val="1"/>
+      <w:numFmt w:val="lowerLetter"/>
+      <w:lvlText w:val="%8."/>
+      <w:lvlJc w:val="left"/>
+      <w:pPr>
+        <w:ind w:left="5760" w:hanging="360"/>
+      </w:pPr>
+    </w:lvl>
+    <w:lvl w:ilvl="8" w:tplc="0407001B" w:tentative="1">
+      <w:start w:val="1"/>
+      <w:numFmt w:val="lowerRoman"/>
+      <w:lvlText w:val="%9."/>
+      <w:lvlJc w:val="right"/>
+      <w:pPr>
+        <w:ind w:left="6480" w:hanging="180"/>
+      </w:pPr>
+    </w:lvl>
+  </w:abstractNum>
+  <w:abstractNum w:abstractNumId="1" w15:restartNumberingAfterBreak="0">
     <w:nsid w:val="5271793F"/>
     <w:multiLevelType w:val="hybridMultilevel"/>
     <w:tmpl w:val="0A861D40"/>
@@ -1135,6 +1266,9 @@
     </w:lvl>
   </w:abstractNum>
   <w:num w:numId="1">
+    <w:abstractNumId w:val="1"/>
+  </w:num>
+  <w:num w:numId="2">
     <w:abstractNumId w:val="0"/>
   </w:num>
 </w:numbering>
@@ -2040,7 +2174,7 @@
 </file>
 
 <file path=customXml/itemProps1.xml><?xml version="1.0" encoding="utf-8"?>
-<ds:datastoreItem xmlns:ds="http://schemas.openxmlformats.org/officeDocument/2006/customXml" ds:itemID="{EDD18338-8AF4-4141-86B0-A8B3A1B57A5B}">
+<ds:datastoreItem xmlns:ds="http://schemas.openxmlformats.org/officeDocument/2006/customXml" ds:itemID="{96C9F57D-B10A-49B9-A2C8-5F8BB93A5272}">
   <ds:schemaRefs>
     <ds:schemaRef ds:uri="http://schemas.openxmlformats.org/officeDocument/2006/bibliography"/>
   </ds:schemaRefs>

</xml_diff>

<commit_message>
class diagrams and more cleanup of namespace change from 738ba50d8f981a6f15bf82d2d6992c458b1ee596
</commit_message>
<xml_diff>
--- a/Praktikumsbericht/Vorlage Praktikumsbericht 2019.docx
+++ b/Praktikumsbericht/Vorlage Praktikumsbericht 2019.docx
@@ -429,7 +429,13 @@
         </w:numPr>
       </w:pPr>
       <w:r>
-        <w:t>Das Programm muss dem Benutzer die Möglichkeit  bieten die Konfiguration über eine intuitive Benutzeroberfläche zu verändern.</w:t>
+        <w:t xml:space="preserve">Das Programm muss dem Benutzer die </w:t>
+      </w:r>
+      <w:r>
+        <w:t>Möglichkeit bieten</w:t>
+      </w:r>
+      <w:r>
+        <w:t xml:space="preserve"> die Konfiguration über eine intuitive Benutzeroberfläche zu verändern.</w:t>
       </w:r>
     </w:p>
     <w:p>
@@ -477,7 +483,12 @@
         <w:t xml:space="preserve"> </w:t>
       </w:r>
       <w:r>
-        <w:t>die Möglichkeit bieten, sowohl in einem bestimmten Zeitabstand, als auch manuell das Backup zu starten.</w:t>
+        <w:t xml:space="preserve">die Möglichkeit bieten, sowohl in einem </w:t>
+      </w:r>
+      <w:bookmarkStart w:id="0" w:name="_GoBack"/>
+      <w:bookmarkEnd w:id="0"/>
+      <w:r>
+        <w:t>bestimmten Zeitabstand, als auch manuell das Backup zu starten.</w:t>
       </w:r>
     </w:p>
     <w:p>
@@ -515,8 +526,6 @@
       <w:r>
         <w:t>die Möglichkeit bieten, eine andere Sprache einzustellen.</w:t>
       </w:r>
-      <w:bookmarkStart w:id="0" w:name="_GoBack"/>
-      <w:bookmarkEnd w:id="0"/>
     </w:p>
     <w:p>
       <w:pPr>
@@ -745,7 +754,21 @@
         <w:rPr>
           <w:rStyle w:val="SchwacheHervorhebung"/>
         </w:rPr>
-        <w:t>Zeigen Sie anhand von Fotos oder Screenshots, wie Ihr Prototyp die Eingangs beschriebenen User Stories nachbildet. Referenzieren Sie entsprechend die (nicht) erfüllten Anforderungen (max. 2 Seiten).</w:t>
+        <w:t xml:space="preserve">Zeigen Sie anhand von Fotos oder Screenshots, wie Ihr Prototyp </w:t>
+      </w:r>
+      <w:proofErr w:type="gramStart"/>
+      <w:r>
+        <w:rPr>
+          <w:rStyle w:val="SchwacheHervorhebung"/>
+        </w:rPr>
+        <w:t>die Eingangs</w:t>
+      </w:r>
+      <w:proofErr w:type="gramEnd"/>
+      <w:r>
+        <w:rPr>
+          <w:rStyle w:val="SchwacheHervorhebung"/>
+        </w:rPr>
+        <w:t xml:space="preserve"> beschriebenen User Stories nachbildet. Referenzieren Sie entsprechend die (nicht) erfüllten Anforderungen (max. 2 Seiten).</w:t>
       </w:r>
     </w:p>
     <w:p>
@@ -1287,7 +1310,7 @@
     </w:rPrDefault>
     <w:pPrDefault/>
   </w:docDefaults>
-  <w:latentStyles w:defLockedState="0" w:defUIPriority="99" w:defSemiHidden="0" w:defUnhideWhenUsed="0" w:defQFormat="0" w:count="376">
+  <w:latentStyles w:defLockedState="0" w:defUIPriority="99" w:defSemiHidden="0" w:defUnhideWhenUsed="0" w:defQFormat="0" w:count="375">
     <w:lsdException w:name="Normal" w:uiPriority="0" w:qFormat="1"/>
     <w:lsdException w:name="heading 1" w:uiPriority="9" w:qFormat="1"/>
     <w:lsdException w:name="heading 2" w:semiHidden="1" w:uiPriority="9" w:unhideWhenUsed="1" w:qFormat="1"/>
@@ -1663,7 +1686,6 @@
     <w:lsdException w:name="Smart Hyperlink" w:semiHidden="1" w:unhideWhenUsed="1"/>
     <w:lsdException w:name="Hashtag" w:semiHidden="1" w:unhideWhenUsed="1"/>
     <w:lsdException w:name="Unresolved Mention" w:semiHidden="1" w:unhideWhenUsed="1"/>
-    <w:lsdException w:name="Smart Link" w:semiHidden="1" w:unhideWhenUsed="1"/>
   </w:latentStyles>
   <w:style w:type="paragraph" w:default="1" w:styleId="Standard">
     <w:name w:val="Normal"/>
@@ -2174,7 +2196,7 @@
 </file>
 
 <file path=customXml/itemProps1.xml><?xml version="1.0" encoding="utf-8"?>
-<ds:datastoreItem xmlns:ds="http://schemas.openxmlformats.org/officeDocument/2006/customXml" ds:itemID="{96C9F57D-B10A-49B9-A2C8-5F8BB93A5272}">
+<ds:datastoreItem xmlns:ds="http://schemas.openxmlformats.org/officeDocument/2006/customXml" ds:itemID="{2F9B507D-5E0F-495C-8365-B5B007B4B7AF}">
   <ds:schemaRefs>
     <ds:schemaRef ds:uri="http://schemas.openxmlformats.org/officeDocument/2006/bibliography"/>
   </ds:schemaRefs>

</xml_diff>

<commit_message>
added names to internship report
</commit_message>
<xml_diff>
--- a/Praktikumsbericht/Vorlage Praktikumsbericht 2019.docx
+++ b/Praktikumsbericht/Vorlage Praktikumsbericht 2019.docx
@@ -1,6 +1,6 @@
 
 <file path=word/document.xml><?xml version="1.0" encoding="utf-8"?>
-<w:document xmlns:wpc="http://schemas.microsoft.com/office/word/2010/wordprocessingCanvas" xmlns:cx="http://schemas.microsoft.com/office/drawing/2014/chartex" xmlns:cx1="http://schemas.microsoft.com/office/drawing/2015/9/8/chartex" xmlns:cx2="http://schemas.microsoft.com/office/drawing/2015/10/21/chartex" xmlns:cx3="http://schemas.microsoft.com/office/drawing/2016/5/9/chartex" xmlns:cx4="http://schemas.microsoft.com/office/drawing/2016/5/10/chartex" xmlns:cx5="http://schemas.microsoft.com/office/drawing/2016/5/11/chartex" xmlns:cx6="http://schemas.microsoft.com/office/drawing/2016/5/12/chartex" xmlns:cx7="http://schemas.microsoft.com/office/drawing/2016/5/13/chartex" xmlns:cx8="http://schemas.microsoft.com/office/drawing/2016/5/14/chartex" xmlns:mc="http://schemas.openxmlformats.org/markup-compatibility/2006" xmlns:aink="http://schemas.microsoft.com/office/drawing/2016/ink" xmlns:am3d="http://schemas.microsoft.com/office/drawing/2017/model3d" xmlns:o="urn:schemas-microsoft-com:office:office" xmlns:r="http://schemas.openxmlformats.org/officeDocument/2006/relationships" xmlns:m="http://schemas.openxmlformats.org/officeDocument/2006/math" xmlns:v="urn:schemas-microsoft-com:vml" xmlns:wp14="http://schemas.microsoft.com/office/word/2010/wordprocessingDrawing" xmlns:wp="http://schemas.openxmlformats.org/drawingml/2006/wordprocessingDrawing" xmlns:w10="urn:schemas-microsoft-com:office:word" xmlns:w="http://schemas.openxmlformats.org/wordprocessingml/2006/main" xmlns:w14="http://schemas.microsoft.com/office/word/2010/wordml" xmlns:w15="http://schemas.microsoft.com/office/word/2012/wordml" xmlns:w16cid="http://schemas.microsoft.com/office/word/2016/wordml/cid" xmlns:w16se="http://schemas.microsoft.com/office/word/2015/wordml/symex" xmlns:wpg="http://schemas.microsoft.com/office/word/2010/wordprocessingGroup" xmlns:wpi="http://schemas.microsoft.com/office/word/2010/wordprocessingInk" xmlns:wne="http://schemas.microsoft.com/office/word/2006/wordml" xmlns:wps="http://schemas.microsoft.com/office/word/2010/wordprocessingShape" mc:Ignorable="w14 w15 w16se w16cid wp14">
+<w:document xmlns:wpc="http://schemas.microsoft.com/office/word/2010/wordprocessingCanvas" xmlns:cx="http://schemas.microsoft.com/office/drawing/2014/chartex" xmlns:cx1="http://schemas.microsoft.com/office/drawing/2015/9/8/chartex" xmlns:mc="http://schemas.openxmlformats.org/markup-compatibility/2006" xmlns:o="urn:schemas-microsoft-com:office:office" xmlns:r="http://schemas.openxmlformats.org/officeDocument/2006/relationships" xmlns:m="http://schemas.openxmlformats.org/officeDocument/2006/math" xmlns:v="urn:schemas-microsoft-com:vml" xmlns:wp14="http://schemas.microsoft.com/office/word/2010/wordprocessingDrawing" xmlns:wp="http://schemas.openxmlformats.org/drawingml/2006/wordprocessingDrawing" xmlns:w10="urn:schemas-microsoft-com:office:word" xmlns:w="http://schemas.openxmlformats.org/wordprocessingml/2006/main" xmlns:w14="http://schemas.microsoft.com/office/word/2010/wordml" xmlns:w15="http://schemas.microsoft.com/office/word/2012/wordml" xmlns:w16se="http://schemas.microsoft.com/office/word/2015/wordml/symex" xmlns:wpg="http://schemas.microsoft.com/office/word/2010/wordprocessingGroup" xmlns:wpi="http://schemas.microsoft.com/office/word/2010/wordprocessingInk" xmlns:wne="http://schemas.microsoft.com/office/word/2006/wordml" xmlns:wps="http://schemas.microsoft.com/office/word/2010/wordprocessingShape" mc:Ignorable="w14 w15 w16se wp14">
   <w:body>
     <w:p>
       <w:pPr>
@@ -69,21 +69,7 @@
         <w:rPr>
           <w:rStyle w:val="SchwacheHervorhebung"/>
         </w:rPr>
-        <w:t>Ränder „</w:t>
-      </w:r>
-      <w:proofErr w:type="spellStart"/>
-      <w:r>
-        <w:rPr>
-          <w:rStyle w:val="SchwacheHervorhebung"/>
-        </w:rPr>
-        <w:t>Layout→Normal</w:t>
-      </w:r>
-      <w:proofErr w:type="spellEnd"/>
-      <w:r>
-        <w:rPr>
-          <w:rStyle w:val="SchwacheHervorhebung"/>
-        </w:rPr>
-        <w:t>“</w:t>
+        <w:t>Ränder „Layout→Normal“</w:t>
       </w:r>
     </w:p>
     <w:p>
@@ -153,154 +139,113 @@
         <w:rPr>
           <w:rStyle w:val="SchwacheHervorhebung"/>
         </w:rPr>
-        <w:t>Die dunkelgrau gedruckten Hinweise (Stil „</w:t>
-      </w:r>
-      <w:proofErr w:type="spellStart"/>
-      <w:r>
-        <w:rPr>
-          <w:rStyle w:val="SchwacheHervorhebung"/>
-        </w:rPr>
-        <w:t>subtle</w:t>
-      </w:r>
-      <w:proofErr w:type="spellEnd"/>
-      <w:r>
-        <w:rPr>
-          <w:rStyle w:val="SchwacheHervorhebung"/>
-        </w:rPr>
+        <w:t>Die dunkelgrau gedruckten Hinweise (Stil „subtle emphasis“) sind zu entfernen.</w:t>
+      </w:r>
+    </w:p>
+    <w:p>
+      <w:pPr>
+        <w:spacing w:line="276" w:lineRule="auto"/>
+        <w:jc w:val="both"/>
+      </w:pPr>
+    </w:p>
+    <w:p>
+      <w:pPr>
+        <w:pStyle w:val="Titel"/>
+        <w:spacing w:line="276" w:lineRule="auto"/>
+        <w:jc w:val="center"/>
+      </w:pPr>
+      <w:r>
+        <w:t>Praktikum</w:t>
+      </w:r>
+      <w:r>
+        <w:t xml:space="preserve"> zum Modul</w:t>
+      </w:r>
+      <w:r>
+        <w:br/>
+      </w:r>
+      <w:r>
+        <w:t>Software Engineering</w:t>
+      </w:r>
+    </w:p>
+    <w:p>
+      <w:pPr>
+        <w:spacing w:line="276" w:lineRule="auto"/>
+        <w:jc w:val="both"/>
+      </w:pPr>
+    </w:p>
+    <w:p>
+      <w:pPr>
+        <w:spacing w:line="276" w:lineRule="auto"/>
+        <w:jc w:val="center"/>
+      </w:pPr>
+      <w:r>
+        <w:t>Sommersemester 2019</w:t>
+      </w:r>
+    </w:p>
+    <w:p>
+      <w:pPr>
+        <w:spacing w:line="276" w:lineRule="auto"/>
+        <w:jc w:val="both"/>
+      </w:pPr>
+    </w:p>
+    <w:p>
+      <w:pPr>
+        <w:spacing w:line="276" w:lineRule="auto"/>
+        <w:jc w:val="both"/>
+      </w:pPr>
+    </w:p>
+    <w:p>
+      <w:pPr>
+        <w:spacing w:line="276" w:lineRule="auto"/>
+        <w:ind w:left="720"/>
+      </w:pPr>
+      <w:r>
+        <w:t>Louis Seubert</w:t>
+      </w:r>
+      <w:r>
+        <w:t>,</w:t>
+      </w:r>
+      <w:r>
         <w:t xml:space="preserve"> </w:t>
       </w:r>
-      <w:proofErr w:type="spellStart"/>
-      <w:r>
-        <w:rPr>
-          <w:rStyle w:val="SchwacheHervorhebung"/>
-        </w:rPr>
-        <w:t>emphasis</w:t>
-      </w:r>
-      <w:proofErr w:type="spellEnd"/>
-      <w:r>
-        <w:rPr>
-          <w:rStyle w:val="SchwacheHervorhebung"/>
-        </w:rPr>
-        <w:t>“) sind zu entfernen.</w:t>
-      </w:r>
-    </w:p>
-    <w:p>
-      <w:pPr>
-        <w:spacing w:line="276" w:lineRule="auto"/>
-        <w:jc w:val="both"/>
-      </w:pPr>
-    </w:p>
-    <w:p>
-      <w:pPr>
-        <w:pStyle w:val="Titel"/>
-        <w:spacing w:line="276" w:lineRule="auto"/>
-        <w:jc w:val="center"/>
-      </w:pPr>
-      <w:r>
-        <w:t>Praktikum</w:t>
-      </w:r>
-      <w:r>
-        <w:t xml:space="preserve"> zum Modul</w:t>
-      </w:r>
-      <w:r>
-        <w:br/>
-      </w:r>
-      <w:r>
-        <w:t>Software Engineering</w:t>
-      </w:r>
-    </w:p>
-    <w:p>
-      <w:pPr>
-        <w:spacing w:line="276" w:lineRule="auto"/>
-        <w:jc w:val="both"/>
-      </w:pPr>
-    </w:p>
-    <w:p>
-      <w:pPr>
-        <w:spacing w:line="276" w:lineRule="auto"/>
-        <w:jc w:val="center"/>
-      </w:pPr>
-      <w:r>
-        <w:t>Sommersemester 2019</w:t>
-      </w:r>
-    </w:p>
-    <w:p>
-      <w:pPr>
-        <w:spacing w:line="276" w:lineRule="auto"/>
-        <w:jc w:val="both"/>
-      </w:pPr>
-    </w:p>
-    <w:p>
-      <w:pPr>
-        <w:spacing w:line="276" w:lineRule="auto"/>
-        <w:jc w:val="both"/>
-      </w:pPr>
+      <w:r>
+        <w:t>3246700</w:t>
+      </w:r>
     </w:p>
     <w:p>
       <w:pPr>
         <w:spacing w:line="276" w:lineRule="auto"/>
         <w:ind w:left="720"/>
-        <w:rPr>
-          <w:lang w:val="en-GB"/>
-        </w:rPr>
-      </w:pPr>
-      <w:r>
-        <w:rPr>
-          <w:lang w:val="en-GB"/>
-        </w:rPr>
-        <w:t>Ada Lovelace,</w:t>
-      </w:r>
-      <w:r>
-        <w:rPr>
-          <w:lang w:val="en-GB"/>
-        </w:rPr>
-        <w:t xml:space="preserve"> </w:t>
-      </w:r>
-      <w:r>
-        <w:rPr>
-          <w:lang w:val="en-GB"/>
-        </w:rPr>
-        <w:t>123456</w:t>
+      </w:pPr>
+      <w:r>
+        <w:t>Lukas von Loefen</w:t>
+      </w:r>
+      <w:r>
+        <w:t xml:space="preserve">, </w:t>
+      </w:r>
+      <w:r>
+        <w:t>3232060</w:t>
       </w:r>
     </w:p>
     <w:p>
       <w:pPr>
         <w:spacing w:line="276" w:lineRule="auto"/>
         <w:ind w:left="720"/>
-        <w:rPr>
-          <w:lang w:val="en-GB"/>
-        </w:rPr>
-      </w:pPr>
-      <w:r>
-        <w:rPr>
-          <w:lang w:val="en-GB"/>
-        </w:rPr>
-        <w:t>Grace Hopper, 234567</w:t>
+      </w:pPr>
+      <w:r>
+        <w:t>Moritz Wein, 3232286</w:t>
       </w:r>
     </w:p>
     <w:p>
       <w:pPr>
         <w:spacing w:line="276" w:lineRule="auto"/>
         <w:ind w:left="720"/>
-        <w:rPr>
-          <w:lang w:val="en-GB"/>
-        </w:rPr>
-      </w:pPr>
-      <w:r>
-        <w:rPr>
-          <w:lang w:val="en-GB"/>
-        </w:rPr>
-        <w:t>Alan Turing, 345678</w:t>
-      </w:r>
-    </w:p>
-    <w:p>
-      <w:pPr>
-        <w:spacing w:line="276" w:lineRule="auto"/>
-        <w:ind w:left="720"/>
-      </w:pPr>
-      <w:r>
-        <w:t>Konrad Zuse, 456789</w:t>
-      </w:r>
+      </w:pPr>
+      <w:r>
+        <w:t>Jens Wöhler,  3255305</w:t>
+      </w:r>
+      <w:bookmarkStart w:id="0" w:name="_GoBack"/>
+      <w:bookmarkEnd w:id="0"/>
     </w:p>
     <w:p>
       <w:pPr>
@@ -483,12 +428,7 @@
         <w:t xml:space="preserve"> </w:t>
       </w:r>
       <w:r>
-        <w:t xml:space="preserve">die Möglichkeit bieten, sowohl in einem </w:t>
-      </w:r>
-      <w:bookmarkStart w:id="0" w:name="_GoBack"/>
-      <w:bookmarkEnd w:id="0"/>
-      <w:r>
-        <w:t>bestimmten Zeitabstand, als auch manuell das Backup zu starten.</w:t>
+        <w:t>die Möglichkeit bieten, sowohl in einem bestimmten Zeitabstand, als auch manuell das Backup zu starten.</w:t>
       </w:r>
     </w:p>
     <w:p>
@@ -754,21 +694,7 @@
         <w:rPr>
           <w:rStyle w:val="SchwacheHervorhebung"/>
         </w:rPr>
-        <w:t xml:space="preserve">Zeigen Sie anhand von Fotos oder Screenshots, wie Ihr Prototyp </w:t>
-      </w:r>
-      <w:proofErr w:type="gramStart"/>
-      <w:r>
-        <w:rPr>
-          <w:rStyle w:val="SchwacheHervorhebung"/>
-        </w:rPr>
-        <w:t>die Eingangs</w:t>
-      </w:r>
-      <w:proofErr w:type="gramEnd"/>
-      <w:r>
-        <w:rPr>
-          <w:rStyle w:val="SchwacheHervorhebung"/>
-        </w:rPr>
-        <w:t xml:space="preserve"> beschriebenen User Stories nachbildet. Referenzieren Sie entsprechend die (nicht) erfüllten Anforderungen (max. 2 Seiten).</w:t>
+        <w:t>Zeigen Sie anhand von Fotos oder Screenshots, wie Ihr Prototyp die Eingangs beschriebenen User Stories nachbildet. Referenzieren Sie entsprechend die (nicht) erfüllten Anforderungen (max. 2 Seiten).</w:t>
       </w:r>
     </w:p>
     <w:p>
@@ -920,7 +846,7 @@
 </file>
 
 <file path=word/endnotes.xml><?xml version="1.0" encoding="utf-8"?>
-<w:endnotes xmlns:wpc="http://schemas.microsoft.com/office/word/2010/wordprocessingCanvas" xmlns:cx="http://schemas.microsoft.com/office/drawing/2014/chartex" xmlns:cx1="http://schemas.microsoft.com/office/drawing/2015/9/8/chartex" xmlns:cx2="http://schemas.microsoft.com/office/drawing/2015/10/21/chartex" xmlns:cx3="http://schemas.microsoft.com/office/drawing/2016/5/9/chartex" xmlns:cx4="http://schemas.microsoft.com/office/drawing/2016/5/10/chartex" xmlns:cx5="http://schemas.microsoft.com/office/drawing/2016/5/11/chartex" xmlns:cx6="http://schemas.microsoft.com/office/drawing/2016/5/12/chartex" xmlns:cx7="http://schemas.microsoft.com/office/drawing/2016/5/13/chartex" xmlns:cx8="http://schemas.microsoft.com/office/drawing/2016/5/14/chartex" xmlns:mc="http://schemas.openxmlformats.org/markup-compatibility/2006" xmlns:aink="http://schemas.microsoft.com/office/drawing/2016/ink" xmlns:am3d="http://schemas.microsoft.com/office/drawing/2017/model3d" xmlns:o="urn:schemas-microsoft-com:office:office" xmlns:r="http://schemas.openxmlformats.org/officeDocument/2006/relationships" xmlns:m="http://schemas.openxmlformats.org/officeDocument/2006/math" xmlns:v="urn:schemas-microsoft-com:vml" xmlns:wp14="http://schemas.microsoft.com/office/word/2010/wordprocessingDrawing" xmlns:wp="http://schemas.openxmlformats.org/drawingml/2006/wordprocessingDrawing" xmlns:w10="urn:schemas-microsoft-com:office:word" xmlns:w="http://schemas.openxmlformats.org/wordprocessingml/2006/main" xmlns:w14="http://schemas.microsoft.com/office/word/2010/wordml" xmlns:w15="http://schemas.microsoft.com/office/word/2012/wordml" xmlns:w16cid="http://schemas.microsoft.com/office/word/2016/wordml/cid" xmlns:w16se="http://schemas.microsoft.com/office/word/2015/wordml/symex" xmlns:wpg="http://schemas.microsoft.com/office/word/2010/wordprocessingGroup" xmlns:wpi="http://schemas.microsoft.com/office/word/2010/wordprocessingInk" xmlns:wne="http://schemas.microsoft.com/office/word/2006/wordml" xmlns:wps="http://schemas.microsoft.com/office/word/2010/wordprocessingShape" mc:Ignorable="w14 w15 w16se w16cid wp14">
+<w:endnotes xmlns:wpc="http://schemas.microsoft.com/office/word/2010/wordprocessingCanvas" xmlns:cx="http://schemas.microsoft.com/office/drawing/2014/chartex" xmlns:cx1="http://schemas.microsoft.com/office/drawing/2015/9/8/chartex" xmlns:mc="http://schemas.openxmlformats.org/markup-compatibility/2006" xmlns:o="urn:schemas-microsoft-com:office:office" xmlns:r="http://schemas.openxmlformats.org/officeDocument/2006/relationships" xmlns:m="http://schemas.openxmlformats.org/officeDocument/2006/math" xmlns:v="urn:schemas-microsoft-com:vml" xmlns:wp14="http://schemas.microsoft.com/office/word/2010/wordprocessingDrawing" xmlns:wp="http://schemas.openxmlformats.org/drawingml/2006/wordprocessingDrawing" xmlns:w10="urn:schemas-microsoft-com:office:word" xmlns:w="http://schemas.openxmlformats.org/wordprocessingml/2006/main" xmlns:w14="http://schemas.microsoft.com/office/word/2010/wordml" xmlns:w15="http://schemas.microsoft.com/office/word/2012/wordml" xmlns:w16se="http://schemas.microsoft.com/office/word/2015/wordml/symex" xmlns:wpg="http://schemas.microsoft.com/office/word/2010/wordprocessingGroup" xmlns:wpi="http://schemas.microsoft.com/office/word/2010/wordprocessingInk" xmlns:wne="http://schemas.microsoft.com/office/word/2006/wordml" xmlns:wps="http://schemas.microsoft.com/office/word/2010/wordprocessingShape" mc:Ignorable="w14 w15 w16se wp14">
   <w:endnote w:type="separator" w:id="-1">
     <w:p>
       <w:r>
@@ -939,7 +865,7 @@
 </file>
 
 <file path=word/footer1.xml><?xml version="1.0" encoding="utf-8"?>
-<w:ftr xmlns:wpc="http://schemas.microsoft.com/office/word/2010/wordprocessingCanvas" xmlns:cx="http://schemas.microsoft.com/office/drawing/2014/chartex" xmlns:cx1="http://schemas.microsoft.com/office/drawing/2015/9/8/chartex" xmlns:cx2="http://schemas.microsoft.com/office/drawing/2015/10/21/chartex" xmlns:cx3="http://schemas.microsoft.com/office/drawing/2016/5/9/chartex" xmlns:cx4="http://schemas.microsoft.com/office/drawing/2016/5/10/chartex" xmlns:cx5="http://schemas.microsoft.com/office/drawing/2016/5/11/chartex" xmlns:cx6="http://schemas.microsoft.com/office/drawing/2016/5/12/chartex" xmlns:cx7="http://schemas.microsoft.com/office/drawing/2016/5/13/chartex" xmlns:cx8="http://schemas.microsoft.com/office/drawing/2016/5/14/chartex" xmlns:mc="http://schemas.openxmlformats.org/markup-compatibility/2006" xmlns:aink="http://schemas.microsoft.com/office/drawing/2016/ink" xmlns:am3d="http://schemas.microsoft.com/office/drawing/2017/model3d" xmlns:o="urn:schemas-microsoft-com:office:office" xmlns:r="http://schemas.openxmlformats.org/officeDocument/2006/relationships" xmlns:m="http://schemas.openxmlformats.org/officeDocument/2006/math" xmlns:v="urn:schemas-microsoft-com:vml" xmlns:wp14="http://schemas.microsoft.com/office/word/2010/wordprocessingDrawing" xmlns:wp="http://schemas.openxmlformats.org/drawingml/2006/wordprocessingDrawing" xmlns:w10="urn:schemas-microsoft-com:office:word" xmlns:w="http://schemas.openxmlformats.org/wordprocessingml/2006/main" xmlns:w14="http://schemas.microsoft.com/office/word/2010/wordml" xmlns:w15="http://schemas.microsoft.com/office/word/2012/wordml" xmlns:w16cid="http://schemas.microsoft.com/office/word/2016/wordml/cid" xmlns:w16se="http://schemas.microsoft.com/office/word/2015/wordml/symex" xmlns:wpg="http://schemas.microsoft.com/office/word/2010/wordprocessingGroup" xmlns:wpi="http://schemas.microsoft.com/office/word/2010/wordprocessingInk" xmlns:wne="http://schemas.microsoft.com/office/word/2006/wordml" xmlns:wps="http://schemas.microsoft.com/office/word/2010/wordprocessingShape" mc:Ignorable="w14 w15 w16se w16cid wp14">
+<w:ftr xmlns:wpc="http://schemas.microsoft.com/office/word/2010/wordprocessingCanvas" xmlns:cx="http://schemas.microsoft.com/office/drawing/2014/chartex" xmlns:cx1="http://schemas.microsoft.com/office/drawing/2015/9/8/chartex" xmlns:mc="http://schemas.openxmlformats.org/markup-compatibility/2006" xmlns:o="urn:schemas-microsoft-com:office:office" xmlns:r="http://schemas.openxmlformats.org/officeDocument/2006/relationships" xmlns:m="http://schemas.openxmlformats.org/officeDocument/2006/math" xmlns:v="urn:schemas-microsoft-com:vml" xmlns:wp14="http://schemas.microsoft.com/office/word/2010/wordprocessingDrawing" xmlns:wp="http://schemas.openxmlformats.org/drawingml/2006/wordprocessingDrawing" xmlns:w10="urn:schemas-microsoft-com:office:word" xmlns:w="http://schemas.openxmlformats.org/wordprocessingml/2006/main" xmlns:w14="http://schemas.microsoft.com/office/word/2010/wordml" xmlns:w15="http://schemas.microsoft.com/office/word/2012/wordml" xmlns:w16se="http://schemas.microsoft.com/office/word/2015/wordml/symex" xmlns:wpg="http://schemas.microsoft.com/office/word/2010/wordprocessingGroup" xmlns:wpi="http://schemas.microsoft.com/office/word/2010/wordprocessingInk" xmlns:wne="http://schemas.microsoft.com/office/word/2006/wordml" xmlns:wps="http://schemas.microsoft.com/office/word/2010/wordprocessingShape" mc:Ignorable="w14 w15 w16se wp14">
   <w:sdt>
     <w:sdtPr>
       <w:rPr>
@@ -996,7 +922,7 @@
 </file>
 
 <file path=word/footer2.xml><?xml version="1.0" encoding="utf-8"?>
-<w:ftr xmlns:wpc="http://schemas.microsoft.com/office/word/2010/wordprocessingCanvas" xmlns:cx="http://schemas.microsoft.com/office/drawing/2014/chartex" xmlns:cx1="http://schemas.microsoft.com/office/drawing/2015/9/8/chartex" xmlns:cx2="http://schemas.microsoft.com/office/drawing/2015/10/21/chartex" xmlns:cx3="http://schemas.microsoft.com/office/drawing/2016/5/9/chartex" xmlns:cx4="http://schemas.microsoft.com/office/drawing/2016/5/10/chartex" xmlns:cx5="http://schemas.microsoft.com/office/drawing/2016/5/11/chartex" xmlns:cx6="http://schemas.microsoft.com/office/drawing/2016/5/12/chartex" xmlns:cx7="http://schemas.microsoft.com/office/drawing/2016/5/13/chartex" xmlns:cx8="http://schemas.microsoft.com/office/drawing/2016/5/14/chartex" xmlns:mc="http://schemas.openxmlformats.org/markup-compatibility/2006" xmlns:aink="http://schemas.microsoft.com/office/drawing/2016/ink" xmlns:am3d="http://schemas.microsoft.com/office/drawing/2017/model3d" xmlns:o="urn:schemas-microsoft-com:office:office" xmlns:r="http://schemas.openxmlformats.org/officeDocument/2006/relationships" xmlns:m="http://schemas.openxmlformats.org/officeDocument/2006/math" xmlns:v="urn:schemas-microsoft-com:vml" xmlns:wp14="http://schemas.microsoft.com/office/word/2010/wordprocessingDrawing" xmlns:wp="http://schemas.openxmlformats.org/drawingml/2006/wordprocessingDrawing" xmlns:w10="urn:schemas-microsoft-com:office:word" xmlns:w="http://schemas.openxmlformats.org/wordprocessingml/2006/main" xmlns:w14="http://schemas.microsoft.com/office/word/2010/wordml" xmlns:w15="http://schemas.microsoft.com/office/word/2012/wordml" xmlns:w16cid="http://schemas.microsoft.com/office/word/2016/wordml/cid" xmlns:w16se="http://schemas.microsoft.com/office/word/2015/wordml/symex" xmlns:wpg="http://schemas.microsoft.com/office/word/2010/wordprocessingGroup" xmlns:wpi="http://schemas.microsoft.com/office/word/2010/wordprocessingInk" xmlns:wne="http://schemas.microsoft.com/office/word/2006/wordml" xmlns:wps="http://schemas.microsoft.com/office/word/2010/wordprocessingShape" mc:Ignorable="w14 w15 w16se w16cid wp14">
+<w:ftr xmlns:wpc="http://schemas.microsoft.com/office/word/2010/wordprocessingCanvas" xmlns:cx="http://schemas.microsoft.com/office/drawing/2014/chartex" xmlns:cx1="http://schemas.microsoft.com/office/drawing/2015/9/8/chartex" xmlns:mc="http://schemas.openxmlformats.org/markup-compatibility/2006" xmlns:o="urn:schemas-microsoft-com:office:office" xmlns:r="http://schemas.openxmlformats.org/officeDocument/2006/relationships" xmlns:m="http://schemas.openxmlformats.org/officeDocument/2006/math" xmlns:v="urn:schemas-microsoft-com:vml" xmlns:wp14="http://schemas.microsoft.com/office/word/2010/wordprocessingDrawing" xmlns:wp="http://schemas.openxmlformats.org/drawingml/2006/wordprocessingDrawing" xmlns:w10="urn:schemas-microsoft-com:office:word" xmlns:w="http://schemas.openxmlformats.org/wordprocessingml/2006/main" xmlns:w14="http://schemas.microsoft.com/office/word/2010/wordml" xmlns:w15="http://schemas.microsoft.com/office/word/2012/wordml" xmlns:w16se="http://schemas.microsoft.com/office/word/2015/wordml/symex" xmlns:wpg="http://schemas.microsoft.com/office/word/2010/wordprocessingGroup" xmlns:wpi="http://schemas.microsoft.com/office/word/2010/wordprocessingInk" xmlns:wne="http://schemas.microsoft.com/office/word/2006/wordml" xmlns:wps="http://schemas.microsoft.com/office/word/2010/wordprocessingShape" mc:Ignorable="w14 w15 w16se wp14">
   <w:sdt>
     <w:sdtPr>
       <w:rPr>
@@ -1066,7 +992,7 @@
 </file>
 
 <file path=word/footnotes.xml><?xml version="1.0" encoding="utf-8"?>
-<w:footnotes xmlns:wpc="http://schemas.microsoft.com/office/word/2010/wordprocessingCanvas" xmlns:cx="http://schemas.microsoft.com/office/drawing/2014/chartex" xmlns:cx1="http://schemas.microsoft.com/office/drawing/2015/9/8/chartex" xmlns:cx2="http://schemas.microsoft.com/office/drawing/2015/10/21/chartex" xmlns:cx3="http://schemas.microsoft.com/office/drawing/2016/5/9/chartex" xmlns:cx4="http://schemas.microsoft.com/office/drawing/2016/5/10/chartex" xmlns:cx5="http://schemas.microsoft.com/office/drawing/2016/5/11/chartex" xmlns:cx6="http://schemas.microsoft.com/office/drawing/2016/5/12/chartex" xmlns:cx7="http://schemas.microsoft.com/office/drawing/2016/5/13/chartex" xmlns:cx8="http://schemas.microsoft.com/office/drawing/2016/5/14/chartex" xmlns:mc="http://schemas.openxmlformats.org/markup-compatibility/2006" xmlns:aink="http://schemas.microsoft.com/office/drawing/2016/ink" xmlns:am3d="http://schemas.microsoft.com/office/drawing/2017/model3d" xmlns:o="urn:schemas-microsoft-com:office:office" xmlns:r="http://schemas.openxmlformats.org/officeDocument/2006/relationships" xmlns:m="http://schemas.openxmlformats.org/officeDocument/2006/math" xmlns:v="urn:schemas-microsoft-com:vml" xmlns:wp14="http://schemas.microsoft.com/office/word/2010/wordprocessingDrawing" xmlns:wp="http://schemas.openxmlformats.org/drawingml/2006/wordprocessingDrawing" xmlns:w10="urn:schemas-microsoft-com:office:word" xmlns:w="http://schemas.openxmlformats.org/wordprocessingml/2006/main" xmlns:w14="http://schemas.microsoft.com/office/word/2010/wordml" xmlns:w15="http://schemas.microsoft.com/office/word/2012/wordml" xmlns:w16cid="http://schemas.microsoft.com/office/word/2016/wordml/cid" xmlns:w16se="http://schemas.microsoft.com/office/word/2015/wordml/symex" xmlns:wpg="http://schemas.microsoft.com/office/word/2010/wordprocessingGroup" xmlns:wpi="http://schemas.microsoft.com/office/word/2010/wordprocessingInk" xmlns:wne="http://schemas.microsoft.com/office/word/2006/wordml" xmlns:wps="http://schemas.microsoft.com/office/word/2010/wordprocessingShape" mc:Ignorable="w14 w15 w16se w16cid wp14">
+<w:footnotes xmlns:wpc="http://schemas.microsoft.com/office/word/2010/wordprocessingCanvas" xmlns:cx="http://schemas.microsoft.com/office/drawing/2014/chartex" xmlns:cx1="http://schemas.microsoft.com/office/drawing/2015/9/8/chartex" xmlns:mc="http://schemas.openxmlformats.org/markup-compatibility/2006" xmlns:o="urn:schemas-microsoft-com:office:office" xmlns:r="http://schemas.openxmlformats.org/officeDocument/2006/relationships" xmlns:m="http://schemas.openxmlformats.org/officeDocument/2006/math" xmlns:v="urn:schemas-microsoft-com:vml" xmlns:wp14="http://schemas.microsoft.com/office/word/2010/wordprocessingDrawing" xmlns:wp="http://schemas.openxmlformats.org/drawingml/2006/wordprocessingDrawing" xmlns:w10="urn:schemas-microsoft-com:office:word" xmlns:w="http://schemas.openxmlformats.org/wordprocessingml/2006/main" xmlns:w14="http://schemas.microsoft.com/office/word/2010/wordml" xmlns:w15="http://schemas.microsoft.com/office/word/2012/wordml" xmlns:w16se="http://schemas.microsoft.com/office/word/2015/wordml/symex" xmlns:wpg="http://schemas.microsoft.com/office/word/2010/wordprocessingGroup" xmlns:wpi="http://schemas.microsoft.com/office/word/2010/wordprocessingInk" xmlns:wne="http://schemas.microsoft.com/office/word/2006/wordml" xmlns:wps="http://schemas.microsoft.com/office/word/2010/wordprocessingShape" mc:Ignorable="w14 w15 w16se wp14">
   <w:footnote w:type="separator" w:id="-1">
     <w:p>
       <w:r>
@@ -1085,7 +1011,7 @@
 </file>
 
 <file path=word/numbering.xml><?xml version="1.0" encoding="utf-8"?>
-<w:numbering xmlns:wpc="http://schemas.microsoft.com/office/word/2010/wordprocessingCanvas" xmlns:cx="http://schemas.microsoft.com/office/drawing/2014/chartex" xmlns:cx1="http://schemas.microsoft.com/office/drawing/2015/9/8/chartex" xmlns:cx2="http://schemas.microsoft.com/office/drawing/2015/10/21/chartex" xmlns:cx3="http://schemas.microsoft.com/office/drawing/2016/5/9/chartex" xmlns:cx4="http://schemas.microsoft.com/office/drawing/2016/5/10/chartex" xmlns:cx5="http://schemas.microsoft.com/office/drawing/2016/5/11/chartex" xmlns:cx6="http://schemas.microsoft.com/office/drawing/2016/5/12/chartex" xmlns:cx7="http://schemas.microsoft.com/office/drawing/2016/5/13/chartex" xmlns:cx8="http://schemas.microsoft.com/office/drawing/2016/5/14/chartex" xmlns:mc="http://schemas.openxmlformats.org/markup-compatibility/2006" xmlns:aink="http://schemas.microsoft.com/office/drawing/2016/ink" xmlns:am3d="http://schemas.microsoft.com/office/drawing/2017/model3d" xmlns:o="urn:schemas-microsoft-com:office:office" xmlns:r="http://schemas.openxmlformats.org/officeDocument/2006/relationships" xmlns:m="http://schemas.openxmlformats.org/officeDocument/2006/math" xmlns:v="urn:schemas-microsoft-com:vml" xmlns:wp14="http://schemas.microsoft.com/office/word/2010/wordprocessingDrawing" xmlns:wp="http://schemas.openxmlformats.org/drawingml/2006/wordprocessingDrawing" xmlns:w10="urn:schemas-microsoft-com:office:word" xmlns:w="http://schemas.openxmlformats.org/wordprocessingml/2006/main" xmlns:w14="http://schemas.microsoft.com/office/word/2010/wordml" xmlns:w15="http://schemas.microsoft.com/office/word/2012/wordml" xmlns:w16cid="http://schemas.microsoft.com/office/word/2016/wordml/cid" xmlns:w16se="http://schemas.microsoft.com/office/word/2015/wordml/symex" xmlns:wpg="http://schemas.microsoft.com/office/word/2010/wordprocessingGroup" xmlns:wpi="http://schemas.microsoft.com/office/word/2010/wordprocessingInk" xmlns:wne="http://schemas.microsoft.com/office/word/2006/wordml" xmlns:wps="http://schemas.microsoft.com/office/word/2010/wordprocessingShape" mc:Ignorable="w14 w15 w16se w16cid wp14">
+<w:numbering xmlns:wpc="http://schemas.microsoft.com/office/word/2010/wordprocessingCanvas" xmlns:cx="http://schemas.microsoft.com/office/drawing/2014/chartex" xmlns:cx1="http://schemas.microsoft.com/office/drawing/2015/9/8/chartex" xmlns:mc="http://schemas.openxmlformats.org/markup-compatibility/2006" xmlns:o="urn:schemas-microsoft-com:office:office" xmlns:r="http://schemas.openxmlformats.org/officeDocument/2006/relationships" xmlns:m="http://schemas.openxmlformats.org/officeDocument/2006/math" xmlns:v="urn:schemas-microsoft-com:vml" xmlns:wp14="http://schemas.microsoft.com/office/word/2010/wordprocessingDrawing" xmlns:wp="http://schemas.openxmlformats.org/drawingml/2006/wordprocessingDrawing" xmlns:w10="urn:schemas-microsoft-com:office:word" xmlns:w="http://schemas.openxmlformats.org/wordprocessingml/2006/main" xmlns:w14="http://schemas.microsoft.com/office/word/2010/wordml" xmlns:w15="http://schemas.microsoft.com/office/word/2012/wordml" xmlns:w16se="http://schemas.microsoft.com/office/word/2015/wordml/symex" xmlns:wpg="http://schemas.microsoft.com/office/word/2010/wordprocessingGroup" xmlns:wpi="http://schemas.microsoft.com/office/word/2010/wordprocessingInk" xmlns:wne="http://schemas.microsoft.com/office/word/2006/wordml" xmlns:wps="http://schemas.microsoft.com/office/word/2010/wordprocessingShape" mc:Ignorable="w14 w15 w16se wp14">
   <w:abstractNum w:abstractNumId="0" w15:restartNumberingAfterBreak="0">
     <w:nsid w:val="14605715"/>
     <w:multiLevelType w:val="hybridMultilevel"/>
@@ -1298,7 +1224,7 @@
 </file>
 
 <file path=word/styles.xml><?xml version="1.0" encoding="utf-8"?>
-<w:styles xmlns:mc="http://schemas.openxmlformats.org/markup-compatibility/2006" xmlns:r="http://schemas.openxmlformats.org/officeDocument/2006/relationships" xmlns:w="http://schemas.openxmlformats.org/wordprocessingml/2006/main" xmlns:w14="http://schemas.microsoft.com/office/word/2010/wordml" xmlns:w15="http://schemas.microsoft.com/office/word/2012/wordml" xmlns:w16cid="http://schemas.microsoft.com/office/word/2016/wordml/cid" xmlns:w16se="http://schemas.microsoft.com/office/word/2015/wordml/symex" mc:Ignorable="w14 w15 w16se w16cid">
+<w:styles xmlns:mc="http://schemas.openxmlformats.org/markup-compatibility/2006" xmlns:r="http://schemas.openxmlformats.org/officeDocument/2006/relationships" xmlns:w="http://schemas.openxmlformats.org/wordprocessingml/2006/main" xmlns:w14="http://schemas.microsoft.com/office/word/2010/wordml" xmlns:w15="http://schemas.microsoft.com/office/word/2012/wordml" xmlns:w16se="http://schemas.microsoft.com/office/word/2015/wordml/symex" mc:Ignorable="w14 w15 w16se">
   <w:docDefaults>
     <w:rPrDefault>
       <w:rPr>
@@ -1310,7 +1236,7 @@
     </w:rPrDefault>
     <w:pPrDefault/>
   </w:docDefaults>
-  <w:latentStyles w:defLockedState="0" w:defUIPriority="99" w:defSemiHidden="0" w:defUnhideWhenUsed="0" w:defQFormat="0" w:count="375">
+  <w:latentStyles w:defLockedState="0" w:defUIPriority="99" w:defSemiHidden="0" w:defUnhideWhenUsed="0" w:defQFormat="0" w:count="371">
     <w:lsdException w:name="Normal" w:uiPriority="0" w:qFormat="1"/>
     <w:lsdException w:name="heading 1" w:uiPriority="9" w:qFormat="1"/>
     <w:lsdException w:name="heading 2" w:semiHidden="1" w:uiPriority="9" w:unhideWhenUsed="1" w:qFormat="1"/>
@@ -1682,10 +1608,6 @@
     <w:lsdException w:name="List Table 5 Dark Accent 6" w:uiPriority="50"/>
     <w:lsdException w:name="List Table 6 Colorful Accent 6" w:uiPriority="51"/>
     <w:lsdException w:name="List Table 7 Colorful Accent 6" w:uiPriority="52"/>
-    <w:lsdException w:name="Mention" w:semiHidden="1" w:unhideWhenUsed="1"/>
-    <w:lsdException w:name="Smart Hyperlink" w:semiHidden="1" w:unhideWhenUsed="1"/>
-    <w:lsdException w:name="Hashtag" w:semiHidden="1" w:unhideWhenUsed="1"/>
-    <w:lsdException w:name="Unresolved Mention" w:semiHidden="1" w:unhideWhenUsed="1"/>
   </w:latentStyles>
   <w:style w:type="paragraph" w:default="1" w:styleId="Standard">
     <w:name w:val="Normal"/>
@@ -2196,7 +2118,7 @@
 </file>
 
 <file path=customXml/itemProps1.xml><?xml version="1.0" encoding="utf-8"?>
-<ds:datastoreItem xmlns:ds="http://schemas.openxmlformats.org/officeDocument/2006/customXml" ds:itemID="{2F9B507D-5E0F-495C-8365-B5B007B4B7AF}">
+<ds:datastoreItem xmlns:ds="http://schemas.openxmlformats.org/officeDocument/2006/customXml" ds:itemID="{8C8C2279-B5D3-48C9-AD6B-7CA11EDEA6EE}">
   <ds:schemaRefs>
     <ds:schemaRef ds:uri="http://schemas.openxmlformats.org/officeDocument/2006/bibliography"/>
   </ds:schemaRefs>

</xml_diff>

<commit_message>
Kurzbeschreibung übersetzt und eingefügt
</commit_message>
<xml_diff>
--- a/Praktikumsbericht/Vorlage Praktikumsbericht 2019.docx
+++ b/Praktikumsbericht/Vorlage Praktikumsbericht 2019.docx
@@ -1,6 +1,6 @@
 
 <file path=word/document.xml><?xml version="1.0" encoding="utf-8"?>
-<w:document xmlns:wpc="http://schemas.microsoft.com/office/word/2010/wordprocessingCanvas" xmlns:cx="http://schemas.microsoft.com/office/drawing/2014/chartex" xmlns:cx1="http://schemas.microsoft.com/office/drawing/2015/9/8/chartex" xmlns:mc="http://schemas.openxmlformats.org/markup-compatibility/2006" xmlns:o="urn:schemas-microsoft-com:office:office" xmlns:r="http://schemas.openxmlformats.org/officeDocument/2006/relationships" xmlns:m="http://schemas.openxmlformats.org/officeDocument/2006/math" xmlns:v="urn:schemas-microsoft-com:vml" xmlns:wp14="http://schemas.microsoft.com/office/word/2010/wordprocessingDrawing" xmlns:wp="http://schemas.openxmlformats.org/drawingml/2006/wordprocessingDrawing" xmlns:w10="urn:schemas-microsoft-com:office:word" xmlns:w="http://schemas.openxmlformats.org/wordprocessingml/2006/main" xmlns:w14="http://schemas.microsoft.com/office/word/2010/wordml" xmlns:w15="http://schemas.microsoft.com/office/word/2012/wordml" xmlns:w16se="http://schemas.microsoft.com/office/word/2015/wordml/symex" xmlns:wpg="http://schemas.microsoft.com/office/word/2010/wordprocessingGroup" xmlns:wpi="http://schemas.microsoft.com/office/word/2010/wordprocessingInk" xmlns:wne="http://schemas.microsoft.com/office/word/2006/wordml" xmlns:wps="http://schemas.microsoft.com/office/word/2010/wordprocessingShape" mc:Ignorable="w14 w15 w16se wp14">
+<w:document xmlns:wpc="http://schemas.microsoft.com/office/word/2010/wordprocessingCanvas" xmlns:cx="http://schemas.microsoft.com/office/drawing/2014/chartex" xmlns:cx1="http://schemas.microsoft.com/office/drawing/2015/9/8/chartex" xmlns:cx2="http://schemas.microsoft.com/office/drawing/2015/10/21/chartex" xmlns:cx3="http://schemas.microsoft.com/office/drawing/2016/5/9/chartex" xmlns:cx4="http://schemas.microsoft.com/office/drawing/2016/5/10/chartex" xmlns:cx5="http://schemas.microsoft.com/office/drawing/2016/5/11/chartex" xmlns:cx6="http://schemas.microsoft.com/office/drawing/2016/5/12/chartex" xmlns:cx7="http://schemas.microsoft.com/office/drawing/2016/5/13/chartex" xmlns:cx8="http://schemas.microsoft.com/office/drawing/2016/5/14/chartex" xmlns:mc="http://schemas.openxmlformats.org/markup-compatibility/2006" xmlns:aink="http://schemas.microsoft.com/office/drawing/2016/ink" xmlns:am3d="http://schemas.microsoft.com/office/drawing/2017/model3d" xmlns:o="urn:schemas-microsoft-com:office:office" xmlns:r="http://schemas.openxmlformats.org/officeDocument/2006/relationships" xmlns:m="http://schemas.openxmlformats.org/officeDocument/2006/math" xmlns:v="urn:schemas-microsoft-com:vml" xmlns:wp14="http://schemas.microsoft.com/office/word/2010/wordprocessingDrawing" xmlns:wp="http://schemas.openxmlformats.org/drawingml/2006/wordprocessingDrawing" xmlns:w10="urn:schemas-microsoft-com:office:word" xmlns:w="http://schemas.openxmlformats.org/wordprocessingml/2006/main" xmlns:w14="http://schemas.microsoft.com/office/word/2010/wordml" xmlns:w15="http://schemas.microsoft.com/office/word/2012/wordml" xmlns:w16cid="http://schemas.microsoft.com/office/word/2016/wordml/cid" xmlns:w16se="http://schemas.microsoft.com/office/word/2015/wordml/symex" xmlns:wpg="http://schemas.microsoft.com/office/word/2010/wordprocessingGroup" xmlns:wpi="http://schemas.microsoft.com/office/word/2010/wordprocessingInk" xmlns:wne="http://schemas.microsoft.com/office/word/2006/wordml" xmlns:wps="http://schemas.microsoft.com/office/word/2010/wordprocessingShape" mc:Ignorable="w14 w15 w16se w16cid wp14">
   <w:body>
     <w:p>
       <w:pPr>
@@ -244,69 +244,108 @@
       <w:r>
         <w:t>Jens Wöhler,  3255305</w:t>
       </w:r>
+    </w:p>
+    <w:p>
+      <w:pPr>
+        <w:spacing w:line="276" w:lineRule="auto"/>
+        <w:jc w:val="both"/>
+      </w:pPr>
+    </w:p>
+    <w:p>
+      <w:pPr>
+        <w:pStyle w:val="berschrift1"/>
+        <w:spacing w:line="276" w:lineRule="auto"/>
+        <w:jc w:val="both"/>
+      </w:pPr>
+      <w:r>
+        <w:t>Kurzbeschreibung des Projekts</w:t>
+      </w:r>
+    </w:p>
+    <w:p>
+      <w:pPr>
+        <w:spacing w:line="276" w:lineRule="auto"/>
+        <w:jc w:val="both"/>
+      </w:pPr>
+      <w:r>
+        <w:t xml:space="preserve">Unsere Anwendung wurde entwickelt um den Aufwand von manuell erstellten Backups von privaten </w:t>
+      </w:r>
+      <w:r>
+        <w:t>Dateien</w:t>
+      </w:r>
+      <w:r>
+        <w:t xml:space="preserve"> </w:t>
+      </w:r>
+      <w:r>
+        <w:t>zu reduzieren. Das Programm erstellt automatisch Backups von</w:t>
+      </w:r>
+      <w:r>
+        <w:t xml:space="preserve">, vom Benutzer ausgewählte </w:t>
+      </w:r>
+      <w:r>
+        <w:t>Dateien</w:t>
+      </w:r>
+      <w:r>
+        <w:t>,</w:t>
+      </w:r>
+      <w:r>
+        <w:t xml:space="preserve"> in bestimmte</w:t>
+      </w:r>
+      <w:r>
+        <w:t>n</w:t>
+      </w:r>
+      <w:r>
+        <w:t xml:space="preserve"> Verzeichnisse</w:t>
+      </w:r>
+      <w:r>
+        <w:t>n</w:t>
+      </w:r>
+      <w:r>
+        <w:t xml:space="preserve">. Um dem Benutzer die Konfiguration der Anwendung zu vereinfachen gibt es eine graphische Benutzeroberfläche, die unabhängig vom Back-End funktioniert. </w:t>
+      </w:r>
+      <w:r>
+        <w:t>Die</w:t>
+      </w:r>
+      <w:r>
+        <w:t xml:space="preserve"> </w:t>
+      </w:r>
+      <w:r>
+        <w:t>vom Benutzer eingestellte Konfiguration</w:t>
+      </w:r>
+      <w:r>
+        <w:t xml:space="preserve"> für das Programm wird mithilfe eine</w:t>
+      </w:r>
+      <w:r>
+        <w:t>r</w:t>
+      </w:r>
+      <w:r>
+        <w:t xml:space="preserve"> </w:t>
+      </w:r>
+      <w:r>
+        <w:t>Datei</w:t>
+      </w:r>
+      <w:r>
+        <w:t xml:space="preserve"> gespeichert und zwischen den beiden Anwendungen ausgetauscht. Das Back-End läuft unsichtbar im Hintergrund, protokoliert Dateiänderungen</w:t>
+      </w:r>
+      <w:r>
+        <w:t xml:space="preserve"> </w:t>
+      </w:r>
       <w:bookmarkStart w:id="0" w:name="_GoBack"/>
       <w:bookmarkEnd w:id="0"/>
-    </w:p>
-    <w:p>
-      <w:pPr>
-        <w:spacing w:line="276" w:lineRule="auto"/>
-        <w:jc w:val="both"/>
-      </w:pPr>
-    </w:p>
-    <w:p>
-      <w:pPr>
-        <w:pStyle w:val="berschrift1"/>
-        <w:spacing w:line="276" w:lineRule="auto"/>
-        <w:jc w:val="both"/>
-      </w:pPr>
-      <w:r>
-        <w:t>Kurzbeschreibung des Projekts</w:t>
-      </w:r>
-    </w:p>
-    <w:p>
-      <w:pPr>
-        <w:spacing w:line="276" w:lineRule="auto"/>
-        <w:jc w:val="both"/>
-        <w:rPr>
-          <w:rStyle w:val="SchwacheHervorhebung"/>
-        </w:rPr>
-      </w:pPr>
-      <w:r>
-        <w:rPr>
-          <w:rStyle w:val="SchwacheHervorhebung"/>
-        </w:rPr>
-        <w:t>Kurze Beschreibung des Vorhabens: Um was handelt es sich (App? Gerät?),</w:t>
-      </w:r>
-      <w:r>
-        <w:rPr>
-          <w:rStyle w:val="SchwacheHervorhebung"/>
-        </w:rPr>
-        <w:t xml:space="preserve"> in welchem Kontext ist die Anwendung,</w:t>
-      </w:r>
-      <w:r>
-        <w:rPr>
-          <w:rStyle w:val="SchwacheHervorhebung"/>
-        </w:rPr>
-        <w:t xml:space="preserve"> was ist der Nutzen bzw. Sinn? Wie soll es realisiert werden? Umfang: </w:t>
-      </w:r>
-      <w:r>
-        <w:rPr>
-          <w:rStyle w:val="SchwacheHervorhebung"/>
-        </w:rPr>
-        <w:t>max. h</w:t>
-      </w:r>
-      <w:r>
-        <w:rPr>
-          <w:rStyle w:val="SchwacheHervorhebung"/>
-        </w:rPr>
-        <w:t>albe Seite.</w:t>
-      </w:r>
-    </w:p>
-    <w:p>
-      <w:pPr>
-        <w:spacing w:line="276" w:lineRule="auto"/>
-        <w:jc w:val="both"/>
-      </w:pPr>
+      <w:r>
+        <w:t xml:space="preserve">im angegebenen Ordern und Kopiert die geänderten </w:t>
+      </w:r>
+      <w:r>
+        <w:t>Dateien</w:t>
+      </w:r>
+      <w:r>
+        <w:t xml:space="preserve"> in den</w:t>
+      </w:r>
+      <w:r>
+        <w:t xml:space="preserve"> zugeordneten</w:t>
+      </w:r>
+      <w:r>
+        <w:t xml:space="preserve"> Zielordner falls nötig. Für die Umsetzung unseres Projektes haben wir uns für C# und das .NET-Framework entschieden. </w:t>
+      </w:r>
       <w:r>
         <w:br w:type="page"/>
       </w:r>
@@ -846,7 +885,7 @@
 </file>
 
 <file path=word/endnotes.xml><?xml version="1.0" encoding="utf-8"?>
-<w:endnotes xmlns:wpc="http://schemas.microsoft.com/office/word/2010/wordprocessingCanvas" xmlns:cx="http://schemas.microsoft.com/office/drawing/2014/chartex" xmlns:cx1="http://schemas.microsoft.com/office/drawing/2015/9/8/chartex" xmlns:mc="http://schemas.openxmlformats.org/markup-compatibility/2006" xmlns:o="urn:schemas-microsoft-com:office:office" xmlns:r="http://schemas.openxmlformats.org/officeDocument/2006/relationships" xmlns:m="http://schemas.openxmlformats.org/officeDocument/2006/math" xmlns:v="urn:schemas-microsoft-com:vml" xmlns:wp14="http://schemas.microsoft.com/office/word/2010/wordprocessingDrawing" xmlns:wp="http://schemas.openxmlformats.org/drawingml/2006/wordprocessingDrawing" xmlns:w10="urn:schemas-microsoft-com:office:word" xmlns:w="http://schemas.openxmlformats.org/wordprocessingml/2006/main" xmlns:w14="http://schemas.microsoft.com/office/word/2010/wordml" xmlns:w15="http://schemas.microsoft.com/office/word/2012/wordml" xmlns:w16se="http://schemas.microsoft.com/office/word/2015/wordml/symex" xmlns:wpg="http://schemas.microsoft.com/office/word/2010/wordprocessingGroup" xmlns:wpi="http://schemas.microsoft.com/office/word/2010/wordprocessingInk" xmlns:wne="http://schemas.microsoft.com/office/word/2006/wordml" xmlns:wps="http://schemas.microsoft.com/office/word/2010/wordprocessingShape" mc:Ignorable="w14 w15 w16se wp14">
+<w:endnotes xmlns:wpc="http://schemas.microsoft.com/office/word/2010/wordprocessingCanvas" xmlns:cx="http://schemas.microsoft.com/office/drawing/2014/chartex" xmlns:cx1="http://schemas.microsoft.com/office/drawing/2015/9/8/chartex" xmlns:cx2="http://schemas.microsoft.com/office/drawing/2015/10/21/chartex" xmlns:cx3="http://schemas.microsoft.com/office/drawing/2016/5/9/chartex" xmlns:cx4="http://schemas.microsoft.com/office/drawing/2016/5/10/chartex" xmlns:cx5="http://schemas.microsoft.com/office/drawing/2016/5/11/chartex" xmlns:cx6="http://schemas.microsoft.com/office/drawing/2016/5/12/chartex" xmlns:cx7="http://schemas.microsoft.com/office/drawing/2016/5/13/chartex" xmlns:cx8="http://schemas.microsoft.com/office/drawing/2016/5/14/chartex" xmlns:mc="http://schemas.openxmlformats.org/markup-compatibility/2006" xmlns:aink="http://schemas.microsoft.com/office/drawing/2016/ink" xmlns:am3d="http://schemas.microsoft.com/office/drawing/2017/model3d" xmlns:o="urn:schemas-microsoft-com:office:office" xmlns:r="http://schemas.openxmlformats.org/officeDocument/2006/relationships" xmlns:m="http://schemas.openxmlformats.org/officeDocument/2006/math" xmlns:v="urn:schemas-microsoft-com:vml" xmlns:wp14="http://schemas.microsoft.com/office/word/2010/wordprocessingDrawing" xmlns:wp="http://schemas.openxmlformats.org/drawingml/2006/wordprocessingDrawing" xmlns:w10="urn:schemas-microsoft-com:office:word" xmlns:w="http://schemas.openxmlformats.org/wordprocessingml/2006/main" xmlns:w14="http://schemas.microsoft.com/office/word/2010/wordml" xmlns:w15="http://schemas.microsoft.com/office/word/2012/wordml" xmlns:w16cid="http://schemas.microsoft.com/office/word/2016/wordml/cid" xmlns:w16se="http://schemas.microsoft.com/office/word/2015/wordml/symex" xmlns:wpg="http://schemas.microsoft.com/office/word/2010/wordprocessingGroup" xmlns:wpi="http://schemas.microsoft.com/office/word/2010/wordprocessingInk" xmlns:wne="http://schemas.microsoft.com/office/word/2006/wordml" xmlns:wps="http://schemas.microsoft.com/office/word/2010/wordprocessingShape" mc:Ignorable="w14 w15 w16se w16cid wp14">
   <w:endnote w:type="separator" w:id="-1">
     <w:p>
       <w:r>
@@ -865,7 +904,7 @@
 </file>
 
 <file path=word/footer1.xml><?xml version="1.0" encoding="utf-8"?>
-<w:ftr xmlns:wpc="http://schemas.microsoft.com/office/word/2010/wordprocessingCanvas" xmlns:cx="http://schemas.microsoft.com/office/drawing/2014/chartex" xmlns:cx1="http://schemas.microsoft.com/office/drawing/2015/9/8/chartex" xmlns:mc="http://schemas.openxmlformats.org/markup-compatibility/2006" xmlns:o="urn:schemas-microsoft-com:office:office" xmlns:r="http://schemas.openxmlformats.org/officeDocument/2006/relationships" xmlns:m="http://schemas.openxmlformats.org/officeDocument/2006/math" xmlns:v="urn:schemas-microsoft-com:vml" xmlns:wp14="http://schemas.microsoft.com/office/word/2010/wordprocessingDrawing" xmlns:wp="http://schemas.openxmlformats.org/drawingml/2006/wordprocessingDrawing" xmlns:w10="urn:schemas-microsoft-com:office:word" xmlns:w="http://schemas.openxmlformats.org/wordprocessingml/2006/main" xmlns:w14="http://schemas.microsoft.com/office/word/2010/wordml" xmlns:w15="http://schemas.microsoft.com/office/word/2012/wordml" xmlns:w16se="http://schemas.microsoft.com/office/word/2015/wordml/symex" xmlns:wpg="http://schemas.microsoft.com/office/word/2010/wordprocessingGroup" xmlns:wpi="http://schemas.microsoft.com/office/word/2010/wordprocessingInk" xmlns:wne="http://schemas.microsoft.com/office/word/2006/wordml" xmlns:wps="http://schemas.microsoft.com/office/word/2010/wordprocessingShape" mc:Ignorable="w14 w15 w16se wp14">
+<w:ftr xmlns:wpc="http://schemas.microsoft.com/office/word/2010/wordprocessingCanvas" xmlns:cx="http://schemas.microsoft.com/office/drawing/2014/chartex" xmlns:cx1="http://schemas.microsoft.com/office/drawing/2015/9/8/chartex" xmlns:cx2="http://schemas.microsoft.com/office/drawing/2015/10/21/chartex" xmlns:cx3="http://schemas.microsoft.com/office/drawing/2016/5/9/chartex" xmlns:cx4="http://schemas.microsoft.com/office/drawing/2016/5/10/chartex" xmlns:cx5="http://schemas.microsoft.com/office/drawing/2016/5/11/chartex" xmlns:cx6="http://schemas.microsoft.com/office/drawing/2016/5/12/chartex" xmlns:cx7="http://schemas.microsoft.com/office/drawing/2016/5/13/chartex" xmlns:cx8="http://schemas.microsoft.com/office/drawing/2016/5/14/chartex" xmlns:mc="http://schemas.openxmlformats.org/markup-compatibility/2006" xmlns:aink="http://schemas.microsoft.com/office/drawing/2016/ink" xmlns:am3d="http://schemas.microsoft.com/office/drawing/2017/model3d" xmlns:o="urn:schemas-microsoft-com:office:office" xmlns:r="http://schemas.openxmlformats.org/officeDocument/2006/relationships" xmlns:m="http://schemas.openxmlformats.org/officeDocument/2006/math" xmlns:v="urn:schemas-microsoft-com:vml" xmlns:wp14="http://schemas.microsoft.com/office/word/2010/wordprocessingDrawing" xmlns:wp="http://schemas.openxmlformats.org/drawingml/2006/wordprocessingDrawing" xmlns:w10="urn:schemas-microsoft-com:office:word" xmlns:w="http://schemas.openxmlformats.org/wordprocessingml/2006/main" xmlns:w14="http://schemas.microsoft.com/office/word/2010/wordml" xmlns:w15="http://schemas.microsoft.com/office/word/2012/wordml" xmlns:w16cid="http://schemas.microsoft.com/office/word/2016/wordml/cid" xmlns:w16se="http://schemas.microsoft.com/office/word/2015/wordml/symex" xmlns:wpg="http://schemas.microsoft.com/office/word/2010/wordprocessingGroup" xmlns:wpi="http://schemas.microsoft.com/office/word/2010/wordprocessingInk" xmlns:wne="http://schemas.microsoft.com/office/word/2006/wordml" xmlns:wps="http://schemas.microsoft.com/office/word/2010/wordprocessingShape" mc:Ignorable="w14 w15 w16se w16cid wp14">
   <w:sdt>
     <w:sdtPr>
       <w:rPr>
@@ -922,7 +961,7 @@
 </file>
 
 <file path=word/footer2.xml><?xml version="1.0" encoding="utf-8"?>
-<w:ftr xmlns:wpc="http://schemas.microsoft.com/office/word/2010/wordprocessingCanvas" xmlns:cx="http://schemas.microsoft.com/office/drawing/2014/chartex" xmlns:cx1="http://schemas.microsoft.com/office/drawing/2015/9/8/chartex" xmlns:mc="http://schemas.openxmlformats.org/markup-compatibility/2006" xmlns:o="urn:schemas-microsoft-com:office:office" xmlns:r="http://schemas.openxmlformats.org/officeDocument/2006/relationships" xmlns:m="http://schemas.openxmlformats.org/officeDocument/2006/math" xmlns:v="urn:schemas-microsoft-com:vml" xmlns:wp14="http://schemas.microsoft.com/office/word/2010/wordprocessingDrawing" xmlns:wp="http://schemas.openxmlformats.org/drawingml/2006/wordprocessingDrawing" xmlns:w10="urn:schemas-microsoft-com:office:word" xmlns:w="http://schemas.openxmlformats.org/wordprocessingml/2006/main" xmlns:w14="http://schemas.microsoft.com/office/word/2010/wordml" xmlns:w15="http://schemas.microsoft.com/office/word/2012/wordml" xmlns:w16se="http://schemas.microsoft.com/office/word/2015/wordml/symex" xmlns:wpg="http://schemas.microsoft.com/office/word/2010/wordprocessingGroup" xmlns:wpi="http://schemas.microsoft.com/office/word/2010/wordprocessingInk" xmlns:wne="http://schemas.microsoft.com/office/word/2006/wordml" xmlns:wps="http://schemas.microsoft.com/office/word/2010/wordprocessingShape" mc:Ignorable="w14 w15 w16se wp14">
+<w:ftr xmlns:wpc="http://schemas.microsoft.com/office/word/2010/wordprocessingCanvas" xmlns:cx="http://schemas.microsoft.com/office/drawing/2014/chartex" xmlns:cx1="http://schemas.microsoft.com/office/drawing/2015/9/8/chartex" xmlns:cx2="http://schemas.microsoft.com/office/drawing/2015/10/21/chartex" xmlns:cx3="http://schemas.microsoft.com/office/drawing/2016/5/9/chartex" xmlns:cx4="http://schemas.microsoft.com/office/drawing/2016/5/10/chartex" xmlns:cx5="http://schemas.microsoft.com/office/drawing/2016/5/11/chartex" xmlns:cx6="http://schemas.microsoft.com/office/drawing/2016/5/12/chartex" xmlns:cx7="http://schemas.microsoft.com/office/drawing/2016/5/13/chartex" xmlns:cx8="http://schemas.microsoft.com/office/drawing/2016/5/14/chartex" xmlns:mc="http://schemas.openxmlformats.org/markup-compatibility/2006" xmlns:aink="http://schemas.microsoft.com/office/drawing/2016/ink" xmlns:am3d="http://schemas.microsoft.com/office/drawing/2017/model3d" xmlns:o="urn:schemas-microsoft-com:office:office" xmlns:r="http://schemas.openxmlformats.org/officeDocument/2006/relationships" xmlns:m="http://schemas.openxmlformats.org/officeDocument/2006/math" xmlns:v="urn:schemas-microsoft-com:vml" xmlns:wp14="http://schemas.microsoft.com/office/word/2010/wordprocessingDrawing" xmlns:wp="http://schemas.openxmlformats.org/drawingml/2006/wordprocessingDrawing" xmlns:w10="urn:schemas-microsoft-com:office:word" xmlns:w="http://schemas.openxmlformats.org/wordprocessingml/2006/main" xmlns:w14="http://schemas.microsoft.com/office/word/2010/wordml" xmlns:w15="http://schemas.microsoft.com/office/word/2012/wordml" xmlns:w16cid="http://schemas.microsoft.com/office/word/2016/wordml/cid" xmlns:w16se="http://schemas.microsoft.com/office/word/2015/wordml/symex" xmlns:wpg="http://schemas.microsoft.com/office/word/2010/wordprocessingGroup" xmlns:wpi="http://schemas.microsoft.com/office/word/2010/wordprocessingInk" xmlns:wne="http://schemas.microsoft.com/office/word/2006/wordml" xmlns:wps="http://schemas.microsoft.com/office/word/2010/wordprocessingShape" mc:Ignorable="w14 w15 w16se w16cid wp14">
   <w:sdt>
     <w:sdtPr>
       <w:rPr>
@@ -992,7 +1031,7 @@
 </file>
 
 <file path=word/footnotes.xml><?xml version="1.0" encoding="utf-8"?>
-<w:footnotes xmlns:wpc="http://schemas.microsoft.com/office/word/2010/wordprocessingCanvas" xmlns:cx="http://schemas.microsoft.com/office/drawing/2014/chartex" xmlns:cx1="http://schemas.microsoft.com/office/drawing/2015/9/8/chartex" xmlns:mc="http://schemas.openxmlformats.org/markup-compatibility/2006" xmlns:o="urn:schemas-microsoft-com:office:office" xmlns:r="http://schemas.openxmlformats.org/officeDocument/2006/relationships" xmlns:m="http://schemas.openxmlformats.org/officeDocument/2006/math" xmlns:v="urn:schemas-microsoft-com:vml" xmlns:wp14="http://schemas.microsoft.com/office/word/2010/wordprocessingDrawing" xmlns:wp="http://schemas.openxmlformats.org/drawingml/2006/wordprocessingDrawing" xmlns:w10="urn:schemas-microsoft-com:office:word" xmlns:w="http://schemas.openxmlformats.org/wordprocessingml/2006/main" xmlns:w14="http://schemas.microsoft.com/office/word/2010/wordml" xmlns:w15="http://schemas.microsoft.com/office/word/2012/wordml" xmlns:w16se="http://schemas.microsoft.com/office/word/2015/wordml/symex" xmlns:wpg="http://schemas.microsoft.com/office/word/2010/wordprocessingGroup" xmlns:wpi="http://schemas.microsoft.com/office/word/2010/wordprocessingInk" xmlns:wne="http://schemas.microsoft.com/office/word/2006/wordml" xmlns:wps="http://schemas.microsoft.com/office/word/2010/wordprocessingShape" mc:Ignorable="w14 w15 w16se wp14">
+<w:footnotes xmlns:wpc="http://schemas.microsoft.com/office/word/2010/wordprocessingCanvas" xmlns:cx="http://schemas.microsoft.com/office/drawing/2014/chartex" xmlns:cx1="http://schemas.microsoft.com/office/drawing/2015/9/8/chartex" xmlns:cx2="http://schemas.microsoft.com/office/drawing/2015/10/21/chartex" xmlns:cx3="http://schemas.microsoft.com/office/drawing/2016/5/9/chartex" xmlns:cx4="http://schemas.microsoft.com/office/drawing/2016/5/10/chartex" xmlns:cx5="http://schemas.microsoft.com/office/drawing/2016/5/11/chartex" xmlns:cx6="http://schemas.microsoft.com/office/drawing/2016/5/12/chartex" xmlns:cx7="http://schemas.microsoft.com/office/drawing/2016/5/13/chartex" xmlns:cx8="http://schemas.microsoft.com/office/drawing/2016/5/14/chartex" xmlns:mc="http://schemas.openxmlformats.org/markup-compatibility/2006" xmlns:aink="http://schemas.microsoft.com/office/drawing/2016/ink" xmlns:am3d="http://schemas.microsoft.com/office/drawing/2017/model3d" xmlns:o="urn:schemas-microsoft-com:office:office" xmlns:r="http://schemas.openxmlformats.org/officeDocument/2006/relationships" xmlns:m="http://schemas.openxmlformats.org/officeDocument/2006/math" xmlns:v="urn:schemas-microsoft-com:vml" xmlns:wp14="http://schemas.microsoft.com/office/word/2010/wordprocessingDrawing" xmlns:wp="http://schemas.openxmlformats.org/drawingml/2006/wordprocessingDrawing" xmlns:w10="urn:schemas-microsoft-com:office:word" xmlns:w="http://schemas.openxmlformats.org/wordprocessingml/2006/main" xmlns:w14="http://schemas.microsoft.com/office/word/2010/wordml" xmlns:w15="http://schemas.microsoft.com/office/word/2012/wordml" xmlns:w16cid="http://schemas.microsoft.com/office/word/2016/wordml/cid" xmlns:w16se="http://schemas.microsoft.com/office/word/2015/wordml/symex" xmlns:wpg="http://schemas.microsoft.com/office/word/2010/wordprocessingGroup" xmlns:wpi="http://schemas.microsoft.com/office/word/2010/wordprocessingInk" xmlns:wne="http://schemas.microsoft.com/office/word/2006/wordml" xmlns:wps="http://schemas.microsoft.com/office/word/2010/wordprocessingShape" mc:Ignorable="w14 w15 w16se w16cid wp14">
   <w:footnote w:type="separator" w:id="-1">
     <w:p>
       <w:r>
@@ -1011,7 +1050,7 @@
 </file>
 
 <file path=word/numbering.xml><?xml version="1.0" encoding="utf-8"?>
-<w:numbering xmlns:wpc="http://schemas.microsoft.com/office/word/2010/wordprocessingCanvas" xmlns:cx="http://schemas.microsoft.com/office/drawing/2014/chartex" xmlns:cx1="http://schemas.microsoft.com/office/drawing/2015/9/8/chartex" xmlns:mc="http://schemas.openxmlformats.org/markup-compatibility/2006" xmlns:o="urn:schemas-microsoft-com:office:office" xmlns:r="http://schemas.openxmlformats.org/officeDocument/2006/relationships" xmlns:m="http://schemas.openxmlformats.org/officeDocument/2006/math" xmlns:v="urn:schemas-microsoft-com:vml" xmlns:wp14="http://schemas.microsoft.com/office/word/2010/wordprocessingDrawing" xmlns:wp="http://schemas.openxmlformats.org/drawingml/2006/wordprocessingDrawing" xmlns:w10="urn:schemas-microsoft-com:office:word" xmlns:w="http://schemas.openxmlformats.org/wordprocessingml/2006/main" xmlns:w14="http://schemas.microsoft.com/office/word/2010/wordml" xmlns:w15="http://schemas.microsoft.com/office/word/2012/wordml" xmlns:w16se="http://schemas.microsoft.com/office/word/2015/wordml/symex" xmlns:wpg="http://schemas.microsoft.com/office/word/2010/wordprocessingGroup" xmlns:wpi="http://schemas.microsoft.com/office/word/2010/wordprocessingInk" xmlns:wne="http://schemas.microsoft.com/office/word/2006/wordml" xmlns:wps="http://schemas.microsoft.com/office/word/2010/wordprocessingShape" mc:Ignorable="w14 w15 w16se wp14">
+<w:numbering xmlns:wpc="http://schemas.microsoft.com/office/word/2010/wordprocessingCanvas" xmlns:cx="http://schemas.microsoft.com/office/drawing/2014/chartex" xmlns:cx1="http://schemas.microsoft.com/office/drawing/2015/9/8/chartex" xmlns:cx2="http://schemas.microsoft.com/office/drawing/2015/10/21/chartex" xmlns:cx3="http://schemas.microsoft.com/office/drawing/2016/5/9/chartex" xmlns:cx4="http://schemas.microsoft.com/office/drawing/2016/5/10/chartex" xmlns:cx5="http://schemas.microsoft.com/office/drawing/2016/5/11/chartex" xmlns:cx6="http://schemas.microsoft.com/office/drawing/2016/5/12/chartex" xmlns:cx7="http://schemas.microsoft.com/office/drawing/2016/5/13/chartex" xmlns:cx8="http://schemas.microsoft.com/office/drawing/2016/5/14/chartex" xmlns:mc="http://schemas.openxmlformats.org/markup-compatibility/2006" xmlns:aink="http://schemas.microsoft.com/office/drawing/2016/ink" xmlns:am3d="http://schemas.microsoft.com/office/drawing/2017/model3d" xmlns:o="urn:schemas-microsoft-com:office:office" xmlns:r="http://schemas.openxmlformats.org/officeDocument/2006/relationships" xmlns:m="http://schemas.openxmlformats.org/officeDocument/2006/math" xmlns:v="urn:schemas-microsoft-com:vml" xmlns:wp14="http://schemas.microsoft.com/office/word/2010/wordprocessingDrawing" xmlns:wp="http://schemas.openxmlformats.org/drawingml/2006/wordprocessingDrawing" xmlns:w10="urn:schemas-microsoft-com:office:word" xmlns:w="http://schemas.openxmlformats.org/wordprocessingml/2006/main" xmlns:w14="http://schemas.microsoft.com/office/word/2010/wordml" xmlns:w15="http://schemas.microsoft.com/office/word/2012/wordml" xmlns:w16cid="http://schemas.microsoft.com/office/word/2016/wordml/cid" xmlns:w16se="http://schemas.microsoft.com/office/word/2015/wordml/symex" xmlns:wpg="http://schemas.microsoft.com/office/word/2010/wordprocessingGroup" xmlns:wpi="http://schemas.microsoft.com/office/word/2010/wordprocessingInk" xmlns:wne="http://schemas.microsoft.com/office/word/2006/wordml" xmlns:wps="http://schemas.microsoft.com/office/word/2010/wordprocessingShape" mc:Ignorable="w14 w15 w16se w16cid wp14">
   <w:abstractNum w:abstractNumId="0" w15:restartNumberingAfterBreak="0">
     <w:nsid w:val="14605715"/>
     <w:multiLevelType w:val="hybridMultilevel"/>
@@ -1224,7 +1263,7 @@
 </file>
 
 <file path=word/styles.xml><?xml version="1.0" encoding="utf-8"?>
-<w:styles xmlns:mc="http://schemas.openxmlformats.org/markup-compatibility/2006" xmlns:r="http://schemas.openxmlformats.org/officeDocument/2006/relationships" xmlns:w="http://schemas.openxmlformats.org/wordprocessingml/2006/main" xmlns:w14="http://schemas.microsoft.com/office/word/2010/wordml" xmlns:w15="http://schemas.microsoft.com/office/word/2012/wordml" xmlns:w16se="http://schemas.microsoft.com/office/word/2015/wordml/symex" mc:Ignorable="w14 w15 w16se">
+<w:styles xmlns:mc="http://schemas.openxmlformats.org/markup-compatibility/2006" xmlns:r="http://schemas.openxmlformats.org/officeDocument/2006/relationships" xmlns:w="http://schemas.openxmlformats.org/wordprocessingml/2006/main" xmlns:w14="http://schemas.microsoft.com/office/word/2010/wordml" xmlns:w15="http://schemas.microsoft.com/office/word/2012/wordml" xmlns:w16cid="http://schemas.microsoft.com/office/word/2016/wordml/cid" xmlns:w16se="http://schemas.microsoft.com/office/word/2015/wordml/symex" mc:Ignorable="w14 w15 w16se w16cid">
   <w:docDefaults>
     <w:rPrDefault>
       <w:rPr>
@@ -1236,7 +1275,7 @@
     </w:rPrDefault>
     <w:pPrDefault/>
   </w:docDefaults>
-  <w:latentStyles w:defLockedState="0" w:defUIPriority="99" w:defSemiHidden="0" w:defUnhideWhenUsed="0" w:defQFormat="0" w:count="371">
+  <w:latentStyles w:defLockedState="0" w:defUIPriority="99" w:defSemiHidden="0" w:defUnhideWhenUsed="0" w:defQFormat="0" w:count="376">
     <w:lsdException w:name="Normal" w:uiPriority="0" w:qFormat="1"/>
     <w:lsdException w:name="heading 1" w:uiPriority="9" w:qFormat="1"/>
     <w:lsdException w:name="heading 2" w:semiHidden="1" w:uiPriority="9" w:unhideWhenUsed="1" w:qFormat="1"/>
@@ -1342,7 +1381,6 @@
     <w:lsdException w:name="HTML Sample" w:semiHidden="1" w:unhideWhenUsed="1"/>
     <w:lsdException w:name="HTML Typewriter" w:semiHidden="1" w:unhideWhenUsed="1"/>
     <w:lsdException w:name="HTML Variable" w:semiHidden="1" w:unhideWhenUsed="1"/>
-    <w:lsdException w:name="Normal Table" w:semiHidden="1" w:unhideWhenUsed="1"/>
     <w:lsdException w:name="annotation subject" w:semiHidden="1" w:unhideWhenUsed="1"/>
     <w:lsdException w:name="No List" w:semiHidden="1" w:unhideWhenUsed="1"/>
     <w:lsdException w:name="Outline List 1" w:semiHidden="1" w:unhideWhenUsed="1"/>
@@ -1385,11 +1423,8 @@
     <w:lsdException w:name="Table Contemporary" w:semiHidden="1" w:unhideWhenUsed="1"/>
     <w:lsdException w:name="Table Elegant" w:semiHidden="1" w:unhideWhenUsed="1"/>
     <w:lsdException w:name="Table Professional" w:semiHidden="1" w:unhideWhenUsed="1"/>
-    <w:lsdException w:name="Table Subtle 1" w:semiHidden="1" w:unhideWhenUsed="1"/>
     <w:lsdException w:name="Table Subtle 2" w:semiHidden="1" w:unhideWhenUsed="1"/>
     <w:lsdException w:name="Table Web 1" w:semiHidden="1" w:unhideWhenUsed="1"/>
-    <w:lsdException w:name="Table Web 2" w:semiHidden="1" w:unhideWhenUsed="1"/>
-    <w:lsdException w:name="Table Web 3" w:semiHidden="1" w:unhideWhenUsed="1"/>
     <w:lsdException w:name="Balloon Text" w:semiHidden="1" w:unhideWhenUsed="1"/>
     <w:lsdException w:name="Table Grid" w:uiPriority="39"/>
     <w:lsdException w:name="Table Theme" w:semiHidden="1" w:unhideWhenUsed="1"/>
@@ -1608,6 +1643,11 @@
     <w:lsdException w:name="List Table 5 Dark Accent 6" w:uiPriority="50"/>
     <w:lsdException w:name="List Table 6 Colorful Accent 6" w:uiPriority="51"/>
     <w:lsdException w:name="List Table 7 Colorful Accent 6" w:uiPriority="52"/>
+    <w:lsdException w:name="Mention" w:semiHidden="1" w:unhideWhenUsed="1"/>
+    <w:lsdException w:name="Smart Hyperlink" w:semiHidden="1" w:unhideWhenUsed="1"/>
+    <w:lsdException w:name="Hashtag" w:semiHidden="1" w:unhideWhenUsed="1"/>
+    <w:lsdException w:name="Unresolved Mention" w:semiHidden="1" w:unhideWhenUsed="1"/>
+    <w:lsdException w:name="Smart Link" w:semiHidden="1" w:unhideWhenUsed="1"/>
   </w:latentStyles>
   <w:style w:type="paragraph" w:default="1" w:styleId="Standard">
     <w:name w:val="Normal"/>
@@ -2118,7 +2158,7 @@
 </file>
 
 <file path=customXml/itemProps1.xml><?xml version="1.0" encoding="utf-8"?>
-<ds:datastoreItem xmlns:ds="http://schemas.openxmlformats.org/officeDocument/2006/customXml" ds:itemID="{8C8C2279-B5D3-48C9-AD6B-7CA11EDEA6EE}">
+<ds:datastoreItem xmlns:ds="http://schemas.openxmlformats.org/officeDocument/2006/customXml" ds:itemID="{8E0645B1-73D5-4528-B9C0-B9A720EAB0D5}">
   <ds:schemaRefs>
     <ds:schemaRef ds:uri="http://schemas.openxmlformats.org/officeDocument/2006/bibliography"/>
   </ds:schemaRefs>

</xml_diff>

<commit_message>
Resolves #7 and adds some ideas for #9
</commit_message>
<xml_diff>
--- a/Praktikumsbericht/Vorlage Praktikumsbericht 2019.docx
+++ b/Praktikumsbericht/Vorlage Praktikumsbericht 2019.docx
@@ -69,7 +69,21 @@
         <w:rPr>
           <w:rStyle w:val="SchwacheHervorhebung"/>
         </w:rPr>
-        <w:t>Ränder „Layout→Normal“</w:t>
+        <w:t>Ränder „</w:t>
+      </w:r>
+      <w:proofErr w:type="spellStart"/>
+      <w:r>
+        <w:rPr>
+          <w:rStyle w:val="SchwacheHervorhebung"/>
+        </w:rPr>
+        <w:t>Layout→Normal</w:t>
+      </w:r>
+      <w:proofErr w:type="spellEnd"/>
+      <w:r>
+        <w:rPr>
+          <w:rStyle w:val="SchwacheHervorhebung"/>
+        </w:rPr>
+        <w:t>“</w:t>
       </w:r>
     </w:p>
     <w:p>
@@ -139,7 +153,35 @@
         <w:rPr>
           <w:rStyle w:val="SchwacheHervorhebung"/>
         </w:rPr>
-        <w:t>Die dunkelgrau gedruckten Hinweise (Stil „subtle emphasis“) sind zu entfernen.</w:t>
+        <w:t>Die dunkelgrau gedruckten Hinweise (Stil „</w:t>
+      </w:r>
+      <w:proofErr w:type="spellStart"/>
+      <w:r>
+        <w:rPr>
+          <w:rStyle w:val="SchwacheHervorhebung"/>
+        </w:rPr>
+        <w:t>subtle</w:t>
+      </w:r>
+      <w:proofErr w:type="spellEnd"/>
+      <w:r>
+        <w:rPr>
+          <w:rStyle w:val="SchwacheHervorhebung"/>
+        </w:rPr>
+        <w:t xml:space="preserve"> </w:t>
+      </w:r>
+      <w:proofErr w:type="spellStart"/>
+      <w:r>
+        <w:rPr>
+          <w:rStyle w:val="SchwacheHervorhebung"/>
+        </w:rPr>
+        <w:t>emphasis</w:t>
+      </w:r>
+      <w:proofErr w:type="spellEnd"/>
+      <w:r>
+        <w:rPr>
+          <w:rStyle w:val="SchwacheHervorhebung"/>
+        </w:rPr>
+        <w:t>“) sind zu entfernen.</w:t>
       </w:r>
     </w:p>
     <w:p>
@@ -242,8 +284,13 @@
         <w:ind w:left="720"/>
       </w:pPr>
       <w:r>
-        <w:t>Jens Wöhler,  3255305</w:t>
-      </w:r>
+        <w:t xml:space="preserve">Jens </w:t>
+      </w:r>
+      <w:proofErr w:type="gramStart"/>
+      <w:r>
+        <w:t>Wöhler,  3255305</w:t>
+      </w:r>
+      <w:proofErr w:type="gramEnd"/>
     </w:p>
     <w:p>
       <w:pPr>
@@ -329,80 +376,230 @@
       <w:r>
         <w:t xml:space="preserve"> </w:t>
       </w:r>
+      <w:r>
+        <w:t xml:space="preserve">im angegebenen Ordern und </w:t>
+      </w:r>
+      <w:r>
+        <w:t>kopiert</w:t>
+      </w:r>
+      <w:r>
+        <w:t xml:space="preserve"> die geänderten </w:t>
+      </w:r>
+      <w:r>
+        <w:t>Dateien</w:t>
+      </w:r>
+      <w:r>
+        <w:t xml:space="preserve"> in den</w:t>
+      </w:r>
+      <w:r>
+        <w:t xml:space="preserve"> zugeordneten</w:t>
+      </w:r>
+      <w:r>
+        <w:t xml:space="preserve"> Zielordner falls nötig. Für die Umsetzung unseres Projektes haben wir uns für C# und das .NET-Framework entschieden. </w:t>
+      </w:r>
+      <w:r>
+        <w:br w:type="page"/>
+      </w:r>
+    </w:p>
+    <w:p>
+      <w:pPr>
+        <w:pStyle w:val="berschrift1"/>
+        <w:jc w:val="both"/>
+      </w:pPr>
+      <w:r>
+        <w:lastRenderedPageBreak/>
+        <w:t>Anforderungsanalyse</w:t>
+      </w:r>
+    </w:p>
+    <w:p>
+      <w:pPr>
+        <w:pStyle w:val="berschrift2"/>
+        <w:jc w:val="both"/>
+      </w:pPr>
+      <w:r>
+        <w:t>User Stories</w:t>
+      </w:r>
+    </w:p>
+    <w:p>
+      <w:pPr>
+        <w:pStyle w:val="Listenabsatz"/>
+        <w:numPr>
+          <w:ilvl w:val="0"/>
+          <w:numId w:val="3"/>
+        </w:numPr>
+      </w:pPr>
+      <w:r>
+        <w:t>Als</w:t>
+      </w:r>
+      <w:r>
+        <w:t xml:space="preserve"> </w:t>
+      </w:r>
+      <w:r>
+        <w:rPr>
+          <w:b/>
+        </w:rPr>
+        <w:t>Benutzer</w:t>
+      </w:r>
+      <w:r>
+        <w:t xml:space="preserve"> </w:t>
+      </w:r>
+      <w:r>
+        <w:rPr>
+          <w:u w:val="single"/>
+        </w:rPr>
+        <w:t>muss</w:t>
+      </w:r>
+      <w:r>
+        <w:t xml:space="preserve"> </w:t>
+      </w:r>
+      <w:r>
+        <w:t xml:space="preserve">es möglich sein </w:t>
+      </w:r>
+      <w:r>
+        <w:t xml:space="preserve">nach dem Öffnen der Benutzeroberfläche eine Übersicht von allen bestehenden Aufgaben </w:t>
+      </w:r>
+      <w:r>
+        <w:t>zu</w:t>
+      </w:r>
+      <w:r>
+        <w:t>sehen, um diese gegebenenfalls bearbeiten zu können.</w:t>
+      </w:r>
+    </w:p>
+    <w:p>
+      <w:pPr>
+        <w:pStyle w:val="Listenabsatz"/>
+        <w:numPr>
+          <w:ilvl w:val="0"/>
+          <w:numId w:val="3"/>
+        </w:numPr>
+      </w:pPr>
+      <w:r>
+        <w:t xml:space="preserve">Dem </w:t>
+      </w:r>
+      <w:r>
+        <w:rPr>
+          <w:b/>
+        </w:rPr>
+        <w:t>Benutzer</w:t>
+      </w:r>
+      <w:r>
+        <w:t xml:space="preserve"> </w:t>
+      </w:r>
+      <w:r>
+        <w:rPr>
+          <w:u w:val="single"/>
+        </w:rPr>
+        <w:t>muss</w:t>
+      </w:r>
+      <w:r>
+        <w:t xml:space="preserve"> es ermöglicht werden Einstellungen an den bestehenden Aufgaben über die Benutzeroberfläche vor zu nehmen</w:t>
+      </w:r>
+      <w:r>
+        <w:t xml:space="preserve">, diese </w:t>
+      </w:r>
+      <w:r>
+        <w:rPr>
+          <w:u w:val="single"/>
+        </w:rPr>
+        <w:t>müssen</w:t>
+      </w:r>
+      <w:r>
+        <w:t xml:space="preserve"> dabei auf ihre Richtigkeit überprüft werden</w:t>
+      </w:r>
+      <w:r>
+        <w:t>.</w:t>
+      </w:r>
+    </w:p>
+    <w:p>
+      <w:pPr>
+        <w:pStyle w:val="Listenabsatz"/>
+        <w:numPr>
+          <w:ilvl w:val="0"/>
+          <w:numId w:val="3"/>
+        </w:numPr>
+      </w:pPr>
+      <w:r>
+        <w:rPr>
+          <w:u w:val="single"/>
+        </w:rPr>
+        <w:t>Falls</w:t>
+      </w:r>
+      <w:r>
+        <w:t xml:space="preserve"> der </w:t>
+      </w:r>
+      <w:r>
+        <w:rPr>
+          <w:b/>
+        </w:rPr>
+        <w:t>Benutzer</w:t>
+      </w:r>
+      <w:r>
+        <w:t xml:space="preserve"> die </w:t>
+      </w:r>
+      <w:r>
+        <w:t xml:space="preserve">Benutzeroberfläche </w:t>
+      </w:r>
+      <w:r>
+        <w:t xml:space="preserve">beendet, erscheint eine Anfrage, ob </w:t>
+      </w:r>
+      <w:r>
+        <w:t>die</w:t>
+      </w:r>
+      <w:r>
+        <w:t xml:space="preserve"> </w:t>
+      </w:r>
+      <w:r>
+        <w:t xml:space="preserve">Änderungen </w:t>
+      </w:r>
+      <w:r>
+        <w:t xml:space="preserve">gespeichert werden soll, damit </w:t>
+      </w:r>
+      <w:r>
+        <w:t>keine</w:t>
+      </w:r>
+      <w:r>
+        <w:t xml:space="preserve"> verloren gehen.</w:t>
+      </w:r>
+    </w:p>
+    <w:p>
+      <w:pPr>
+        <w:pStyle w:val="Listenabsatz"/>
+        <w:numPr>
+          <w:ilvl w:val="0"/>
+          <w:numId w:val="3"/>
+        </w:numPr>
+      </w:pPr>
+      <w:r>
+        <w:t xml:space="preserve">Das </w:t>
+      </w:r>
+      <w:r>
+        <w:rPr>
+          <w:b/>
+        </w:rPr>
+        <w:t>System</w:t>
+      </w:r>
+      <w:r>
+        <w:t xml:space="preserve"> </w:t>
+      </w:r>
+      <w:r>
+        <w:rPr>
+          <w:u w:val="single"/>
+        </w:rPr>
+        <w:t>kann</w:t>
+      </w:r>
+      <w:r>
+        <w:t xml:space="preserve"> die Einstellungen aus einer Datei laden und ausführen</w:t>
+      </w:r>
+    </w:p>
+    <w:p>
+      <w:pPr>
+        <w:pStyle w:val="berschrift1"/>
+      </w:pPr>
+      <w:r>
+        <w:t>Anforderungen</w:t>
+      </w:r>
       <w:bookmarkStart w:id="0" w:name="_GoBack"/>
       <w:bookmarkEnd w:id="0"/>
-      <w:r>
-        <w:t xml:space="preserve">im angegebenen Ordern und Kopiert die geänderten </w:t>
-      </w:r>
-      <w:r>
-        <w:t>Dateien</w:t>
-      </w:r>
-      <w:r>
-        <w:t xml:space="preserve"> in den</w:t>
-      </w:r>
-      <w:r>
-        <w:t xml:space="preserve"> zugeordneten</w:t>
-      </w:r>
-      <w:r>
-        <w:t xml:space="preserve"> Zielordner falls nötig. Für die Umsetzung unseres Projektes haben wir uns für C# und das .NET-Framework entschieden. </w:t>
-      </w:r>
-      <w:r>
-        <w:br w:type="page"/>
-      </w:r>
-    </w:p>
-    <w:p>
-      <w:pPr>
-        <w:pStyle w:val="berschrift1"/>
-        <w:jc w:val="both"/>
-      </w:pPr>
-      <w:r>
-        <w:lastRenderedPageBreak/>
-        <w:t>Anforderungsanalyse</w:t>
-      </w:r>
-    </w:p>
-    <w:p>
-      <w:pPr>
-        <w:pStyle w:val="berschrift2"/>
-        <w:jc w:val="both"/>
-      </w:pPr>
-      <w:r>
-        <w:t>User Stories</w:t>
-      </w:r>
-    </w:p>
-    <w:p>
-      <w:pPr>
-        <w:jc w:val="both"/>
-        <w:rPr>
-          <w:rStyle w:val="SchwacheHervorhebung"/>
-        </w:rPr>
-      </w:pPr>
-      <w:r>
-        <w:rPr>
-          <w:rStyle w:val="SchwacheHervorhebung"/>
-        </w:rPr>
-        <w:t>Textuelle Beschreibung</w:t>
-      </w:r>
-      <w:r>
-        <w:rPr>
-          <w:rStyle w:val="SchwacheHervorhebung"/>
-        </w:rPr>
-        <w:t>(en)</w:t>
-      </w:r>
-      <w:r>
-        <w:rPr>
-          <w:rStyle w:val="SchwacheHervorhebung"/>
-        </w:rPr>
-        <w:t xml:space="preserve"> wie der User die App bzw. das Produkt erlebt.</w:t>
-      </w:r>
-    </w:p>
-    <w:p>
-      <w:pPr>
-        <w:pStyle w:val="berschrift2"/>
-        <w:jc w:val="both"/>
-      </w:pPr>
-      <w:r>
-        <w:t>Anforderungen</w:t>
-      </w:r>
     </w:p>
     <w:p>
       <w:pPr>
@@ -525,31 +722,3466 @@
       </w:r>
     </w:p>
     <w:p>
-      <w:pPr>
-        <w:jc w:val="both"/>
-        <w:rPr>
-          <w:rStyle w:val="SchwacheHervorhebung"/>
-        </w:rPr>
-      </w:pPr>
-      <w:r>
-        <w:rPr>
-          <w:rStyle w:val="SchwacheHervorhebung"/>
-          <w:lang w:val="en-GB"/>
-        </w:rPr>
-        <w:t xml:space="preserve">Mind. 1 Use Case Diagramm, mind. </w:t>
-      </w:r>
-      <w:r>
-        <w:rPr>
-          <w:rStyle w:val="SchwacheHervorhebung"/>
-        </w:rPr>
-        <w:t>3 tabellarische Beschreibungen von Use Cases.</w:t>
-      </w:r>
-      <w:r>
-        <w:rPr>
-          <w:rStyle w:val="SchwacheHervorhebung"/>
-        </w:rPr>
-        <w:t xml:space="preserve"> Referenzieren Sie hier entsprechende Anforderungen.</w:t>
-      </w:r>
+      <w:r>
+        <w:rPr>
+          <w:noProof/>
+        </w:rPr>
+        <w:drawing>
+          <wp:inline distT="0" distB="0" distL="0" distR="0" wp14:anchorId="108FFF20" wp14:editId="7AC91B2D">
+            <wp:extent cx="5756910" cy="2681605"/>
+            <wp:effectExtent l="0" t="0" r="0" b="4445"/>
+            <wp:docPr id="2" name="Grafik 2"/>
+            <wp:cNvGraphicFramePr>
+              <a:graphicFrameLocks xmlns:a="http://schemas.openxmlformats.org/drawingml/2006/main" noChangeAspect="1"/>
+            </wp:cNvGraphicFramePr>
+            <a:graphic xmlns:a="http://schemas.openxmlformats.org/drawingml/2006/main">
+              <a:graphicData uri="http://schemas.openxmlformats.org/drawingml/2006/picture">
+                <pic:pic xmlns:pic="http://schemas.openxmlformats.org/drawingml/2006/picture">
+                  <pic:nvPicPr>
+                    <pic:cNvPr id="2" name="TinyTasks.svg"/>
+                    <pic:cNvPicPr/>
+                  </pic:nvPicPr>
+                  <pic:blipFill>
+                    <a:blip r:embed="rId8">
+                      <a:extLst>
+                        <a:ext uri="{28A0092B-C50C-407E-A947-70E740481C1C}">
+                          <a14:useLocalDpi xmlns:a14="http://schemas.microsoft.com/office/drawing/2010/main" val="0"/>
+                        </a:ext>
+                        <a:ext uri="{96DAC541-7B7A-43D3-8B79-37D633B846F1}">
+                          <asvg:svgBlip xmlns:asvg="http://schemas.microsoft.com/office/drawing/2016/SVG/main" r:embed="rId9"/>
+                        </a:ext>
+                      </a:extLst>
+                    </a:blip>
+                    <a:stretch>
+                      <a:fillRect/>
+                    </a:stretch>
+                  </pic:blipFill>
+                  <pic:spPr>
+                    <a:xfrm>
+                      <a:off x="0" y="0"/>
+                      <a:ext cx="5756910" cy="2681605"/>
+                    </a:xfrm>
+                    <a:prstGeom prst="rect">
+                      <a:avLst/>
+                    </a:prstGeom>
+                  </pic:spPr>
+                </pic:pic>
+              </a:graphicData>
+            </a:graphic>
+          </wp:inline>
+        </w:drawing>
+      </w:r>
+    </w:p>
+    <w:p>
+      <w:pPr>
+        <w:rPr>
+          <w:sz w:val="22"/>
+        </w:rPr>
+      </w:pPr>
+      <w:r>
+        <w:rPr>
+          <w:sz w:val="22"/>
+        </w:rPr>
+        <w:t>Diagramm ist auch auf GitHub zu finden, für eine genauere Betrachtung:</w:t>
+      </w:r>
+      <w:r>
+        <w:rPr>
+          <w:sz w:val="22"/>
+        </w:rPr>
+        <w:br/>
+      </w:r>
+      <w:hyperlink r:id="rId10" w:history="1">
+        <w:r>
+          <w:rPr>
+            <w:rStyle w:val="Hyperlink"/>
+            <w:sz w:val="22"/>
+          </w:rPr>
+          <w:t>https://github.com/Louis9902/Sosse19-SE/blob/master/Diagramme/Anwendungsfall/TinyTasks.svg</w:t>
+        </w:r>
+      </w:hyperlink>
+    </w:p>
+    <w:p>
+      <w:pPr>
+        <w:rPr>
+          <w:sz w:val="22"/>
+        </w:rPr>
+      </w:pPr>
+      <w:r>
+        <w:rPr>
+          <w:sz w:val="22"/>
+        </w:rPr>
+        <w:br w:type="page"/>
+      </w:r>
+    </w:p>
+    <w:tbl>
+      <w:tblPr>
+        <w:tblStyle w:val="Tabellenraster"/>
+        <w:tblW w:w="5000" w:type="pct"/>
+        <w:tblLook w:val="04A0" w:firstRow="1" w:lastRow="0" w:firstColumn="1" w:lastColumn="0" w:noHBand="0" w:noVBand="1"/>
+      </w:tblPr>
+      <w:tblGrid>
+        <w:gridCol w:w="4614"/>
+        <w:gridCol w:w="485"/>
+        <w:gridCol w:w="3957"/>
+      </w:tblGrid>
+      <w:tr>
+        <w:tc>
+          <w:tcPr>
+            <w:tcW w:w="2547" w:type="pct"/>
+          </w:tcPr>
+          <w:p>
+            <w:pPr>
+              <w:rPr>
+                <w:b/>
+                <w:sz w:val="22"/>
+              </w:rPr>
+            </w:pPr>
+            <w:r>
+              <w:rPr>
+                <w:b/>
+                <w:sz w:val="22"/>
+              </w:rPr>
+              <w:lastRenderedPageBreak/>
+              <w:t>Name des Anwendungsfalls:</w:t>
+            </w:r>
+          </w:p>
+        </w:tc>
+        <w:tc>
+          <w:tcPr>
+            <w:tcW w:w="2453" w:type="pct"/>
+            <w:gridSpan w:val="2"/>
+          </w:tcPr>
+          <w:p>
+            <w:pPr>
+              <w:rPr>
+                <w:sz w:val="22"/>
+              </w:rPr>
+            </w:pPr>
+            <w:r>
+              <w:rPr>
+                <w:sz w:val="22"/>
+              </w:rPr>
+              <w:t xml:space="preserve">Change </w:t>
+            </w:r>
+            <w:proofErr w:type="spellStart"/>
+            <w:r>
+              <w:rPr>
+                <w:sz w:val="22"/>
+              </w:rPr>
+              <w:t>Worker</w:t>
+            </w:r>
+            <w:proofErr w:type="spellEnd"/>
+            <w:r>
+              <w:rPr>
+                <w:sz w:val="22"/>
+              </w:rPr>
+              <w:t xml:space="preserve"> Preference</w:t>
+            </w:r>
+          </w:p>
+        </w:tc>
+      </w:tr>
+      <w:tr>
+        <w:tc>
+          <w:tcPr>
+            <w:tcW w:w="2547" w:type="pct"/>
+          </w:tcPr>
+          <w:p>
+            <w:pPr>
+              <w:rPr>
+                <w:b/>
+                <w:sz w:val="22"/>
+              </w:rPr>
+            </w:pPr>
+            <w:r>
+              <w:rPr>
+                <w:b/>
+                <w:sz w:val="22"/>
+              </w:rPr>
+              <w:t>Nummer:</w:t>
+            </w:r>
+          </w:p>
+        </w:tc>
+        <w:tc>
+          <w:tcPr>
+            <w:tcW w:w="2453" w:type="pct"/>
+            <w:gridSpan w:val="2"/>
+          </w:tcPr>
+          <w:p>
+            <w:pPr>
+              <w:rPr>
+                <w:sz w:val="22"/>
+              </w:rPr>
+            </w:pPr>
+            <w:r>
+              <w:rPr>
+                <w:sz w:val="22"/>
+              </w:rPr>
+              <w:t xml:space="preserve">Anwendungsfall </w:t>
+            </w:r>
+            <w:r>
+              <w:rPr>
+                <w:sz w:val="22"/>
+              </w:rPr>
+              <w:t>1</w:t>
+            </w:r>
+          </w:p>
+        </w:tc>
+      </w:tr>
+      <w:tr>
+        <w:tc>
+          <w:tcPr>
+            <w:tcW w:w="2547" w:type="pct"/>
+          </w:tcPr>
+          <w:p>
+            <w:pPr>
+              <w:rPr>
+                <w:b/>
+                <w:sz w:val="22"/>
+              </w:rPr>
+            </w:pPr>
+            <w:r>
+              <w:rPr>
+                <w:b/>
+                <w:sz w:val="22"/>
+              </w:rPr>
+              <w:t>Ziel:</w:t>
+            </w:r>
+          </w:p>
+        </w:tc>
+        <w:tc>
+          <w:tcPr>
+            <w:tcW w:w="2453" w:type="pct"/>
+            <w:gridSpan w:val="2"/>
+          </w:tcPr>
+          <w:p>
+            <w:pPr>
+              <w:rPr>
+                <w:sz w:val="22"/>
+              </w:rPr>
+            </w:pPr>
+            <w:r>
+              <w:rPr>
+                <w:sz w:val="22"/>
+              </w:rPr>
+              <w:t>Eine Änderung der Parameter für einen bestimmten „</w:t>
+            </w:r>
+            <w:proofErr w:type="spellStart"/>
+            <w:r>
+              <w:rPr>
+                <w:sz w:val="22"/>
+              </w:rPr>
+              <w:t>Worker</w:t>
+            </w:r>
+            <w:proofErr w:type="spellEnd"/>
+            <w:r>
+              <w:rPr>
+                <w:sz w:val="22"/>
+              </w:rPr>
+              <w:t>“ über das Benutzerinterface</w:t>
+            </w:r>
+          </w:p>
+        </w:tc>
+      </w:tr>
+      <w:tr>
+        <w:tc>
+          <w:tcPr>
+            <w:tcW w:w="2547" w:type="pct"/>
+          </w:tcPr>
+          <w:p>
+            <w:pPr>
+              <w:rPr>
+                <w:b/>
+                <w:sz w:val="22"/>
+              </w:rPr>
+            </w:pPr>
+            <w:r>
+              <w:rPr>
+                <w:b/>
+                <w:sz w:val="22"/>
+              </w:rPr>
+              <w:t>Geltungsbereich:</w:t>
+            </w:r>
+          </w:p>
+        </w:tc>
+        <w:tc>
+          <w:tcPr>
+            <w:tcW w:w="2453" w:type="pct"/>
+            <w:gridSpan w:val="2"/>
+          </w:tcPr>
+          <w:p>
+            <w:pPr>
+              <w:rPr>
+                <w:sz w:val="22"/>
+              </w:rPr>
+            </w:pPr>
+            <w:r>
+              <w:rPr>
+                <w:sz w:val="22"/>
+              </w:rPr>
+              <w:t xml:space="preserve">Die </w:t>
+            </w:r>
+            <w:r>
+              <w:rPr>
+                <w:sz w:val="22"/>
+              </w:rPr>
+              <w:t>Benutzeroberfläch</w:t>
+            </w:r>
+            <w:r>
+              <w:rPr>
+                <w:sz w:val="22"/>
+              </w:rPr>
+              <w:t>e</w:t>
+            </w:r>
+          </w:p>
+        </w:tc>
+      </w:tr>
+      <w:tr>
+        <w:tc>
+          <w:tcPr>
+            <w:tcW w:w="2547" w:type="pct"/>
+          </w:tcPr>
+          <w:p>
+            <w:pPr>
+              <w:rPr>
+                <w:b/>
+                <w:sz w:val="22"/>
+              </w:rPr>
+            </w:pPr>
+            <w:r>
+              <w:rPr>
+                <w:b/>
+                <w:sz w:val="22"/>
+              </w:rPr>
+              <w:t>Level:</w:t>
+            </w:r>
+          </w:p>
+        </w:tc>
+        <w:tc>
+          <w:tcPr>
+            <w:tcW w:w="2453" w:type="pct"/>
+            <w:gridSpan w:val="2"/>
+          </w:tcPr>
+          <w:p>
+            <w:pPr>
+              <w:rPr>
+                <w:sz w:val="22"/>
+              </w:rPr>
+            </w:pPr>
+            <w:r>
+              <w:rPr>
+                <w:sz w:val="22"/>
+              </w:rPr>
+              <w:t>Hauptfunktionalität</w:t>
+            </w:r>
+          </w:p>
+        </w:tc>
+      </w:tr>
+      <w:tr>
+        <w:tc>
+          <w:tcPr>
+            <w:tcW w:w="2547" w:type="pct"/>
+          </w:tcPr>
+          <w:p>
+            <w:pPr>
+              <w:rPr>
+                <w:b/>
+                <w:sz w:val="22"/>
+              </w:rPr>
+            </w:pPr>
+            <w:r>
+              <w:rPr>
+                <w:b/>
+                <w:sz w:val="22"/>
+              </w:rPr>
+              <w:t>Kategorie:</w:t>
+            </w:r>
+          </w:p>
+        </w:tc>
+        <w:tc>
+          <w:tcPr>
+            <w:tcW w:w="2453" w:type="pct"/>
+            <w:gridSpan w:val="2"/>
+          </w:tcPr>
+          <w:p>
+            <w:pPr>
+              <w:rPr>
+                <w:sz w:val="22"/>
+              </w:rPr>
+            </w:pPr>
+            <w:r>
+              <w:rPr>
+                <w:sz w:val="22"/>
+              </w:rPr>
+              <w:t>Primär</w:t>
+            </w:r>
+          </w:p>
+        </w:tc>
+      </w:tr>
+      <w:tr>
+        <w:tc>
+          <w:tcPr>
+            <w:tcW w:w="2547" w:type="pct"/>
+          </w:tcPr>
+          <w:p>
+            <w:pPr>
+              <w:rPr>
+                <w:b/>
+                <w:sz w:val="22"/>
+              </w:rPr>
+            </w:pPr>
+            <w:r>
+              <w:rPr>
+                <w:b/>
+                <w:sz w:val="22"/>
+              </w:rPr>
+              <w:t>Beteiligte Klassen/Objekte:</w:t>
+            </w:r>
+          </w:p>
+        </w:tc>
+        <w:tc>
+          <w:tcPr>
+            <w:tcW w:w="2453" w:type="pct"/>
+            <w:gridSpan w:val="2"/>
+          </w:tcPr>
+          <w:p>
+            <w:pPr>
+              <w:rPr>
+                <w:sz w:val="22"/>
+              </w:rPr>
+            </w:pPr>
+            <w:r>
+              <w:rPr>
+                <w:sz w:val="22"/>
+              </w:rPr>
+              <w:t>Benutzerinterface, Benutzer</w:t>
+            </w:r>
+          </w:p>
+        </w:tc>
+      </w:tr>
+      <w:tr>
+        <w:tc>
+          <w:tcPr>
+            <w:tcW w:w="2547" w:type="pct"/>
+          </w:tcPr>
+          <w:p>
+            <w:pPr>
+              <w:rPr>
+                <w:b/>
+                <w:sz w:val="22"/>
+              </w:rPr>
+            </w:pPr>
+            <w:r>
+              <w:rPr>
+                <w:b/>
+                <w:sz w:val="22"/>
+              </w:rPr>
+              <w:t>Vorbedingung:</w:t>
+            </w:r>
+          </w:p>
+        </w:tc>
+        <w:tc>
+          <w:tcPr>
+            <w:tcW w:w="2453" w:type="pct"/>
+            <w:gridSpan w:val="2"/>
+          </w:tcPr>
+          <w:p>
+            <w:pPr>
+              <w:rPr>
+                <w:sz w:val="22"/>
+              </w:rPr>
+            </w:pPr>
+            <w:r>
+              <w:rPr>
+                <w:sz w:val="22"/>
+              </w:rPr>
+              <w:t>Der Benutzer hat bereits das Benutzerinterface geöffnet</w:t>
+            </w:r>
+            <w:r>
+              <w:rPr>
+                <w:sz w:val="22"/>
+              </w:rPr>
+              <w:t xml:space="preserve"> und einen „</w:t>
+            </w:r>
+            <w:proofErr w:type="spellStart"/>
+            <w:r>
+              <w:rPr>
+                <w:sz w:val="22"/>
+              </w:rPr>
+              <w:t>Worker</w:t>
+            </w:r>
+            <w:proofErr w:type="spellEnd"/>
+            <w:r>
+              <w:rPr>
+                <w:sz w:val="22"/>
+              </w:rPr>
+              <w:t>“ angelegt</w:t>
+            </w:r>
+          </w:p>
+        </w:tc>
+      </w:tr>
+      <w:tr>
+        <w:tc>
+          <w:tcPr>
+            <w:tcW w:w="2547" w:type="pct"/>
+          </w:tcPr>
+          <w:p>
+            <w:pPr>
+              <w:rPr>
+                <w:b/>
+                <w:sz w:val="22"/>
+              </w:rPr>
+            </w:pPr>
+            <w:r>
+              <w:rPr>
+                <w:b/>
+                <w:sz w:val="22"/>
+              </w:rPr>
+              <w:t>Nachbedingung (Erfolg):</w:t>
+            </w:r>
+          </w:p>
+        </w:tc>
+        <w:tc>
+          <w:tcPr>
+            <w:tcW w:w="2453" w:type="pct"/>
+            <w:gridSpan w:val="2"/>
+          </w:tcPr>
+          <w:p>
+            <w:pPr>
+              <w:rPr>
+                <w:sz w:val="22"/>
+              </w:rPr>
+            </w:pPr>
+            <w:r>
+              <w:rPr>
+                <w:sz w:val="22"/>
+              </w:rPr>
+              <w:t>Die Eingaben werden übernommen und beim Schließen der Oberfläche gespeichert</w:t>
+            </w:r>
+          </w:p>
+        </w:tc>
+      </w:tr>
+      <w:tr>
+        <w:tc>
+          <w:tcPr>
+            <w:tcW w:w="2547" w:type="pct"/>
+          </w:tcPr>
+          <w:p>
+            <w:pPr>
+              <w:rPr>
+                <w:b/>
+                <w:sz w:val="22"/>
+              </w:rPr>
+            </w:pPr>
+            <w:r>
+              <w:rPr>
+                <w:b/>
+                <w:sz w:val="22"/>
+              </w:rPr>
+              <w:t>Nachbedingung (Fehlschlag):</w:t>
+            </w:r>
+          </w:p>
+        </w:tc>
+        <w:tc>
+          <w:tcPr>
+            <w:tcW w:w="2453" w:type="pct"/>
+            <w:gridSpan w:val="2"/>
+          </w:tcPr>
+          <w:p>
+            <w:pPr>
+              <w:rPr>
+                <w:sz w:val="22"/>
+              </w:rPr>
+            </w:pPr>
+            <w:r>
+              <w:rPr>
+                <w:sz w:val="22"/>
+              </w:rPr>
+              <w:t xml:space="preserve">Der entstandene Fehler wird über eine Message Box </w:t>
+            </w:r>
+            <w:r>
+              <w:rPr>
+                <w:sz w:val="22"/>
+              </w:rPr>
+              <w:t>dem Benutzer angezeigt</w:t>
+            </w:r>
+            <w:r>
+              <w:rPr>
+                <w:sz w:val="22"/>
+              </w:rPr>
+              <w:t xml:space="preserve"> sollte dies Jedoch ein Vorheergesehener Fehler sein wird eine erneute Eingabe verlangt</w:t>
+            </w:r>
+          </w:p>
+        </w:tc>
+      </w:tr>
+      <w:tr>
+        <w:tc>
+          <w:tcPr>
+            <w:tcW w:w="2547" w:type="pct"/>
+          </w:tcPr>
+          <w:p>
+            <w:pPr>
+              <w:rPr>
+                <w:b/>
+                <w:sz w:val="22"/>
+              </w:rPr>
+            </w:pPr>
+            <w:r>
+              <w:rPr>
+                <w:b/>
+                <w:sz w:val="22"/>
+              </w:rPr>
+              <w:t>Akteure</w:t>
+            </w:r>
+            <w:r>
+              <w:rPr>
+                <w:b/>
+                <w:sz w:val="22"/>
+              </w:rPr>
+              <w:t>:</w:t>
+            </w:r>
+          </w:p>
+        </w:tc>
+        <w:tc>
+          <w:tcPr>
+            <w:tcW w:w="2453" w:type="pct"/>
+            <w:gridSpan w:val="2"/>
+          </w:tcPr>
+          <w:p>
+            <w:pPr>
+              <w:rPr>
+                <w:sz w:val="22"/>
+              </w:rPr>
+            </w:pPr>
+            <w:r>
+              <w:rPr>
+                <w:sz w:val="22"/>
+              </w:rPr>
+              <w:t>Benutzer</w:t>
+            </w:r>
+          </w:p>
+        </w:tc>
+      </w:tr>
+      <w:tr>
+        <w:tc>
+          <w:tcPr>
+            <w:tcW w:w="2547" w:type="pct"/>
+          </w:tcPr>
+          <w:p>
+            <w:pPr>
+              <w:rPr>
+                <w:b/>
+                <w:sz w:val="22"/>
+              </w:rPr>
+            </w:pPr>
+            <w:r>
+              <w:rPr>
+                <w:b/>
+                <w:sz w:val="22"/>
+              </w:rPr>
+              <w:t>Auslösendes Ereignis</w:t>
+            </w:r>
+            <w:r>
+              <w:rPr>
+                <w:b/>
+                <w:sz w:val="22"/>
+              </w:rPr>
+              <w:t>:</w:t>
+            </w:r>
+          </w:p>
+        </w:tc>
+        <w:tc>
+          <w:tcPr>
+            <w:tcW w:w="2453" w:type="pct"/>
+            <w:gridSpan w:val="2"/>
+          </w:tcPr>
+          <w:p>
+            <w:pPr>
+              <w:rPr>
+                <w:sz w:val="22"/>
+              </w:rPr>
+            </w:pPr>
+            <w:r>
+              <w:rPr>
+                <w:sz w:val="22"/>
+              </w:rPr>
+              <w:t>Der Benutzer wählt einen im Dashboard angezeigten „</w:t>
+            </w:r>
+            <w:proofErr w:type="spellStart"/>
+            <w:r>
+              <w:rPr>
+                <w:sz w:val="22"/>
+              </w:rPr>
+              <w:t>Worker</w:t>
+            </w:r>
+            <w:proofErr w:type="spellEnd"/>
+            <w:r>
+              <w:rPr>
+                <w:sz w:val="22"/>
+              </w:rPr>
+              <w:t>“ mit Doppelklick aus</w:t>
+            </w:r>
+          </w:p>
+        </w:tc>
+      </w:tr>
+      <w:tr>
+        <w:trPr>
+          <w:trHeight w:val="231"/>
+        </w:trPr>
+        <w:tc>
+          <w:tcPr>
+            <w:tcW w:w="2547" w:type="pct"/>
+            <w:vMerge w:val="restart"/>
+          </w:tcPr>
+          <w:p>
+            <w:pPr>
+              <w:rPr>
+                <w:b/>
+                <w:sz w:val="22"/>
+              </w:rPr>
+            </w:pPr>
+            <w:r>
+              <w:rPr>
+                <w:b/>
+                <w:sz w:val="22"/>
+              </w:rPr>
+              <w:t>Auszuführende Aktionen</w:t>
+            </w:r>
+            <w:r>
+              <w:rPr>
+                <w:b/>
+                <w:sz w:val="22"/>
+              </w:rPr>
+              <w:t xml:space="preserve"> </w:t>
+            </w:r>
+            <w:r>
+              <w:rPr>
+                <w:b/>
+                <w:sz w:val="22"/>
+              </w:rPr>
+              <w:t>(Erfolg)</w:t>
+            </w:r>
+            <w:r>
+              <w:rPr>
+                <w:b/>
+                <w:sz w:val="22"/>
+              </w:rPr>
+              <w:t>:</w:t>
+            </w:r>
+          </w:p>
+        </w:tc>
+        <w:tc>
+          <w:tcPr>
+            <w:tcW w:w="268" w:type="pct"/>
+            <w:vAlign w:val="center"/>
+          </w:tcPr>
+          <w:p>
+            <w:pPr>
+              <w:rPr>
+                <w:sz w:val="22"/>
+              </w:rPr>
+            </w:pPr>
+            <w:r>
+              <w:rPr>
+                <w:sz w:val="22"/>
+              </w:rPr>
+              <w:t>1.</w:t>
+            </w:r>
+          </w:p>
+        </w:tc>
+        <w:tc>
+          <w:tcPr>
+            <w:tcW w:w="2185" w:type="pct"/>
+          </w:tcPr>
+          <w:p>
+            <w:pPr>
+              <w:rPr>
+                <w:sz w:val="22"/>
+              </w:rPr>
+            </w:pPr>
+            <w:r>
+              <w:rPr>
+                <w:sz w:val="22"/>
+              </w:rPr>
+              <w:t xml:space="preserve">Die bereits vor definierten Parameter lesen und gegebenenfalls eine Fehlerkorrektur bei falsch Definition durchführen </w:t>
+            </w:r>
+          </w:p>
+        </w:tc>
+      </w:tr>
+      <w:tr>
+        <w:trPr>
+          <w:trHeight w:val="229"/>
+        </w:trPr>
+        <w:tc>
+          <w:tcPr>
+            <w:tcW w:w="2547" w:type="pct"/>
+            <w:vMerge/>
+          </w:tcPr>
+          <w:p>
+            <w:pPr>
+              <w:rPr>
+                <w:b/>
+                <w:sz w:val="22"/>
+              </w:rPr>
+            </w:pPr>
+          </w:p>
+        </w:tc>
+        <w:tc>
+          <w:tcPr>
+            <w:tcW w:w="268" w:type="pct"/>
+            <w:vAlign w:val="center"/>
+          </w:tcPr>
+          <w:p>
+            <w:pPr>
+              <w:rPr>
+                <w:sz w:val="22"/>
+              </w:rPr>
+            </w:pPr>
+            <w:r>
+              <w:rPr>
+                <w:sz w:val="22"/>
+              </w:rPr>
+              <w:t>2.</w:t>
+            </w:r>
+          </w:p>
+        </w:tc>
+        <w:tc>
+          <w:tcPr>
+            <w:tcW w:w="2185" w:type="pct"/>
+          </w:tcPr>
+          <w:p>
+            <w:pPr>
+              <w:rPr>
+                <w:sz w:val="22"/>
+              </w:rPr>
+            </w:pPr>
+            <w:r>
+              <w:rPr>
+                <w:sz w:val="22"/>
+              </w:rPr>
+              <w:t>Das anzeigen der Parameter über einen neuen Dialog mit der Möglichkeit diese zu bearbeiten</w:t>
+            </w:r>
+          </w:p>
+        </w:tc>
+      </w:tr>
+      <w:tr>
+        <w:trPr>
+          <w:trHeight w:val="229"/>
+        </w:trPr>
+        <w:tc>
+          <w:tcPr>
+            <w:tcW w:w="2547" w:type="pct"/>
+            <w:vMerge/>
+          </w:tcPr>
+          <w:p>
+            <w:pPr>
+              <w:rPr>
+                <w:b/>
+                <w:sz w:val="22"/>
+              </w:rPr>
+            </w:pPr>
+          </w:p>
+        </w:tc>
+        <w:tc>
+          <w:tcPr>
+            <w:tcW w:w="268" w:type="pct"/>
+            <w:vAlign w:val="center"/>
+          </w:tcPr>
+          <w:p>
+            <w:pPr>
+              <w:rPr>
+                <w:sz w:val="22"/>
+              </w:rPr>
+            </w:pPr>
+            <w:r>
+              <w:rPr>
+                <w:sz w:val="22"/>
+              </w:rPr>
+              <w:t>3.</w:t>
+            </w:r>
+          </w:p>
+        </w:tc>
+        <w:tc>
+          <w:tcPr>
+            <w:tcW w:w="2185" w:type="pct"/>
+          </w:tcPr>
+          <w:p>
+            <w:pPr>
+              <w:rPr>
+                <w:sz w:val="22"/>
+              </w:rPr>
+            </w:pPr>
+            <w:r>
+              <w:rPr>
+                <w:sz w:val="22"/>
+              </w:rPr>
+              <w:t>Beim schließen des Parameter Dialogs eine Überprüfung der eingegebenen Daten sowie gegebenenfalls eine Reaktion, wenn benötigte Daten fehlen</w:t>
+            </w:r>
+          </w:p>
+        </w:tc>
+      </w:tr>
+      <w:tr>
+        <w:trPr>
+          <w:trHeight w:val="564"/>
+        </w:trPr>
+        <w:tc>
+          <w:tcPr>
+            <w:tcW w:w="2547" w:type="pct"/>
+            <w:vMerge w:val="restart"/>
+          </w:tcPr>
+          <w:p>
+            <w:pPr>
+              <w:rPr>
+                <w:b/>
+                <w:sz w:val="22"/>
+              </w:rPr>
+            </w:pPr>
+            <w:r>
+              <w:rPr>
+                <w:b/>
+                <w:sz w:val="22"/>
+              </w:rPr>
+              <w:t>Auszuführende Aktionen</w:t>
+            </w:r>
+            <w:r>
+              <w:rPr>
+                <w:b/>
+                <w:sz w:val="22"/>
+              </w:rPr>
+              <w:t xml:space="preserve"> </w:t>
+            </w:r>
+            <w:r>
+              <w:rPr>
+                <w:b/>
+                <w:sz w:val="22"/>
+              </w:rPr>
+              <w:t>(Fehlschlag)</w:t>
+            </w:r>
+            <w:r>
+              <w:rPr>
+                <w:b/>
+                <w:sz w:val="22"/>
+              </w:rPr>
+              <w:t>:</w:t>
+            </w:r>
+          </w:p>
+        </w:tc>
+        <w:tc>
+          <w:tcPr>
+            <w:tcW w:w="268" w:type="pct"/>
+            <w:vAlign w:val="center"/>
+          </w:tcPr>
+          <w:p>
+            <w:pPr>
+              <w:rPr>
+                <w:sz w:val="22"/>
+              </w:rPr>
+            </w:pPr>
+            <w:r>
+              <w:rPr>
+                <w:sz w:val="22"/>
+              </w:rPr>
+              <w:t>1.</w:t>
+            </w:r>
+          </w:p>
+        </w:tc>
+        <w:tc>
+          <w:tcPr>
+            <w:tcW w:w="2185" w:type="pct"/>
+            <w:vAlign w:val="center"/>
+          </w:tcPr>
+          <w:p>
+            <w:pPr>
+              <w:rPr>
+                <w:sz w:val="22"/>
+              </w:rPr>
+            </w:pPr>
+            <w:r>
+              <w:rPr>
+                <w:sz w:val="22"/>
+              </w:rPr>
+              <w:t>Das Öffnen einer Message Box mit dem abgefangenen Fehler</w:t>
+            </w:r>
+            <w:r>
+              <w:rPr>
+                <w:sz w:val="22"/>
+              </w:rPr>
+              <w:br/>
+            </w:r>
+            <w:r>
+              <w:rPr>
+                <w:i/>
+                <w:sz w:val="22"/>
+              </w:rPr>
+              <w:t>(Dies ist immer der Fall für unvorhergesehene Fehler)</w:t>
+            </w:r>
+            <w:r>
+              <w:rPr>
+                <w:sz w:val="22"/>
+              </w:rPr>
+              <w:t xml:space="preserve"> </w:t>
+            </w:r>
+          </w:p>
+        </w:tc>
+      </w:tr>
+      <w:tr>
+        <w:trPr>
+          <w:trHeight w:val="563"/>
+        </w:trPr>
+        <w:tc>
+          <w:tcPr>
+            <w:tcW w:w="2547" w:type="pct"/>
+            <w:vMerge/>
+          </w:tcPr>
+          <w:p>
+            <w:pPr>
+              <w:rPr>
+                <w:b/>
+                <w:sz w:val="22"/>
+              </w:rPr>
+            </w:pPr>
+          </w:p>
+        </w:tc>
+        <w:tc>
+          <w:tcPr>
+            <w:tcW w:w="268" w:type="pct"/>
+            <w:vAlign w:val="center"/>
+          </w:tcPr>
+          <w:p>
+            <w:pPr>
+              <w:rPr>
+                <w:sz w:val="22"/>
+              </w:rPr>
+            </w:pPr>
+            <w:r>
+              <w:rPr>
+                <w:sz w:val="22"/>
+              </w:rPr>
+              <w:t>1.</w:t>
+            </w:r>
+          </w:p>
+        </w:tc>
+        <w:tc>
+          <w:tcPr>
+            <w:tcW w:w="2185" w:type="pct"/>
+            <w:vAlign w:val="center"/>
+          </w:tcPr>
+          <w:p>
+            <w:pPr>
+              <w:rPr>
+                <w:sz w:val="22"/>
+              </w:rPr>
+            </w:pPr>
+            <w:r>
+              <w:rPr>
+                <w:sz w:val="22"/>
+              </w:rPr>
+              <w:t>Das erneute öffnen des Dialoges und eine Akustische Mitteilung an den Benutzer das eine der Eingaben nicht korrekt gewesen ist</w:t>
+            </w:r>
+            <w:r>
+              <w:rPr>
+                <w:sz w:val="22"/>
+              </w:rPr>
+              <w:br/>
+            </w:r>
+            <w:r>
+              <w:rPr>
+                <w:i/>
+                <w:sz w:val="22"/>
+              </w:rPr>
+              <w:t>(Dies ist der Fall falls eine der getroffenen eingaben nicht dem vordefinierten Muster bzw. Typen entsprechen)</w:t>
+            </w:r>
+          </w:p>
+        </w:tc>
+      </w:tr>
+      <w:tr>
+        <w:tc>
+          <w:tcPr>
+            <w:tcW w:w="2547" w:type="pct"/>
+          </w:tcPr>
+          <w:p>
+            <w:pPr>
+              <w:rPr>
+                <w:b/>
+                <w:sz w:val="22"/>
+              </w:rPr>
+            </w:pPr>
+            <w:r>
+              <w:rPr>
+                <w:b/>
+                <w:sz w:val="22"/>
+              </w:rPr>
+              <w:t>Erweiterungen</w:t>
+            </w:r>
+            <w:r>
+              <w:rPr>
+                <w:b/>
+                <w:sz w:val="22"/>
+              </w:rPr>
+              <w:t>:</w:t>
+            </w:r>
+          </w:p>
+        </w:tc>
+        <w:tc>
+          <w:tcPr>
+            <w:tcW w:w="2453" w:type="pct"/>
+            <w:gridSpan w:val="2"/>
+          </w:tcPr>
+          <w:p>
+            <w:pPr>
+              <w:jc w:val="center"/>
+              <w:rPr>
+                <w:sz w:val="22"/>
+              </w:rPr>
+            </w:pPr>
+            <w:r>
+              <w:rPr>
+                <w:sz w:val="22"/>
+              </w:rPr>
+              <w:t>--</w:t>
+            </w:r>
+          </w:p>
+        </w:tc>
+      </w:tr>
+      <w:tr>
+        <w:tc>
+          <w:tcPr>
+            <w:tcW w:w="2547" w:type="pct"/>
+          </w:tcPr>
+          <w:p>
+            <w:pPr>
+              <w:rPr>
+                <w:b/>
+                <w:sz w:val="22"/>
+              </w:rPr>
+            </w:pPr>
+            <w:r>
+              <w:rPr>
+                <w:b/>
+                <w:sz w:val="22"/>
+              </w:rPr>
+              <w:t>Verweise</w:t>
+            </w:r>
+            <w:r>
+              <w:rPr>
+                <w:b/>
+                <w:sz w:val="22"/>
+              </w:rPr>
+              <w:t>:</w:t>
+            </w:r>
+          </w:p>
+        </w:tc>
+        <w:tc>
+          <w:tcPr>
+            <w:tcW w:w="2453" w:type="pct"/>
+            <w:gridSpan w:val="2"/>
+          </w:tcPr>
+          <w:p>
+            <w:pPr>
+              <w:rPr>
+                <w:sz w:val="22"/>
+              </w:rPr>
+            </w:pPr>
+            <w:r>
+              <w:rPr>
+                <w:sz w:val="22"/>
+              </w:rPr>
+              <w:t>Anforderung 1</w:t>
+            </w:r>
+          </w:p>
+        </w:tc>
+      </w:tr>
+    </w:tbl>
+    <w:p>
+      <w:pPr>
+        <w:rPr>
+          <w:sz w:val="22"/>
+        </w:rPr>
+      </w:pPr>
+    </w:p>
+    <w:p>
+      <w:pPr>
+        <w:rPr>
+          <w:sz w:val="22"/>
+        </w:rPr>
+      </w:pPr>
+      <w:r>
+        <w:rPr>
+          <w:sz w:val="22"/>
+        </w:rPr>
+        <w:br w:type="page"/>
+      </w:r>
+    </w:p>
+    <w:tbl>
+      <w:tblPr>
+        <w:tblStyle w:val="Tabellenraster"/>
+        <w:tblW w:w="5000" w:type="pct"/>
+        <w:tblLook w:val="04A0" w:firstRow="1" w:lastRow="0" w:firstColumn="1" w:lastColumn="0" w:noHBand="0" w:noVBand="1"/>
+      </w:tblPr>
+      <w:tblGrid>
+        <w:gridCol w:w="4614"/>
+        <w:gridCol w:w="485"/>
+        <w:gridCol w:w="3957"/>
+      </w:tblGrid>
+      <w:tr>
+        <w:tc>
+          <w:tcPr>
+            <w:tcW w:w="2547" w:type="pct"/>
+          </w:tcPr>
+          <w:p>
+            <w:pPr>
+              <w:rPr>
+                <w:b/>
+                <w:sz w:val="22"/>
+              </w:rPr>
+            </w:pPr>
+            <w:r>
+              <w:rPr>
+                <w:b/>
+                <w:sz w:val="22"/>
+              </w:rPr>
+              <w:lastRenderedPageBreak/>
+              <w:t>Name des Anwendungsfalls:</w:t>
+            </w:r>
+          </w:p>
+        </w:tc>
+        <w:tc>
+          <w:tcPr>
+            <w:tcW w:w="2453" w:type="pct"/>
+            <w:gridSpan w:val="2"/>
+          </w:tcPr>
+          <w:p>
+            <w:pPr>
+              <w:rPr>
+                <w:sz w:val="22"/>
+              </w:rPr>
+            </w:pPr>
+            <w:r>
+              <w:rPr>
+                <w:sz w:val="22"/>
+              </w:rPr>
+              <w:t>Create</w:t>
+            </w:r>
+            <w:r>
+              <w:rPr>
+                <w:sz w:val="22"/>
+              </w:rPr>
+              <w:t xml:space="preserve"> </w:t>
+            </w:r>
+            <w:proofErr w:type="spellStart"/>
+            <w:r>
+              <w:rPr>
+                <w:sz w:val="22"/>
+              </w:rPr>
+              <w:t>Worker</w:t>
+            </w:r>
+            <w:proofErr w:type="spellEnd"/>
+          </w:p>
+        </w:tc>
+      </w:tr>
+      <w:tr>
+        <w:tc>
+          <w:tcPr>
+            <w:tcW w:w="2547" w:type="pct"/>
+          </w:tcPr>
+          <w:p>
+            <w:pPr>
+              <w:rPr>
+                <w:b/>
+                <w:sz w:val="22"/>
+              </w:rPr>
+            </w:pPr>
+            <w:r>
+              <w:rPr>
+                <w:b/>
+                <w:sz w:val="22"/>
+              </w:rPr>
+              <w:t>Nummer:</w:t>
+            </w:r>
+          </w:p>
+        </w:tc>
+        <w:tc>
+          <w:tcPr>
+            <w:tcW w:w="2453" w:type="pct"/>
+            <w:gridSpan w:val="2"/>
+          </w:tcPr>
+          <w:p>
+            <w:pPr>
+              <w:rPr>
+                <w:sz w:val="22"/>
+              </w:rPr>
+            </w:pPr>
+            <w:r>
+              <w:rPr>
+                <w:sz w:val="22"/>
+              </w:rPr>
+              <w:t xml:space="preserve">Anwendungsfall </w:t>
+            </w:r>
+            <w:r>
+              <w:rPr>
+                <w:sz w:val="22"/>
+              </w:rPr>
+              <w:t>2</w:t>
+            </w:r>
+          </w:p>
+        </w:tc>
+      </w:tr>
+      <w:tr>
+        <w:tc>
+          <w:tcPr>
+            <w:tcW w:w="2547" w:type="pct"/>
+          </w:tcPr>
+          <w:p>
+            <w:pPr>
+              <w:rPr>
+                <w:b/>
+                <w:sz w:val="22"/>
+              </w:rPr>
+            </w:pPr>
+            <w:r>
+              <w:rPr>
+                <w:b/>
+                <w:sz w:val="22"/>
+              </w:rPr>
+              <w:t>Ziel:</w:t>
+            </w:r>
+          </w:p>
+        </w:tc>
+        <w:tc>
+          <w:tcPr>
+            <w:tcW w:w="2453" w:type="pct"/>
+            <w:gridSpan w:val="2"/>
+          </w:tcPr>
+          <w:p>
+            <w:pPr>
+              <w:rPr>
+                <w:sz w:val="22"/>
+              </w:rPr>
+            </w:pPr>
+            <w:r>
+              <w:rPr>
+                <w:sz w:val="22"/>
+              </w:rPr>
+              <w:t>Eine</w:t>
+            </w:r>
+            <w:r>
+              <w:rPr>
+                <w:sz w:val="22"/>
+              </w:rPr>
+              <w:t>n neuen „</w:t>
+            </w:r>
+            <w:proofErr w:type="spellStart"/>
+            <w:r>
+              <w:rPr>
+                <w:sz w:val="22"/>
+              </w:rPr>
+              <w:t>Worker</w:t>
+            </w:r>
+            <w:proofErr w:type="spellEnd"/>
+            <w:r>
+              <w:rPr>
+                <w:sz w:val="22"/>
+              </w:rPr>
+              <w:t xml:space="preserve">“ </w:t>
+            </w:r>
+            <w:r>
+              <w:rPr>
+                <w:sz w:val="22"/>
+              </w:rPr>
+              <w:t>über das Benutzerinterface</w:t>
+            </w:r>
+            <w:r>
+              <w:rPr>
+                <w:sz w:val="22"/>
+              </w:rPr>
+              <w:t xml:space="preserve"> erstellen</w:t>
+            </w:r>
+          </w:p>
+        </w:tc>
+      </w:tr>
+      <w:tr>
+        <w:tc>
+          <w:tcPr>
+            <w:tcW w:w="2547" w:type="pct"/>
+          </w:tcPr>
+          <w:p>
+            <w:pPr>
+              <w:rPr>
+                <w:b/>
+                <w:sz w:val="22"/>
+              </w:rPr>
+            </w:pPr>
+            <w:r>
+              <w:rPr>
+                <w:b/>
+                <w:sz w:val="22"/>
+              </w:rPr>
+              <w:t>Geltungsbereich:</w:t>
+            </w:r>
+          </w:p>
+        </w:tc>
+        <w:tc>
+          <w:tcPr>
+            <w:tcW w:w="2453" w:type="pct"/>
+            <w:gridSpan w:val="2"/>
+          </w:tcPr>
+          <w:p>
+            <w:pPr>
+              <w:rPr>
+                <w:sz w:val="22"/>
+              </w:rPr>
+            </w:pPr>
+            <w:r>
+              <w:rPr>
+                <w:sz w:val="22"/>
+              </w:rPr>
+              <w:t xml:space="preserve">Die </w:t>
+            </w:r>
+            <w:r>
+              <w:rPr>
+                <w:sz w:val="22"/>
+              </w:rPr>
+              <w:t>Benutzeroberfläch</w:t>
+            </w:r>
+            <w:r>
+              <w:rPr>
+                <w:sz w:val="22"/>
+              </w:rPr>
+              <w:t>e</w:t>
+            </w:r>
+          </w:p>
+        </w:tc>
+      </w:tr>
+      <w:tr>
+        <w:tc>
+          <w:tcPr>
+            <w:tcW w:w="2547" w:type="pct"/>
+          </w:tcPr>
+          <w:p>
+            <w:pPr>
+              <w:rPr>
+                <w:b/>
+                <w:sz w:val="22"/>
+              </w:rPr>
+            </w:pPr>
+            <w:r>
+              <w:rPr>
+                <w:b/>
+                <w:sz w:val="22"/>
+              </w:rPr>
+              <w:t>Level:</w:t>
+            </w:r>
+          </w:p>
+        </w:tc>
+        <w:tc>
+          <w:tcPr>
+            <w:tcW w:w="2453" w:type="pct"/>
+            <w:gridSpan w:val="2"/>
+          </w:tcPr>
+          <w:p>
+            <w:pPr>
+              <w:rPr>
+                <w:sz w:val="22"/>
+              </w:rPr>
+            </w:pPr>
+            <w:r>
+              <w:rPr>
+                <w:sz w:val="22"/>
+              </w:rPr>
+              <w:t>Hauptfunktionalität</w:t>
+            </w:r>
+          </w:p>
+        </w:tc>
+      </w:tr>
+      <w:tr>
+        <w:tc>
+          <w:tcPr>
+            <w:tcW w:w="2547" w:type="pct"/>
+          </w:tcPr>
+          <w:p>
+            <w:pPr>
+              <w:rPr>
+                <w:b/>
+                <w:sz w:val="22"/>
+              </w:rPr>
+            </w:pPr>
+            <w:r>
+              <w:rPr>
+                <w:b/>
+                <w:sz w:val="22"/>
+              </w:rPr>
+              <w:t>Kategorie:</w:t>
+            </w:r>
+          </w:p>
+        </w:tc>
+        <w:tc>
+          <w:tcPr>
+            <w:tcW w:w="2453" w:type="pct"/>
+            <w:gridSpan w:val="2"/>
+          </w:tcPr>
+          <w:p>
+            <w:pPr>
+              <w:rPr>
+                <w:sz w:val="22"/>
+              </w:rPr>
+            </w:pPr>
+            <w:r>
+              <w:rPr>
+                <w:sz w:val="22"/>
+              </w:rPr>
+              <w:t>Primär</w:t>
+            </w:r>
+          </w:p>
+        </w:tc>
+      </w:tr>
+      <w:tr>
+        <w:tc>
+          <w:tcPr>
+            <w:tcW w:w="2547" w:type="pct"/>
+          </w:tcPr>
+          <w:p>
+            <w:pPr>
+              <w:rPr>
+                <w:b/>
+                <w:sz w:val="22"/>
+              </w:rPr>
+            </w:pPr>
+            <w:r>
+              <w:rPr>
+                <w:b/>
+                <w:sz w:val="22"/>
+              </w:rPr>
+              <w:t>Beteiligte Klassen/Objekte:</w:t>
+            </w:r>
+          </w:p>
+        </w:tc>
+        <w:tc>
+          <w:tcPr>
+            <w:tcW w:w="2453" w:type="pct"/>
+            <w:gridSpan w:val="2"/>
+          </w:tcPr>
+          <w:p>
+            <w:pPr>
+              <w:rPr>
+                <w:sz w:val="22"/>
+              </w:rPr>
+            </w:pPr>
+            <w:r>
+              <w:rPr>
+                <w:sz w:val="22"/>
+              </w:rPr>
+              <w:t>Benutzerinterface, Benutzer</w:t>
+            </w:r>
+          </w:p>
+        </w:tc>
+      </w:tr>
+      <w:tr>
+        <w:tc>
+          <w:tcPr>
+            <w:tcW w:w="2547" w:type="pct"/>
+          </w:tcPr>
+          <w:p>
+            <w:pPr>
+              <w:rPr>
+                <w:b/>
+                <w:sz w:val="22"/>
+              </w:rPr>
+            </w:pPr>
+            <w:r>
+              <w:rPr>
+                <w:b/>
+                <w:sz w:val="22"/>
+              </w:rPr>
+              <w:t>Vorbedingung:</w:t>
+            </w:r>
+          </w:p>
+        </w:tc>
+        <w:tc>
+          <w:tcPr>
+            <w:tcW w:w="2453" w:type="pct"/>
+            <w:gridSpan w:val="2"/>
+          </w:tcPr>
+          <w:p>
+            <w:pPr>
+              <w:rPr>
+                <w:sz w:val="22"/>
+              </w:rPr>
+            </w:pPr>
+            <w:r>
+              <w:rPr>
+                <w:sz w:val="22"/>
+              </w:rPr>
+              <w:t>Der Benutzer hat bereits das Benutzerinterface geöffnet</w:t>
+            </w:r>
+          </w:p>
+        </w:tc>
+      </w:tr>
+      <w:tr>
+        <w:tc>
+          <w:tcPr>
+            <w:tcW w:w="2547" w:type="pct"/>
+          </w:tcPr>
+          <w:p>
+            <w:pPr>
+              <w:rPr>
+                <w:b/>
+                <w:sz w:val="22"/>
+              </w:rPr>
+            </w:pPr>
+            <w:r>
+              <w:rPr>
+                <w:b/>
+                <w:sz w:val="22"/>
+              </w:rPr>
+              <w:t>Nachbedingung (Erfolg):</w:t>
+            </w:r>
+          </w:p>
+        </w:tc>
+        <w:tc>
+          <w:tcPr>
+            <w:tcW w:w="2453" w:type="pct"/>
+            <w:gridSpan w:val="2"/>
+          </w:tcPr>
+          <w:p>
+            <w:pPr>
+              <w:rPr>
+                <w:sz w:val="22"/>
+              </w:rPr>
+            </w:pPr>
+            <w:r>
+              <w:rPr>
+                <w:sz w:val="22"/>
+              </w:rPr>
+              <w:t>Der neu erstellte „</w:t>
+            </w:r>
+            <w:proofErr w:type="spellStart"/>
+            <w:r>
+              <w:rPr>
+                <w:sz w:val="22"/>
+              </w:rPr>
+              <w:t>Worker</w:t>
+            </w:r>
+            <w:proofErr w:type="spellEnd"/>
+            <w:r>
+              <w:rPr>
+                <w:sz w:val="22"/>
+              </w:rPr>
+              <w:t>“ wird nach dem erstellen in den aktuellen geladenen Kontext mitaufgenommen</w:t>
+            </w:r>
+            <w:r>
+              <w:rPr>
+                <w:sz w:val="22"/>
+              </w:rPr>
+              <w:t xml:space="preserve"> und beim Schließen der Oberfläche gespeichert</w:t>
+            </w:r>
+            <w:r>
+              <w:rPr>
+                <w:sz w:val="22"/>
+              </w:rPr>
+              <w:t>. Sollte der „</w:t>
+            </w:r>
+            <w:proofErr w:type="spellStart"/>
+            <w:r>
+              <w:rPr>
+                <w:sz w:val="22"/>
+              </w:rPr>
+              <w:t>Worker</w:t>
+            </w:r>
+            <w:proofErr w:type="spellEnd"/>
+            <w:r>
+              <w:rPr>
+                <w:sz w:val="22"/>
+              </w:rPr>
+              <w:t>“ weitere Eingabe werte verlangen wird der Benutzer dazu aufgerufen diese einzugeben, sollte das nicht der Fall sein wird der erstell Prozess abgebrochen</w:t>
+            </w:r>
+          </w:p>
+        </w:tc>
+      </w:tr>
+      <w:tr>
+        <w:tc>
+          <w:tcPr>
+            <w:tcW w:w="2547" w:type="pct"/>
+          </w:tcPr>
+          <w:p>
+            <w:pPr>
+              <w:rPr>
+                <w:b/>
+                <w:sz w:val="22"/>
+              </w:rPr>
+            </w:pPr>
+            <w:r>
+              <w:rPr>
+                <w:b/>
+                <w:sz w:val="22"/>
+              </w:rPr>
+              <w:t>Nachbedingung (Fehlschlag):</w:t>
+            </w:r>
+          </w:p>
+        </w:tc>
+        <w:tc>
+          <w:tcPr>
+            <w:tcW w:w="2453" w:type="pct"/>
+            <w:gridSpan w:val="2"/>
+          </w:tcPr>
+          <w:p>
+            <w:pPr>
+              <w:rPr>
+                <w:sz w:val="22"/>
+              </w:rPr>
+            </w:pPr>
+            <w:r>
+              <w:rPr>
+                <w:sz w:val="22"/>
+              </w:rPr>
+              <w:t xml:space="preserve">Der entstandene Fehler wird über eine Message Box </w:t>
+            </w:r>
+            <w:r>
+              <w:rPr>
+                <w:sz w:val="22"/>
+              </w:rPr>
+              <w:t>dem Benutzer angezeigt sollte dies Jedoch ein Vorheergesehener Fehler sein wird eine erneute Eingabe verlangt</w:t>
+            </w:r>
+          </w:p>
+        </w:tc>
+      </w:tr>
+      <w:tr>
+        <w:tc>
+          <w:tcPr>
+            <w:tcW w:w="2547" w:type="pct"/>
+          </w:tcPr>
+          <w:p>
+            <w:pPr>
+              <w:rPr>
+                <w:b/>
+                <w:sz w:val="22"/>
+              </w:rPr>
+            </w:pPr>
+            <w:r>
+              <w:rPr>
+                <w:b/>
+                <w:sz w:val="22"/>
+              </w:rPr>
+              <w:t>Akteure</w:t>
+            </w:r>
+            <w:r>
+              <w:rPr>
+                <w:b/>
+                <w:sz w:val="22"/>
+              </w:rPr>
+              <w:t>:</w:t>
+            </w:r>
+          </w:p>
+        </w:tc>
+        <w:tc>
+          <w:tcPr>
+            <w:tcW w:w="2453" w:type="pct"/>
+            <w:gridSpan w:val="2"/>
+          </w:tcPr>
+          <w:p>
+            <w:pPr>
+              <w:rPr>
+                <w:sz w:val="22"/>
+              </w:rPr>
+            </w:pPr>
+            <w:r>
+              <w:rPr>
+                <w:sz w:val="22"/>
+              </w:rPr>
+              <w:t>Benutzer</w:t>
+            </w:r>
+          </w:p>
+        </w:tc>
+      </w:tr>
+      <w:tr>
+        <w:tc>
+          <w:tcPr>
+            <w:tcW w:w="2547" w:type="pct"/>
+          </w:tcPr>
+          <w:p>
+            <w:pPr>
+              <w:rPr>
+                <w:b/>
+                <w:sz w:val="22"/>
+              </w:rPr>
+            </w:pPr>
+            <w:r>
+              <w:rPr>
+                <w:b/>
+                <w:sz w:val="22"/>
+              </w:rPr>
+              <w:t>Auslösendes Ereignis</w:t>
+            </w:r>
+            <w:r>
+              <w:rPr>
+                <w:b/>
+                <w:sz w:val="22"/>
+              </w:rPr>
+              <w:t>:</w:t>
+            </w:r>
+          </w:p>
+        </w:tc>
+        <w:tc>
+          <w:tcPr>
+            <w:tcW w:w="2453" w:type="pct"/>
+            <w:gridSpan w:val="2"/>
+          </w:tcPr>
+          <w:p>
+            <w:pPr>
+              <w:rPr>
+                <w:sz w:val="22"/>
+              </w:rPr>
+            </w:pPr>
+            <w:r>
+              <w:rPr>
+                <w:sz w:val="22"/>
+              </w:rPr>
+              <w:t xml:space="preserve">Der Benutzer </w:t>
+            </w:r>
+            <w:r>
+              <w:rPr>
+                <w:sz w:val="22"/>
+              </w:rPr>
+              <w:t xml:space="preserve">klickt im </w:t>
+            </w:r>
+            <w:r>
+              <w:rPr>
+                <w:sz w:val="22"/>
+              </w:rPr>
+              <w:t xml:space="preserve">Dashboard </w:t>
+            </w:r>
+            <w:r>
+              <w:rPr>
+                <w:sz w:val="22"/>
+              </w:rPr>
+              <w:t>doppelt auf eine Leere Zeile</w:t>
+            </w:r>
+          </w:p>
+        </w:tc>
+      </w:tr>
+      <w:tr>
+        <w:trPr>
+          <w:trHeight w:val="231"/>
+        </w:trPr>
+        <w:tc>
+          <w:tcPr>
+            <w:tcW w:w="2547" w:type="pct"/>
+            <w:vMerge w:val="restart"/>
+          </w:tcPr>
+          <w:p>
+            <w:pPr>
+              <w:rPr>
+                <w:b/>
+                <w:sz w:val="22"/>
+              </w:rPr>
+            </w:pPr>
+            <w:r>
+              <w:rPr>
+                <w:b/>
+                <w:sz w:val="22"/>
+              </w:rPr>
+              <w:t>Auszuführende Aktionen</w:t>
+            </w:r>
+            <w:r>
+              <w:rPr>
+                <w:b/>
+                <w:sz w:val="22"/>
+              </w:rPr>
+              <w:t xml:space="preserve"> </w:t>
+            </w:r>
+            <w:r>
+              <w:rPr>
+                <w:b/>
+                <w:sz w:val="22"/>
+              </w:rPr>
+              <w:t>(Erfolg)</w:t>
+            </w:r>
+            <w:r>
+              <w:rPr>
+                <w:b/>
+                <w:sz w:val="22"/>
+              </w:rPr>
+              <w:t>:</w:t>
+            </w:r>
+          </w:p>
+        </w:tc>
+        <w:tc>
+          <w:tcPr>
+            <w:tcW w:w="268" w:type="pct"/>
+            <w:vAlign w:val="center"/>
+          </w:tcPr>
+          <w:p>
+            <w:pPr>
+              <w:rPr>
+                <w:sz w:val="22"/>
+              </w:rPr>
+            </w:pPr>
+            <w:r>
+              <w:rPr>
+                <w:sz w:val="22"/>
+              </w:rPr>
+              <w:t>1.</w:t>
+            </w:r>
+          </w:p>
+        </w:tc>
+        <w:tc>
+          <w:tcPr>
+            <w:tcW w:w="2185" w:type="pct"/>
+          </w:tcPr>
+          <w:p>
+            <w:pPr>
+              <w:rPr>
+                <w:sz w:val="22"/>
+              </w:rPr>
+            </w:pPr>
+            <w:r>
+              <w:rPr>
+                <w:sz w:val="22"/>
+              </w:rPr>
+              <w:t>Anzeigen eines Auswahl Dialogs zum wählen des „</w:t>
+            </w:r>
+            <w:proofErr w:type="spellStart"/>
+            <w:r>
+              <w:rPr>
+                <w:sz w:val="22"/>
+              </w:rPr>
+              <w:t>Worker</w:t>
+            </w:r>
+            <w:proofErr w:type="spellEnd"/>
+            <w:r>
+              <w:rPr>
+                <w:sz w:val="22"/>
+              </w:rPr>
+              <w:t>“ Typen</w:t>
+            </w:r>
+            <w:r>
+              <w:rPr>
+                <w:sz w:val="22"/>
+              </w:rPr>
+              <w:t xml:space="preserve"> </w:t>
+            </w:r>
+          </w:p>
+        </w:tc>
+      </w:tr>
+      <w:tr>
+        <w:trPr>
+          <w:trHeight w:val="229"/>
+        </w:trPr>
+        <w:tc>
+          <w:tcPr>
+            <w:tcW w:w="2547" w:type="pct"/>
+            <w:vMerge/>
+          </w:tcPr>
+          <w:p>
+            <w:pPr>
+              <w:rPr>
+                <w:b/>
+                <w:sz w:val="22"/>
+              </w:rPr>
+            </w:pPr>
+          </w:p>
+        </w:tc>
+        <w:tc>
+          <w:tcPr>
+            <w:tcW w:w="268" w:type="pct"/>
+            <w:vAlign w:val="center"/>
+          </w:tcPr>
+          <w:p>
+            <w:pPr>
+              <w:rPr>
+                <w:sz w:val="22"/>
+              </w:rPr>
+            </w:pPr>
+            <w:r>
+              <w:rPr>
+                <w:sz w:val="22"/>
+              </w:rPr>
+              <w:t>2.</w:t>
+            </w:r>
+          </w:p>
+        </w:tc>
+        <w:tc>
+          <w:tcPr>
+            <w:tcW w:w="2185" w:type="pct"/>
+          </w:tcPr>
+          <w:p>
+            <w:pPr>
+              <w:rPr>
+                <w:sz w:val="22"/>
+              </w:rPr>
+            </w:pPr>
+            <w:r>
+              <w:rPr>
+                <w:sz w:val="22"/>
+              </w:rPr>
+              <w:t>Das instanziieren eines neuen „</w:t>
+            </w:r>
+            <w:proofErr w:type="spellStart"/>
+            <w:r>
+              <w:rPr>
+                <w:sz w:val="22"/>
+              </w:rPr>
+              <w:t>Worker</w:t>
+            </w:r>
+            <w:proofErr w:type="spellEnd"/>
+            <w:r>
+              <w:rPr>
+                <w:sz w:val="22"/>
+              </w:rPr>
+              <w:t>“ Objektes</w:t>
+            </w:r>
+          </w:p>
+        </w:tc>
+      </w:tr>
+      <w:tr>
+        <w:trPr>
+          <w:trHeight w:val="229"/>
+        </w:trPr>
+        <w:tc>
+          <w:tcPr>
+            <w:tcW w:w="2547" w:type="pct"/>
+            <w:vMerge/>
+          </w:tcPr>
+          <w:p>
+            <w:pPr>
+              <w:rPr>
+                <w:b/>
+                <w:sz w:val="22"/>
+              </w:rPr>
+            </w:pPr>
+          </w:p>
+        </w:tc>
+        <w:tc>
+          <w:tcPr>
+            <w:tcW w:w="268" w:type="pct"/>
+            <w:vAlign w:val="center"/>
+          </w:tcPr>
+          <w:p>
+            <w:pPr>
+              <w:rPr>
+                <w:sz w:val="22"/>
+              </w:rPr>
+            </w:pPr>
+            <w:r>
+              <w:rPr>
+                <w:sz w:val="22"/>
+              </w:rPr>
+              <w:t>3.</w:t>
+            </w:r>
+          </w:p>
+        </w:tc>
+        <w:tc>
+          <w:tcPr>
+            <w:tcW w:w="2185" w:type="pct"/>
+          </w:tcPr>
+          <w:p>
+            <w:pPr>
+              <w:rPr>
+                <w:sz w:val="22"/>
+              </w:rPr>
+            </w:pPr>
+            <w:r>
+              <w:rPr>
+                <w:sz w:val="22"/>
+              </w:rPr>
+              <w:t>Bei weiteren benötigten Parametern soll das Parameter Fenster geöffnet werden, sollten diese eingaben fehlerbehaftet sein wird der Vorgang abgebrochen</w:t>
+            </w:r>
+          </w:p>
+        </w:tc>
+      </w:tr>
+      <w:tr>
+        <w:trPr>
+          <w:trHeight w:val="564"/>
+        </w:trPr>
+        <w:tc>
+          <w:tcPr>
+            <w:tcW w:w="2547" w:type="pct"/>
+            <w:vMerge w:val="restart"/>
+          </w:tcPr>
+          <w:p>
+            <w:pPr>
+              <w:rPr>
+                <w:b/>
+                <w:sz w:val="22"/>
+              </w:rPr>
+            </w:pPr>
+            <w:r>
+              <w:rPr>
+                <w:b/>
+                <w:sz w:val="22"/>
+              </w:rPr>
+              <w:t>Auszuführende Aktionen</w:t>
+            </w:r>
+            <w:r>
+              <w:rPr>
+                <w:b/>
+                <w:sz w:val="22"/>
+              </w:rPr>
+              <w:t xml:space="preserve"> </w:t>
+            </w:r>
+            <w:r>
+              <w:rPr>
+                <w:b/>
+                <w:sz w:val="22"/>
+              </w:rPr>
+              <w:t>(Fehlschlag)</w:t>
+            </w:r>
+            <w:r>
+              <w:rPr>
+                <w:b/>
+                <w:sz w:val="22"/>
+              </w:rPr>
+              <w:t>:</w:t>
+            </w:r>
+          </w:p>
+        </w:tc>
+        <w:tc>
+          <w:tcPr>
+            <w:tcW w:w="268" w:type="pct"/>
+            <w:vAlign w:val="center"/>
+          </w:tcPr>
+          <w:p>
+            <w:pPr>
+              <w:rPr>
+                <w:sz w:val="22"/>
+              </w:rPr>
+            </w:pPr>
+            <w:r>
+              <w:rPr>
+                <w:sz w:val="22"/>
+              </w:rPr>
+              <w:t>1.</w:t>
+            </w:r>
+          </w:p>
+        </w:tc>
+        <w:tc>
+          <w:tcPr>
+            <w:tcW w:w="2185" w:type="pct"/>
+            <w:vAlign w:val="center"/>
+          </w:tcPr>
+          <w:p>
+            <w:pPr>
+              <w:rPr>
+                <w:sz w:val="22"/>
+              </w:rPr>
+            </w:pPr>
+            <w:r>
+              <w:rPr>
+                <w:sz w:val="22"/>
+              </w:rPr>
+              <w:t>Das Öffnen einer Message Box mit dem abgefangenen Fehler</w:t>
+            </w:r>
+            <w:r>
+              <w:rPr>
+                <w:sz w:val="22"/>
+              </w:rPr>
+              <w:br/>
+            </w:r>
+            <w:r>
+              <w:rPr>
+                <w:i/>
+                <w:sz w:val="22"/>
+              </w:rPr>
+              <w:t>(Dies ist immer der Fall für unvorhergesehene Fehler)</w:t>
+            </w:r>
+            <w:r>
+              <w:rPr>
+                <w:sz w:val="22"/>
+              </w:rPr>
+              <w:t xml:space="preserve"> </w:t>
+            </w:r>
+          </w:p>
+        </w:tc>
+      </w:tr>
+      <w:tr>
+        <w:trPr>
+          <w:trHeight w:val="563"/>
+        </w:trPr>
+        <w:tc>
+          <w:tcPr>
+            <w:tcW w:w="2547" w:type="pct"/>
+            <w:vMerge/>
+          </w:tcPr>
+          <w:p>
+            <w:pPr>
+              <w:rPr>
+                <w:b/>
+                <w:sz w:val="22"/>
+              </w:rPr>
+            </w:pPr>
+          </w:p>
+        </w:tc>
+        <w:tc>
+          <w:tcPr>
+            <w:tcW w:w="268" w:type="pct"/>
+            <w:vAlign w:val="center"/>
+          </w:tcPr>
+          <w:p>
+            <w:pPr>
+              <w:rPr>
+                <w:sz w:val="22"/>
+              </w:rPr>
+            </w:pPr>
+            <w:r>
+              <w:rPr>
+                <w:sz w:val="22"/>
+              </w:rPr>
+              <w:t>1.</w:t>
+            </w:r>
+          </w:p>
+        </w:tc>
+        <w:tc>
+          <w:tcPr>
+            <w:tcW w:w="2185" w:type="pct"/>
+            <w:vAlign w:val="center"/>
+          </w:tcPr>
+          <w:p>
+            <w:pPr>
+              <w:rPr>
+                <w:sz w:val="22"/>
+              </w:rPr>
+            </w:pPr>
+            <w:r>
+              <w:rPr>
+                <w:sz w:val="22"/>
+              </w:rPr>
+              <w:t xml:space="preserve">Das </w:t>
+            </w:r>
+            <w:r>
+              <w:rPr>
+                <w:sz w:val="22"/>
+              </w:rPr>
+              <w:t>abbrechen des Vorgangs bei einer Fehlerhaften Konfiguration</w:t>
+            </w:r>
+            <w:r>
+              <w:rPr>
+                <w:sz w:val="22"/>
+              </w:rPr>
+              <w:br/>
+            </w:r>
+            <w:r>
+              <w:rPr>
+                <w:i/>
+                <w:sz w:val="22"/>
+              </w:rPr>
+              <w:t>(Dies ist der Fall falls eine der getroffenen eingaben nicht dem vordefinierten Muster bzw. Typen entsprechen)</w:t>
+            </w:r>
+          </w:p>
+        </w:tc>
+      </w:tr>
+      <w:tr>
+        <w:tc>
+          <w:tcPr>
+            <w:tcW w:w="2547" w:type="pct"/>
+          </w:tcPr>
+          <w:p>
+            <w:pPr>
+              <w:rPr>
+                <w:b/>
+                <w:sz w:val="22"/>
+              </w:rPr>
+            </w:pPr>
+            <w:r>
+              <w:rPr>
+                <w:b/>
+                <w:sz w:val="22"/>
+              </w:rPr>
+              <w:t>Erweiterungen</w:t>
+            </w:r>
+            <w:r>
+              <w:rPr>
+                <w:b/>
+                <w:sz w:val="22"/>
+              </w:rPr>
+              <w:t>:</w:t>
+            </w:r>
+          </w:p>
+        </w:tc>
+        <w:tc>
+          <w:tcPr>
+            <w:tcW w:w="2453" w:type="pct"/>
+            <w:gridSpan w:val="2"/>
+          </w:tcPr>
+          <w:p>
+            <w:pPr>
+              <w:jc w:val="center"/>
+              <w:rPr>
+                <w:sz w:val="22"/>
+              </w:rPr>
+            </w:pPr>
+            <w:r>
+              <w:rPr>
+                <w:sz w:val="22"/>
+              </w:rPr>
+              <w:t>--</w:t>
+            </w:r>
+          </w:p>
+        </w:tc>
+      </w:tr>
+      <w:tr>
+        <w:tc>
+          <w:tcPr>
+            <w:tcW w:w="2547" w:type="pct"/>
+          </w:tcPr>
+          <w:p>
+            <w:pPr>
+              <w:rPr>
+                <w:b/>
+                <w:sz w:val="22"/>
+              </w:rPr>
+            </w:pPr>
+            <w:r>
+              <w:rPr>
+                <w:b/>
+                <w:sz w:val="22"/>
+              </w:rPr>
+              <w:t>Verweise</w:t>
+            </w:r>
+            <w:r>
+              <w:rPr>
+                <w:b/>
+                <w:sz w:val="22"/>
+              </w:rPr>
+              <w:t>:</w:t>
+            </w:r>
+          </w:p>
+        </w:tc>
+        <w:tc>
+          <w:tcPr>
+            <w:tcW w:w="2453" w:type="pct"/>
+            <w:gridSpan w:val="2"/>
+          </w:tcPr>
+          <w:p>
+            <w:pPr>
+              <w:rPr>
+                <w:sz w:val="22"/>
+              </w:rPr>
+            </w:pPr>
+            <w:r>
+              <w:rPr>
+                <w:sz w:val="22"/>
+              </w:rPr>
+              <w:t>Konfigurationsvorgang siehe Anwendungsfall 1</w:t>
+            </w:r>
+            <w:r>
+              <w:rPr>
+                <w:sz w:val="22"/>
+              </w:rPr>
+              <w:br/>
+              <w:t>Anforderung 1</w:t>
+            </w:r>
+          </w:p>
+        </w:tc>
+      </w:tr>
+    </w:tbl>
+    <w:p>
+      <w:pPr>
+        <w:rPr>
+          <w:rFonts w:asciiTheme="majorHAnsi" w:eastAsiaTheme="majorEastAsia" w:hAnsiTheme="majorHAnsi" w:cstheme="majorBidi"/>
+          <w:color w:val="2F5496" w:themeColor="accent1" w:themeShade="BF"/>
+          <w:sz w:val="26"/>
+          <w:szCs w:val="26"/>
+        </w:rPr>
+      </w:pPr>
+    </w:p>
+    <w:p>
+      <w:pPr>
+        <w:rPr>
+          <w:rFonts w:asciiTheme="majorHAnsi" w:eastAsiaTheme="majorEastAsia" w:hAnsiTheme="majorHAnsi" w:cstheme="majorBidi"/>
+          <w:color w:val="2F5496" w:themeColor="accent1" w:themeShade="BF"/>
+          <w:sz w:val="26"/>
+          <w:szCs w:val="26"/>
+        </w:rPr>
+      </w:pPr>
+      <w:r>
+        <w:rPr>
+          <w:rFonts w:asciiTheme="majorHAnsi" w:eastAsiaTheme="majorEastAsia" w:hAnsiTheme="majorHAnsi" w:cstheme="majorBidi"/>
+          <w:color w:val="2F5496" w:themeColor="accent1" w:themeShade="BF"/>
+          <w:sz w:val="26"/>
+          <w:szCs w:val="26"/>
+        </w:rPr>
+        <w:br w:type="page"/>
+      </w:r>
+    </w:p>
+    <w:tbl>
+      <w:tblPr>
+        <w:tblStyle w:val="Tabellenraster"/>
+        <w:tblW w:w="5000" w:type="pct"/>
+        <w:tblLook w:val="04A0" w:firstRow="1" w:lastRow="0" w:firstColumn="1" w:lastColumn="0" w:noHBand="0" w:noVBand="1"/>
+      </w:tblPr>
+      <w:tblGrid>
+        <w:gridCol w:w="4614"/>
+        <w:gridCol w:w="485"/>
+        <w:gridCol w:w="3957"/>
+      </w:tblGrid>
+      <w:tr>
+        <w:tc>
+          <w:tcPr>
+            <w:tcW w:w="2547" w:type="pct"/>
+          </w:tcPr>
+          <w:p>
+            <w:pPr>
+              <w:rPr>
+                <w:b/>
+                <w:sz w:val="22"/>
+              </w:rPr>
+            </w:pPr>
+            <w:r>
+              <w:rPr>
+                <w:b/>
+                <w:sz w:val="22"/>
+              </w:rPr>
+              <w:lastRenderedPageBreak/>
+              <w:t>Name des Anwendungsfalls:</w:t>
+            </w:r>
+          </w:p>
+        </w:tc>
+        <w:tc>
+          <w:tcPr>
+            <w:tcW w:w="2453" w:type="pct"/>
+            <w:gridSpan w:val="2"/>
+          </w:tcPr>
+          <w:p>
+            <w:pPr>
+              <w:rPr>
+                <w:sz w:val="22"/>
+              </w:rPr>
+            </w:pPr>
+            <w:r>
+              <w:rPr>
+                <w:sz w:val="22"/>
+              </w:rPr>
+              <w:t xml:space="preserve">Load </w:t>
+            </w:r>
+            <w:proofErr w:type="spellStart"/>
+            <w:r>
+              <w:rPr>
+                <w:sz w:val="22"/>
+              </w:rPr>
+              <w:t>Worker</w:t>
+            </w:r>
+            <w:proofErr w:type="spellEnd"/>
+          </w:p>
+        </w:tc>
+      </w:tr>
+      <w:tr>
+        <w:tc>
+          <w:tcPr>
+            <w:tcW w:w="2547" w:type="pct"/>
+          </w:tcPr>
+          <w:p>
+            <w:pPr>
+              <w:rPr>
+                <w:b/>
+                <w:sz w:val="22"/>
+              </w:rPr>
+            </w:pPr>
+            <w:r>
+              <w:rPr>
+                <w:b/>
+                <w:sz w:val="22"/>
+              </w:rPr>
+              <w:t>Nummer:</w:t>
+            </w:r>
+          </w:p>
+        </w:tc>
+        <w:tc>
+          <w:tcPr>
+            <w:tcW w:w="2453" w:type="pct"/>
+            <w:gridSpan w:val="2"/>
+          </w:tcPr>
+          <w:p>
+            <w:pPr>
+              <w:rPr>
+                <w:sz w:val="22"/>
+              </w:rPr>
+            </w:pPr>
+            <w:r>
+              <w:rPr>
+                <w:sz w:val="22"/>
+              </w:rPr>
+              <w:t xml:space="preserve">Anwendungsfall </w:t>
+            </w:r>
+            <w:r>
+              <w:rPr>
+                <w:sz w:val="22"/>
+              </w:rPr>
+              <w:t>3</w:t>
+            </w:r>
+          </w:p>
+        </w:tc>
+      </w:tr>
+      <w:tr>
+        <w:tc>
+          <w:tcPr>
+            <w:tcW w:w="2547" w:type="pct"/>
+          </w:tcPr>
+          <w:p>
+            <w:pPr>
+              <w:rPr>
+                <w:b/>
+                <w:sz w:val="22"/>
+              </w:rPr>
+            </w:pPr>
+            <w:r>
+              <w:rPr>
+                <w:b/>
+                <w:sz w:val="22"/>
+              </w:rPr>
+              <w:t>Ziel:</w:t>
+            </w:r>
+          </w:p>
+        </w:tc>
+        <w:tc>
+          <w:tcPr>
+            <w:tcW w:w="2453" w:type="pct"/>
+            <w:gridSpan w:val="2"/>
+          </w:tcPr>
+          <w:p>
+            <w:pPr>
+              <w:rPr>
+                <w:sz w:val="22"/>
+              </w:rPr>
+            </w:pPr>
+            <w:r>
+              <w:rPr>
+                <w:sz w:val="22"/>
+              </w:rPr>
+              <w:t>Das Laden einer Konfigurationsdatei, welche die von Benutzer erstellten „</w:t>
+            </w:r>
+            <w:proofErr w:type="spellStart"/>
+            <w:r>
+              <w:rPr>
+                <w:sz w:val="22"/>
+              </w:rPr>
+              <w:t>Worker</w:t>
+            </w:r>
+            <w:proofErr w:type="spellEnd"/>
+            <w:r>
+              <w:rPr>
+                <w:sz w:val="22"/>
+              </w:rPr>
+              <w:t xml:space="preserve">“ beinhaltet. </w:t>
+            </w:r>
+          </w:p>
+        </w:tc>
+      </w:tr>
+      <w:tr>
+        <w:tc>
+          <w:tcPr>
+            <w:tcW w:w="2547" w:type="pct"/>
+          </w:tcPr>
+          <w:p>
+            <w:pPr>
+              <w:rPr>
+                <w:b/>
+                <w:sz w:val="22"/>
+              </w:rPr>
+            </w:pPr>
+            <w:r>
+              <w:rPr>
+                <w:b/>
+                <w:sz w:val="22"/>
+              </w:rPr>
+              <w:t>Geltungsbereich:</w:t>
+            </w:r>
+          </w:p>
+        </w:tc>
+        <w:tc>
+          <w:tcPr>
+            <w:tcW w:w="2453" w:type="pct"/>
+            <w:gridSpan w:val="2"/>
+          </w:tcPr>
+          <w:p>
+            <w:pPr>
+              <w:rPr>
+                <w:sz w:val="22"/>
+              </w:rPr>
+            </w:pPr>
+            <w:r>
+              <w:rPr>
+                <w:sz w:val="22"/>
+              </w:rPr>
+              <w:t>Der Service</w:t>
+            </w:r>
+          </w:p>
+        </w:tc>
+      </w:tr>
+      <w:tr>
+        <w:tc>
+          <w:tcPr>
+            <w:tcW w:w="2547" w:type="pct"/>
+          </w:tcPr>
+          <w:p>
+            <w:pPr>
+              <w:rPr>
+                <w:b/>
+                <w:sz w:val="22"/>
+              </w:rPr>
+            </w:pPr>
+            <w:r>
+              <w:rPr>
+                <w:b/>
+                <w:sz w:val="22"/>
+              </w:rPr>
+              <w:t>Level:</w:t>
+            </w:r>
+          </w:p>
+        </w:tc>
+        <w:tc>
+          <w:tcPr>
+            <w:tcW w:w="2453" w:type="pct"/>
+            <w:gridSpan w:val="2"/>
+          </w:tcPr>
+          <w:p>
+            <w:pPr>
+              <w:rPr>
+                <w:sz w:val="22"/>
+              </w:rPr>
+            </w:pPr>
+            <w:r>
+              <w:rPr>
+                <w:sz w:val="22"/>
+              </w:rPr>
+              <w:t>Hauptfunktionalität</w:t>
+            </w:r>
+          </w:p>
+        </w:tc>
+      </w:tr>
+      <w:tr>
+        <w:tc>
+          <w:tcPr>
+            <w:tcW w:w="2547" w:type="pct"/>
+          </w:tcPr>
+          <w:p>
+            <w:pPr>
+              <w:rPr>
+                <w:b/>
+                <w:sz w:val="22"/>
+              </w:rPr>
+            </w:pPr>
+            <w:r>
+              <w:rPr>
+                <w:b/>
+                <w:sz w:val="22"/>
+              </w:rPr>
+              <w:t>Kategorie:</w:t>
+            </w:r>
+          </w:p>
+        </w:tc>
+        <w:tc>
+          <w:tcPr>
+            <w:tcW w:w="2453" w:type="pct"/>
+            <w:gridSpan w:val="2"/>
+          </w:tcPr>
+          <w:p>
+            <w:pPr>
+              <w:rPr>
+                <w:sz w:val="22"/>
+              </w:rPr>
+            </w:pPr>
+            <w:r>
+              <w:rPr>
+                <w:sz w:val="22"/>
+              </w:rPr>
+              <w:t>Primär</w:t>
+            </w:r>
+          </w:p>
+        </w:tc>
+      </w:tr>
+      <w:tr>
+        <w:tc>
+          <w:tcPr>
+            <w:tcW w:w="2547" w:type="pct"/>
+          </w:tcPr>
+          <w:p>
+            <w:pPr>
+              <w:rPr>
+                <w:b/>
+                <w:sz w:val="22"/>
+              </w:rPr>
+            </w:pPr>
+            <w:r>
+              <w:rPr>
+                <w:b/>
+                <w:sz w:val="22"/>
+              </w:rPr>
+              <w:t>Beteiligte Klassen/Objekte:</w:t>
+            </w:r>
+          </w:p>
+        </w:tc>
+        <w:tc>
+          <w:tcPr>
+            <w:tcW w:w="2453" w:type="pct"/>
+            <w:gridSpan w:val="2"/>
+          </w:tcPr>
+          <w:p>
+            <w:pPr>
+              <w:rPr>
+                <w:sz w:val="22"/>
+              </w:rPr>
+            </w:pPr>
+            <w:r>
+              <w:rPr>
+                <w:sz w:val="22"/>
+              </w:rPr>
+              <w:t>Betriebssystem</w:t>
+            </w:r>
+          </w:p>
+        </w:tc>
+      </w:tr>
+      <w:tr>
+        <w:tc>
+          <w:tcPr>
+            <w:tcW w:w="2547" w:type="pct"/>
+          </w:tcPr>
+          <w:p>
+            <w:pPr>
+              <w:rPr>
+                <w:b/>
+                <w:sz w:val="22"/>
+              </w:rPr>
+            </w:pPr>
+            <w:r>
+              <w:rPr>
+                <w:b/>
+                <w:sz w:val="22"/>
+              </w:rPr>
+              <w:t>Vorbedingung:</w:t>
+            </w:r>
+          </w:p>
+        </w:tc>
+        <w:tc>
+          <w:tcPr>
+            <w:tcW w:w="2453" w:type="pct"/>
+            <w:gridSpan w:val="2"/>
+          </w:tcPr>
+          <w:p>
+            <w:pPr>
+              <w:rPr>
+                <w:sz w:val="22"/>
+              </w:rPr>
+            </w:pPr>
+            <w:r>
+              <w:rPr>
+                <w:sz w:val="22"/>
+              </w:rPr>
+              <w:t xml:space="preserve">Der Benutzer hat bereits </w:t>
+            </w:r>
+            <w:r>
+              <w:rPr>
+                <w:sz w:val="22"/>
+              </w:rPr>
+              <w:t xml:space="preserve">über </w:t>
+            </w:r>
+            <w:r>
+              <w:rPr>
+                <w:sz w:val="22"/>
+              </w:rPr>
+              <w:t xml:space="preserve">Benutzerinterface </w:t>
+            </w:r>
+            <w:r>
+              <w:rPr>
+                <w:sz w:val="22"/>
+              </w:rPr>
+              <w:t>„</w:t>
+            </w:r>
+            <w:proofErr w:type="spellStart"/>
+            <w:r>
+              <w:rPr>
+                <w:sz w:val="22"/>
+              </w:rPr>
+              <w:t>Worker</w:t>
+            </w:r>
+            <w:proofErr w:type="spellEnd"/>
+            <w:r>
+              <w:rPr>
+                <w:sz w:val="22"/>
+              </w:rPr>
+              <w:t>“ erstellt und diese gespeichert</w:t>
+            </w:r>
+          </w:p>
+        </w:tc>
+      </w:tr>
+      <w:tr>
+        <w:tc>
+          <w:tcPr>
+            <w:tcW w:w="2547" w:type="pct"/>
+          </w:tcPr>
+          <w:p>
+            <w:pPr>
+              <w:rPr>
+                <w:b/>
+                <w:sz w:val="22"/>
+              </w:rPr>
+            </w:pPr>
+            <w:r>
+              <w:rPr>
+                <w:b/>
+                <w:sz w:val="22"/>
+              </w:rPr>
+              <w:t>Nachbedingung (Erfolg):</w:t>
+            </w:r>
+          </w:p>
+        </w:tc>
+        <w:tc>
+          <w:tcPr>
+            <w:tcW w:w="2453" w:type="pct"/>
+            <w:gridSpan w:val="2"/>
+          </w:tcPr>
+          <w:p>
+            <w:pPr>
+              <w:rPr>
+                <w:sz w:val="22"/>
+              </w:rPr>
+            </w:pPr>
+            <w:r>
+              <w:rPr>
+                <w:sz w:val="22"/>
+              </w:rPr>
+              <w:t>Die geladenen „</w:t>
+            </w:r>
+            <w:proofErr w:type="spellStart"/>
+            <w:r>
+              <w:rPr>
+                <w:sz w:val="22"/>
+              </w:rPr>
+              <w:t>Worker</w:t>
+            </w:r>
+            <w:proofErr w:type="spellEnd"/>
+            <w:r>
+              <w:rPr>
+                <w:sz w:val="22"/>
+              </w:rPr>
+              <w:t>“ werden verwaltet vom Service und gegebenenfalls gestartet</w:t>
+            </w:r>
+          </w:p>
+        </w:tc>
+      </w:tr>
+      <w:tr>
+        <w:tc>
+          <w:tcPr>
+            <w:tcW w:w="2547" w:type="pct"/>
+          </w:tcPr>
+          <w:p>
+            <w:pPr>
+              <w:rPr>
+                <w:b/>
+                <w:sz w:val="22"/>
+              </w:rPr>
+            </w:pPr>
+            <w:r>
+              <w:rPr>
+                <w:b/>
+                <w:sz w:val="22"/>
+              </w:rPr>
+              <w:t>Nachbedingung (Fehlschlag):</w:t>
+            </w:r>
+          </w:p>
+        </w:tc>
+        <w:tc>
+          <w:tcPr>
+            <w:tcW w:w="2453" w:type="pct"/>
+            <w:gridSpan w:val="2"/>
+          </w:tcPr>
+          <w:p>
+            <w:pPr>
+              <w:rPr>
+                <w:sz w:val="22"/>
+              </w:rPr>
+            </w:pPr>
+            <w:r>
+              <w:rPr>
+                <w:sz w:val="22"/>
+              </w:rPr>
+              <w:t>Der entstandene Fehler wird</w:t>
+            </w:r>
+            <w:r>
+              <w:rPr>
+                <w:sz w:val="22"/>
+              </w:rPr>
+              <w:t xml:space="preserve"> in der Konsole ausgegeben, wenn diese sichtbar ist, ansonsten wird der Fehler ignoriert</w:t>
+            </w:r>
+          </w:p>
+        </w:tc>
+      </w:tr>
+      <w:tr>
+        <w:tc>
+          <w:tcPr>
+            <w:tcW w:w="2547" w:type="pct"/>
+          </w:tcPr>
+          <w:p>
+            <w:pPr>
+              <w:rPr>
+                <w:b/>
+                <w:sz w:val="22"/>
+              </w:rPr>
+            </w:pPr>
+            <w:r>
+              <w:rPr>
+                <w:b/>
+                <w:sz w:val="22"/>
+              </w:rPr>
+              <w:t>Akteure</w:t>
+            </w:r>
+            <w:r>
+              <w:rPr>
+                <w:b/>
+                <w:sz w:val="22"/>
+              </w:rPr>
+              <w:t>:</w:t>
+            </w:r>
+          </w:p>
+        </w:tc>
+        <w:tc>
+          <w:tcPr>
+            <w:tcW w:w="2453" w:type="pct"/>
+            <w:gridSpan w:val="2"/>
+          </w:tcPr>
+          <w:p>
+            <w:pPr>
+              <w:rPr>
+                <w:sz w:val="22"/>
+              </w:rPr>
+            </w:pPr>
+            <w:r>
+              <w:rPr>
+                <w:sz w:val="22"/>
+              </w:rPr>
+              <w:t>Betriebssystem</w:t>
+            </w:r>
+          </w:p>
+        </w:tc>
+      </w:tr>
+      <w:tr>
+        <w:tc>
+          <w:tcPr>
+            <w:tcW w:w="2547" w:type="pct"/>
+          </w:tcPr>
+          <w:p>
+            <w:pPr>
+              <w:rPr>
+                <w:b/>
+                <w:sz w:val="22"/>
+              </w:rPr>
+            </w:pPr>
+            <w:r>
+              <w:rPr>
+                <w:b/>
+                <w:sz w:val="22"/>
+              </w:rPr>
+              <w:t>Auslösendes Ereignis</w:t>
+            </w:r>
+            <w:r>
+              <w:rPr>
+                <w:b/>
+                <w:sz w:val="22"/>
+              </w:rPr>
+              <w:t>:</w:t>
+            </w:r>
+          </w:p>
+        </w:tc>
+        <w:tc>
+          <w:tcPr>
+            <w:tcW w:w="2453" w:type="pct"/>
+            <w:gridSpan w:val="2"/>
+          </w:tcPr>
+          <w:p>
+            <w:pPr>
+              <w:rPr>
+                <w:sz w:val="22"/>
+              </w:rPr>
+            </w:pPr>
+            <w:r>
+              <w:rPr>
+                <w:sz w:val="22"/>
+              </w:rPr>
+              <w:t>Die Applikation wird gestartet mit entsprechenden Parametern</w:t>
+            </w:r>
+          </w:p>
+        </w:tc>
+      </w:tr>
+      <w:tr>
+        <w:trPr>
+          <w:trHeight w:val="231"/>
+        </w:trPr>
+        <w:tc>
+          <w:tcPr>
+            <w:tcW w:w="2547" w:type="pct"/>
+            <w:vMerge w:val="restart"/>
+          </w:tcPr>
+          <w:p>
+            <w:pPr>
+              <w:rPr>
+                <w:b/>
+                <w:sz w:val="22"/>
+              </w:rPr>
+            </w:pPr>
+            <w:r>
+              <w:rPr>
+                <w:b/>
+                <w:sz w:val="22"/>
+              </w:rPr>
+              <w:t>Auszuführende Aktionen</w:t>
+            </w:r>
+            <w:r>
+              <w:rPr>
+                <w:b/>
+                <w:sz w:val="22"/>
+              </w:rPr>
+              <w:t xml:space="preserve"> </w:t>
+            </w:r>
+            <w:r>
+              <w:rPr>
+                <w:b/>
+                <w:sz w:val="22"/>
+              </w:rPr>
+              <w:t>(Erfolg)</w:t>
+            </w:r>
+            <w:r>
+              <w:rPr>
+                <w:b/>
+                <w:sz w:val="22"/>
+              </w:rPr>
+              <w:t>:</w:t>
+            </w:r>
+          </w:p>
+        </w:tc>
+        <w:tc>
+          <w:tcPr>
+            <w:tcW w:w="268" w:type="pct"/>
+            <w:vAlign w:val="center"/>
+          </w:tcPr>
+          <w:p>
+            <w:pPr>
+              <w:rPr>
+                <w:sz w:val="22"/>
+              </w:rPr>
+            </w:pPr>
+            <w:r>
+              <w:rPr>
+                <w:sz w:val="22"/>
+              </w:rPr>
+              <w:t>1.</w:t>
+            </w:r>
+          </w:p>
+        </w:tc>
+        <w:tc>
+          <w:tcPr>
+            <w:tcW w:w="2185" w:type="pct"/>
+          </w:tcPr>
+          <w:p>
+            <w:pPr>
+              <w:rPr>
+                <w:sz w:val="22"/>
+              </w:rPr>
+            </w:pPr>
+            <w:r>
+              <w:rPr>
+                <w:sz w:val="22"/>
+              </w:rPr>
+              <w:t>Überprüfen ob Datei existiert</w:t>
+            </w:r>
+            <w:r>
+              <w:rPr>
+                <w:sz w:val="22"/>
+              </w:rPr>
+              <w:t xml:space="preserve"> </w:t>
+            </w:r>
+          </w:p>
+        </w:tc>
+      </w:tr>
+      <w:tr>
+        <w:trPr>
+          <w:trHeight w:val="229"/>
+        </w:trPr>
+        <w:tc>
+          <w:tcPr>
+            <w:tcW w:w="2547" w:type="pct"/>
+            <w:vMerge/>
+          </w:tcPr>
+          <w:p>
+            <w:pPr>
+              <w:rPr>
+                <w:b/>
+                <w:sz w:val="22"/>
+              </w:rPr>
+            </w:pPr>
+          </w:p>
+        </w:tc>
+        <w:tc>
+          <w:tcPr>
+            <w:tcW w:w="268" w:type="pct"/>
+            <w:vAlign w:val="center"/>
+          </w:tcPr>
+          <w:p>
+            <w:pPr>
+              <w:rPr>
+                <w:sz w:val="22"/>
+              </w:rPr>
+            </w:pPr>
+            <w:r>
+              <w:rPr>
+                <w:sz w:val="22"/>
+              </w:rPr>
+              <w:t>2.</w:t>
+            </w:r>
+          </w:p>
+        </w:tc>
+        <w:tc>
+          <w:tcPr>
+            <w:tcW w:w="2185" w:type="pct"/>
+          </w:tcPr>
+          <w:p>
+            <w:pPr>
+              <w:rPr>
+                <w:sz w:val="22"/>
+              </w:rPr>
+            </w:pPr>
+            <w:r>
+              <w:rPr>
+                <w:sz w:val="22"/>
+              </w:rPr>
+              <w:t>Lesen des Dateiinhaltes</w:t>
+            </w:r>
+          </w:p>
+        </w:tc>
+      </w:tr>
+      <w:tr>
+        <w:trPr>
+          <w:trHeight w:val="229"/>
+        </w:trPr>
+        <w:tc>
+          <w:tcPr>
+            <w:tcW w:w="2547" w:type="pct"/>
+            <w:vMerge/>
+          </w:tcPr>
+          <w:p>
+            <w:pPr>
+              <w:rPr>
+                <w:b/>
+                <w:sz w:val="22"/>
+              </w:rPr>
+            </w:pPr>
+          </w:p>
+        </w:tc>
+        <w:tc>
+          <w:tcPr>
+            <w:tcW w:w="268" w:type="pct"/>
+            <w:vAlign w:val="center"/>
+          </w:tcPr>
+          <w:p>
+            <w:pPr>
+              <w:rPr>
+                <w:sz w:val="22"/>
+              </w:rPr>
+            </w:pPr>
+            <w:r>
+              <w:rPr>
+                <w:sz w:val="22"/>
+              </w:rPr>
+              <w:t>3.</w:t>
+            </w:r>
+          </w:p>
+        </w:tc>
+        <w:tc>
+          <w:tcPr>
+            <w:tcW w:w="2185" w:type="pct"/>
+          </w:tcPr>
+          <w:p>
+            <w:pPr>
+              <w:rPr>
+                <w:sz w:val="22"/>
+              </w:rPr>
+            </w:pPr>
+            <w:r>
+              <w:rPr>
+                <w:sz w:val="22"/>
+              </w:rPr>
+              <w:t xml:space="preserve">Deserialisierung des Inhaltes und Wiederherstellung der Objekte mit entsprechenden Daten </w:t>
+            </w:r>
+          </w:p>
+        </w:tc>
+      </w:tr>
+      <w:tr>
+        <w:trPr>
+          <w:trHeight w:val="564"/>
+        </w:trPr>
+        <w:tc>
+          <w:tcPr>
+            <w:tcW w:w="2547" w:type="pct"/>
+            <w:vMerge w:val="restart"/>
+          </w:tcPr>
+          <w:p>
+            <w:pPr>
+              <w:rPr>
+                <w:b/>
+                <w:sz w:val="22"/>
+              </w:rPr>
+            </w:pPr>
+            <w:r>
+              <w:rPr>
+                <w:b/>
+                <w:sz w:val="22"/>
+              </w:rPr>
+              <w:t>Auszuführende Aktionen</w:t>
+            </w:r>
+            <w:r>
+              <w:rPr>
+                <w:b/>
+                <w:sz w:val="22"/>
+              </w:rPr>
+              <w:t xml:space="preserve"> </w:t>
+            </w:r>
+            <w:r>
+              <w:rPr>
+                <w:b/>
+                <w:sz w:val="22"/>
+              </w:rPr>
+              <w:t>(Fehlschlag)</w:t>
+            </w:r>
+            <w:r>
+              <w:rPr>
+                <w:b/>
+                <w:sz w:val="22"/>
+              </w:rPr>
+              <w:t>:</w:t>
+            </w:r>
+          </w:p>
+        </w:tc>
+        <w:tc>
+          <w:tcPr>
+            <w:tcW w:w="268" w:type="pct"/>
+            <w:vAlign w:val="center"/>
+          </w:tcPr>
+          <w:p>
+            <w:pPr>
+              <w:rPr>
+                <w:sz w:val="22"/>
+              </w:rPr>
+            </w:pPr>
+            <w:r>
+              <w:rPr>
+                <w:sz w:val="22"/>
+              </w:rPr>
+              <w:t>1.</w:t>
+            </w:r>
+          </w:p>
+        </w:tc>
+        <w:tc>
+          <w:tcPr>
+            <w:tcW w:w="2185" w:type="pct"/>
+            <w:vAlign w:val="center"/>
+          </w:tcPr>
+          <w:p>
+            <w:pPr>
+              <w:rPr>
+                <w:sz w:val="22"/>
+              </w:rPr>
+            </w:pPr>
+            <w:r>
+              <w:rPr>
+                <w:sz w:val="22"/>
+              </w:rPr>
+              <w:t>Das ausgeben des Fehlers auf der Konsole</w:t>
+            </w:r>
+            <w:r>
+              <w:rPr>
+                <w:sz w:val="22"/>
+              </w:rPr>
+              <w:br/>
+            </w:r>
+            <w:r>
+              <w:rPr>
+                <w:i/>
+                <w:sz w:val="22"/>
+              </w:rPr>
+              <w:t>(Dies ist immer der Fall für unvorhergesehene Fehler)</w:t>
+            </w:r>
+            <w:r>
+              <w:rPr>
+                <w:sz w:val="22"/>
+              </w:rPr>
+              <w:t xml:space="preserve"> </w:t>
+            </w:r>
+          </w:p>
+        </w:tc>
+      </w:tr>
+      <w:tr>
+        <w:trPr>
+          <w:trHeight w:val="563"/>
+        </w:trPr>
+        <w:tc>
+          <w:tcPr>
+            <w:tcW w:w="2547" w:type="pct"/>
+            <w:vMerge/>
+          </w:tcPr>
+          <w:p>
+            <w:pPr>
+              <w:rPr>
+                <w:b/>
+                <w:sz w:val="22"/>
+              </w:rPr>
+            </w:pPr>
+          </w:p>
+        </w:tc>
+        <w:tc>
+          <w:tcPr>
+            <w:tcW w:w="268" w:type="pct"/>
+            <w:vAlign w:val="center"/>
+          </w:tcPr>
+          <w:p>
+            <w:pPr>
+              <w:rPr>
+                <w:sz w:val="22"/>
+              </w:rPr>
+            </w:pPr>
+            <w:r>
+              <w:rPr>
+                <w:sz w:val="22"/>
+              </w:rPr>
+              <w:t>1.</w:t>
+            </w:r>
+          </w:p>
+        </w:tc>
+        <w:tc>
+          <w:tcPr>
+            <w:tcW w:w="2185" w:type="pct"/>
+            <w:vAlign w:val="center"/>
+          </w:tcPr>
+          <w:p>
+            <w:pPr>
+              <w:rPr>
+                <w:sz w:val="22"/>
+              </w:rPr>
+            </w:pPr>
+            <w:r>
+              <w:rPr>
+                <w:sz w:val="22"/>
+              </w:rPr>
+              <w:t>Die angemessene Reaktion auf den Fehler, sollte diese die gesamt Funktionalität beinträchtigen, wird das Programm frühzeitig beendet</w:t>
+            </w:r>
+            <w:r>
+              <w:rPr>
+                <w:sz w:val="22"/>
+              </w:rPr>
+              <w:br/>
+            </w:r>
+            <w:r>
+              <w:rPr>
+                <w:i/>
+                <w:sz w:val="22"/>
+              </w:rPr>
+              <w:t>(Dies ist der Fall falls eine der getroffenen eingaben nicht dem vordefinierten Muster bzw. Typen entsprechen)</w:t>
+            </w:r>
+          </w:p>
+        </w:tc>
+      </w:tr>
+      <w:tr>
+        <w:tc>
+          <w:tcPr>
+            <w:tcW w:w="2547" w:type="pct"/>
+          </w:tcPr>
+          <w:p>
+            <w:pPr>
+              <w:rPr>
+                <w:b/>
+                <w:sz w:val="22"/>
+              </w:rPr>
+            </w:pPr>
+            <w:r>
+              <w:rPr>
+                <w:b/>
+                <w:sz w:val="22"/>
+              </w:rPr>
+              <w:t>Erweiterungen</w:t>
+            </w:r>
+            <w:r>
+              <w:rPr>
+                <w:b/>
+                <w:sz w:val="22"/>
+              </w:rPr>
+              <w:t>:</w:t>
+            </w:r>
+          </w:p>
+        </w:tc>
+        <w:tc>
+          <w:tcPr>
+            <w:tcW w:w="2453" w:type="pct"/>
+            <w:gridSpan w:val="2"/>
+          </w:tcPr>
+          <w:p>
+            <w:pPr>
+              <w:jc w:val="center"/>
+              <w:rPr>
+                <w:sz w:val="22"/>
+              </w:rPr>
+            </w:pPr>
+            <w:r>
+              <w:rPr>
+                <w:sz w:val="22"/>
+              </w:rPr>
+              <w:t>--</w:t>
+            </w:r>
+          </w:p>
+        </w:tc>
+      </w:tr>
+      <w:tr>
+        <w:tc>
+          <w:tcPr>
+            <w:tcW w:w="2547" w:type="pct"/>
+          </w:tcPr>
+          <w:p>
+            <w:pPr>
+              <w:rPr>
+                <w:b/>
+                <w:sz w:val="22"/>
+              </w:rPr>
+            </w:pPr>
+            <w:r>
+              <w:rPr>
+                <w:b/>
+                <w:sz w:val="22"/>
+              </w:rPr>
+              <w:t>Verweise</w:t>
+            </w:r>
+            <w:r>
+              <w:rPr>
+                <w:b/>
+                <w:sz w:val="22"/>
+              </w:rPr>
+              <w:t>:</w:t>
+            </w:r>
+          </w:p>
+        </w:tc>
+        <w:tc>
+          <w:tcPr>
+            <w:tcW w:w="2453" w:type="pct"/>
+            <w:gridSpan w:val="2"/>
+          </w:tcPr>
+          <w:p>
+            <w:pPr>
+              <w:rPr>
+                <w:sz w:val="22"/>
+              </w:rPr>
+            </w:pPr>
+            <w:r>
+              <w:rPr>
+                <w:sz w:val="22"/>
+              </w:rPr>
+              <w:t>Anforderung 1</w:t>
+            </w:r>
+          </w:p>
+        </w:tc>
+      </w:tr>
+    </w:tbl>
+    <w:p>
+      <w:pPr>
+        <w:rPr>
+          <w:rFonts w:asciiTheme="majorHAnsi" w:eastAsiaTheme="majorEastAsia" w:hAnsiTheme="majorHAnsi" w:cstheme="majorBidi"/>
+          <w:color w:val="2F5496" w:themeColor="accent1" w:themeShade="BF"/>
+          <w:sz w:val="26"/>
+          <w:szCs w:val="26"/>
+        </w:rPr>
+      </w:pPr>
     </w:p>
     <w:p>
       <w:pPr>
@@ -557,6 +4189,7 @@
         <w:jc w:val="both"/>
       </w:pPr>
       <w:r>
+        <w:lastRenderedPageBreak/>
         <w:t>Klassendiagramme</w:t>
       </w:r>
     </w:p>
@@ -564,6 +4197,118 @@
       <w:pPr>
         <w:jc w:val="both"/>
         <w:rPr>
+          <w:rStyle w:val="berschrift1Zchn"/>
+        </w:rPr>
+      </w:pPr>
+      <w:r>
+        <w:rPr>
+          <w:i/>
+          <w:iCs/>
+          <w:noProof/>
+          <w:color w:val="404040" w:themeColor="text1" w:themeTint="BF"/>
+        </w:rPr>
+        <w:drawing>
+          <wp:inline distT="0" distB="0" distL="0" distR="0" wp14:anchorId="3D6D7D51" wp14:editId="441B656B">
+            <wp:extent cx="5756910" cy="7905115"/>
+            <wp:effectExtent l="0" t="0" r="0" b="635"/>
+            <wp:docPr id="1" name="Grafik 1"/>
+            <wp:cNvGraphicFramePr>
+              <a:graphicFrameLocks xmlns:a="http://schemas.openxmlformats.org/drawingml/2006/main" noChangeAspect="1"/>
+            </wp:cNvGraphicFramePr>
+            <a:graphic xmlns:a="http://schemas.openxmlformats.org/drawingml/2006/main">
+              <a:graphicData uri="http://schemas.openxmlformats.org/drawingml/2006/picture">
+                <pic:pic xmlns:pic="http://schemas.openxmlformats.org/drawingml/2006/picture">
+                  <pic:nvPicPr>
+                    <pic:cNvPr id="1" name="TinyTasks.svg"/>
+                    <pic:cNvPicPr/>
+                  </pic:nvPicPr>
+                  <pic:blipFill>
+                    <a:blip r:embed="rId11">
+                      <a:extLst>
+                        <a:ext uri="{28A0092B-C50C-407E-A947-70E740481C1C}">
+                          <a14:useLocalDpi xmlns:a14="http://schemas.microsoft.com/office/drawing/2010/main" val="0"/>
+                        </a:ext>
+                        <a:ext uri="{96DAC541-7B7A-43D3-8B79-37D633B846F1}">
+                          <asvg:svgBlip xmlns:asvg="http://schemas.microsoft.com/office/drawing/2016/SVG/main" r:embed="rId12"/>
+                        </a:ext>
+                      </a:extLst>
+                    </a:blip>
+                    <a:stretch>
+                      <a:fillRect/>
+                    </a:stretch>
+                  </pic:blipFill>
+                  <pic:spPr>
+                    <a:xfrm>
+                      <a:off x="0" y="0"/>
+                      <a:ext cx="5756910" cy="7905115"/>
+                    </a:xfrm>
+                    <a:prstGeom prst="rect">
+                      <a:avLst/>
+                    </a:prstGeom>
+                  </pic:spPr>
+                </pic:pic>
+              </a:graphicData>
+            </a:graphic>
+          </wp:inline>
+        </w:drawing>
+      </w:r>
+    </w:p>
+    <w:p>
+      <w:pPr>
+        <w:rPr>
+          <w:sz w:val="22"/>
+        </w:rPr>
+      </w:pPr>
+      <w:r>
+        <w:rPr>
+          <w:sz w:val="22"/>
+        </w:rPr>
+        <w:t xml:space="preserve">Diagramm ist auch auf GitHub zu finden, für eine genauere Betrachtung: </w:t>
+      </w:r>
+      <w:r>
+        <w:rPr>
+          <w:sz w:val="22"/>
+        </w:rPr>
+        <w:br/>
+      </w:r>
+      <w:hyperlink r:id="rId13" w:history="1">
+        <w:r>
+          <w:rPr>
+            <w:rStyle w:val="Hyperlink"/>
+            <w:sz w:val="22"/>
+          </w:rPr>
+          <w:t>https://github.com/Louis9902/Sosse19-SE/blob/master/Diagramme/Klassen/TinyTasks.svg</w:t>
+        </w:r>
+      </w:hyperlink>
+      <w:r>
+        <w:rPr>
+          <w:sz w:val="22"/>
+        </w:rPr>
+        <w:t xml:space="preserve"> </w:t>
+      </w:r>
+    </w:p>
+    <w:p>
+      <w:pPr>
+        <w:rPr>
+          <w:rStyle w:val="berschrift1Zchn"/>
+        </w:rPr>
+      </w:pPr>
+    </w:p>
+    <w:p>
+      <w:pPr>
+        <w:jc w:val="both"/>
+      </w:pPr>
+      <w:r>
+        <w:rPr>
+          <w:rStyle w:val="berschrift1Zchn"/>
+        </w:rPr>
+        <w:t>Objektdiagramme</w:t>
+      </w:r>
+    </w:p>
+    <w:p>
+      <w:pPr>
+        <w:jc w:val="both"/>
+        <w:rPr>
           <w:rStyle w:val="SchwacheHervorhebung"/>
         </w:rPr>
       </w:pPr>
@@ -571,19 +4316,14 @@
         <w:rPr>
           <w:rStyle w:val="SchwacheHervorhebung"/>
         </w:rPr>
-        <w:t>Mind. 1 Klassendiagramm</w:t>
+        <w:lastRenderedPageBreak/>
+        <w:t>Mind. 1 Objektdiagramm für einen geeigneten Use Case</w:t>
       </w:r>
       <w:r>
         <w:rPr>
           <w:rStyle w:val="SchwacheHervorhebung"/>
         </w:rPr>
-        <w:t xml:space="preserve">; externe Module nach Möglichkeit mit </w:t>
-      </w:r>
-      <w:r>
-        <w:rPr>
-          <w:rStyle w:val="SchwacheHervorhebung"/>
-        </w:rPr>
-        <w:t>Schnittstellennotation („Lollipop“ bzw. Buchse/Stecker).</w:t>
+        <w:t>; verzeichnen Sie auch externe Schnittstellen bzw. Module.</w:t>
       </w:r>
     </w:p>
     <w:p>
@@ -592,7 +4332,7 @@
         <w:jc w:val="both"/>
       </w:pPr>
       <w:r>
-        <w:t>Objektdiagramme</w:t>
+        <w:t>Sequenzdiagramme</w:t>
       </w:r>
     </w:p>
     <w:p>
@@ -606,13 +4346,13 @@
         <w:rPr>
           <w:rStyle w:val="SchwacheHervorhebung"/>
         </w:rPr>
-        <w:t>Mind. 1 Objektdiagramm für einen geeigneten Use Case</w:t>
+        <w:t>Mind. 1 Sequenzdiagramm für einen geeigneten Use Case</w:t>
       </w:r>
       <w:r>
         <w:rPr>
           <w:rStyle w:val="SchwacheHervorhebung"/>
         </w:rPr>
-        <w:t>; verzeichnen Sie auch externe Schnittstellen bzw. Module.</w:t>
+        <w:t>.</w:t>
       </w:r>
     </w:p>
     <w:p>
@@ -621,7 +4361,7 @@
         <w:jc w:val="both"/>
       </w:pPr>
       <w:r>
-        <w:t>Sequenzdiagramme</w:t>
+        <w:t>Zustandsdiagramme</w:t>
       </w:r>
     </w:p>
     <w:p>
@@ -635,13 +4375,36 @@
         <w:rPr>
           <w:rStyle w:val="SchwacheHervorhebung"/>
         </w:rPr>
-        <w:t>Mind. 1 Sequenzdiagramm für einen geeigneten Use Case</w:t>
+        <w:t>Mind. 1</w:t>
       </w:r>
       <w:r>
         <w:rPr>
           <w:rStyle w:val="SchwacheHervorhebung"/>
         </w:rPr>
-        <w:t>.</w:t>
+        <w:t xml:space="preserve"> Zustandsdiagramm für eine Komponente, einen Use Case oder die gesamte Applikation.</w:t>
+      </w:r>
+    </w:p>
+    <w:p>
+      <w:pPr>
+        <w:pStyle w:val="berschrift1"/>
+        <w:jc w:val="both"/>
+      </w:pPr>
+      <w:r>
+        <w:t>Implementierung</w:t>
+      </w:r>
+    </w:p>
+    <w:p>
+      <w:pPr>
+        <w:jc w:val="both"/>
+        <w:rPr>
+          <w:rStyle w:val="SchwacheHervorhebung"/>
+        </w:rPr>
+      </w:pPr>
+      <w:r>
+        <w:rPr>
+          <w:rStyle w:val="SchwacheHervorhebung"/>
+        </w:rPr>
+        <w:t>Beschreiben Sie die Rahmenbedingungen und begründen Sie kurz die Wahl der verwendeten Toolkits. Listen Sie die erfüllten sowie nicht erfüllten Anforderungen, und erläutern Sie, welchen individuellen Beitrag jedes Teammitglied geleistet hat.</w:t>
       </w:r>
     </w:p>
     <w:p>
@@ -650,50 +4413,7 @@
         <w:jc w:val="both"/>
       </w:pPr>
       <w:r>
-        <w:t>Zustandsdiagramme</w:t>
-      </w:r>
-    </w:p>
-    <w:p>
-      <w:pPr>
-        <w:jc w:val="both"/>
-        <w:rPr>
-          <w:rStyle w:val="SchwacheHervorhebung"/>
-        </w:rPr>
-      </w:pPr>
-      <w:r>
-        <w:rPr>
-          <w:rStyle w:val="SchwacheHervorhebung"/>
-        </w:rPr>
-        <w:t>Mind. 1</w:t>
-      </w:r>
-      <w:r>
-        <w:rPr>
-          <w:rStyle w:val="SchwacheHervorhebung"/>
-        </w:rPr>
-        <w:t xml:space="preserve"> Zustandsdiagramm für eine Komponente, einen Use Case oder die gesamte Applikation.</w:t>
-      </w:r>
-    </w:p>
-    <w:p>
-      <w:pPr>
-        <w:pStyle w:val="berschrift1"/>
-        <w:jc w:val="both"/>
-      </w:pPr>
-      <w:r>
-        <w:t>Implementierung</w:t>
-      </w:r>
-    </w:p>
-    <w:p>
-      <w:pPr>
-        <w:jc w:val="both"/>
-        <w:rPr>
-          <w:rStyle w:val="SchwacheHervorhebung"/>
-        </w:rPr>
-      </w:pPr>
-      <w:r>
-        <w:rPr>
-          <w:rStyle w:val="SchwacheHervorhebung"/>
-        </w:rPr>
-        <w:t>Beschreiben Sie die Rahmenbedingungen und begründen Sie kurz die Wahl der verwendeten Toolkits. Listen Sie die erfüllten sowie nicht erfüllten Anforderungen, und erläutern Sie, welchen individuellen Beitrag jedes Teammitglied geleistet hat.</w:t>
+        <w:t>Erfüllte Anforderungen</w:t>
       </w:r>
     </w:p>
     <w:p>
@@ -702,22 +4422,12 @@
         <w:jc w:val="both"/>
       </w:pPr>
       <w:r>
-        <w:lastRenderedPageBreak/>
-        <w:t>Erfüllte Anforderungen</w:t>
+        <w:t>Nicht erfüllte Anforderungen</w:t>
       </w:r>
     </w:p>
     <w:p>
       <w:pPr>
         <w:pStyle w:val="berschrift2"/>
-        <w:jc w:val="both"/>
-      </w:pPr>
-      <w:r>
-        <w:t>Nicht erfüllte Anforderungen</w:t>
-      </w:r>
-    </w:p>
-    <w:p>
-      <w:pPr>
-        <w:pStyle w:val="berschrift2"/>
       </w:pPr>
       <w:r>
         <w:t>User Interface</w:t>
@@ -733,7 +4443,29 @@
         <w:rPr>
           <w:rStyle w:val="SchwacheHervorhebung"/>
         </w:rPr>
-        <w:t>Zeigen Sie anhand von Fotos oder Screenshots, wie Ihr Prototyp die Eingangs beschriebenen User Stories nachbildet. Referenzieren Sie entsprechend die (nicht) erfüllten Anforderungen (max. 2 Seiten).</w:t>
+        <w:t xml:space="preserve">Zeigen Sie anhand von Fotos oder Screenshots, wie Ihr Prototyp </w:t>
+      </w:r>
+      <w:proofErr w:type="gramStart"/>
+      <w:r>
+        <w:rPr>
+          <w:rStyle w:val="SchwacheHervorhebung"/>
+        </w:rPr>
+        <w:t xml:space="preserve">die </w:t>
+      </w:r>
+      <w:proofErr w:type="spellStart"/>
+      <w:r>
+        <w:rPr>
+          <w:rStyle w:val="SchwacheHervorhebung"/>
+        </w:rPr>
+        <w:t>Eingangs</w:t>
+      </w:r>
+      <w:proofErr w:type="spellEnd"/>
+      <w:proofErr w:type="gramEnd"/>
+      <w:r>
+        <w:rPr>
+          <w:rStyle w:val="SchwacheHervorhebung"/>
+        </w:rPr>
+        <w:t xml:space="preserve"> beschriebenen User Stories nachbildet. Referenzieren Sie entsprechend die (nicht) erfüllten Anforderungen (max. 2 Seiten).</w:t>
       </w:r>
     </w:p>
     <w:p>
@@ -873,8 +4605,8 @@
       </w:pPr>
     </w:p>
     <w:sectPr>
-      <w:footerReference w:type="even" r:id="rId8"/>
-      <w:footerReference w:type="default" r:id="rId9"/>
+      <w:footerReference w:type="even" r:id="rId14"/>
+      <w:footerReference w:type="default" r:id="rId15"/>
       <w:pgSz w:w="11900" w:h="16840"/>
       <w:pgMar w:top="1417" w:right="1417" w:bottom="1134" w:left="1417" w:header="708" w:footer="708" w:gutter="0"/>
       <w:cols w:space="708"/>
@@ -1141,6 +4873,119 @@
     </w:lvl>
   </w:abstractNum>
   <w:abstractNum w:abstractNumId="1" w15:restartNumberingAfterBreak="0">
+    <w:nsid w:val="14970D2D"/>
+    <w:multiLevelType w:val="hybridMultilevel"/>
+    <w:tmpl w:val="93A6B56E"/>
+    <w:lvl w:ilvl="0" w:tplc="04070001">
+      <w:start w:val="1"/>
+      <w:numFmt w:val="bullet"/>
+      <w:lvlText w:val=""/>
+      <w:lvlJc w:val="left"/>
+      <w:pPr>
+        <w:ind w:left="720" w:hanging="360"/>
+      </w:pPr>
+      <w:rPr>
+        <w:rFonts w:ascii="Symbol" w:hAnsi="Symbol" w:hint="default"/>
+      </w:rPr>
+    </w:lvl>
+    <w:lvl w:ilvl="1" w:tplc="04070003" w:tentative="1">
+      <w:start w:val="1"/>
+      <w:numFmt w:val="bullet"/>
+      <w:lvlText w:val="o"/>
+      <w:lvlJc w:val="left"/>
+      <w:pPr>
+        <w:ind w:left="1440" w:hanging="360"/>
+      </w:pPr>
+      <w:rPr>
+        <w:rFonts w:ascii="Courier New" w:hAnsi="Courier New" w:cs="Courier New" w:hint="default"/>
+      </w:rPr>
+    </w:lvl>
+    <w:lvl w:ilvl="2" w:tplc="04070005" w:tentative="1">
+      <w:start w:val="1"/>
+      <w:numFmt w:val="bullet"/>
+      <w:lvlText w:val=""/>
+      <w:lvlJc w:val="left"/>
+      <w:pPr>
+        <w:ind w:left="2160" w:hanging="360"/>
+      </w:pPr>
+      <w:rPr>
+        <w:rFonts w:ascii="Wingdings" w:hAnsi="Wingdings" w:hint="default"/>
+      </w:rPr>
+    </w:lvl>
+    <w:lvl w:ilvl="3" w:tplc="04070001" w:tentative="1">
+      <w:start w:val="1"/>
+      <w:numFmt w:val="bullet"/>
+      <w:lvlText w:val=""/>
+      <w:lvlJc w:val="left"/>
+      <w:pPr>
+        <w:ind w:left="2880" w:hanging="360"/>
+      </w:pPr>
+      <w:rPr>
+        <w:rFonts w:ascii="Symbol" w:hAnsi="Symbol" w:hint="default"/>
+      </w:rPr>
+    </w:lvl>
+    <w:lvl w:ilvl="4" w:tplc="04070003" w:tentative="1">
+      <w:start w:val="1"/>
+      <w:numFmt w:val="bullet"/>
+      <w:lvlText w:val="o"/>
+      <w:lvlJc w:val="left"/>
+      <w:pPr>
+        <w:ind w:left="3600" w:hanging="360"/>
+      </w:pPr>
+      <w:rPr>
+        <w:rFonts w:ascii="Courier New" w:hAnsi="Courier New" w:cs="Courier New" w:hint="default"/>
+      </w:rPr>
+    </w:lvl>
+    <w:lvl w:ilvl="5" w:tplc="04070005" w:tentative="1">
+      <w:start w:val="1"/>
+      <w:numFmt w:val="bullet"/>
+      <w:lvlText w:val=""/>
+      <w:lvlJc w:val="left"/>
+      <w:pPr>
+        <w:ind w:left="4320" w:hanging="360"/>
+      </w:pPr>
+      <w:rPr>
+        <w:rFonts w:ascii="Wingdings" w:hAnsi="Wingdings" w:hint="default"/>
+      </w:rPr>
+    </w:lvl>
+    <w:lvl w:ilvl="6" w:tplc="04070001" w:tentative="1">
+      <w:start w:val="1"/>
+      <w:numFmt w:val="bullet"/>
+      <w:lvlText w:val=""/>
+      <w:lvlJc w:val="left"/>
+      <w:pPr>
+        <w:ind w:left="5040" w:hanging="360"/>
+      </w:pPr>
+      <w:rPr>
+        <w:rFonts w:ascii="Symbol" w:hAnsi="Symbol" w:hint="default"/>
+      </w:rPr>
+    </w:lvl>
+    <w:lvl w:ilvl="7" w:tplc="04070003" w:tentative="1">
+      <w:start w:val="1"/>
+      <w:numFmt w:val="bullet"/>
+      <w:lvlText w:val="o"/>
+      <w:lvlJc w:val="left"/>
+      <w:pPr>
+        <w:ind w:left="5760" w:hanging="360"/>
+      </w:pPr>
+      <w:rPr>
+        <w:rFonts w:ascii="Courier New" w:hAnsi="Courier New" w:cs="Courier New" w:hint="default"/>
+      </w:rPr>
+    </w:lvl>
+    <w:lvl w:ilvl="8" w:tplc="04070005" w:tentative="1">
+      <w:start w:val="1"/>
+      <w:numFmt w:val="bullet"/>
+      <w:lvlText w:val=""/>
+      <w:lvlJc w:val="left"/>
+      <w:pPr>
+        <w:ind w:left="6480" w:hanging="360"/>
+      </w:pPr>
+      <w:rPr>
+        <w:rFonts w:ascii="Wingdings" w:hAnsi="Wingdings" w:hint="default"/>
+      </w:rPr>
+    </w:lvl>
+  </w:abstractNum>
+  <w:abstractNum w:abstractNumId="2" w15:restartNumberingAfterBreak="0">
     <w:nsid w:val="5271793F"/>
     <w:multiLevelType w:val="hybridMultilevel"/>
     <w:tmpl w:val="0A861D40"/>
@@ -1254,10 +5099,13 @@
     </w:lvl>
   </w:abstractNum>
   <w:num w:numId="1">
-    <w:abstractNumId w:val="1"/>
+    <w:abstractNumId w:val="2"/>
   </w:num>
   <w:num w:numId="2">
     <w:abstractNumId w:val="0"/>
+  </w:num>
+  <w:num w:numId="3">
+    <w:abstractNumId w:val="1"/>
   </w:num>
 </w:numbering>
 </file>
@@ -1275,7 +5123,7 @@
     </w:rPrDefault>
     <w:pPrDefault/>
   </w:docDefaults>
-  <w:latentStyles w:defLockedState="0" w:defUIPriority="99" w:defSemiHidden="0" w:defUnhideWhenUsed="0" w:defQFormat="0" w:count="376">
+  <w:latentStyles w:defLockedState="0" w:defUIPriority="99" w:defSemiHidden="0" w:defUnhideWhenUsed="0" w:defQFormat="0" w:count="375">
     <w:lsdException w:name="Normal" w:uiPriority="0" w:qFormat="1"/>
     <w:lsdException w:name="heading 1" w:uiPriority="9" w:qFormat="1"/>
     <w:lsdException w:name="heading 2" w:semiHidden="1" w:uiPriority="9" w:unhideWhenUsed="1" w:qFormat="1"/>
@@ -1381,6 +5229,7 @@
     <w:lsdException w:name="HTML Sample" w:semiHidden="1" w:unhideWhenUsed="1"/>
     <w:lsdException w:name="HTML Typewriter" w:semiHidden="1" w:unhideWhenUsed="1"/>
     <w:lsdException w:name="HTML Variable" w:semiHidden="1" w:unhideWhenUsed="1"/>
+    <w:lsdException w:name="Normal Table" w:semiHidden="1" w:unhideWhenUsed="1"/>
     <w:lsdException w:name="annotation subject" w:semiHidden="1" w:unhideWhenUsed="1"/>
     <w:lsdException w:name="No List" w:semiHidden="1" w:unhideWhenUsed="1"/>
     <w:lsdException w:name="Outline List 1" w:semiHidden="1" w:unhideWhenUsed="1"/>
@@ -1423,8 +5272,11 @@
     <w:lsdException w:name="Table Contemporary" w:semiHidden="1" w:unhideWhenUsed="1"/>
     <w:lsdException w:name="Table Elegant" w:semiHidden="1" w:unhideWhenUsed="1"/>
     <w:lsdException w:name="Table Professional" w:semiHidden="1" w:unhideWhenUsed="1"/>
+    <w:lsdException w:name="Table Subtle 1" w:semiHidden="1" w:unhideWhenUsed="1"/>
     <w:lsdException w:name="Table Subtle 2" w:semiHidden="1" w:unhideWhenUsed="1"/>
     <w:lsdException w:name="Table Web 1" w:semiHidden="1" w:unhideWhenUsed="1"/>
+    <w:lsdException w:name="Table Web 2" w:semiHidden="1" w:unhideWhenUsed="1"/>
+    <w:lsdException w:name="Table Web 3" w:semiHidden="1" w:unhideWhenUsed="1"/>
     <w:lsdException w:name="Balloon Text" w:semiHidden="1" w:unhideWhenUsed="1"/>
     <w:lsdException w:name="Table Grid" w:uiPriority="39"/>
     <w:lsdException w:name="Table Theme" w:semiHidden="1" w:unhideWhenUsed="1"/>
@@ -1647,7 +5499,6 @@
     <w:lsdException w:name="Smart Hyperlink" w:semiHidden="1" w:unhideWhenUsed="1"/>
     <w:lsdException w:name="Hashtag" w:semiHidden="1" w:unhideWhenUsed="1"/>
     <w:lsdException w:name="Unresolved Mention" w:semiHidden="1" w:unhideWhenUsed="1"/>
-    <w:lsdException w:name="Smart Link" w:semiHidden="1" w:unhideWhenUsed="1"/>
   </w:latentStyles>
   <w:style w:type="paragraph" w:default="1" w:styleId="Standard">
     <w:name w:val="Normal"/>
@@ -1699,7 +5550,6 @@
   <w:style w:type="character" w:default="1" w:styleId="Absatz-Standardschriftart">
     <w:name w:val="Default Paragraph Font"/>
     <w:uiPriority w:val="1"/>
-    <w:semiHidden/>
     <w:unhideWhenUsed/>
   </w:style>
   <w:style w:type="table" w:default="1" w:styleId="NormaleTabelle">
@@ -1854,6 +5704,45 @@
       <w:iCs/>
       <w:color w:val="404040" w:themeColor="text1" w:themeTint="BF"/>
     </w:rPr>
+  </w:style>
+  <w:style w:type="character" w:styleId="Hyperlink">
+    <w:name w:val="Hyperlink"/>
+    <w:basedOn w:val="Absatz-Standardschriftart"/>
+    <w:uiPriority w:val="99"/>
+    <w:unhideWhenUsed/>
+    <w:rsid w:val="00CD0BEE"/>
+    <w:rPr>
+      <w:color w:val="0563C1" w:themeColor="hyperlink"/>
+      <w:u w:val="single"/>
+    </w:rPr>
+  </w:style>
+  <w:style w:type="character" w:styleId="NichtaufgelsteErwhnung">
+    <w:name w:val="Unresolved Mention"/>
+    <w:basedOn w:val="Absatz-Standardschriftart"/>
+    <w:uiPriority w:val="99"/>
+    <w:semiHidden/>
+    <w:unhideWhenUsed/>
+    <w:rsid w:val="00CD0BEE"/>
+    <w:rPr>
+      <w:color w:val="605E5C"/>
+      <w:shd w:val="clear" w:color="auto" w:fill="E1DFDD"/>
+    </w:rPr>
+  </w:style>
+  <w:style w:type="table" w:styleId="Tabellenraster">
+    <w:name w:val="Table Grid"/>
+    <w:basedOn w:val="NormaleTabelle"/>
+    <w:uiPriority w:val="39"/>
+    <w:rsid w:val="00CD0BEE"/>
+    <w:tblPr>
+      <w:tblBorders>
+        <w:top w:val="single" w:sz="4" w:space="0" w:color="auto"/>
+        <w:left w:val="single" w:sz="4" w:space="0" w:color="auto"/>
+        <w:bottom w:val="single" w:sz="4" w:space="0" w:color="auto"/>
+        <w:right w:val="single" w:sz="4" w:space="0" w:color="auto"/>
+        <w:insideH w:val="single" w:sz="4" w:space="0" w:color="auto"/>
+        <w:insideV w:val="single" w:sz="4" w:space="0" w:color="auto"/>
+      </w:tblBorders>
+    </w:tblPr>
   </w:style>
 </w:styles>
 </file>
@@ -2158,7 +6047,7 @@
 </file>
 
 <file path=customXml/itemProps1.xml><?xml version="1.0" encoding="utf-8"?>
-<ds:datastoreItem xmlns:ds="http://schemas.openxmlformats.org/officeDocument/2006/customXml" ds:itemID="{8E0645B1-73D5-4528-B9C0-B9A720EAB0D5}">
+<ds:datastoreItem xmlns:ds="http://schemas.openxmlformats.org/officeDocument/2006/customXml" ds:itemID="{68744DAF-EB2D-448F-B839-A6AEA3A08421}">
   <ds:schemaRefs>
     <ds:schemaRef ds:uri="http://schemas.openxmlformats.org/officeDocument/2006/bibliography"/>
   </ds:schemaRefs>

</xml_diff>

<commit_message>
update use case #9, also implemented use case delete
</commit_message>
<xml_diff>
--- a/Praktikumsbericht/Vorlage Praktikumsbericht 2019.docx
+++ b/Praktikumsbericht/Vorlage Praktikumsbericht 2019.docx
@@ -598,8 +598,6 @@
       <w:r>
         <w:t>Anforderungen</w:t>
       </w:r>
-      <w:bookmarkStart w:id="0" w:name="_GoBack"/>
-      <w:bookmarkEnd w:id="0"/>
     </w:p>
     <w:p>
       <w:pPr>
@@ -722,13 +720,16 @@
       </w:r>
     </w:p>
     <w:p>
+      <w:pPr>
+        <w:jc w:val="center"/>
+      </w:pPr>
       <w:r>
         <w:rPr>
           <w:noProof/>
         </w:rPr>
         <w:drawing>
-          <wp:inline distT="0" distB="0" distL="0" distR="0" wp14:anchorId="108FFF20" wp14:editId="7AC91B2D">
-            <wp:extent cx="5756910" cy="2681605"/>
+          <wp:inline distT="0" distB="0" distL="0" distR="0" wp14:anchorId="108FFF20" wp14:editId="646C37B5">
+            <wp:extent cx="4007833" cy="2681605"/>
             <wp:effectExtent l="0" t="0" r="0" b="4445"/>
             <wp:docPr id="2" name="Grafik 2"/>
             <wp:cNvGraphicFramePr>
@@ -759,7 +760,7 @@
                   <pic:spPr>
                     <a:xfrm>
                       <a:off x="0" y="0"/>
-                      <a:ext cx="5756910" cy="2681605"/>
+                      <a:ext cx="4007833" cy="2681605"/>
                     </a:xfrm>
                     <a:prstGeom prst="rect">
                       <a:avLst/>
@@ -3149,16 +3150,20 @@
               <w:rPr>
                 <w:sz w:val="22"/>
               </w:rPr>
-              <w:t xml:space="preserve">Load </w:t>
-            </w:r>
-            <w:proofErr w:type="spellStart"/>
-            <w:r>
-              <w:rPr>
-                <w:sz w:val="22"/>
-              </w:rPr>
-              <w:t>Worker</w:t>
-            </w:r>
-            <w:proofErr w:type="spellEnd"/>
+              <w:t>Start</w:t>
+            </w:r>
+            <w:r>
+              <w:rPr>
+                <w:sz w:val="22"/>
+              </w:rPr>
+              <w:t xml:space="preserve"> Worker</w:t>
+            </w:r>
+            <w:r>
+              <w:rPr>
+                <w:sz w:val="22"/>
+              </w:rPr>
+              <w:t>s</w:t>
+            </w:r>
           </w:p>
         </w:tc>
       </w:tr>
@@ -3425,6 +3430,12 @@
               </w:rPr>
               <w:t>Betriebssystem</w:t>
             </w:r>
+            <w:r>
+              <w:rPr>
+                <w:sz w:val="22"/>
+              </w:rPr>
+              <w:t>, Benutzer</w:t>
+            </w:r>
           </w:p>
         </w:tc>
       </w:tr>
@@ -3551,7 +3562,13 @@
               <w:rPr>
                 <w:sz w:val="22"/>
               </w:rPr>
-              <w:t>“ werden verwaltet vom Service und gegebenenfalls gestartet</w:t>
+              <w:t xml:space="preserve">“ werden verwaltet vom Service und gegebenenfalls </w:t>
+            </w:r>
+            <w:r>
+              <w:rPr>
+                <w:sz w:val="22"/>
+              </w:rPr>
+              <w:t>gestoppt</w:t>
             </w:r>
           </w:p>
         </w:tc>
@@ -3599,6 +3616,12 @@
                 <w:sz w:val="22"/>
               </w:rPr>
               <w:t xml:space="preserve"> in der Konsole ausgegeben, wenn diese sichtbar ist, ansonsten wird der Fehler ignoriert</w:t>
+            </w:r>
+            <w:r>
+              <w:rPr>
+                <w:sz w:val="22"/>
+              </w:rPr>
+              <w:t xml:space="preserve"> und gegebenenfalls das Programm beendet</w:t>
             </w:r>
           </w:p>
         </w:tc>
@@ -3778,13 +3801,7 @@
               <w:rPr>
                 <w:sz w:val="22"/>
               </w:rPr>
-              <w:t>Überprüfen ob Datei existiert</w:t>
-            </w:r>
-            <w:r>
-              <w:rPr>
-                <w:sz w:val="22"/>
-              </w:rPr>
-              <w:t xml:space="preserve"> </w:t>
+              <w:t xml:space="preserve">Überprüfen ob Datei existiert </w:t>
             </w:r>
           </w:p>
         </w:tc>
@@ -3903,6 +3920,62 @@
       </w:tr>
       <w:tr>
         <w:trPr>
+          <w:trHeight w:val="229"/>
+        </w:trPr>
+        <w:tc>
+          <w:tcPr>
+            <w:tcW w:w="2547" w:type="pct"/>
+            <w:vMerge/>
+          </w:tcPr>
+          <w:p>
+            <w:pPr>
+              <w:rPr>
+                <w:b/>
+                <w:sz w:val="22"/>
+              </w:rPr>
+            </w:pPr>
+          </w:p>
+        </w:tc>
+        <w:tc>
+          <w:tcPr>
+            <w:tcW w:w="268" w:type="pct"/>
+            <w:vAlign w:val="center"/>
+          </w:tcPr>
+          <w:p>
+            <w:pPr>
+              <w:rPr>
+                <w:sz w:val="22"/>
+              </w:rPr>
+            </w:pPr>
+            <w:r>
+              <w:rPr>
+                <w:sz w:val="22"/>
+              </w:rPr>
+              <w:t>4.</w:t>
+            </w:r>
+          </w:p>
+        </w:tc>
+        <w:tc>
+          <w:tcPr>
+            <w:tcW w:w="2185" w:type="pct"/>
+          </w:tcPr>
+          <w:p>
+            <w:pPr>
+              <w:rPr>
+                <w:sz w:val="22"/>
+              </w:rPr>
+            </w:pPr>
+            <w:r>
+              <w:rPr>
+                <w:sz w:val="22"/>
+              </w:rPr>
+              <w:t>Sicheres starten der geladenen Aufgaben</w:t>
+            </w:r>
+          </w:p>
+        </w:tc>
+      </w:tr>
+      <w:tr>
+        <w:trPr>
           <w:trHeight w:val="564"/>
         </w:trPr>
         <w:tc>
@@ -4057,7 +4130,19 @@
               <w:rPr>
                 <w:sz w:val="22"/>
               </w:rPr>
-              <w:t>Die angemessene Reaktion auf den Fehler, sollte diese die gesamt Funktionalität beinträchtigen, wird das Programm frühzeitig beendet</w:t>
+              <w:t xml:space="preserve">Die angemessene Reaktion auf den Fehler, sollte diese </w:t>
+            </w:r>
+            <w:r>
+              <w:rPr>
+                <w:sz w:val="22"/>
+              </w:rPr>
+              <w:t>die gesamte Funktionalität</w:t>
+            </w:r>
+            <w:r>
+              <w:rPr>
+                <w:sz w:val="22"/>
+              </w:rPr>
+              <w:t xml:space="preserve"> beinträchtigen, wird das Programm frühzeitig beendet</w:t>
             </w:r>
             <w:r>
               <w:rPr>
@@ -4070,7 +4155,21 @@
                 <w:i/>
                 <w:sz w:val="22"/>
               </w:rPr>
-              <w:t>(Dies ist der Fall falls eine der getroffenen eingaben nicht dem vordefinierten Muster bzw. Typen entsprechen)</w:t>
+              <w:t xml:space="preserve">(Dies ist der Fall falls eine der </w:t>
+            </w:r>
+            <w:r>
+              <w:rPr>
+                <w:i/>
+                <w:sz w:val="22"/>
+              </w:rPr>
+              <w:t>benötigten Eingabe Parameter fehlt</w:t>
+            </w:r>
+            <w:r>
+              <w:rPr>
+                <w:i/>
+                <w:sz w:val="22"/>
+              </w:rPr>
+              <w:t>)</w:t>
             </w:r>
           </w:p>
         </w:tc>
@@ -4167,7 +4266,7 @@
               <w:rPr>
                 <w:sz w:val="22"/>
               </w:rPr>
-              <w:t>Anforderung 1</w:t>
+              <w:t>?</w:t>
             </w:r>
           </w:p>
         </w:tc>
@@ -4182,6 +4281,8 @@
           <w:szCs w:val="26"/>
         </w:rPr>
       </w:pPr>
+      <w:bookmarkStart w:id="0" w:name="_GoBack"/>
+      <w:bookmarkEnd w:id="0"/>
     </w:p>
     <w:p>
       <w:pPr>
@@ -5550,6 +5651,7 @@
   <w:style w:type="character" w:default="1" w:styleId="Absatz-Standardschriftart">
     <w:name w:val="Default Paragraph Font"/>
     <w:uiPriority w:val="1"/>
+    <w:semiHidden/>
     <w:unhideWhenUsed/>
   </w:style>
   <w:style w:type="table" w:default="1" w:styleId="NormaleTabelle">
@@ -6047,7 +6149,7 @@
 </file>
 
 <file path=customXml/itemProps1.xml><?xml version="1.0" encoding="utf-8"?>
-<ds:datastoreItem xmlns:ds="http://schemas.openxmlformats.org/officeDocument/2006/customXml" ds:itemID="{68744DAF-EB2D-448F-B839-A6AEA3A08421}">
+<ds:datastoreItem xmlns:ds="http://schemas.openxmlformats.org/officeDocument/2006/customXml" ds:itemID="{6D7E6FBE-8C8E-4F6B-AA6A-CF0AC7890B26}">
   <ds:schemaRefs>
     <ds:schemaRef ds:uri="http://schemas.openxmlformats.org/officeDocument/2006/bibliography"/>
   </ds:schemaRefs>

</xml_diff>

<commit_message>
closes #10 improves #7 and #9
</commit_message>
<xml_diff>
--- a/Praktikumsbericht/Vorlage Praktikumsbericht 2019.docx
+++ b/Praktikumsbericht/Vorlage Praktikumsbericht 2019.docx
@@ -608,13 +608,10 @@
         </w:numPr>
       </w:pPr>
       <w:r>
-        <w:t xml:space="preserve">Das Programm muss dem Benutzer die </w:t>
-      </w:r>
-      <w:r>
-        <w:t>Möglichkeit bieten</w:t>
-      </w:r>
-      <w:r>
-        <w:t xml:space="preserve"> die Konfiguration über eine intuitive Benutzeroberfläche zu verändern.</w:t>
+        <w:t>Die Benutzeroberfläche muss dem Benutzer die bereits erstellten Aufgaben anzeigen können</w:t>
+      </w:r>
+      <w:r>
+        <w:t>.</w:t>
       </w:r>
     </w:p>
     <w:p>
@@ -626,7 +623,10 @@
         </w:numPr>
       </w:pPr>
       <w:r>
-        <w:t>Das Programm darf keine Daten verlieren, wenn es abrupt beendet wird.</w:t>
+        <w:t>Die Benutzeroberfläche muss</w:t>
+      </w:r>
+      <w:r>
+        <w:t xml:space="preserve"> die Möglichkeit bereitstellen die existierenden Aufgaben zu bearbeiten bzw. neue Aufgaben anzulegen.</w:t>
       </w:r>
     </w:p>
     <w:p>
@@ -638,7 +638,7 @@
         </w:numPr>
       </w:pPr>
       <w:r>
-        <w:t>Das Programm darf die Dateien nicht verändern, auch wenn während des Kopiervorgang ein Fehler auftritt.</w:t>
+        <w:t>Die Applikation sollte bei der Eingabe der Werte in die Benutzeroberfläche überprüfen ob diese korrekt sind.</w:t>
       </w:r>
     </w:p>
     <w:p>
@@ -650,19 +650,7 @@
         </w:numPr>
       </w:pPr>
       <w:r>
-        <w:t xml:space="preserve">Das Programm sollte </w:t>
-      </w:r>
-      <w:r>
-        <w:t xml:space="preserve">dem </w:t>
-      </w:r>
-      <w:r>
-        <w:t>Benutzer</w:t>
-      </w:r>
-      <w:r>
-        <w:t xml:space="preserve"> </w:t>
-      </w:r>
-      <w:r>
-        <w:t>die Möglichkeit bieten, sowohl in einem bestimmten Zeitabstand, als auch manuell das Backup zu starten.</w:t>
+        <w:t>Die Applikation wird die Möglichkeit bieten weitere Aufgaben Typen aus unterschiedlichen Quellen zu beziehen.</w:t>
       </w:r>
     </w:p>
     <w:p>
@@ -674,31 +662,7 @@
         </w:numPr>
       </w:pPr>
       <w:r>
-        <w:t>Das Programm sollte dem Benutzer die Möglichkeit bieten, das Backup zu komprimieren</w:t>
-      </w:r>
-      <w:r>
-        <w:t>.</w:t>
-      </w:r>
-    </w:p>
-    <w:p>
-      <w:pPr>
-        <w:pStyle w:val="Listenabsatz"/>
-        <w:numPr>
-          <w:ilvl w:val="0"/>
-          <w:numId w:val="2"/>
-        </w:numPr>
-      </w:pPr>
-      <w:r>
-        <w:t>Das Programm sollte</w:t>
-      </w:r>
-      <w:r>
-        <w:t xml:space="preserve"> dem Benutzer</w:t>
-      </w:r>
-      <w:r>
-        <w:t xml:space="preserve"> </w:t>
-      </w:r>
-      <w:r>
-        <w:t>die Möglichkeit bieten, eine andere Sprache einzustellen.</w:t>
+        <w:t xml:space="preserve">Die Applikation muss in der Lage sein die Daten in einer Konfigurationsdatei zu speichern und auch wieder zu laden. </w:t>
       </w:r>
     </w:p>
     <w:p>
@@ -1886,7 +1850,13 @@
               <w:rPr>
                 <w:sz w:val="22"/>
               </w:rPr>
-              <w:t>Anforderung 1</w:t>
+              <w:t xml:space="preserve">Anforderung </w:t>
+            </w:r>
+            <w:r>
+              <w:rPr>
+                <w:sz w:val="22"/>
+              </w:rPr>
+              <w:t>2</w:t>
             </w:r>
           </w:p>
         </w:tc>
@@ -3067,7 +3037,13 @@
                 <w:sz w:val="22"/>
               </w:rPr>
               <w:br/>
-              <w:t>Anforderung 1</w:t>
+              <w:t xml:space="preserve">Anforderung </w:t>
+            </w:r>
+            <w:r>
+              <w:rPr>
+                <w:sz w:val="22"/>
+              </w:rPr>
+              <w:t>2</w:t>
             </w:r>
           </w:p>
         </w:tc>
@@ -4266,7 +4242,7 @@
               <w:rPr>
                 <w:sz w:val="22"/>
               </w:rPr>
-              <w:t>?</w:t>
+              <w:t>Anforderung 5</w:t>
             </w:r>
           </w:p>
         </w:tc>
@@ -4281,8 +4257,6 @@
           <w:szCs w:val="26"/>
         </w:rPr>
       </w:pPr>
-      <w:bookmarkStart w:id="0" w:name="_GoBack"/>
-      <w:bookmarkEnd w:id="0"/>
     </w:p>
     <w:p>
       <w:pPr>
@@ -4394,6 +4368,12 @@
           <w:rStyle w:val="berschrift1Zchn"/>
         </w:rPr>
       </w:pPr>
+      <w:r>
+        <w:rPr>
+          <w:rStyle w:val="berschrift1Zchn"/>
+        </w:rPr>
+        <w:br w:type="page"/>
+      </w:r>
     </w:p>
     <w:p>
       <w:pPr>
@@ -4403,6 +4383,7 @@
         <w:rPr>
           <w:rStyle w:val="berschrift1Zchn"/>
         </w:rPr>
+        <w:lastRenderedPageBreak/>
         <w:t>Objektdiagramme</w:t>
       </w:r>
     </w:p>
@@ -4417,7 +4398,6 @@
         <w:rPr>
           <w:rStyle w:val="SchwacheHervorhebung"/>
         </w:rPr>
-        <w:lastRenderedPageBreak/>
         <w:t>Mind. 1 Objektdiagramm für einen geeigneten Use Case</w:t>
       </w:r>
       <w:r>
@@ -4531,42 +4511,211 @@
         <w:pStyle w:val="berschrift2"/>
       </w:pPr>
       <w:r>
+        <w:rPr>
+          <w:noProof/>
+        </w:rPr>
+        <w:drawing>
+          <wp:anchor distT="0" distB="144145" distL="114300" distR="114300" simplePos="0" relativeHeight="251660288" behindDoc="0" locked="0" layoutInCell="1" allowOverlap="1" wp14:anchorId="33FCF4F4" wp14:editId="23602D79">
+            <wp:simplePos x="0" y="0"/>
+            <wp:positionH relativeFrom="column">
+              <wp:posOffset>-4445</wp:posOffset>
+            </wp:positionH>
+            <wp:positionV relativeFrom="paragraph">
+              <wp:posOffset>303530</wp:posOffset>
+            </wp:positionV>
+            <wp:extent cx="5756400" cy="874800"/>
+            <wp:effectExtent l="0" t="0" r="0" b="1905"/>
+            <wp:wrapSquare wrapText="bothSides"/>
+            <wp:docPr id="3" name="Grafik 3"/>
+            <wp:cNvGraphicFramePr>
+              <a:graphicFrameLocks xmlns:a="http://schemas.openxmlformats.org/drawingml/2006/main" noChangeAspect="1"/>
+            </wp:cNvGraphicFramePr>
+            <a:graphic xmlns:a="http://schemas.openxmlformats.org/drawingml/2006/main">
+              <a:graphicData uri="http://schemas.openxmlformats.org/drawingml/2006/picture">
+                <pic:pic xmlns:pic="http://schemas.openxmlformats.org/drawingml/2006/picture">
+                  <pic:nvPicPr>
+                    <pic:cNvPr id="3" name="Dashboard.png"/>
+                    <pic:cNvPicPr/>
+                  </pic:nvPicPr>
+                  <pic:blipFill rotWithShape="1">
+                    <a:blip r:embed="rId14">
+                      <a:extLst>
+                        <a:ext uri="{28A0092B-C50C-407E-A947-70E740481C1C}">
+                          <a14:useLocalDpi xmlns:a14="http://schemas.microsoft.com/office/drawing/2010/main" val="0"/>
+                        </a:ext>
+                      </a:extLst>
+                    </a:blip>
+                    <a:srcRect b="75713"/>
+                    <a:stretch/>
+                  </pic:blipFill>
+                  <pic:spPr bwMode="auto">
+                    <a:xfrm>
+                      <a:off x="0" y="0"/>
+                      <a:ext cx="5756400" cy="874800"/>
+                    </a:xfrm>
+                    <a:prstGeom prst="rect">
+                      <a:avLst/>
+                    </a:prstGeom>
+                    <a:ln>
+                      <a:noFill/>
+                    </a:ln>
+                    <a:extLst>
+                      <a:ext uri="{53640926-AAD7-44D8-BBD7-CCE9431645EC}">
+                        <a14:shadowObscured xmlns:a14="http://schemas.microsoft.com/office/drawing/2010/main"/>
+                      </a:ext>
+                    </a:extLst>
+                  </pic:spPr>
+                </pic:pic>
+              </a:graphicData>
+            </a:graphic>
+            <wp14:sizeRelH relativeFrom="margin">
+              <wp14:pctWidth>0</wp14:pctWidth>
+            </wp14:sizeRelH>
+            <wp14:sizeRelV relativeFrom="margin">
+              <wp14:pctHeight>0</wp14:pctHeight>
+            </wp14:sizeRelV>
+          </wp:anchor>
+        </w:drawing>
+      </w:r>
+      <w:r>
         <w:t>User Interface</w:t>
       </w:r>
     </w:p>
     <w:p>
-      <w:pPr>
-        <w:rPr>
-          <w:rStyle w:val="SchwacheHervorhebung"/>
-        </w:rPr>
-      </w:pPr>
-      <w:r>
-        <w:rPr>
-          <w:rStyle w:val="SchwacheHervorhebung"/>
-        </w:rPr>
-        <w:t xml:space="preserve">Zeigen Sie anhand von Fotos oder Screenshots, wie Ihr Prototyp </w:t>
-      </w:r>
-      <w:proofErr w:type="gramStart"/>
-      <w:r>
-        <w:rPr>
-          <w:rStyle w:val="SchwacheHervorhebung"/>
-        </w:rPr>
-        <w:t xml:space="preserve">die </w:t>
-      </w:r>
-      <w:proofErr w:type="spellStart"/>
-      <w:r>
-        <w:rPr>
-          <w:rStyle w:val="SchwacheHervorhebung"/>
-        </w:rPr>
-        <w:t>Eingangs</w:t>
-      </w:r>
-      <w:proofErr w:type="spellEnd"/>
-      <w:proofErr w:type="gramEnd"/>
-      <w:r>
-        <w:rPr>
-          <w:rStyle w:val="SchwacheHervorhebung"/>
-        </w:rPr>
-        <w:t xml:space="preserve"> beschriebenen User Stories nachbildet. Referenzieren Sie entsprechend die (nicht) erfüllten Anforderungen (max. 2 Seiten).</w:t>
+      <w:r>
+        <w:rPr>
+          <w:noProof/>
+        </w:rPr>
+        <w:drawing>
+          <wp:anchor distT="144145" distB="144145" distL="114300" distR="114300" simplePos="0" relativeHeight="251658240" behindDoc="0" locked="0" layoutInCell="1" allowOverlap="1" wp14:anchorId="3FB4E8BF" wp14:editId="67925C54">
+            <wp:simplePos x="0" y="0"/>
+            <wp:positionH relativeFrom="column">
+              <wp:posOffset>-4445</wp:posOffset>
+            </wp:positionH>
+            <wp:positionV relativeFrom="paragraph">
+              <wp:posOffset>1564005</wp:posOffset>
+            </wp:positionV>
+            <wp:extent cx="2762250" cy="2014220"/>
+            <wp:effectExtent l="0" t="0" r="0" b="5080"/>
+            <wp:wrapSquare wrapText="bothSides"/>
+            <wp:docPr id="4" name="Grafik 4"/>
+            <wp:cNvGraphicFramePr>
+              <a:graphicFrameLocks xmlns:a="http://schemas.openxmlformats.org/drawingml/2006/main" noChangeAspect="1"/>
+            </wp:cNvGraphicFramePr>
+            <a:graphic xmlns:a="http://schemas.openxmlformats.org/drawingml/2006/main">
+              <a:graphicData uri="http://schemas.openxmlformats.org/drawingml/2006/picture">
+                <pic:pic xmlns:pic="http://schemas.openxmlformats.org/drawingml/2006/picture">
+                  <pic:nvPicPr>
+                    <pic:cNvPr id="4" name="Parameters.png"/>
+                    <pic:cNvPicPr/>
+                  </pic:nvPicPr>
+                  <pic:blipFill>
+                    <a:blip r:embed="rId15">
+                      <a:extLst>
+                        <a:ext uri="{28A0092B-C50C-407E-A947-70E740481C1C}">
+                          <a14:useLocalDpi xmlns:a14="http://schemas.microsoft.com/office/drawing/2010/main" val="0"/>
+                        </a:ext>
+                      </a:extLst>
+                    </a:blip>
+                    <a:stretch>
+                      <a:fillRect/>
+                    </a:stretch>
+                  </pic:blipFill>
+                  <pic:spPr>
+                    <a:xfrm>
+                      <a:off x="0" y="0"/>
+                      <a:ext cx="2762250" cy="2014220"/>
+                    </a:xfrm>
+                    <a:prstGeom prst="rect">
+                      <a:avLst/>
+                    </a:prstGeom>
+                  </pic:spPr>
+                </pic:pic>
+              </a:graphicData>
+            </a:graphic>
+            <wp14:sizeRelH relativeFrom="margin">
+              <wp14:pctWidth>0</wp14:pctWidth>
+            </wp14:sizeRelH>
+            <wp14:sizeRelV relativeFrom="margin">
+              <wp14:pctHeight>0</wp14:pctHeight>
+            </wp14:sizeRelV>
+          </wp:anchor>
+        </w:drawing>
+      </w:r>
+      <w:r>
+        <w:t xml:space="preserve">Nach dem Öffnen der Benutzeroberfläche erscheint eine Übersicht der geladenen Aufgaben, diese wurden aus der in User Home liegenden Datei erstellt. Nun kann man durch einen Doppelklick auf ein Element in dieser Liste weitere Einstellungen vornehmen.  </w:t>
+      </w:r>
+    </w:p>
+    <w:p>
+      <w:r>
+        <w:rPr>
+          <w:noProof/>
+        </w:rPr>
+        <w:drawing>
+          <wp:anchor distT="144145" distB="144145" distL="114300" distR="114300" simplePos="0" relativeHeight="251659264" behindDoc="0" locked="0" layoutInCell="1" allowOverlap="1" wp14:anchorId="3753AA84" wp14:editId="3472B892">
+            <wp:simplePos x="0" y="0"/>
+            <wp:positionH relativeFrom="column">
+              <wp:posOffset>2871796</wp:posOffset>
+            </wp:positionH>
+            <wp:positionV relativeFrom="paragraph">
+              <wp:posOffset>1276350</wp:posOffset>
+            </wp:positionV>
+            <wp:extent cx="2880360" cy="1738192"/>
+            <wp:effectExtent l="0" t="0" r="0" b="0"/>
+            <wp:wrapSquare wrapText="bothSides"/>
+            <wp:docPr id="5" name="Grafik 5"/>
+            <wp:cNvGraphicFramePr>
+              <a:graphicFrameLocks xmlns:a="http://schemas.openxmlformats.org/drawingml/2006/main" noChangeAspect="1"/>
+            </wp:cNvGraphicFramePr>
+            <a:graphic xmlns:a="http://schemas.openxmlformats.org/drawingml/2006/main">
+              <a:graphicData uri="http://schemas.openxmlformats.org/drawingml/2006/picture">
+                <pic:pic xmlns:pic="http://schemas.openxmlformats.org/drawingml/2006/picture">
+                  <pic:nvPicPr>
+                    <pic:cNvPr id="5" name="DirChoose.png"/>
+                    <pic:cNvPicPr/>
+                  </pic:nvPicPr>
+                  <pic:blipFill>
+                    <a:blip r:embed="rId16" cstate="print">
+                      <a:extLst>
+                        <a:ext uri="{28A0092B-C50C-407E-A947-70E740481C1C}">
+                          <a14:useLocalDpi xmlns:a14="http://schemas.microsoft.com/office/drawing/2010/main" val="0"/>
+                        </a:ext>
+                      </a:extLst>
+                    </a:blip>
+                    <a:stretch>
+                      <a:fillRect/>
+                    </a:stretch>
+                  </pic:blipFill>
+                  <pic:spPr>
+                    <a:xfrm>
+                      <a:off x="0" y="0"/>
+                      <a:ext cx="2880360" cy="1738192"/>
+                    </a:xfrm>
+                    <a:prstGeom prst="rect">
+                      <a:avLst/>
+                    </a:prstGeom>
+                  </pic:spPr>
+                </pic:pic>
+              </a:graphicData>
+            </a:graphic>
+          </wp:anchor>
+        </w:drawing>
+      </w:r>
+      <w:r>
+        <w:t>Dabei ist zu beachten das je nach Einstellung der verlangten Werte eine unterschiedliche Eingabe erfolgen kann.</w:t>
+      </w:r>
+      <w:r>
+        <w:t xml:space="preserve"> In diesem Fall wird hier ein Ordner Pfad verlangt. Dafür öffnet sich beim Klicken auf das Werte Feld ein Ordner Auswahl Dialog. </w:t>
+      </w:r>
+    </w:p>
+    <w:p>
+      <w:r>
+        <w:t>Bei dem Schließen der Benutzeroberfläche wird der Benutzer gefragt ob die Eingaben gespeichert werden sollen. Sollte der Benutzer dem Zustimmen wird die in User Home liegende Datei mit den neuen Werten überschrieben.</w:t>
+      </w:r>
+    </w:p>
+    <w:p>
+      <w:r>
+        <w:br w:type="page"/>
       </w:r>
     </w:p>
     <w:p>
@@ -4574,7 +4723,10 @@
         <w:pStyle w:val="berschrift1"/>
         <w:jc w:val="both"/>
       </w:pPr>
-      <w:r>
+      <w:bookmarkStart w:id="0" w:name="_GoBack"/>
+      <w:bookmarkEnd w:id="0"/>
+      <w:r>
+        <w:lastRenderedPageBreak/>
         <w:t>Reflexion</w:t>
       </w:r>
     </w:p>
@@ -4706,8 +4858,8 @@
       </w:pPr>
     </w:p>
     <w:sectPr>
-      <w:footerReference w:type="even" r:id="rId14"/>
-      <w:footerReference w:type="default" r:id="rId15"/>
+      <w:footerReference w:type="even" r:id="rId17"/>
+      <w:footerReference w:type="default" r:id="rId18"/>
       <w:pgSz w:w="11900" w:h="16840"/>
       <w:pgMar w:top="1417" w:right="1417" w:bottom="1134" w:left="1417" w:header="708" w:footer="708" w:gutter="0"/>
       <w:cols w:space="708"/>
@@ -5651,7 +5803,6 @@
   <w:style w:type="character" w:default="1" w:styleId="Absatz-Standardschriftart">
     <w:name w:val="Default Paragraph Font"/>
     <w:uiPriority w:val="1"/>
-    <w:semiHidden/>
     <w:unhideWhenUsed/>
   </w:style>
   <w:style w:type="table" w:default="1" w:styleId="NormaleTabelle">
@@ -6149,7 +6300,7 @@
 </file>
 
 <file path=customXml/itemProps1.xml><?xml version="1.0" encoding="utf-8"?>
-<ds:datastoreItem xmlns:ds="http://schemas.openxmlformats.org/officeDocument/2006/customXml" ds:itemID="{6D7E6FBE-8C8E-4F6B-AA6A-CF0AC7890B26}">
+<ds:datastoreItem xmlns:ds="http://schemas.openxmlformats.org/officeDocument/2006/customXml" ds:itemID="{9F5B6B0F-69E0-44A8-B011-2822CC0BF8CA}">
   <ds:schemaRefs>
     <ds:schemaRef ds:uri="http://schemas.openxmlformats.org/officeDocument/2006/bibliography"/>
   </ds:schemaRefs>

</xml_diff>

<commit_message>
implemented diagrams into report closes #9 and #4
</commit_message>
<xml_diff>
--- a/Praktikumsbericht/Vorlage Praktikumsbericht 2019.docx
+++ b/Praktikumsbericht/Vorlage Praktikumsbericht 2019.docx
@@ -323,15 +323,7 @@
         <w:jc w:val="both"/>
       </w:pPr>
       <w:r>
-        <w:t xml:space="preserve">Das gesamte Projekt ist mehr als eine Art Framework zu sehen, welches aber durch eine Beispiel Implementierung einer einfachen Datei Synchronisation Aufgabe zumindest einen konzeptionellen Beweis für eine Funktion liefert. Die Beispielhafte Implementierung soll dabei alle Features der Anwendung benutzen. Funktionell macht diese Implementierung lediglich einen exakt gespiegelten Ordner an eine </w:t>
-      </w:r>
-      <w:r>
-        <w:t>andere</w:t>
-      </w:r>
-      <w:bookmarkStart w:id="0" w:name="_GoBack"/>
-      <w:bookmarkEnd w:id="0"/>
-      <w:r>
-        <w:t xml:space="preserve"> Stelle in Datei System. </w:t>
+        <w:t xml:space="preserve">Das gesamte Projekt ist mehr als eine Art Framework zu sehen, welches aber durch eine Beispiel Implementierung einer einfachen Datei Synchronisation Aufgabe zumindest einen konzeptionellen Beweis für eine Funktion liefert. Die Beispielhafte Implementierung soll dabei alle Features der Anwendung benutzen. Funktionell macht diese Implementierung lediglich einen exakt gespiegelten Ordner an eine andere Stelle in Datei System. </w:t>
       </w:r>
     </w:p>
     <w:p>
@@ -4381,22 +4373,100 @@
     </w:p>
     <w:p>
       <w:pPr>
-        <w:jc w:val="both"/>
         <w:rPr>
           <w:rStyle w:val="SchwacheHervorhebung"/>
-        </w:rPr>
-      </w:pPr>
+          <w:i w:val="0"/>
+        </w:rPr>
+      </w:pPr>
+      <w:r>
+        <w:rPr>
+          <w:iCs/>
+          <w:noProof/>
+          <w:color w:val="404040" w:themeColor="text1" w:themeTint="BF"/>
+        </w:rPr>
+        <w:drawing>
+          <wp:inline distT="0" distB="0" distL="0" distR="0" wp14:anchorId="69D8F485" wp14:editId="7BBF432A">
+            <wp:extent cx="5756910" cy="4189095"/>
+            <wp:effectExtent l="0" t="0" r="0" b="1905"/>
+            <wp:docPr id="6" name="Grafik 6"/>
+            <wp:cNvGraphicFramePr>
+              <a:graphicFrameLocks xmlns:a="http://schemas.openxmlformats.org/drawingml/2006/main" noChangeAspect="1"/>
+            </wp:cNvGraphicFramePr>
+            <a:graphic xmlns:a="http://schemas.openxmlformats.org/drawingml/2006/main">
+              <a:graphicData uri="http://schemas.openxmlformats.org/drawingml/2006/picture">
+                <pic:pic xmlns:pic="http://schemas.openxmlformats.org/drawingml/2006/picture">
+                  <pic:nvPicPr>
+                    <pic:cNvPr id="6" name="TinyTasks.svg"/>
+                    <pic:cNvPicPr/>
+                  </pic:nvPicPr>
+                  <pic:blipFill>
+                    <a:blip r:embed="rId14">
+                      <a:extLst>
+                        <a:ext uri="{28A0092B-C50C-407E-A947-70E740481C1C}">
+                          <a14:useLocalDpi xmlns:a14="http://schemas.microsoft.com/office/drawing/2010/main" val="0"/>
+                        </a:ext>
+                        <a:ext uri="{96DAC541-7B7A-43D3-8B79-37D633B846F1}">
+                          <asvg:svgBlip xmlns:asvg="http://schemas.microsoft.com/office/drawing/2016/SVG/main" r:embed="rId15"/>
+                        </a:ext>
+                      </a:extLst>
+                    </a:blip>
+                    <a:stretch>
+                      <a:fillRect/>
+                    </a:stretch>
+                  </pic:blipFill>
+                  <pic:spPr>
+                    <a:xfrm>
+                      <a:off x="0" y="0"/>
+                      <a:ext cx="5756910" cy="4189095"/>
+                    </a:xfrm>
+                    <a:prstGeom prst="rect">
+                      <a:avLst/>
+                    </a:prstGeom>
+                  </pic:spPr>
+                </pic:pic>
+              </a:graphicData>
+            </a:graphic>
+          </wp:inline>
+        </w:drawing>
+      </w:r>
       <w:r>
         <w:rPr>
           <w:rStyle w:val="SchwacheHervorhebung"/>
-        </w:rPr>
-        <w:t>Mind. 1 Sequenzdiagramm für einen geeigneten Use Case</w:t>
+          <w:i w:val="0"/>
+        </w:rPr>
+        <w:br/>
+      </w:r>
+      <w:r>
+        <w:rPr>
+          <w:sz w:val="22"/>
+        </w:rPr>
+        <w:t>Diagramm ist auch auf GitHub zu finden, für eine genauere Betrachtung:</w:t>
       </w:r>
       <w:r>
         <w:rPr>
           <w:rStyle w:val="SchwacheHervorhebung"/>
-        </w:rPr>
-        <w:t>.</w:t>
+          <w:i w:val="0"/>
+          <w:sz w:val="22"/>
+          <w:szCs w:val="22"/>
+        </w:rPr>
+        <w:br/>
+      </w:r>
+      <w:hyperlink r:id="rId16" w:history="1">
+        <w:r>
+          <w:rPr>
+            <w:rStyle w:val="Hyperlink"/>
+            <w:sz w:val="22"/>
+            <w:szCs w:val="22"/>
+          </w:rPr>
+          <w:t>https://github.com/Louis9902/Sosse19-SE/blob/master/Diagramme/Sequenz/TinyTasks.svg</w:t>
+        </w:r>
+      </w:hyperlink>
+      <w:r>
+        <w:rPr>
+          <w:rStyle w:val="SchwacheHervorhebung"/>
+          <w:i w:val="0"/>
+        </w:rPr>
+        <w:t xml:space="preserve"> </w:t>
       </w:r>
     </w:p>
     <w:p>
@@ -4405,6 +4475,7 @@
         <w:jc w:val="both"/>
       </w:pPr>
       <w:r>
+        <w:lastRenderedPageBreak/>
         <w:t>Zustandsdiagramme</w:t>
       </w:r>
     </w:p>
@@ -4412,20 +4483,117 @@
       <w:pPr>
         <w:jc w:val="both"/>
         <w:rPr>
+          <w:sz w:val="22"/>
+          <w:szCs w:val="22"/>
+        </w:rPr>
+      </w:pPr>
+      <w:r>
+        <w:rPr>
+          <w:i/>
+          <w:iCs/>
+          <w:noProof/>
+          <w:color w:val="404040" w:themeColor="text1" w:themeTint="BF"/>
+        </w:rPr>
+        <w:drawing>
+          <wp:inline distT="0" distB="0" distL="0" distR="0" wp14:anchorId="2071C7D8" wp14:editId="61B6F4A3">
+            <wp:extent cx="4857750" cy="6543675"/>
+            <wp:effectExtent l="0" t="0" r="0" b="9525"/>
+            <wp:docPr id="7" name="Grafik 7"/>
+            <wp:cNvGraphicFramePr>
+              <a:graphicFrameLocks xmlns:a="http://schemas.openxmlformats.org/drawingml/2006/main" noChangeAspect="1"/>
+            </wp:cNvGraphicFramePr>
+            <a:graphic xmlns:a="http://schemas.openxmlformats.org/drawingml/2006/main">
+              <a:graphicData uri="http://schemas.openxmlformats.org/drawingml/2006/picture">
+                <pic:pic xmlns:pic="http://schemas.openxmlformats.org/drawingml/2006/picture">
+                  <pic:nvPicPr>
+                    <pic:cNvPr id="7" name="TinyTasks.svg"/>
+                    <pic:cNvPicPr/>
+                  </pic:nvPicPr>
+                  <pic:blipFill>
+                    <a:blip r:embed="rId17">
+                      <a:extLst>
+                        <a:ext uri="{28A0092B-C50C-407E-A947-70E740481C1C}">
+                          <a14:useLocalDpi xmlns:a14="http://schemas.microsoft.com/office/drawing/2010/main" val="0"/>
+                        </a:ext>
+                        <a:ext uri="{96DAC541-7B7A-43D3-8B79-37D633B846F1}">
+                          <asvg:svgBlip xmlns:asvg="http://schemas.microsoft.com/office/drawing/2016/SVG/main" r:embed="rId18"/>
+                        </a:ext>
+                      </a:extLst>
+                    </a:blip>
+                    <a:stretch>
+                      <a:fillRect/>
+                    </a:stretch>
+                  </pic:blipFill>
+                  <pic:spPr>
+                    <a:xfrm>
+                      <a:off x="0" y="0"/>
+                      <a:ext cx="4857750" cy="6543675"/>
+                    </a:xfrm>
+                    <a:prstGeom prst="rect">
+                      <a:avLst/>
+                    </a:prstGeom>
+                  </pic:spPr>
+                </pic:pic>
+              </a:graphicData>
+            </a:graphic>
+          </wp:inline>
+        </w:drawing>
+      </w:r>
+      <w:r>
+        <w:rPr>
           <w:rStyle w:val="SchwacheHervorhebung"/>
-        </w:rPr>
-      </w:pPr>
-      <w:r>
+          <w:i w:val="0"/>
+        </w:rPr>
+        <w:br/>
+      </w:r>
+      <w:r>
+        <w:rPr>
+          <w:sz w:val="22"/>
+        </w:rPr>
+        <w:t>Diagramm ist auch auf GitHub zu finden, für eine genauere Betrachtung:</w:t>
+      </w:r>
+    </w:p>
+    <w:p>
+      <w:pPr>
+        <w:jc w:val="both"/>
         <w:rPr>
           <w:rStyle w:val="SchwacheHervorhebung"/>
-        </w:rPr>
-        <w:t>Mind. 1</w:t>
-      </w:r>
+          <w:i w:val="0"/>
+          <w:sz w:val="22"/>
+          <w:szCs w:val="22"/>
+        </w:rPr>
+      </w:pPr>
+      <w:hyperlink r:id="rId19" w:history="1">
+        <w:r>
+          <w:rPr>
+            <w:rStyle w:val="Hyperlink"/>
+            <w:sz w:val="22"/>
+            <w:szCs w:val="22"/>
+          </w:rPr>
+          <w:t>https://github.com/Louis9902/Sosse19-SE/blob/master/Diagramme/Zustand/TinyTasks.svg</w:t>
+        </w:r>
+      </w:hyperlink>
       <w:r>
         <w:rPr>
           <w:rStyle w:val="SchwacheHervorhebung"/>
-        </w:rPr>
-        <w:t xml:space="preserve"> Zustandsdiagramm für eine Komponente, einen Use Case oder die gesamte Applikation.</w:t>
+          <w:i w:val="0"/>
+          <w:sz w:val="22"/>
+          <w:szCs w:val="22"/>
+        </w:rPr>
+        <w:t xml:space="preserve"> </w:t>
+      </w:r>
+    </w:p>
+    <w:p>
+      <w:pPr>
+        <w:rPr>
+          <w:rFonts w:asciiTheme="majorHAnsi" w:eastAsiaTheme="majorEastAsia" w:hAnsiTheme="majorHAnsi" w:cstheme="majorBidi"/>
+          <w:color w:val="2F5496" w:themeColor="accent1" w:themeShade="BF"/>
+          <w:sz w:val="32"/>
+          <w:szCs w:val="32"/>
+        </w:rPr>
+      </w:pPr>
+      <w:r>
+        <w:br w:type="page"/>
       </w:r>
     </w:p>
     <w:p>
@@ -4433,7 +4601,10 @@
         <w:pStyle w:val="berschrift1"/>
         <w:jc w:val="both"/>
       </w:pPr>
-      <w:r>
+      <w:bookmarkStart w:id="0" w:name="_GoBack"/>
+      <w:bookmarkEnd w:id="0"/>
+      <w:r>
+        <w:lastRenderedPageBreak/>
         <w:t>Implementierung</w:t>
       </w:r>
     </w:p>
@@ -4501,7 +4672,7 @@
                     <pic:cNvPicPr/>
                   </pic:nvPicPr>
                   <pic:blipFill rotWithShape="1">
-                    <a:blip r:embed="rId14">
+                    <a:blip r:embed="rId20">
                       <a:extLst>
                         <a:ext uri="{28A0092B-C50C-407E-A947-70E740481C1C}">
                           <a14:useLocalDpi xmlns:a14="http://schemas.microsoft.com/office/drawing/2010/main" val="0"/>
@@ -4573,7 +4744,7 @@
                     <pic:cNvPicPr/>
                   </pic:nvPicPr>
                   <pic:blipFill>
-                    <a:blip r:embed="rId15">
+                    <a:blip r:embed="rId21">
                       <a:extLst>
                         <a:ext uri="{28A0092B-C50C-407E-A947-70E740481C1C}">
                           <a14:useLocalDpi xmlns:a14="http://schemas.microsoft.com/office/drawing/2010/main" val="0"/>
@@ -4638,7 +4809,7 @@
                     <pic:cNvPicPr/>
                   </pic:nvPicPr>
                   <pic:blipFill>
-                    <a:blip r:embed="rId16" cstate="print">
+                    <a:blip r:embed="rId22" cstate="print">
                       <a:extLst>
                         <a:ext uri="{28A0092B-C50C-407E-A947-70E740481C1C}">
                           <a14:useLocalDpi xmlns:a14="http://schemas.microsoft.com/office/drawing/2010/main" val="0"/>
@@ -4819,8 +4990,8 @@
       </w:pPr>
     </w:p>
     <w:sectPr>
-      <w:footerReference w:type="even" r:id="rId17"/>
-      <w:footerReference w:type="default" r:id="rId18"/>
+      <w:footerReference w:type="even" r:id="rId23"/>
+      <w:footerReference w:type="default" r:id="rId24"/>
       <w:pgSz w:w="11900" w:h="16840"/>
       <w:pgMar w:top="1417" w:right="1417" w:bottom="1134" w:left="1417" w:header="708" w:footer="708" w:gutter="0"/>
       <w:cols w:space="708"/>
@@ -5959,6 +6130,98 @@
       </w:tblBorders>
     </w:tblPr>
   </w:style>
+  <w:style w:type="character" w:styleId="Kommentarzeichen">
+    <w:name w:val="annotation reference"/>
+    <w:basedOn w:val="Absatz-Standardschriftart"/>
+    <w:uiPriority w:val="99"/>
+    <w:semiHidden/>
+    <w:unhideWhenUsed/>
+    <w:rsid w:val="00195D1F"/>
+    <w:rPr>
+      <w:sz w:val="16"/>
+      <w:szCs w:val="16"/>
+    </w:rPr>
+  </w:style>
+  <w:style w:type="paragraph" w:styleId="Kommentartext">
+    <w:name w:val="annotation text"/>
+    <w:basedOn w:val="Standard"/>
+    <w:link w:val="KommentartextZchn"/>
+    <w:uiPriority w:val="99"/>
+    <w:semiHidden/>
+    <w:unhideWhenUsed/>
+    <w:rsid w:val="00195D1F"/>
+    <w:rPr>
+      <w:sz w:val="20"/>
+      <w:szCs w:val="20"/>
+    </w:rPr>
+  </w:style>
+  <w:style w:type="character" w:customStyle="1" w:styleId="KommentartextZchn">
+    <w:name w:val="Kommentartext Zchn"/>
+    <w:basedOn w:val="Absatz-Standardschriftart"/>
+    <w:link w:val="Kommentartext"/>
+    <w:uiPriority w:val="99"/>
+    <w:semiHidden/>
+    <w:rsid w:val="00195D1F"/>
+    <w:rPr>
+      <w:sz w:val="20"/>
+      <w:szCs w:val="20"/>
+    </w:rPr>
+  </w:style>
+  <w:style w:type="paragraph" w:styleId="Kommentarthema">
+    <w:name w:val="annotation subject"/>
+    <w:basedOn w:val="Kommentartext"/>
+    <w:next w:val="Kommentartext"/>
+    <w:link w:val="KommentarthemaZchn"/>
+    <w:uiPriority w:val="99"/>
+    <w:semiHidden/>
+    <w:unhideWhenUsed/>
+    <w:rsid w:val="00195D1F"/>
+    <w:rPr>
+      <w:b/>
+      <w:bCs/>
+    </w:rPr>
+  </w:style>
+  <w:style w:type="character" w:customStyle="1" w:styleId="KommentarthemaZchn">
+    <w:name w:val="Kommentarthema Zchn"/>
+    <w:basedOn w:val="KommentartextZchn"/>
+    <w:link w:val="Kommentarthema"/>
+    <w:uiPriority w:val="99"/>
+    <w:semiHidden/>
+    <w:rsid w:val="00195D1F"/>
+    <w:rPr>
+      <w:b/>
+      <w:bCs/>
+      <w:sz w:val="20"/>
+      <w:szCs w:val="20"/>
+    </w:rPr>
+  </w:style>
+  <w:style w:type="paragraph" w:styleId="Sprechblasentext">
+    <w:name w:val="Balloon Text"/>
+    <w:basedOn w:val="Standard"/>
+    <w:link w:val="SprechblasentextZchn"/>
+    <w:uiPriority w:val="99"/>
+    <w:semiHidden/>
+    <w:unhideWhenUsed/>
+    <w:rsid w:val="00195D1F"/>
+    <w:rPr>
+      <w:rFonts w:ascii="Segoe UI" w:hAnsi="Segoe UI" w:cs="Segoe UI"/>
+      <w:sz w:val="18"/>
+      <w:szCs w:val="18"/>
+    </w:rPr>
+  </w:style>
+  <w:style w:type="character" w:customStyle="1" w:styleId="SprechblasentextZchn">
+    <w:name w:val="Sprechblasentext Zchn"/>
+    <w:basedOn w:val="Absatz-Standardschriftart"/>
+    <w:link w:val="Sprechblasentext"/>
+    <w:uiPriority w:val="99"/>
+    <w:semiHidden/>
+    <w:rsid w:val="00195D1F"/>
+    <w:rPr>
+      <w:rFonts w:ascii="Segoe UI" w:hAnsi="Segoe UI" w:cs="Segoe UI"/>
+      <w:sz w:val="18"/>
+      <w:szCs w:val="18"/>
+    </w:rPr>
+  </w:style>
 </w:styles>
 </file>
 
@@ -6262,7 +6525,7 @@
 </file>
 
 <file path=customXml/itemProps1.xml><?xml version="1.0" encoding="utf-8"?>
-<ds:datastoreItem xmlns:ds="http://schemas.openxmlformats.org/officeDocument/2006/customXml" ds:itemID="{310250A0-CE65-4646-A89D-17351D3E9C67}">
+<ds:datastoreItem xmlns:ds="http://schemas.openxmlformats.org/officeDocument/2006/customXml" ds:itemID="{3070CA6C-3058-49A9-90F1-90CB53A794FE}">
   <ds:schemaRefs>
     <ds:schemaRef ds:uri="http://schemas.openxmlformats.org/officeDocument/2006/bibliography"/>
   </ds:schemaRefs>

</xml_diff>

<commit_message>
some changes regarding #11 and #8
</commit_message>
<xml_diff>
--- a/Praktikumsbericht/Vorlage Praktikumsbericht 2019.docx
+++ b/Praktikumsbericht/Vorlage Praktikumsbericht 2019.docx
@@ -4,198 +4,45 @@
   <w:body>
     <w:p>
       <w:pPr>
-        <w:jc w:val="both"/>
-        <w:rPr>
-          <w:rStyle w:val="SchwacheHervorhebung"/>
-        </w:rPr>
-      </w:pPr>
-      <w:r>
-        <w:rPr>
-          <w:rStyle w:val="SchwacheHervorhebung"/>
-        </w:rPr>
-        <w:t>Hinweis</w:t>
-      </w:r>
-      <w:r>
-        <w:rPr>
-          <w:rStyle w:val="SchwacheHervorhebung"/>
-        </w:rPr>
-        <w:t>e:</w:t>
-      </w:r>
-    </w:p>
-    <w:p>
-      <w:pPr>
-        <w:pStyle w:val="Listenabsatz"/>
-        <w:numPr>
-          <w:ilvl w:val="0"/>
-          <w:numId w:val="1"/>
-        </w:numPr>
-        <w:jc w:val="both"/>
-        <w:rPr>
-          <w:rStyle w:val="SchwacheHervorhebung"/>
-        </w:rPr>
-      </w:pPr>
-      <w:r>
-        <w:rPr>
-          <w:rStyle w:val="SchwacheHervorhebung"/>
-        </w:rPr>
-        <w:t>Schriftart Calibri, 12pt, 1.15facher Zeilenabstan</w:t>
-      </w:r>
-      <w:r>
-        <w:rPr>
-          <w:rStyle w:val="SchwacheHervorhebung"/>
-        </w:rPr>
-        <w:t xml:space="preserve">d, </w:t>
-      </w:r>
-      <w:r>
-        <w:rPr>
-          <w:rStyle w:val="SchwacheHervorhebung"/>
-        </w:rPr>
-        <w:t>Blocksatz</w:t>
-      </w:r>
-    </w:p>
-    <w:p>
-      <w:pPr>
-        <w:pStyle w:val="Listenabsatz"/>
-        <w:numPr>
-          <w:ilvl w:val="0"/>
-          <w:numId w:val="1"/>
-        </w:numPr>
-        <w:jc w:val="both"/>
-        <w:rPr>
-          <w:rStyle w:val="SchwacheHervorhebung"/>
-        </w:rPr>
-      </w:pPr>
-      <w:r>
-        <w:rPr>
-          <w:rStyle w:val="SchwacheHervorhebung"/>
-        </w:rPr>
-        <w:t>Ränder „</w:t>
-      </w:r>
-      <w:proofErr w:type="spellStart"/>
-      <w:r>
-        <w:rPr>
-          <w:rStyle w:val="SchwacheHervorhebung"/>
-        </w:rPr>
-        <w:t>Layout→Normal</w:t>
-      </w:r>
-      <w:proofErr w:type="spellEnd"/>
-      <w:r>
-        <w:rPr>
-          <w:rStyle w:val="SchwacheHervorhebung"/>
-        </w:rPr>
-        <w:t>“</w:t>
-      </w:r>
-    </w:p>
-    <w:p>
-      <w:pPr>
-        <w:pStyle w:val="Listenabsatz"/>
-        <w:numPr>
-          <w:ilvl w:val="0"/>
-          <w:numId w:val="1"/>
-        </w:numPr>
-        <w:spacing w:line="276" w:lineRule="auto"/>
-        <w:jc w:val="both"/>
-        <w:rPr>
-          <w:rStyle w:val="SchwacheHervorhebung"/>
-          <w:i w:val="0"/>
-          <w:iCs w:val="0"/>
-          <w:color w:val="auto"/>
-        </w:rPr>
-      </w:pPr>
-      <w:r>
-        <w:rPr>
-          <w:rStyle w:val="SchwacheHervorhebung"/>
-        </w:rPr>
-        <w:t xml:space="preserve">Umfang: </w:t>
-      </w:r>
-      <w:r>
-        <w:rPr>
-          <w:rStyle w:val="SchwacheHervorhebung"/>
-        </w:rPr>
-        <w:t xml:space="preserve">mind. </w:t>
-      </w:r>
-      <w:r>
-        <w:rPr>
-          <w:rStyle w:val="SchwacheHervorhebung"/>
-        </w:rPr>
-        <w:t xml:space="preserve">10 </w:t>
-      </w:r>
-      <w:r>
-        <w:rPr>
-          <w:rStyle w:val="SchwacheHervorhebung"/>
-        </w:rPr>
-        <w:t xml:space="preserve">und max. 12 </w:t>
-      </w:r>
-      <w:r>
-        <w:rPr>
-          <w:rStyle w:val="SchwacheHervorhebung"/>
-        </w:rPr>
-        <w:t>Seiten einschl. Titelblatt</w:t>
-      </w:r>
-    </w:p>
-    <w:p>
-      <w:pPr>
-        <w:pStyle w:val="Listenabsatz"/>
-        <w:numPr>
-          <w:ilvl w:val="0"/>
-          <w:numId w:val="1"/>
-        </w:numPr>
-        <w:spacing w:line="276" w:lineRule="auto"/>
-        <w:jc w:val="both"/>
-        <w:rPr>
-          <w:rStyle w:val="SchwacheHervorhebung"/>
-          <w:i w:val="0"/>
-          <w:iCs w:val="0"/>
-          <w:color w:val="auto"/>
-        </w:rPr>
-      </w:pPr>
-      <w:r>
-        <w:rPr>
-          <w:rStyle w:val="SchwacheHervorhebung"/>
-        </w:rPr>
-        <w:t>Die dunkelgrau gedruckten Hinweise (Stil „</w:t>
-      </w:r>
-      <w:proofErr w:type="spellStart"/>
-      <w:r>
-        <w:rPr>
-          <w:rStyle w:val="SchwacheHervorhebung"/>
-        </w:rPr>
-        <w:t>subtle</w:t>
-      </w:r>
-      <w:proofErr w:type="spellEnd"/>
-      <w:r>
-        <w:rPr>
-          <w:rStyle w:val="SchwacheHervorhebung"/>
-        </w:rPr>
-        <w:t xml:space="preserve"> </w:t>
-      </w:r>
-      <w:proofErr w:type="spellStart"/>
-      <w:r>
-        <w:rPr>
-          <w:rStyle w:val="SchwacheHervorhebung"/>
-        </w:rPr>
-        <w:t>emphasis</w:t>
-      </w:r>
-      <w:proofErr w:type="spellEnd"/>
-      <w:r>
-        <w:rPr>
-          <w:rStyle w:val="SchwacheHervorhebung"/>
-        </w:rPr>
-        <w:t>“) sind zu entfernen.</w:t>
-      </w:r>
-    </w:p>
-    <w:p>
-      <w:pPr>
-        <w:spacing w:line="276" w:lineRule="auto"/>
-        <w:jc w:val="both"/>
-      </w:pPr>
-    </w:p>
-    <w:p>
-      <w:pPr>
         <w:pStyle w:val="Titel"/>
         <w:spacing w:line="276" w:lineRule="auto"/>
         <w:jc w:val="center"/>
       </w:pPr>
+    </w:p>
+    <w:p>
+      <w:pPr>
+        <w:pStyle w:val="Titel"/>
+        <w:spacing w:line="276" w:lineRule="auto"/>
+        <w:jc w:val="center"/>
+      </w:pPr>
+    </w:p>
+    <w:p>
+      <w:pPr>
+        <w:pStyle w:val="Titel"/>
+        <w:spacing w:line="276" w:lineRule="auto"/>
+        <w:jc w:val="center"/>
+      </w:pPr>
+    </w:p>
+    <w:p>
+      <w:pPr>
+        <w:pStyle w:val="Titel"/>
+        <w:spacing w:line="276" w:lineRule="auto"/>
+        <w:jc w:val="center"/>
+      </w:pPr>
+    </w:p>
+    <w:p>
+      <w:pPr>
+        <w:pStyle w:val="Titel"/>
+        <w:spacing w:line="276" w:lineRule="auto"/>
+        <w:jc w:val="center"/>
+      </w:pPr>
+    </w:p>
+    <w:p>
+      <w:pPr>
+        <w:pStyle w:val="Titel"/>
+        <w:spacing w:line="276" w:lineRule="auto"/>
+        <w:jc w:val="center"/>
+      </w:pPr>
       <w:r>
         <w:t>Praktikum</w:t>
       </w:r>
@@ -227,13 +74,91 @@
     <w:p>
       <w:pPr>
         <w:spacing w:line="276" w:lineRule="auto"/>
-        <w:jc w:val="both"/>
       </w:pPr>
     </w:p>
     <w:p>
       <w:pPr>
         <w:spacing w:line="276" w:lineRule="auto"/>
-        <w:jc w:val="both"/>
+      </w:pPr>
+    </w:p>
+    <w:p>
+      <w:pPr>
+        <w:spacing w:line="276" w:lineRule="auto"/>
+      </w:pPr>
+    </w:p>
+    <w:p>
+      <w:pPr>
+        <w:spacing w:line="276" w:lineRule="auto"/>
+      </w:pPr>
+    </w:p>
+    <w:p>
+      <w:pPr>
+        <w:spacing w:line="276" w:lineRule="auto"/>
+      </w:pPr>
+    </w:p>
+    <w:p>
+      <w:pPr>
+        <w:spacing w:line="276" w:lineRule="auto"/>
+      </w:pPr>
+    </w:p>
+    <w:p>
+      <w:pPr>
+        <w:spacing w:line="276" w:lineRule="auto"/>
+      </w:pPr>
+    </w:p>
+    <w:p>
+      <w:pPr>
+        <w:spacing w:line="276" w:lineRule="auto"/>
+      </w:pPr>
+    </w:p>
+    <w:p>
+      <w:pPr>
+        <w:spacing w:line="276" w:lineRule="auto"/>
+      </w:pPr>
+    </w:p>
+    <w:p>
+      <w:pPr>
+        <w:spacing w:line="276" w:lineRule="auto"/>
+      </w:pPr>
+    </w:p>
+    <w:p>
+      <w:pPr>
+        <w:spacing w:line="276" w:lineRule="auto"/>
+      </w:pPr>
+    </w:p>
+    <w:p>
+      <w:pPr>
+        <w:spacing w:line="276" w:lineRule="auto"/>
+      </w:pPr>
+    </w:p>
+    <w:p>
+      <w:pPr>
+        <w:spacing w:line="276" w:lineRule="auto"/>
+      </w:pPr>
+    </w:p>
+    <w:p>
+      <w:pPr>
+        <w:spacing w:line="276" w:lineRule="auto"/>
+      </w:pPr>
+    </w:p>
+    <w:p>
+      <w:pPr>
+        <w:spacing w:line="276" w:lineRule="auto"/>
+      </w:pPr>
+    </w:p>
+    <w:p>
+      <w:pPr>
+        <w:spacing w:line="276" w:lineRule="auto"/>
+      </w:pPr>
+    </w:p>
+    <w:p>
+      <w:pPr>
+        <w:spacing w:line="276" w:lineRule="auto"/>
+      </w:pPr>
+    </w:p>
+    <w:p>
+      <w:pPr>
+        <w:spacing w:line="276" w:lineRule="auto"/>
       </w:pPr>
     </w:p>
     <w:p>
@@ -284,19 +209,21 @@
         <w:ind w:left="720"/>
       </w:pPr>
       <w:r>
-        <w:t xml:space="preserve">Jens </w:t>
-      </w:r>
-      <w:proofErr w:type="gramStart"/>
-      <w:r>
-        <w:t>Wöhler,  3255305</w:t>
-      </w:r>
-      <w:proofErr w:type="gramEnd"/>
-    </w:p>
-    <w:p>
-      <w:pPr>
-        <w:spacing w:line="276" w:lineRule="auto"/>
-        <w:jc w:val="both"/>
-      </w:pPr>
+        <w:t>Jens Wöhler, 3255305</w:t>
+      </w:r>
+    </w:p>
+    <w:p>
+      <w:pPr>
+        <w:rPr>
+          <w:rFonts w:asciiTheme="majorHAnsi" w:eastAsiaTheme="majorEastAsia" w:hAnsiTheme="majorHAnsi" w:cstheme="majorBidi"/>
+          <w:color w:val="2F5496" w:themeColor="accent1" w:themeShade="BF"/>
+          <w:sz w:val="32"/>
+          <w:szCs w:val="32"/>
+        </w:rPr>
+      </w:pPr>
+      <w:r>
+        <w:br w:type="page"/>
+      </w:r>
     </w:p>
     <w:p>
       <w:pPr>
@@ -305,6 +232,7 @@
         <w:jc w:val="both"/>
       </w:pPr>
       <w:r>
+        <w:lastRenderedPageBreak/>
         <w:t>Kurzbeschreibung des Projekts</w:t>
       </w:r>
     </w:p>
@@ -343,9 +271,6 @@
       <w:r>
         <w:t>Für die Implementierung des Projektes ist das .NET-Framework vorgesehen in Verbindung mit der Objektorientierten Programmiersprache C#.</w:t>
       </w:r>
-      <w:r>
-        <w:br w:type="page"/>
-      </w:r>
     </w:p>
     <w:p>
       <w:pPr>
@@ -353,7 +278,6 @@
         <w:jc w:val="both"/>
       </w:pPr>
       <w:r>
-        <w:lastRenderedPageBreak/>
         <w:t>Anforderungsanalyse</w:t>
       </w:r>
     </w:p>
@@ -373,6 +297,7 @@
           <w:ilvl w:val="0"/>
           <w:numId w:val="3"/>
         </w:numPr>
+        <w:jc w:val="both"/>
       </w:pPr>
       <w:r>
         <w:t>Als</w:t>
@@ -418,6 +343,7 @@
           <w:ilvl w:val="0"/>
           <w:numId w:val="3"/>
         </w:numPr>
+        <w:jc w:val="both"/>
       </w:pPr>
       <w:r>
         <w:t xml:space="preserve">Dem </w:t>
@@ -463,6 +389,7 @@
           <w:ilvl w:val="0"/>
           <w:numId w:val="3"/>
         </w:numPr>
+        <w:jc w:val="both"/>
       </w:pPr>
       <w:r>
         <w:rPr>
@@ -514,6 +441,7 @@
           <w:ilvl w:val="0"/>
           <w:numId w:val="3"/>
         </w:numPr>
+        <w:jc w:val="both"/>
       </w:pPr>
       <w:r>
         <w:t xml:space="preserve">Das </w:t>
@@ -539,9 +467,24 @@
     </w:p>
     <w:p>
       <w:pPr>
+        <w:rPr>
+          <w:rFonts w:asciiTheme="majorHAnsi" w:eastAsiaTheme="majorEastAsia" w:hAnsiTheme="majorHAnsi" w:cstheme="majorBidi"/>
+          <w:color w:val="2F5496" w:themeColor="accent1" w:themeShade="BF"/>
+          <w:sz w:val="32"/>
+          <w:szCs w:val="32"/>
+        </w:rPr>
+      </w:pPr>
+      <w:r>
+        <w:br w:type="page"/>
+      </w:r>
+    </w:p>
+    <w:p>
+      <w:pPr>
         <w:pStyle w:val="berschrift1"/>
-      </w:pPr>
-      <w:r>
+        <w:jc w:val="both"/>
+      </w:pPr>
+      <w:r>
+        <w:lastRenderedPageBreak/>
         <w:t>Anforderungen</w:t>
       </w:r>
     </w:p>
@@ -552,6 +495,7 @@
           <w:ilvl w:val="0"/>
           <w:numId w:val="2"/>
         </w:numPr>
+        <w:jc w:val="both"/>
       </w:pPr>
       <w:r>
         <w:t>Die Benutzeroberfläche muss dem Benutzer die bereits erstellten Aufgaben anzeigen können</w:t>
@@ -567,6 +511,7 @@
           <w:ilvl w:val="0"/>
           <w:numId w:val="2"/>
         </w:numPr>
+        <w:jc w:val="both"/>
       </w:pPr>
       <w:r>
         <w:t>Die Benutzeroberfläche muss die Möglichkeit bereitstellen die existierenden Aufgaben zu bearbeiten bzw. neue Aufgaben anzulegen.</w:t>
@@ -579,6 +524,7 @@
           <w:ilvl w:val="0"/>
           <w:numId w:val="2"/>
         </w:numPr>
+        <w:jc w:val="both"/>
       </w:pPr>
       <w:r>
         <w:t>Die Applikation sollte bei der Eingabe der Werte in die Benutzeroberfläche überprüfen ob diese korrekt sind.</w:t>
@@ -591,6 +537,7 @@
           <w:ilvl w:val="0"/>
           <w:numId w:val="2"/>
         </w:numPr>
+        <w:jc w:val="both"/>
       </w:pPr>
       <w:r>
         <w:t>Die Applikation wird die Möglichkeit bieten weitere Aufgaben Typen aus unterschiedlichen Quellen zu beziehen.</w:t>
@@ -603,6 +550,7 @@
           <w:ilvl w:val="0"/>
           <w:numId w:val="2"/>
         </w:numPr>
+        <w:jc w:val="both"/>
       </w:pPr>
       <w:r>
         <w:t xml:space="preserve">Die Applikation muss in der Lage sein die Daten in einer Konfigurationsdatei zu speichern und auch wieder zu laden. </w:t>
@@ -628,7 +576,7 @@
     </w:p>
     <w:p>
       <w:pPr>
-        <w:jc w:val="center"/>
+        <w:jc w:val="both"/>
       </w:pPr>
       <w:r>
         <w:rPr>
@@ -682,6 +630,7 @@
     </w:p>
     <w:p>
       <w:pPr>
+        <w:jc w:val="both"/>
         <w:rPr>
           <w:sz w:val="22"/>
         </w:rPr>
@@ -710,6 +659,7 @@
     </w:p>
     <w:p>
       <w:pPr>
+        <w:jc w:val="both"/>
         <w:rPr>
           <w:sz w:val="22"/>
         </w:rPr>
@@ -739,6 +689,7 @@
           </w:tcPr>
           <w:p>
             <w:pPr>
+              <w:jc w:val="both"/>
               <w:rPr>
                 <w:b/>
                 <w:sz w:val="22"/>
@@ -761,6 +712,7 @@
           </w:tcPr>
           <w:p>
             <w:pPr>
+              <w:jc w:val="both"/>
               <w:rPr>
                 <w:sz w:val="22"/>
               </w:rPr>
@@ -795,6 +747,7 @@
           </w:tcPr>
           <w:p>
             <w:pPr>
+              <w:jc w:val="both"/>
               <w:rPr>
                 <w:b/>
                 <w:sz w:val="22"/>
@@ -816,6 +769,7 @@
           </w:tcPr>
           <w:p>
             <w:pPr>
+              <w:jc w:val="both"/>
               <w:rPr>
                 <w:sz w:val="22"/>
               </w:rPr>
@@ -842,6 +796,7 @@
           </w:tcPr>
           <w:p>
             <w:pPr>
+              <w:jc w:val="both"/>
               <w:rPr>
                 <w:b/>
                 <w:sz w:val="22"/>
@@ -863,6 +818,7 @@
           </w:tcPr>
           <w:p>
             <w:pPr>
+              <w:jc w:val="both"/>
               <w:rPr>
                 <w:sz w:val="22"/>
               </w:rPr>
@@ -897,6 +853,7 @@
           </w:tcPr>
           <w:p>
             <w:pPr>
+              <w:jc w:val="both"/>
               <w:rPr>
                 <w:b/>
                 <w:sz w:val="22"/>
@@ -918,6 +875,7 @@
           </w:tcPr>
           <w:p>
             <w:pPr>
+              <w:jc w:val="both"/>
               <w:rPr>
                 <w:sz w:val="22"/>
               </w:rPr>
@@ -950,6 +908,7 @@
           </w:tcPr>
           <w:p>
             <w:pPr>
+              <w:jc w:val="both"/>
               <w:rPr>
                 <w:b/>
                 <w:sz w:val="22"/>
@@ -971,6 +930,7 @@
           </w:tcPr>
           <w:p>
             <w:pPr>
+              <w:jc w:val="both"/>
               <w:rPr>
                 <w:sz w:val="22"/>
               </w:rPr>
@@ -991,6 +951,7 @@
           </w:tcPr>
           <w:p>
             <w:pPr>
+              <w:jc w:val="both"/>
               <w:rPr>
                 <w:b/>
                 <w:sz w:val="22"/>
@@ -1012,6 +973,7 @@
           </w:tcPr>
           <w:p>
             <w:pPr>
+              <w:jc w:val="both"/>
               <w:rPr>
                 <w:sz w:val="22"/>
               </w:rPr>
@@ -1032,6 +994,7 @@
           </w:tcPr>
           <w:p>
             <w:pPr>
+              <w:jc w:val="both"/>
               <w:rPr>
                 <w:b/>
                 <w:sz w:val="22"/>
@@ -1053,6 +1016,7 @@
           </w:tcPr>
           <w:p>
             <w:pPr>
+              <w:jc w:val="both"/>
               <w:rPr>
                 <w:sz w:val="22"/>
               </w:rPr>
@@ -1073,6 +1037,7 @@
           </w:tcPr>
           <w:p>
             <w:pPr>
+              <w:jc w:val="both"/>
               <w:rPr>
                 <w:b/>
                 <w:sz w:val="22"/>
@@ -1094,6 +1059,7 @@
           </w:tcPr>
           <w:p>
             <w:pPr>
+              <w:jc w:val="both"/>
               <w:rPr>
                 <w:sz w:val="22"/>
               </w:rPr>
@@ -1134,6 +1100,7 @@
           </w:tcPr>
           <w:p>
             <w:pPr>
+              <w:jc w:val="both"/>
               <w:rPr>
                 <w:b/>
                 <w:sz w:val="22"/>
@@ -1155,6 +1122,7 @@
           </w:tcPr>
           <w:p>
             <w:pPr>
+              <w:jc w:val="both"/>
               <w:rPr>
                 <w:sz w:val="22"/>
               </w:rPr>
@@ -1175,6 +1143,7 @@
           </w:tcPr>
           <w:p>
             <w:pPr>
+              <w:jc w:val="both"/>
               <w:rPr>
                 <w:b/>
                 <w:sz w:val="22"/>
@@ -1196,6 +1165,7 @@
           </w:tcPr>
           <w:p>
             <w:pPr>
+              <w:jc w:val="both"/>
               <w:rPr>
                 <w:sz w:val="22"/>
               </w:rPr>
@@ -1228,6 +1198,7 @@
           </w:tcPr>
           <w:p>
             <w:pPr>
+              <w:jc w:val="both"/>
               <w:rPr>
                 <w:b/>
                 <w:sz w:val="22"/>
@@ -1256,6 +1227,7 @@
           </w:tcPr>
           <w:p>
             <w:pPr>
+              <w:jc w:val="both"/>
               <w:rPr>
                 <w:sz w:val="22"/>
               </w:rPr>
@@ -1276,6 +1248,7 @@
           </w:tcPr>
           <w:p>
             <w:pPr>
+              <w:jc w:val="both"/>
               <w:rPr>
                 <w:b/>
                 <w:sz w:val="22"/>
@@ -1304,6 +1277,7 @@
           </w:tcPr>
           <w:p>
             <w:pPr>
+              <w:jc w:val="both"/>
               <w:rPr>
                 <w:sz w:val="22"/>
               </w:rPr>
@@ -1342,6 +1316,7 @@
           </w:tcPr>
           <w:p>
             <w:pPr>
+              <w:jc w:val="both"/>
               <w:rPr>
                 <w:b/>
                 <w:sz w:val="22"/>
@@ -1384,6 +1359,7 @@
           </w:tcPr>
           <w:p>
             <w:pPr>
+              <w:jc w:val="both"/>
               <w:rPr>
                 <w:sz w:val="22"/>
               </w:rPr>
@@ -1402,6 +1378,7 @@
           </w:tcPr>
           <w:p>
             <w:pPr>
+              <w:jc w:val="both"/>
               <w:rPr>
                 <w:sz w:val="22"/>
               </w:rPr>
@@ -1426,6 +1403,7 @@
           </w:tcPr>
           <w:p>
             <w:pPr>
+              <w:jc w:val="both"/>
               <w:rPr>
                 <w:b/>
                 <w:sz w:val="22"/>
@@ -1440,6 +1418,7 @@
           </w:tcPr>
           <w:p>
             <w:pPr>
+              <w:jc w:val="both"/>
               <w:rPr>
                 <w:sz w:val="22"/>
               </w:rPr>
@@ -1458,6 +1437,7 @@
           </w:tcPr>
           <w:p>
             <w:pPr>
+              <w:jc w:val="both"/>
               <w:rPr>
                 <w:sz w:val="22"/>
               </w:rPr>
@@ -1482,6 +1462,7 @@
           </w:tcPr>
           <w:p>
             <w:pPr>
+              <w:jc w:val="both"/>
               <w:rPr>
                 <w:b/>
                 <w:sz w:val="22"/>
@@ -1496,6 +1477,7 @@
           </w:tcPr>
           <w:p>
             <w:pPr>
+              <w:jc w:val="both"/>
               <w:rPr>
                 <w:sz w:val="22"/>
               </w:rPr>
@@ -1514,6 +1496,7 @@
           </w:tcPr>
           <w:p>
             <w:pPr>
+              <w:jc w:val="both"/>
               <w:rPr>
                 <w:sz w:val="22"/>
               </w:rPr>
@@ -1538,6 +1521,7 @@
           </w:tcPr>
           <w:p>
             <w:pPr>
+              <w:jc w:val="both"/>
               <w:rPr>
                 <w:b/>
                 <w:sz w:val="22"/>
@@ -1580,6 +1564,7 @@
           </w:tcPr>
           <w:p>
             <w:pPr>
+              <w:jc w:val="both"/>
               <w:rPr>
                 <w:sz w:val="22"/>
               </w:rPr>
@@ -1599,6 +1584,7 @@
           </w:tcPr>
           <w:p>
             <w:pPr>
+              <w:jc w:val="both"/>
               <w:rPr>
                 <w:sz w:val="22"/>
               </w:rPr>
@@ -1642,6 +1628,7 @@
           </w:tcPr>
           <w:p>
             <w:pPr>
+              <w:jc w:val="both"/>
               <w:rPr>
                 <w:b/>
                 <w:sz w:val="22"/>
@@ -1656,6 +1643,7 @@
           </w:tcPr>
           <w:p>
             <w:pPr>
+              <w:jc w:val="both"/>
               <w:rPr>
                 <w:sz w:val="22"/>
               </w:rPr>
@@ -1675,6 +1663,7 @@
           </w:tcPr>
           <w:p>
             <w:pPr>
+              <w:jc w:val="both"/>
               <w:rPr>
                 <w:sz w:val="22"/>
               </w:rPr>
@@ -1708,6 +1697,7 @@
           </w:tcPr>
           <w:p>
             <w:pPr>
+              <w:jc w:val="both"/>
               <w:rPr>
                 <w:b/>
                 <w:sz w:val="22"/>
@@ -1736,7 +1726,7 @@
           </w:tcPr>
           <w:p>
             <w:pPr>
-              <w:jc w:val="center"/>
+              <w:jc w:val="both"/>
               <w:rPr>
                 <w:sz w:val="22"/>
               </w:rPr>
@@ -1757,6 +1747,7 @@
           </w:tcPr>
           <w:p>
             <w:pPr>
+              <w:jc w:val="both"/>
               <w:rPr>
                 <w:b/>
                 <w:sz w:val="22"/>
@@ -1785,6 +1776,7 @@
           </w:tcPr>
           <w:p>
             <w:pPr>
+              <w:jc w:val="both"/>
               <w:rPr>
                 <w:sz w:val="22"/>
               </w:rPr>
@@ -1807,6 +1799,7 @@
     </w:tbl>
     <w:p>
       <w:pPr>
+        <w:jc w:val="both"/>
         <w:rPr>
           <w:sz w:val="22"/>
         </w:rPr>
@@ -1814,6 +1807,7 @@
     </w:p>
     <w:p>
       <w:pPr>
+        <w:jc w:val="both"/>
         <w:rPr>
           <w:sz w:val="22"/>
         </w:rPr>
@@ -1843,6 +1837,7 @@
           </w:tcPr>
           <w:p>
             <w:pPr>
+              <w:jc w:val="both"/>
               <w:rPr>
                 <w:b/>
                 <w:sz w:val="22"/>
@@ -1865,6 +1860,7 @@
           </w:tcPr>
           <w:p>
             <w:pPr>
+              <w:jc w:val="both"/>
               <w:rPr>
                 <w:sz w:val="22"/>
               </w:rPr>
@@ -1899,6 +1895,7 @@
           </w:tcPr>
           <w:p>
             <w:pPr>
+              <w:jc w:val="both"/>
               <w:rPr>
                 <w:b/>
                 <w:sz w:val="22"/>
@@ -1920,6 +1917,7 @@
           </w:tcPr>
           <w:p>
             <w:pPr>
+              <w:jc w:val="both"/>
               <w:rPr>
                 <w:sz w:val="22"/>
               </w:rPr>
@@ -1946,6 +1944,7 @@
           </w:tcPr>
           <w:p>
             <w:pPr>
+              <w:jc w:val="both"/>
               <w:rPr>
                 <w:b/>
                 <w:sz w:val="22"/>
@@ -1967,6 +1966,7 @@
           </w:tcPr>
           <w:p>
             <w:pPr>
+              <w:jc w:val="both"/>
               <w:rPr>
                 <w:sz w:val="22"/>
               </w:rPr>
@@ -2019,6 +2019,7 @@
           </w:tcPr>
           <w:p>
             <w:pPr>
+              <w:jc w:val="both"/>
               <w:rPr>
                 <w:b/>
                 <w:sz w:val="22"/>
@@ -2040,6 +2041,7 @@
           </w:tcPr>
           <w:p>
             <w:pPr>
+              <w:jc w:val="both"/>
               <w:rPr>
                 <w:sz w:val="22"/>
               </w:rPr>
@@ -2072,6 +2074,7 @@
           </w:tcPr>
           <w:p>
             <w:pPr>
+              <w:jc w:val="both"/>
               <w:rPr>
                 <w:b/>
                 <w:sz w:val="22"/>
@@ -2093,6 +2096,7 @@
           </w:tcPr>
           <w:p>
             <w:pPr>
+              <w:jc w:val="both"/>
               <w:rPr>
                 <w:sz w:val="22"/>
               </w:rPr>
@@ -2113,6 +2117,7 @@
           </w:tcPr>
           <w:p>
             <w:pPr>
+              <w:jc w:val="both"/>
               <w:rPr>
                 <w:b/>
                 <w:sz w:val="22"/>
@@ -2134,6 +2139,7 @@
           </w:tcPr>
           <w:p>
             <w:pPr>
+              <w:jc w:val="both"/>
               <w:rPr>
                 <w:sz w:val="22"/>
               </w:rPr>
@@ -2154,6 +2160,7 @@
           </w:tcPr>
           <w:p>
             <w:pPr>
+              <w:jc w:val="both"/>
               <w:rPr>
                 <w:b/>
                 <w:sz w:val="22"/>
@@ -2175,6 +2182,7 @@
           </w:tcPr>
           <w:p>
             <w:pPr>
+              <w:jc w:val="both"/>
               <w:rPr>
                 <w:sz w:val="22"/>
               </w:rPr>
@@ -2195,6 +2203,7 @@
           </w:tcPr>
           <w:p>
             <w:pPr>
+              <w:jc w:val="both"/>
               <w:rPr>
                 <w:b/>
                 <w:sz w:val="22"/>
@@ -2216,6 +2225,7 @@
           </w:tcPr>
           <w:p>
             <w:pPr>
+              <w:jc w:val="both"/>
               <w:rPr>
                 <w:sz w:val="22"/>
               </w:rPr>
@@ -2236,6 +2246,7 @@
           </w:tcPr>
           <w:p>
             <w:pPr>
+              <w:jc w:val="both"/>
               <w:rPr>
                 <w:b/>
                 <w:sz w:val="22"/>
@@ -2257,6 +2268,7 @@
           </w:tcPr>
           <w:p>
             <w:pPr>
+              <w:jc w:val="both"/>
               <w:rPr>
                 <w:sz w:val="22"/>
               </w:rPr>
@@ -2317,6 +2329,7 @@
           </w:tcPr>
           <w:p>
             <w:pPr>
+              <w:jc w:val="both"/>
               <w:rPr>
                 <w:b/>
                 <w:sz w:val="22"/>
@@ -2338,6 +2351,7 @@
           </w:tcPr>
           <w:p>
             <w:pPr>
+              <w:jc w:val="both"/>
               <w:rPr>
                 <w:sz w:val="22"/>
               </w:rPr>
@@ -2364,6 +2378,7 @@
           </w:tcPr>
           <w:p>
             <w:pPr>
+              <w:jc w:val="both"/>
               <w:rPr>
                 <w:b/>
                 <w:sz w:val="22"/>
@@ -2392,6 +2407,7 @@
           </w:tcPr>
           <w:p>
             <w:pPr>
+              <w:jc w:val="both"/>
               <w:rPr>
                 <w:sz w:val="22"/>
               </w:rPr>
@@ -2412,6 +2428,7 @@
           </w:tcPr>
           <w:p>
             <w:pPr>
+              <w:jc w:val="both"/>
               <w:rPr>
                 <w:b/>
                 <w:sz w:val="22"/>
@@ -2440,6 +2457,7 @@
           </w:tcPr>
           <w:p>
             <w:pPr>
+              <w:jc w:val="both"/>
               <w:rPr>
                 <w:sz w:val="22"/>
               </w:rPr>
@@ -2482,6 +2500,7 @@
           </w:tcPr>
           <w:p>
             <w:pPr>
+              <w:jc w:val="both"/>
               <w:rPr>
                 <w:b/>
                 <w:sz w:val="22"/>
@@ -2524,6 +2543,7 @@
           </w:tcPr>
           <w:p>
             <w:pPr>
+              <w:jc w:val="both"/>
               <w:rPr>
                 <w:sz w:val="22"/>
               </w:rPr>
@@ -2542,6 +2562,7 @@
           </w:tcPr>
           <w:p>
             <w:pPr>
+              <w:jc w:val="both"/>
               <w:rPr>
                 <w:sz w:val="22"/>
               </w:rPr>
@@ -2586,6 +2607,7 @@
           </w:tcPr>
           <w:p>
             <w:pPr>
+              <w:jc w:val="both"/>
               <w:rPr>
                 <w:b/>
                 <w:sz w:val="22"/>
@@ -2600,6 +2622,7 @@
           </w:tcPr>
           <w:p>
             <w:pPr>
+              <w:jc w:val="both"/>
               <w:rPr>
                 <w:sz w:val="22"/>
               </w:rPr>
@@ -2618,6 +2641,7 @@
           </w:tcPr>
           <w:p>
             <w:pPr>
+              <w:jc w:val="both"/>
               <w:rPr>
                 <w:sz w:val="22"/>
               </w:rPr>
@@ -2656,6 +2680,7 @@
           </w:tcPr>
           <w:p>
             <w:pPr>
+              <w:jc w:val="both"/>
               <w:rPr>
                 <w:b/>
                 <w:sz w:val="22"/>
@@ -2670,6 +2695,7 @@
           </w:tcPr>
           <w:p>
             <w:pPr>
+              <w:jc w:val="both"/>
               <w:rPr>
                 <w:sz w:val="22"/>
               </w:rPr>
@@ -2688,6 +2714,7 @@
           </w:tcPr>
           <w:p>
             <w:pPr>
+              <w:jc w:val="both"/>
               <w:rPr>
                 <w:sz w:val="22"/>
               </w:rPr>
@@ -2712,6 +2739,7 @@
           </w:tcPr>
           <w:p>
             <w:pPr>
+              <w:jc w:val="both"/>
               <w:rPr>
                 <w:b/>
                 <w:sz w:val="22"/>
@@ -2754,6 +2782,7 @@
           </w:tcPr>
           <w:p>
             <w:pPr>
+              <w:jc w:val="both"/>
               <w:rPr>
                 <w:sz w:val="22"/>
               </w:rPr>
@@ -2773,6 +2802,7 @@
           </w:tcPr>
           <w:p>
             <w:pPr>
+              <w:jc w:val="both"/>
               <w:rPr>
                 <w:sz w:val="22"/>
               </w:rPr>
@@ -2816,6 +2846,7 @@
           </w:tcPr>
           <w:p>
             <w:pPr>
+              <w:jc w:val="both"/>
               <w:rPr>
                 <w:b/>
                 <w:sz w:val="22"/>
@@ -2830,6 +2861,7 @@
           </w:tcPr>
           <w:p>
             <w:pPr>
+              <w:jc w:val="both"/>
               <w:rPr>
                 <w:sz w:val="22"/>
               </w:rPr>
@@ -2849,6 +2881,7 @@
           </w:tcPr>
           <w:p>
             <w:pPr>
+              <w:jc w:val="both"/>
               <w:rPr>
                 <w:sz w:val="22"/>
               </w:rPr>
@@ -2888,6 +2921,7 @@
           </w:tcPr>
           <w:p>
             <w:pPr>
+              <w:jc w:val="both"/>
               <w:rPr>
                 <w:b/>
                 <w:sz w:val="22"/>
@@ -2916,7 +2950,7 @@
           </w:tcPr>
           <w:p>
             <w:pPr>
-              <w:jc w:val="center"/>
+              <w:jc w:val="both"/>
               <w:rPr>
                 <w:sz w:val="22"/>
               </w:rPr>
@@ -2937,6 +2971,7 @@
           </w:tcPr>
           <w:p>
             <w:pPr>
+              <w:jc w:val="both"/>
               <w:rPr>
                 <w:b/>
                 <w:sz w:val="22"/>
@@ -2965,6 +3000,7 @@
           </w:tcPr>
           <w:p>
             <w:pPr>
+              <w:jc w:val="both"/>
               <w:rPr>
                 <w:sz w:val="22"/>
               </w:rPr>
@@ -2994,6 +3030,7 @@
     </w:tbl>
     <w:p>
       <w:pPr>
+        <w:jc w:val="both"/>
         <w:rPr>
           <w:rFonts w:asciiTheme="majorHAnsi" w:eastAsiaTheme="majorEastAsia" w:hAnsiTheme="majorHAnsi" w:cstheme="majorBidi"/>
           <w:color w:val="2F5496" w:themeColor="accent1" w:themeShade="BF"/>
@@ -3004,6 +3041,7 @@
     </w:p>
     <w:p>
       <w:pPr>
+        <w:jc w:val="both"/>
         <w:rPr>
           <w:rFonts w:asciiTheme="majorHAnsi" w:eastAsiaTheme="majorEastAsia" w:hAnsiTheme="majorHAnsi" w:cstheme="majorBidi"/>
           <w:color w:val="2F5496" w:themeColor="accent1" w:themeShade="BF"/>
@@ -3039,6 +3077,7 @@
           </w:tcPr>
           <w:p>
             <w:pPr>
+              <w:jc w:val="both"/>
               <w:rPr>
                 <w:b/>
                 <w:sz w:val="22"/>
@@ -3061,6 +3100,7 @@
           </w:tcPr>
           <w:p>
             <w:pPr>
+              <w:jc w:val="both"/>
               <w:rPr>
                 <w:sz w:val="22"/>
               </w:rPr>
@@ -3093,6 +3133,7 @@
           </w:tcPr>
           <w:p>
             <w:pPr>
+              <w:jc w:val="both"/>
               <w:rPr>
                 <w:b/>
                 <w:sz w:val="22"/>
@@ -3114,6 +3155,7 @@
           </w:tcPr>
           <w:p>
             <w:pPr>
+              <w:jc w:val="both"/>
               <w:rPr>
                 <w:sz w:val="22"/>
               </w:rPr>
@@ -3140,6 +3182,7 @@
           </w:tcPr>
           <w:p>
             <w:pPr>
+              <w:jc w:val="both"/>
               <w:rPr>
                 <w:b/>
                 <w:sz w:val="22"/>
@@ -3161,6 +3204,7 @@
           </w:tcPr>
           <w:p>
             <w:pPr>
+              <w:jc w:val="both"/>
               <w:rPr>
                 <w:sz w:val="22"/>
               </w:rPr>
@@ -3195,6 +3239,7 @@
           </w:tcPr>
           <w:p>
             <w:pPr>
+              <w:jc w:val="both"/>
               <w:rPr>
                 <w:b/>
                 <w:sz w:val="22"/>
@@ -3216,6 +3261,7 @@
           </w:tcPr>
           <w:p>
             <w:pPr>
+              <w:jc w:val="both"/>
               <w:rPr>
                 <w:sz w:val="22"/>
               </w:rPr>
@@ -3236,6 +3282,7 @@
           </w:tcPr>
           <w:p>
             <w:pPr>
+              <w:jc w:val="both"/>
               <w:rPr>
                 <w:b/>
                 <w:sz w:val="22"/>
@@ -3257,6 +3304,7 @@
           </w:tcPr>
           <w:p>
             <w:pPr>
+              <w:jc w:val="both"/>
               <w:rPr>
                 <w:sz w:val="22"/>
               </w:rPr>
@@ -3277,6 +3325,7 @@
           </w:tcPr>
           <w:p>
             <w:pPr>
+              <w:jc w:val="both"/>
               <w:rPr>
                 <w:b/>
                 <w:sz w:val="22"/>
@@ -3298,6 +3347,7 @@
           </w:tcPr>
           <w:p>
             <w:pPr>
+              <w:jc w:val="both"/>
               <w:rPr>
                 <w:sz w:val="22"/>
               </w:rPr>
@@ -3318,6 +3368,7 @@
           </w:tcPr>
           <w:p>
             <w:pPr>
+              <w:jc w:val="both"/>
               <w:rPr>
                 <w:b/>
                 <w:sz w:val="22"/>
@@ -3339,6 +3390,7 @@
           </w:tcPr>
           <w:p>
             <w:pPr>
+              <w:jc w:val="both"/>
               <w:rPr>
                 <w:sz w:val="22"/>
               </w:rPr>
@@ -3365,6 +3417,7 @@
           </w:tcPr>
           <w:p>
             <w:pPr>
+              <w:jc w:val="both"/>
               <w:rPr>
                 <w:b/>
                 <w:sz w:val="22"/>
@@ -3386,6 +3439,7 @@
           </w:tcPr>
           <w:p>
             <w:pPr>
+              <w:jc w:val="both"/>
               <w:rPr>
                 <w:sz w:val="22"/>
               </w:rPr>
@@ -3438,6 +3492,7 @@
           </w:tcPr>
           <w:p>
             <w:pPr>
+              <w:jc w:val="both"/>
               <w:rPr>
                 <w:b/>
                 <w:sz w:val="22"/>
@@ -3459,6 +3514,7 @@
           </w:tcPr>
           <w:p>
             <w:pPr>
+              <w:jc w:val="both"/>
               <w:rPr>
                 <w:sz w:val="22"/>
               </w:rPr>
@@ -3499,6 +3555,7 @@
           </w:tcPr>
           <w:p>
             <w:pPr>
+              <w:jc w:val="both"/>
               <w:rPr>
                 <w:b/>
                 <w:sz w:val="22"/>
@@ -3520,6 +3577,7 @@
           </w:tcPr>
           <w:p>
             <w:pPr>
+              <w:jc w:val="both"/>
               <w:rPr>
                 <w:sz w:val="22"/>
               </w:rPr>
@@ -3552,6 +3610,7 @@
           </w:tcPr>
           <w:p>
             <w:pPr>
+              <w:jc w:val="both"/>
               <w:rPr>
                 <w:b/>
                 <w:sz w:val="22"/>
@@ -3580,6 +3639,7 @@
           </w:tcPr>
           <w:p>
             <w:pPr>
+              <w:jc w:val="both"/>
               <w:rPr>
                 <w:sz w:val="22"/>
               </w:rPr>
@@ -3600,6 +3660,7 @@
           </w:tcPr>
           <w:p>
             <w:pPr>
+              <w:jc w:val="both"/>
               <w:rPr>
                 <w:b/>
                 <w:sz w:val="22"/>
@@ -3628,6 +3689,7 @@
           </w:tcPr>
           <w:p>
             <w:pPr>
+              <w:jc w:val="both"/>
               <w:rPr>
                 <w:sz w:val="22"/>
               </w:rPr>
@@ -3652,6 +3714,7 @@
           </w:tcPr>
           <w:p>
             <w:pPr>
+              <w:jc w:val="both"/>
               <w:rPr>
                 <w:b/>
                 <w:sz w:val="22"/>
@@ -3694,6 +3757,7 @@
           </w:tcPr>
           <w:p>
             <w:pPr>
+              <w:jc w:val="both"/>
               <w:rPr>
                 <w:sz w:val="22"/>
               </w:rPr>
@@ -3712,6 +3776,7 @@
           </w:tcPr>
           <w:p>
             <w:pPr>
+              <w:jc w:val="both"/>
               <w:rPr>
                 <w:sz w:val="22"/>
               </w:rPr>
@@ -3736,6 +3801,7 @@
           </w:tcPr>
           <w:p>
             <w:pPr>
+              <w:jc w:val="both"/>
               <w:rPr>
                 <w:b/>
                 <w:sz w:val="22"/>
@@ -3750,6 +3816,7 @@
           </w:tcPr>
           <w:p>
             <w:pPr>
+              <w:jc w:val="both"/>
               <w:rPr>
                 <w:sz w:val="22"/>
               </w:rPr>
@@ -3768,6 +3835,7 @@
           </w:tcPr>
           <w:p>
             <w:pPr>
+              <w:jc w:val="both"/>
               <w:rPr>
                 <w:sz w:val="22"/>
               </w:rPr>
@@ -3804,6 +3872,7 @@
           </w:tcPr>
           <w:p>
             <w:pPr>
+              <w:jc w:val="both"/>
               <w:rPr>
                 <w:b/>
                 <w:sz w:val="22"/>
@@ -3818,6 +3887,7 @@
           </w:tcPr>
           <w:p>
             <w:pPr>
+              <w:jc w:val="both"/>
               <w:rPr>
                 <w:sz w:val="22"/>
               </w:rPr>
@@ -3836,6 +3906,7 @@
           </w:tcPr>
           <w:p>
             <w:pPr>
+              <w:jc w:val="both"/>
               <w:rPr>
                 <w:sz w:val="22"/>
               </w:rPr>
@@ -3860,6 +3931,7 @@
           </w:tcPr>
           <w:p>
             <w:pPr>
+              <w:jc w:val="both"/>
               <w:rPr>
                 <w:b/>
                 <w:sz w:val="22"/>
@@ -3874,6 +3946,7 @@
           </w:tcPr>
           <w:p>
             <w:pPr>
+              <w:jc w:val="both"/>
               <w:rPr>
                 <w:sz w:val="22"/>
               </w:rPr>
@@ -3892,6 +3965,7 @@
           </w:tcPr>
           <w:p>
             <w:pPr>
+              <w:jc w:val="both"/>
               <w:rPr>
                 <w:sz w:val="22"/>
               </w:rPr>
@@ -3916,6 +3990,7 @@
           </w:tcPr>
           <w:p>
             <w:pPr>
+              <w:jc w:val="both"/>
               <w:rPr>
                 <w:b/>
                 <w:sz w:val="22"/>
@@ -3958,6 +4033,7 @@
           </w:tcPr>
           <w:p>
             <w:pPr>
+              <w:jc w:val="both"/>
               <w:rPr>
                 <w:sz w:val="22"/>
               </w:rPr>
@@ -3977,6 +4053,7 @@
           </w:tcPr>
           <w:p>
             <w:pPr>
+              <w:jc w:val="both"/>
               <w:rPr>
                 <w:sz w:val="22"/>
               </w:rPr>
@@ -4020,6 +4097,7 @@
           </w:tcPr>
           <w:p>
             <w:pPr>
+              <w:jc w:val="both"/>
               <w:rPr>
                 <w:b/>
                 <w:sz w:val="22"/>
@@ -4034,6 +4112,7 @@
           </w:tcPr>
           <w:p>
             <w:pPr>
+              <w:jc w:val="both"/>
               <w:rPr>
                 <w:sz w:val="22"/>
               </w:rPr>
@@ -4053,6 +4132,7 @@
           </w:tcPr>
           <w:p>
             <w:pPr>
+              <w:jc w:val="both"/>
               <w:rPr>
                 <w:sz w:val="22"/>
               </w:rPr>
@@ -4112,6 +4192,7 @@
           </w:tcPr>
           <w:p>
             <w:pPr>
+              <w:jc w:val="both"/>
               <w:rPr>
                 <w:b/>
                 <w:sz w:val="22"/>
@@ -4140,7 +4221,7 @@
           </w:tcPr>
           <w:p>
             <w:pPr>
-              <w:jc w:val="center"/>
+              <w:jc w:val="both"/>
               <w:rPr>
                 <w:sz w:val="22"/>
               </w:rPr>
@@ -4161,6 +4242,7 @@
           </w:tcPr>
           <w:p>
             <w:pPr>
+              <w:jc w:val="both"/>
               <w:rPr>
                 <w:b/>
                 <w:sz w:val="22"/>
@@ -4189,6 +4271,7 @@
           </w:tcPr>
           <w:p>
             <w:pPr>
+              <w:jc w:val="both"/>
               <w:rPr>
                 <w:sz w:val="22"/>
               </w:rPr>
@@ -4205,6 +4288,7 @@
     </w:tbl>
     <w:p>
       <w:pPr>
+        <w:jc w:val="both"/>
         <w:rPr>
           <w:rFonts w:asciiTheme="majorHAnsi" w:eastAsiaTheme="majorEastAsia" w:hAnsiTheme="majorHAnsi" w:cstheme="majorBidi"/>
           <w:color w:val="2F5496" w:themeColor="accent1" w:themeShade="BF"/>
@@ -4285,6 +4369,7 @@
     </w:p>
     <w:p>
       <w:pPr>
+        <w:jc w:val="both"/>
         <w:rPr>
           <w:sz w:val="22"/>
         </w:rPr>
@@ -4319,6 +4404,7 @@
     </w:p>
     <w:p>
       <w:pPr>
+        <w:jc w:val="both"/>
         <w:rPr>
           <w:rStyle w:val="berschrift1Zchn"/>
         </w:rPr>
@@ -4373,6 +4459,7 @@
     </w:p>
     <w:p>
       <w:pPr>
+        <w:jc w:val="both"/>
         <w:rPr>
           <w:rStyle w:val="SchwacheHervorhebung"/>
           <w:i w:val="0"/>
@@ -4585,6 +4672,7 @@
     </w:p>
     <w:p>
       <w:pPr>
+        <w:jc w:val="both"/>
         <w:rPr>
           <w:rFonts w:asciiTheme="majorHAnsi" w:eastAsiaTheme="majorEastAsia" w:hAnsiTheme="majorHAnsi" w:cstheme="majorBidi"/>
           <w:color w:val="2F5496" w:themeColor="accent1" w:themeShade="BF"/>
@@ -4601,8 +4689,6 @@
         <w:pStyle w:val="berschrift1"/>
         <w:jc w:val="both"/>
       </w:pPr>
-      <w:bookmarkStart w:id="0" w:name="_GoBack"/>
-      <w:bookmarkEnd w:id="0"/>
       <w:r>
         <w:lastRenderedPageBreak/>
         <w:t>Implementierung</w:t>
@@ -4611,15 +4697,77 @@
     <w:p>
       <w:pPr>
         <w:jc w:val="both"/>
-        <w:rPr>
-          <w:rStyle w:val="SchwacheHervorhebung"/>
-        </w:rPr>
-      </w:pPr>
-      <w:r>
-        <w:rPr>
-          <w:rStyle w:val="SchwacheHervorhebung"/>
-        </w:rPr>
-        <w:t>Beschreiben Sie die Rahmenbedingungen und begründen Sie kurz die Wahl der verwendeten Toolkits. Listen Sie die erfüllten sowie nicht erfüllten Anforderungen, und erläutern Sie, welchen individuellen Beitrag jedes Teammitglied geleistet hat.</w:t>
+      </w:pPr>
+      <w:r>
+        <w:t>Für die Implementierung des Projektes haben wir uns für das .NET Framework entschieden da dieses</w:t>
+      </w:r>
+      <w:r>
+        <w:t xml:space="preserve"> </w:t>
+      </w:r>
+      <w:r>
+        <w:t xml:space="preserve">auf </w:t>
+      </w:r>
+      <w:r>
+        <w:t>unterschiedlichen</w:t>
+      </w:r>
+      <w:r>
+        <w:t xml:space="preserve"> Betriebssystemen läuft</w:t>
+      </w:r>
+      <w:r>
+        <w:t>. Hierdurch</w:t>
+      </w:r>
+      <w:r>
+        <w:t xml:space="preserve"> gibt es eine </w:t>
+      </w:r>
+      <w:r>
+        <w:t>größere</w:t>
+      </w:r>
+      <w:r>
+        <w:t xml:space="preserve"> </w:t>
+      </w:r>
+      <w:r>
+        <w:t>Flexibilität</w:t>
+      </w:r>
+      <w:r>
+        <w:t xml:space="preserve"> </w:t>
+      </w:r>
+      <w:r>
+        <w:t>bei</w:t>
+      </w:r>
+      <w:r>
+        <w:t xml:space="preserve"> der Anwendung.</w:t>
+      </w:r>
+      <w:r>
+        <w:t xml:space="preserve"> </w:t>
+      </w:r>
+    </w:p>
+    <w:p>
+      <w:pPr>
+        <w:jc w:val="both"/>
+      </w:pPr>
+      <w:r>
+        <w:t>Toolkits wurden für diese</w:t>
+      </w:r>
+      <w:r>
+        <w:t>s</w:t>
+      </w:r>
+      <w:r>
+        <w:t xml:space="preserve"> Projekte keine externen </w:t>
+      </w:r>
+      <w:r>
+        <w:t>hinzugezogen</w:t>
+      </w:r>
+      <w:r>
+        <w:t xml:space="preserve"> lediglich die </w:t>
+      </w:r>
+      <w:r>
+        <w:t>S</w:t>
+      </w:r>
+      <w:r>
+        <w:t>tandardbibliothek</w:t>
+      </w:r>
+      <w:r>
+        <w:t xml:space="preserve"> von .NET.</w:t>
       </w:r>
     </w:p>
     <w:p>
@@ -4633,6 +4781,133 @@
     </w:p>
     <w:p>
       <w:pPr>
+        <w:pStyle w:val="Listenabsatz"/>
+        <w:numPr>
+          <w:ilvl w:val="0"/>
+          <w:numId w:val="4"/>
+        </w:numPr>
+        <w:jc w:val="both"/>
+      </w:pPr>
+      <w:r>
+        <w:t xml:space="preserve">Anforderung 1: wurde voll und ganz erfüllt (siehe </w:t>
+      </w:r>
+      <w:r>
+        <w:t>Benutzeroberflächen</w:t>
+      </w:r>
+      <w:r>
+        <w:t xml:space="preserve"> </w:t>
+      </w:r>
+      <w:r>
+        <w:t>Beispiele</w:t>
+      </w:r>
+      <w:r>
+        <w:t>)</w:t>
+      </w:r>
+    </w:p>
+    <w:p>
+      <w:pPr>
+        <w:pStyle w:val="Listenabsatz"/>
+        <w:numPr>
+          <w:ilvl w:val="0"/>
+          <w:numId w:val="4"/>
+        </w:numPr>
+        <w:jc w:val="both"/>
+      </w:pPr>
+      <w:r>
+        <w:t xml:space="preserve">Anforderung 2: wurde ebenfalls erfüllt, wenn auch die aktuelle </w:t>
+      </w:r>
+      <w:r>
+        <w:t>Implementierung</w:t>
+      </w:r>
+      <w:r>
+        <w:t xml:space="preserve"> </w:t>
+      </w:r>
+      <w:r>
+        <w:t>nur</w:t>
+      </w:r>
+      <w:r>
+        <w:t xml:space="preserve"> einen Typ von Aufgabe zu lässt. Dies ist aber einfach zu erweitern da das gesamte </w:t>
+      </w:r>
+      <w:r>
+        <w:t>System</w:t>
+      </w:r>
+      <w:r>
+        <w:t xml:space="preserve"> relative allgemein gehalten ist.</w:t>
+      </w:r>
+    </w:p>
+    <w:p>
+      <w:pPr>
+        <w:pStyle w:val="Listenabsatz"/>
+        <w:numPr>
+          <w:ilvl w:val="0"/>
+          <w:numId w:val="4"/>
+        </w:numPr>
+        <w:jc w:val="both"/>
+      </w:pPr>
+      <w:r>
+        <w:t xml:space="preserve">Anforderung 3: diese ist für manche Datentypen erfüllt, wobei das System zum </w:t>
+      </w:r>
+      <w:r>
+        <w:t>Überprüfen</w:t>
+      </w:r>
+      <w:r>
+        <w:t xml:space="preserve"> ebenfalls wieder sehr </w:t>
+      </w:r>
+      <w:r>
+        <w:t>offengehalten</w:t>
+      </w:r>
+      <w:r>
+        <w:t xml:space="preserve"> ist, was eine einfache </w:t>
+      </w:r>
+      <w:r>
+        <w:t>Erweiterung</w:t>
+      </w:r>
+      <w:r>
+        <w:t xml:space="preserve"> zu einem späteren </w:t>
+      </w:r>
+      <w:r>
+        <w:t>Zeitpunkt</w:t>
+      </w:r>
+      <w:r>
+        <w:t xml:space="preserve"> zu lässt.</w:t>
+      </w:r>
+    </w:p>
+    <w:p>
+      <w:pPr>
+        <w:pStyle w:val="Listenabsatz"/>
+        <w:numPr>
+          <w:ilvl w:val="0"/>
+          <w:numId w:val="4"/>
+        </w:numPr>
+        <w:jc w:val="both"/>
+      </w:pPr>
+      <w:r>
+        <w:t xml:space="preserve">Anforderung 5: wurde im vollen </w:t>
+      </w:r>
+      <w:r>
+        <w:t>Umfang</w:t>
+      </w:r>
+      <w:r>
+        <w:t xml:space="preserve"> implementiert und ist </w:t>
+      </w:r>
+      <w:r>
+        <w:t>weitestgehend</w:t>
+      </w:r>
+      <w:r>
+        <w:t xml:space="preserve"> unabhängig von der </w:t>
+      </w:r>
+      <w:r>
+        <w:t>L</w:t>
+      </w:r>
+      <w:r>
+        <w:t>aufzeit</w:t>
+      </w:r>
+      <w:r>
+        <w:t xml:space="preserve"> Plattform</w:t>
+      </w:r>
+    </w:p>
+    <w:p>
+      <w:pPr>
         <w:pStyle w:val="berschrift2"/>
         <w:jc w:val="both"/>
       </w:pPr>
@@ -4642,14 +4917,468 @@
     </w:p>
     <w:p>
       <w:pPr>
+        <w:pStyle w:val="Listenabsatz"/>
+        <w:numPr>
+          <w:ilvl w:val="0"/>
+          <w:numId w:val="5"/>
+        </w:numPr>
+        <w:jc w:val="both"/>
+      </w:pPr>
+      <w:r>
+        <w:t xml:space="preserve">Anforderung 4: diese ist </w:t>
+      </w:r>
+      <w:r>
+        <w:t>prinzipiell</w:t>
+      </w:r>
+      <w:r>
+        <w:t xml:space="preserve"> möglich, jedoch nicht aktiv implementiert. Die nötigen </w:t>
+      </w:r>
+      <w:r>
+        <w:t>Strukturen</w:t>
+      </w:r>
+      <w:r>
+        <w:t xml:space="preserve"> bestehen jedoch und die </w:t>
+      </w:r>
+      <w:r>
+        <w:t>Implementierung</w:t>
+      </w:r>
+      <w:r>
+        <w:t xml:space="preserve"> kann </w:t>
+      </w:r>
+      <w:r>
+        <w:t>erfolgen,</w:t>
+      </w:r>
+      <w:r>
+        <w:t xml:space="preserve"> wenn diese benötigt werden sollte.</w:t>
+      </w:r>
+    </w:p>
+    <w:p>
+      <w:pPr>
         <w:pStyle w:val="berschrift2"/>
-      </w:pPr>
+        <w:jc w:val="both"/>
+      </w:pPr>
+      <w:r>
+        <w:t>Beiträge der Teilnehmer</w:t>
+      </w:r>
+    </w:p>
+    <w:p>
+      <w:pPr>
+        <w:pStyle w:val="berschrift3"/>
+      </w:pPr>
+      <w:r>
+        <w:t>Jens:</w:t>
+      </w:r>
+    </w:p>
+    <w:p>
+      <w:pPr>
+        <w:pStyle w:val="Listenabsatz"/>
+        <w:numPr>
+          <w:ilvl w:val="0"/>
+          <w:numId w:val="5"/>
+        </w:numPr>
+      </w:pPr>
+      <w:r>
+        <w:t xml:space="preserve">Erste Implementierung der </w:t>
+      </w:r>
+      <w:r>
+        <w:t>Benutzeroberfläche</w:t>
+      </w:r>
+    </w:p>
+    <w:p>
+      <w:pPr>
+        <w:pStyle w:val="Listenabsatz"/>
+        <w:numPr>
+          <w:ilvl w:val="0"/>
+          <w:numId w:val="5"/>
+        </w:numPr>
+      </w:pPr>
+      <w:r>
+        <w:t>Implementierungserweiterungen der Benutzeroberfläche</w:t>
+      </w:r>
+    </w:p>
+    <w:p>
+      <w:pPr>
+        <w:pStyle w:val="Listenabsatz"/>
+        <w:numPr>
+          <w:ilvl w:val="0"/>
+          <w:numId w:val="5"/>
+        </w:numPr>
+      </w:pPr>
+      <w:r>
+        <w:t xml:space="preserve">Ideenfindung für User Stories, Use Case (Diagramm/Tabelle), </w:t>
+      </w:r>
+      <w:r>
+        <w:t>Klassendiagramm</w:t>
+      </w:r>
+    </w:p>
+    <w:p>
+      <w:pPr>
+        <w:pStyle w:val="berschrift3"/>
+      </w:pPr>
+      <w:r>
+        <w:t>Lukas:</w:t>
+      </w:r>
+    </w:p>
+    <w:p>
+      <w:pPr>
+        <w:pStyle w:val="Listenabsatz"/>
+        <w:numPr>
+          <w:ilvl w:val="0"/>
+          <w:numId w:val="6"/>
+        </w:numPr>
+      </w:pPr>
+      <w:r>
+        <w:t xml:space="preserve">Erste Version des </w:t>
+      </w:r>
+      <w:r>
+        <w:t>Klassendiagrammes</w:t>
+      </w:r>
+    </w:p>
+    <w:p>
+      <w:pPr>
+        <w:pStyle w:val="Listenabsatz"/>
+        <w:numPr>
+          <w:ilvl w:val="0"/>
+          <w:numId w:val="6"/>
+        </w:numPr>
+      </w:pPr>
+      <w:r>
+        <w:t>Erstellen des Sequenzdiagramm</w:t>
+      </w:r>
+      <w:r>
+        <w:t>es</w:t>
+      </w:r>
+    </w:p>
+    <w:p>
+      <w:pPr>
+        <w:pStyle w:val="Listenabsatz"/>
+        <w:numPr>
+          <w:ilvl w:val="0"/>
+          <w:numId w:val="6"/>
+        </w:numPr>
+      </w:pPr>
+      <w:r>
+        <w:t xml:space="preserve">Erstellen des </w:t>
+      </w:r>
+      <w:r>
+        <w:t>Zustandsdiagrammes</w:t>
+      </w:r>
+    </w:p>
+    <w:p>
+      <w:pPr>
+        <w:pStyle w:val="Listenabsatz"/>
+        <w:numPr>
+          <w:ilvl w:val="0"/>
+          <w:numId w:val="6"/>
+        </w:numPr>
+      </w:pPr>
+      <w:r>
+        <w:t>Ideenfindung für User Stories, Use Case, Klassendiagramm</w:t>
+      </w:r>
+    </w:p>
+    <w:p>
+      <w:pPr>
+        <w:pStyle w:val="berschrift3"/>
+      </w:pPr>
+      <w:r>
+        <w:t>Louis:</w:t>
+      </w:r>
+    </w:p>
+    <w:p>
+      <w:pPr>
+        <w:pStyle w:val="Listenabsatz"/>
+        <w:numPr>
+          <w:ilvl w:val="0"/>
+          <w:numId w:val="7"/>
+        </w:numPr>
+      </w:pPr>
+      <w:r>
+        <w:t xml:space="preserve">Projekt </w:t>
+      </w:r>
+      <w:r>
+        <w:t>Management</w:t>
+      </w:r>
+    </w:p>
+    <w:p>
+      <w:pPr>
+        <w:pStyle w:val="Listenabsatz"/>
+        <w:numPr>
+          <w:ilvl w:val="0"/>
+          <w:numId w:val="7"/>
+        </w:numPr>
+      </w:pPr>
+      <w:r>
+        <w:t>I</w:t>
+      </w:r>
+      <w:r>
+        <w:t>mplementierung der Programmierschnittstelle und des Hintergrundprozesses</w:t>
+      </w:r>
+    </w:p>
+    <w:p>
+      <w:pPr>
+        <w:pStyle w:val="Listenabsatz"/>
+        <w:numPr>
+          <w:ilvl w:val="0"/>
+          <w:numId w:val="7"/>
+        </w:numPr>
+      </w:pPr>
+      <w:r>
+        <w:t xml:space="preserve">Überarbeitung der ersten Version der </w:t>
+      </w:r>
+      <w:r>
+        <w:t>Benutzeroberfläche</w:t>
+      </w:r>
+      <w:r>
+        <w:rPr>
+          <w:rStyle w:val="Funotenzeichen"/>
+        </w:rPr>
+        <w:footnoteReference w:id="1"/>
+      </w:r>
+    </w:p>
+    <w:p>
+      <w:pPr>
+        <w:pStyle w:val="Listenabsatz"/>
+        <w:numPr>
+          <w:ilvl w:val="0"/>
+          <w:numId w:val="7"/>
+        </w:numPr>
+      </w:pPr>
+      <w:r>
+        <w:t xml:space="preserve">Erstellen des </w:t>
+      </w:r>
+      <w:r>
+        <w:t>Klassend</w:t>
+      </w:r>
+      <w:r>
+        <w:t>iagramm</w:t>
+      </w:r>
+      <w:r>
+        <w:t>es</w:t>
+      </w:r>
+      <w:r>
+        <w:t xml:space="preserve"> (Überarbeitung und </w:t>
+      </w:r>
+      <w:r>
+        <w:t>Spezifizierung</w:t>
+      </w:r>
+      <w:r>
+        <w:t>)</w:t>
+      </w:r>
+    </w:p>
+    <w:p>
+      <w:pPr>
+        <w:pStyle w:val="Listenabsatz"/>
+        <w:numPr>
+          <w:ilvl w:val="0"/>
+          <w:numId w:val="7"/>
+        </w:numPr>
+      </w:pPr>
+      <w:r>
+        <w:t xml:space="preserve">Erstellen einer Überarbeiteten Version des </w:t>
+      </w:r>
+      <w:r>
+        <w:t>Anwendungsfall</w:t>
+      </w:r>
+      <w:r>
+        <w:t>-D</w:t>
+      </w:r>
+      <w:r>
+        <w:t>iagramm + Tabelle</w:t>
+      </w:r>
+    </w:p>
+    <w:p>
+      <w:pPr>
+        <w:pStyle w:val="Listenabsatz"/>
+        <w:numPr>
+          <w:ilvl w:val="0"/>
+          <w:numId w:val="7"/>
+        </w:numPr>
+      </w:pPr>
+      <w:r>
+        <w:t>Erstellen und Zusammentragen dieses Dokumentes</w:t>
+      </w:r>
+    </w:p>
+    <w:p>
+      <w:pPr>
+        <w:pStyle w:val="berschrift3"/>
+      </w:pPr>
+      <w:r>
+        <w:t>Moritz:</w:t>
+      </w:r>
+    </w:p>
+    <w:p>
+      <w:pPr>
+        <w:pStyle w:val="Listenabsatz"/>
+        <w:numPr>
+          <w:ilvl w:val="0"/>
+          <w:numId w:val="8"/>
+        </w:numPr>
+      </w:pPr>
+      <w:r>
+        <w:t>Eigentlich: Objektdiagramm</w:t>
+      </w:r>
+    </w:p>
+    <w:p>
+      <w:pPr>
+        <w:jc w:val="both"/>
+      </w:pPr>
+    </w:p>
+    <w:p>
+      <w:pPr>
+        <w:jc w:val="both"/>
+      </w:pPr>
+      <w:r>
+        <w:br w:type="page"/>
+      </w:r>
+    </w:p>
+    <w:p>
+      <w:pPr>
+        <w:pStyle w:val="berschrift2"/>
+        <w:jc w:val="both"/>
+      </w:pPr>
+      <w:r>
+        <w:rPr>
+          <w:noProof/>
+        </w:rPr>
+        <w:lastRenderedPageBreak/>
+        <mc:AlternateContent>
+          <mc:Choice Requires="wps">
+            <w:drawing>
+              <wp:anchor distT="0" distB="0" distL="114300" distR="114300" simplePos="0" relativeHeight="251666432" behindDoc="0" locked="0" layoutInCell="1" allowOverlap="1" wp14:anchorId="0A8F7D4B" wp14:editId="7FD09AEC">
+                <wp:simplePos x="0" y="0"/>
+                <wp:positionH relativeFrom="column">
+                  <wp:posOffset>-4445</wp:posOffset>
+                </wp:positionH>
+                <wp:positionV relativeFrom="paragraph">
+                  <wp:posOffset>1235075</wp:posOffset>
+                </wp:positionV>
+                <wp:extent cx="5756275" cy="635"/>
+                <wp:effectExtent l="0" t="0" r="0" b="0"/>
+                <wp:wrapSquare wrapText="bothSides"/>
+                <wp:docPr id="10" name="Textfeld 10"/>
+                <wp:cNvGraphicFramePr/>
+                <a:graphic xmlns:a="http://schemas.openxmlformats.org/drawingml/2006/main">
+                  <a:graphicData uri="http://schemas.microsoft.com/office/word/2010/wordprocessingShape">
+                    <wps:wsp>
+                      <wps:cNvSpPr txBox="1"/>
+                      <wps:spPr>
+                        <a:xfrm>
+                          <a:off x="0" y="0"/>
+                          <a:ext cx="5756275" cy="635"/>
+                        </a:xfrm>
+                        <a:prstGeom prst="rect">
+                          <a:avLst/>
+                        </a:prstGeom>
+                        <a:solidFill>
+                          <a:prstClr val="white"/>
+                        </a:solidFill>
+                        <a:ln>
+                          <a:noFill/>
+                        </a:ln>
+                      </wps:spPr>
+                      <wps:txbx>
+                        <w:txbxContent>
+                          <w:p>
+                            <w:pPr>
+                              <w:pStyle w:val="Beschriftung"/>
+                              <w:rPr>
+                                <w:noProof/>
+                              </w:rPr>
+                            </w:pPr>
+                            <w:r>
+                              <w:t xml:space="preserve">Abbildung </w:t>
+                            </w:r>
+                            <w:r>
+                              <w:fldChar w:fldCharType="begin"/>
+                            </w:r>
+                            <w:r>
+                              <w:instrText xml:space="preserve"> SEQ Abbildung \* ARABIC </w:instrText>
+                            </w:r>
+                            <w:r>
+                              <w:fldChar w:fldCharType="separate"/>
+                            </w:r>
+                            <w:r>
+                              <w:rPr>
+                                <w:noProof/>
+                              </w:rPr>
+                              <w:t>1</w:t>
+                            </w:r>
+                            <w:r>
+                              <w:fldChar w:fldCharType="end"/>
+                            </w:r>
+                            <w:r>
+                              <w:t>: Allgemeine Übersichtsliste</w:t>
+                            </w:r>
+                          </w:p>
+                        </w:txbxContent>
+                      </wps:txbx>
+                      <wps:bodyPr rot="0" spcFirstLastPara="0" vertOverflow="overflow" horzOverflow="overflow" vert="horz" wrap="square" lIns="0" tIns="0" rIns="0" bIns="0" numCol="1" spcCol="0" rtlCol="0" fromWordArt="0" anchor="t" anchorCtr="0" forceAA="0" compatLnSpc="1">
+                        <a:prstTxWarp prst="textNoShape">
+                          <a:avLst/>
+                        </a:prstTxWarp>
+                        <a:spAutoFit/>
+                      </wps:bodyPr>
+                    </wps:wsp>
+                  </a:graphicData>
+                </a:graphic>
+              </wp:anchor>
+            </w:drawing>
+          </mc:Choice>
+          <mc:Fallback>
+            <w:pict>
+              <v:shapetype w14:anchorId="0A8F7D4B" id="_x0000_t202" coordsize="21600,21600" o:spt="202" path="m,l,21600r21600,l21600,xe">
+                <v:stroke joinstyle="miter"/>
+                <v:path gradientshapeok="t" o:connecttype="rect"/>
+              </v:shapetype>
+              <v:shape id="Textfeld 10" o:spid="_x0000_s1026" type="#_x0000_t202" style="position:absolute;left:0;text-align:left;margin-left:-.35pt;margin-top:97.25pt;width:453.25pt;height:.05pt;z-index:251666432;visibility:visible;mso-wrap-style:square;mso-wrap-distance-left:9pt;mso-wrap-distance-top:0;mso-wrap-distance-right:9pt;mso-wrap-distance-bottom:0;mso-position-horizontal:absolute;mso-position-horizontal-relative:text;mso-position-vertical:absolute;mso-position-vertical-relative:text;v-text-anchor:top" o:gfxdata="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" stroked="f">
+                <v:textbox style="mso-fit-shape-to-text:t" inset="0,0,0,0">
+                  <w:txbxContent>
+                    <w:p>
+                      <w:pPr>
+                        <w:pStyle w:val="Beschriftung"/>
+                        <w:rPr>
+                          <w:noProof/>
+                        </w:rPr>
+                      </w:pPr>
+                      <w:r>
+                        <w:t xml:space="preserve">Abbildung </w:t>
+                      </w:r>
+                      <w:r>
+                        <w:fldChar w:fldCharType="begin"/>
+                      </w:r>
+                      <w:r>
+                        <w:instrText xml:space="preserve"> SEQ Abbildung \* ARABIC </w:instrText>
+                      </w:r>
+                      <w:r>
+                        <w:fldChar w:fldCharType="separate"/>
+                      </w:r>
+                      <w:r>
+                        <w:rPr>
+                          <w:noProof/>
+                        </w:rPr>
+                        <w:t>1</w:t>
+                      </w:r>
+                      <w:r>
+                        <w:fldChar w:fldCharType="end"/>
+                      </w:r>
+                      <w:r>
+                        <w:t>: Allgemeine Übersichtsliste</w:t>
+                      </w:r>
+                    </w:p>
+                  </w:txbxContent>
+                </v:textbox>
+                <w10:wrap type="square"/>
+              </v:shape>
+            </w:pict>
+          </mc:Fallback>
+        </mc:AlternateContent>
+      </w:r>
       <w:r>
         <w:rPr>
           <w:noProof/>
         </w:rPr>
         <w:drawing>
-          <wp:anchor distT="0" distB="144145" distL="114300" distR="114300" simplePos="0" relativeHeight="251660288" behindDoc="0" locked="0" layoutInCell="1" allowOverlap="1" wp14:anchorId="33FCF4F4" wp14:editId="23602D79">
+          <wp:anchor distT="0" distB="114935" distL="114300" distR="114300" simplePos="0" relativeHeight="251660288" behindDoc="0" locked="0" layoutInCell="1" allowOverlap="1" wp14:anchorId="33FCF4F4" wp14:editId="44FBB0D9">
             <wp:simplePos x="0" y="0"/>
             <wp:positionH relativeFrom="column">
               <wp:posOffset>-4445</wp:posOffset>
@@ -4716,23 +5445,40 @@
       </w:r>
     </w:p>
     <w:p>
+      <w:pPr>
+        <w:jc w:val="both"/>
+      </w:pPr>
+      <w:r>
+        <w:t>Nach dem Öffnen der Benutzeroberfläche erscheint eine Übersicht der geladenen Aufgaben, diese wurden aus der i</w:t>
+      </w:r>
+      <w:r>
+        <w:t>m</w:t>
+      </w:r>
+      <w:r>
+        <w:t xml:space="preserve"> User Home liegenden Datei erstellt. </w:t>
+      </w:r>
+    </w:p>
+    <w:p>
+      <w:pPr>
+        <w:jc w:val="both"/>
+      </w:pPr>
       <w:r>
         <w:rPr>
           <w:noProof/>
         </w:rPr>
         <w:drawing>
-          <wp:anchor distT="144145" distB="144145" distL="114300" distR="114300" simplePos="0" relativeHeight="251658240" behindDoc="0" locked="0" layoutInCell="1" allowOverlap="1" wp14:anchorId="3FB4E8BF" wp14:editId="67925C54">
+          <wp:anchor distT="114935" distB="114935" distL="114300" distR="114300" simplePos="0" relativeHeight="251659264" behindDoc="0" locked="0" layoutInCell="1" allowOverlap="1" wp14:anchorId="3753AA84" wp14:editId="08235F00">
             <wp:simplePos x="0" y="0"/>
             <wp:positionH relativeFrom="column">
-              <wp:posOffset>-4445</wp:posOffset>
+              <wp:posOffset>2928620</wp:posOffset>
             </wp:positionH>
             <wp:positionV relativeFrom="paragraph">
-              <wp:posOffset>1564005</wp:posOffset>
+              <wp:posOffset>1804670</wp:posOffset>
             </wp:positionV>
-            <wp:extent cx="2762250" cy="2014220"/>
-            <wp:effectExtent l="0" t="0" r="0" b="5080"/>
+            <wp:extent cx="2880000" cy="1738800"/>
+            <wp:effectExtent l="0" t="0" r="0" b="0"/>
             <wp:wrapSquare wrapText="bothSides"/>
-            <wp:docPr id="4" name="Grafik 4"/>
+            <wp:docPr id="5" name="Grafik 5"/>
             <wp:cNvGraphicFramePr>
               <a:graphicFrameLocks xmlns:a="http://schemas.openxmlformats.org/drawingml/2006/main" noChangeAspect="1"/>
             </wp:cNvGraphicFramePr>
@@ -4740,11 +5486,11 @@
               <a:graphicData uri="http://schemas.openxmlformats.org/drawingml/2006/picture">
                 <pic:pic xmlns:pic="http://schemas.openxmlformats.org/drawingml/2006/picture">
                   <pic:nvPicPr>
-                    <pic:cNvPr id="4" name="Parameters.png"/>
+                    <pic:cNvPr id="5" name="DirChoose.png"/>
                     <pic:cNvPicPr/>
                   </pic:nvPicPr>
                   <pic:blipFill>
-                    <a:blip r:embed="rId21">
+                    <a:blip r:embed="rId21" cstate="print">
                       <a:extLst>
                         <a:ext uri="{28A0092B-C50C-407E-A947-70E740481C1C}">
                           <a14:useLocalDpi xmlns:a14="http://schemas.microsoft.com/office/drawing/2010/main" val="0"/>
@@ -4758,7 +5504,7 @@
                   <pic:spPr>
                     <a:xfrm>
                       <a:off x="0" y="0"/>
-                      <a:ext cx="2762250" cy="2014220"/>
+                      <a:ext cx="2880000" cy="1738800"/>
                     </a:xfrm>
                     <a:prstGeom prst="rect">
                       <a:avLst/>
@@ -4777,27 +5523,158 @@
         </w:drawing>
       </w:r>
       <w:r>
-        <w:t xml:space="preserve">Nach dem Öffnen der Benutzeroberfläche erscheint eine Übersicht der geladenen Aufgaben, diese wurden aus der in User Home liegenden Datei erstellt. Nun kann man durch einen Doppelklick auf ein Element in dieser Liste weitere Einstellungen vornehmen.  </w:t>
-      </w:r>
-    </w:p>
-    <w:p>
+        <w:rPr>
+          <w:noProof/>
+        </w:rPr>
+        <mc:AlternateContent>
+          <mc:Choice Requires="wps">
+            <w:drawing>
+              <wp:anchor distT="0" distB="0" distL="114300" distR="114300" simplePos="0" relativeHeight="251662336" behindDoc="0" locked="0" layoutInCell="1" allowOverlap="1" wp14:anchorId="21A6DA72" wp14:editId="75592099">
+                <wp:simplePos x="0" y="0"/>
+                <wp:positionH relativeFrom="column">
+                  <wp:posOffset>71755</wp:posOffset>
+                </wp:positionH>
+                <wp:positionV relativeFrom="paragraph">
+                  <wp:posOffset>2218055</wp:posOffset>
+                </wp:positionV>
+                <wp:extent cx="2760980" cy="635"/>
+                <wp:effectExtent l="0" t="0" r="0" b="0"/>
+                <wp:wrapSquare wrapText="bothSides"/>
+                <wp:docPr id="8" name="Textfeld 8"/>
+                <wp:cNvGraphicFramePr/>
+                <a:graphic xmlns:a="http://schemas.openxmlformats.org/drawingml/2006/main">
+                  <a:graphicData uri="http://schemas.microsoft.com/office/word/2010/wordprocessingShape">
+                    <wps:wsp>
+                      <wps:cNvSpPr txBox="1"/>
+                      <wps:spPr>
+                        <a:xfrm>
+                          <a:off x="0" y="0"/>
+                          <a:ext cx="2760980" cy="635"/>
+                        </a:xfrm>
+                        <a:prstGeom prst="rect">
+                          <a:avLst/>
+                        </a:prstGeom>
+                        <a:solidFill>
+                          <a:prstClr val="white"/>
+                        </a:solidFill>
+                        <a:ln>
+                          <a:noFill/>
+                        </a:ln>
+                      </wps:spPr>
+                      <wps:txbx>
+                        <w:txbxContent>
+                          <w:p>
+                            <w:pPr>
+                              <w:pStyle w:val="Beschriftung"/>
+                              <w:rPr>
+                                <w:noProof/>
+                                <w:sz w:val="24"/>
+                                <w:szCs w:val="24"/>
+                              </w:rPr>
+                            </w:pPr>
+                            <w:r>
+                              <w:t xml:space="preserve">Abbildung </w:t>
+                            </w:r>
+                            <w:r>
+                              <w:fldChar w:fldCharType="begin"/>
+                            </w:r>
+                            <w:r>
+                              <w:instrText xml:space="preserve"> SEQ Abbildung \* ARABIC </w:instrText>
+                            </w:r>
+                            <w:r>
+                              <w:fldChar w:fldCharType="separate"/>
+                            </w:r>
+                            <w:r>
+                              <w:rPr>
+                                <w:noProof/>
+                              </w:rPr>
+                              <w:t>2</w:t>
+                            </w:r>
+                            <w:r>
+                              <w:fldChar w:fldCharType="end"/>
+                            </w:r>
+                            <w:r>
+                              <w:t>: Menu mit weiteren Einstellungen</w:t>
+                            </w:r>
+                          </w:p>
+                        </w:txbxContent>
+                      </wps:txbx>
+                      <wps:bodyPr rot="0" spcFirstLastPara="0" vertOverflow="overflow" horzOverflow="overflow" vert="horz" wrap="square" lIns="0" tIns="0" rIns="0" bIns="0" numCol="1" spcCol="0" rtlCol="0" fromWordArt="0" anchor="t" anchorCtr="0" forceAA="0" compatLnSpc="1">
+                        <a:prstTxWarp prst="textNoShape">
+                          <a:avLst/>
+                        </a:prstTxWarp>
+                        <a:spAutoFit/>
+                      </wps:bodyPr>
+                    </wps:wsp>
+                  </a:graphicData>
+                </a:graphic>
+              </wp:anchor>
+            </w:drawing>
+          </mc:Choice>
+          <mc:Fallback>
+            <w:pict>
+              <v:shape w14:anchorId="21A6DA72" id="Textfeld 8" o:spid="_x0000_s1027" type="#_x0000_t202" style="position:absolute;left:0;text-align:left;margin-left:5.65pt;margin-top:174.65pt;width:217.4pt;height:.05pt;z-index:251662336;visibility:visible;mso-wrap-style:square;mso-wrap-distance-left:9pt;mso-wrap-distance-top:0;mso-wrap-distance-right:9pt;mso-wrap-distance-bottom:0;mso-position-horizontal:absolute;mso-position-horizontal-relative:text;mso-position-vertical:absolute;mso-position-vertical-relative:text;v-text-anchor:top" o:gfxdata="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" stroked="f">
+                <v:textbox style="mso-fit-shape-to-text:t" inset="0,0,0,0">
+                  <w:txbxContent>
+                    <w:p>
+                      <w:pPr>
+                        <w:pStyle w:val="Beschriftung"/>
+                        <w:rPr>
+                          <w:noProof/>
+                          <w:sz w:val="24"/>
+                          <w:szCs w:val="24"/>
+                        </w:rPr>
+                      </w:pPr>
+                      <w:r>
+                        <w:t xml:space="preserve">Abbildung </w:t>
+                      </w:r>
+                      <w:r>
+                        <w:fldChar w:fldCharType="begin"/>
+                      </w:r>
+                      <w:r>
+                        <w:instrText xml:space="preserve"> SEQ Abbildung \* ARABIC </w:instrText>
+                      </w:r>
+                      <w:r>
+                        <w:fldChar w:fldCharType="separate"/>
+                      </w:r>
+                      <w:r>
+                        <w:rPr>
+                          <w:noProof/>
+                        </w:rPr>
+                        <w:t>2</w:t>
+                      </w:r>
+                      <w:r>
+                        <w:fldChar w:fldCharType="end"/>
+                      </w:r>
+                      <w:r>
+                        <w:t>: Menu mit weiteren Einstellungen</w:t>
+                      </w:r>
+                    </w:p>
+                  </w:txbxContent>
+                </v:textbox>
+                <w10:wrap type="square"/>
+              </v:shape>
+            </w:pict>
+          </mc:Fallback>
+        </mc:AlternateContent>
+      </w:r>
       <w:r>
         <w:rPr>
           <w:noProof/>
         </w:rPr>
         <w:drawing>
-          <wp:anchor distT="144145" distB="144145" distL="114300" distR="114300" simplePos="0" relativeHeight="251659264" behindDoc="0" locked="0" layoutInCell="1" allowOverlap="1" wp14:anchorId="3753AA84" wp14:editId="3472B892">
+          <wp:anchor distT="114935" distB="114935" distL="114300" distR="114300" simplePos="0" relativeHeight="251658240" behindDoc="0" locked="0" layoutInCell="1" allowOverlap="1" wp14:anchorId="3FB4E8BF" wp14:editId="774488E9">
             <wp:simplePos x="0" y="0"/>
             <wp:positionH relativeFrom="column">
-              <wp:posOffset>2871796</wp:posOffset>
+              <wp:posOffset>71755</wp:posOffset>
             </wp:positionH>
             <wp:positionV relativeFrom="paragraph">
-              <wp:posOffset>1276350</wp:posOffset>
+              <wp:posOffset>145415</wp:posOffset>
             </wp:positionV>
-            <wp:extent cx="2880360" cy="1738192"/>
-            <wp:effectExtent l="0" t="0" r="0" b="0"/>
+            <wp:extent cx="2761200" cy="2016000"/>
+            <wp:effectExtent l="0" t="0" r="1270" b="3810"/>
             <wp:wrapSquare wrapText="bothSides"/>
-            <wp:docPr id="5" name="Grafik 5"/>
+            <wp:docPr id="4" name="Grafik 4"/>
             <wp:cNvGraphicFramePr>
               <a:graphicFrameLocks xmlns:a="http://schemas.openxmlformats.org/drawingml/2006/main" noChangeAspect="1"/>
             </wp:cNvGraphicFramePr>
@@ -4805,11 +5682,11 @@
               <a:graphicData uri="http://schemas.openxmlformats.org/drawingml/2006/picture">
                 <pic:pic xmlns:pic="http://schemas.openxmlformats.org/drawingml/2006/picture">
                   <pic:nvPicPr>
-                    <pic:cNvPr id="5" name="DirChoose.png"/>
+                    <pic:cNvPr id="4" name="Parameters.png"/>
                     <pic:cNvPicPr/>
                   </pic:nvPicPr>
                   <pic:blipFill>
-                    <a:blip r:embed="rId22" cstate="print">
+                    <a:blip r:embed="rId22">
                       <a:extLst>
                         <a:ext uri="{28A0092B-C50C-407E-A947-70E740481C1C}">
                           <a14:useLocalDpi xmlns:a14="http://schemas.microsoft.com/office/drawing/2010/main" val="0"/>
@@ -4823,7 +5700,7 @@
                   <pic:spPr>
                     <a:xfrm>
                       <a:off x="0" y="0"/>
-                      <a:ext cx="2880360" cy="1738192"/>
+                      <a:ext cx="2761200" cy="2016000"/>
                     </a:xfrm>
                     <a:prstGeom prst="rect">
                       <a:avLst/>
@@ -4832,24 +5709,171 @@
                 </pic:pic>
               </a:graphicData>
             </a:graphic>
+            <wp14:sizeRelH relativeFrom="margin">
+              <wp14:pctWidth>0</wp14:pctWidth>
+            </wp14:sizeRelH>
+            <wp14:sizeRelV relativeFrom="margin">
+              <wp14:pctHeight>0</wp14:pctHeight>
+            </wp14:sizeRelV>
           </wp:anchor>
         </w:drawing>
       </w:r>
       <w:r>
-        <w:t>Dabei ist zu beachten das je nach Einstellung der verlangten Werte eine unterschiedliche Eingabe erfolgen kann.</w:t>
+        <w:t>Nun kann man durch einen Doppelklick auf ein Element in dieser Liste weitere Einstellungen vornehmen. Dabei ist zu beachten das je nach Einstellung der verlangten Werte eine unterschiedliche Eingabe erfolgen kann.</w:t>
       </w:r>
       <w:r>
         <w:t xml:space="preserve"> In diesem Fall wird hier ein Ordner Pfad verlangt. Dafür öffnet sich beim Klicken auf das Werte Feld ein Ordner Auswahl Dialog. </w:t>
       </w:r>
     </w:p>
     <w:p>
+      <w:pPr>
+        <w:jc w:val="both"/>
+      </w:pPr>
       <w:r>
         <w:t>Bei dem Schließen der Benutzeroberfläche wird der Benutzer gefragt ob die Eingaben gespeichert werden sollen. Sollte der Benutzer dem Zustimmen wird die in User Home liegende Datei mit den neuen Werten überschrieben.</w:t>
       </w:r>
     </w:p>
     <w:p>
-      <w:r>
-        <w:br w:type="page"/>
+      <w:pPr>
+        <w:jc w:val="both"/>
+      </w:pPr>
+      <w:bookmarkStart w:id="0" w:name="_GoBack"/>
+      <w:bookmarkEnd w:id="0"/>
+      <w:r>
+        <w:rPr>
+          <w:noProof/>
+        </w:rPr>
+        <mc:AlternateContent>
+          <mc:Choice Requires="wps">
+            <w:drawing>
+              <wp:anchor distT="0" distB="0" distL="114300" distR="114300" simplePos="0" relativeHeight="251664384" behindDoc="0" locked="0" layoutInCell="1" allowOverlap="1" wp14:anchorId="7E844650" wp14:editId="50004A1B">
+                <wp:simplePos x="0" y="0"/>
+                <wp:positionH relativeFrom="column">
+                  <wp:posOffset>2928620</wp:posOffset>
+                </wp:positionH>
+                <wp:positionV relativeFrom="paragraph">
+                  <wp:posOffset>-635</wp:posOffset>
+                </wp:positionV>
+                <wp:extent cx="2879725" cy="635"/>
+                <wp:effectExtent l="0" t="0" r="0" b="0"/>
+                <wp:wrapSquare wrapText="bothSides"/>
+                <wp:docPr id="9" name="Textfeld 9"/>
+                <wp:cNvGraphicFramePr/>
+                <a:graphic xmlns:a="http://schemas.openxmlformats.org/drawingml/2006/main">
+                  <a:graphicData uri="http://schemas.microsoft.com/office/word/2010/wordprocessingShape">
+                    <wps:wsp>
+                      <wps:cNvSpPr txBox="1"/>
+                      <wps:spPr>
+                        <a:xfrm>
+                          <a:off x="0" y="0"/>
+                          <a:ext cx="2879725" cy="635"/>
+                        </a:xfrm>
+                        <a:prstGeom prst="rect">
+                          <a:avLst/>
+                        </a:prstGeom>
+                        <a:solidFill>
+                          <a:prstClr val="white"/>
+                        </a:solidFill>
+                        <a:ln>
+                          <a:noFill/>
+                        </a:ln>
+                      </wps:spPr>
+                      <wps:txbx>
+                        <w:txbxContent>
+                          <w:p>
+                            <w:pPr>
+                              <w:pStyle w:val="Beschriftung"/>
+                              <w:rPr>
+                                <w:noProof/>
+                                <w:sz w:val="24"/>
+                                <w:szCs w:val="24"/>
+                              </w:rPr>
+                            </w:pPr>
+                            <w:r>
+                              <w:t xml:space="preserve">Abbildung </w:t>
+                            </w:r>
+                            <w:r>
+                              <w:fldChar w:fldCharType="begin"/>
+                            </w:r>
+                            <w:r>
+                              <w:instrText xml:space="preserve"> SEQ Abbildung \* ARABIC </w:instrText>
+                            </w:r>
+                            <w:r>
+                              <w:fldChar w:fldCharType="separate"/>
+                            </w:r>
+                            <w:r>
+                              <w:rPr>
+                                <w:noProof/>
+                              </w:rPr>
+                              <w:t>3</w:t>
+                            </w:r>
+                            <w:r>
+                              <w:fldChar w:fldCharType="end"/>
+                            </w:r>
+                            <w:r>
+                              <w:t>: Der geöffnete Ordner wähl Dialog</w:t>
+                            </w:r>
+                          </w:p>
+                        </w:txbxContent>
+                      </wps:txbx>
+                      <wps:bodyPr rot="0" spcFirstLastPara="0" vertOverflow="overflow" horzOverflow="overflow" vert="horz" wrap="square" lIns="0" tIns="0" rIns="0" bIns="0" numCol="1" spcCol="0" rtlCol="0" fromWordArt="0" anchor="t" anchorCtr="0" forceAA="0" compatLnSpc="1">
+                        <a:prstTxWarp prst="textNoShape">
+                          <a:avLst/>
+                        </a:prstTxWarp>
+                        <a:spAutoFit/>
+                      </wps:bodyPr>
+                    </wps:wsp>
+                  </a:graphicData>
+                </a:graphic>
+              </wp:anchor>
+            </w:drawing>
+          </mc:Choice>
+          <mc:Fallback>
+            <w:pict>
+              <v:shape w14:anchorId="7E844650" id="Textfeld 9" o:spid="_x0000_s1028" type="#_x0000_t202" style="position:absolute;left:0;text-align:left;margin-left:230.6pt;margin-top:-.05pt;width:226.75pt;height:.05pt;z-index:251664384;visibility:visible;mso-wrap-style:square;mso-wrap-distance-left:9pt;mso-wrap-distance-top:0;mso-wrap-distance-right:9pt;mso-wrap-distance-bottom:0;mso-position-horizontal:absolute;mso-position-horizontal-relative:text;mso-position-vertical:absolute;mso-position-vertical-relative:text;v-text-anchor:top" o:gfxdata="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" stroked="f">
+                <v:textbox style="mso-fit-shape-to-text:t" inset="0,0,0,0">
+                  <w:txbxContent>
+                    <w:p>
+                      <w:pPr>
+                        <w:pStyle w:val="Beschriftung"/>
+                        <w:rPr>
+                          <w:noProof/>
+                          <w:sz w:val="24"/>
+                          <w:szCs w:val="24"/>
+                        </w:rPr>
+                      </w:pPr>
+                      <w:r>
+                        <w:t xml:space="preserve">Abbildung </w:t>
+                      </w:r>
+                      <w:r>
+                        <w:fldChar w:fldCharType="begin"/>
+                      </w:r>
+                      <w:r>
+                        <w:instrText xml:space="preserve"> SEQ Abbildung \* ARABIC </w:instrText>
+                      </w:r>
+                      <w:r>
+                        <w:fldChar w:fldCharType="separate"/>
+                      </w:r>
+                      <w:r>
+                        <w:rPr>
+                          <w:noProof/>
+                        </w:rPr>
+                        <w:t>3</w:t>
+                      </w:r>
+                      <w:r>
+                        <w:fldChar w:fldCharType="end"/>
+                      </w:r>
+                      <w:r>
+                        <w:t>: Der geöffnete Ordner wähl Dialog</w:t>
+                      </w:r>
+                    </w:p>
+                  </w:txbxContent>
+                </v:textbox>
+                <w10:wrap type="square"/>
+              </v:shape>
+            </w:pict>
+          </mc:Fallback>
+        </mc:AlternateContent>
       </w:r>
     </w:p>
     <w:p>
@@ -4858,130 +5882,129 @@
         <w:jc w:val="both"/>
       </w:pPr>
       <w:r>
+        <w:t>Reflexion</w:t>
+      </w:r>
+    </w:p>
+    <w:p>
+      <w:pPr>
+        <w:jc w:val="both"/>
+      </w:pPr>
+      <w:r>
+        <w:t xml:space="preserve">Das Ergebnis unseres Projektes entspricht zu Teilen der Idee des Ursprünglichen Projektes. Jedoch gab es im Laufe der Entwicklung einige </w:t>
+      </w:r>
+      <w:r>
+        <w:t>Hindernisse,</w:t>
+      </w:r>
+      <w:r>
+        <w:t xml:space="preserve"> welche zu einer Neu</w:t>
+      </w:r>
+      <w:r>
+        <w:t>o</w:t>
+      </w:r>
+      <w:r>
+        <w:t>rientierung der eigentlichen Ziele geführt haben.</w:t>
+      </w:r>
+      <w:r>
+        <w:t xml:space="preserve"> </w:t>
+      </w:r>
+      <w:r>
+        <w:t>So ist die Ursprüngliche Idee eines Backup Programmes relative schnell verworfen worden, da dies einen zu geringen nutzen gegenüber des Entwicklungsaufwand</w:t>
+      </w:r>
+      <w:r>
+        <w:t xml:space="preserve">s </w:t>
+      </w:r>
+      <w:r>
+        <w:t xml:space="preserve">hätte. Anstatt dessen ist ein Framework artiges </w:t>
+      </w:r>
+      <w:r>
+        <w:t>Projekt ents</w:t>
+      </w:r>
+      <w:r>
+        <w:t>t</w:t>
+      </w:r>
+      <w:r>
+        <w:t>anden,</w:t>
+      </w:r>
+      <w:r>
+        <w:t xml:space="preserve"> welches </w:t>
+      </w:r>
+      <w:r>
+        <w:t>belie</w:t>
+      </w:r>
+      <w:r>
+        <w:t>big</w:t>
+      </w:r>
+      <w:r>
+        <w:t xml:space="preserve"> mit weiteren Aufgaben Typen erweitert werden kann.</w:t>
+      </w:r>
+    </w:p>
+    <w:p>
+      <w:pPr>
+        <w:jc w:val="both"/>
+      </w:pPr>
+      <w:r>
+        <w:t xml:space="preserve">Bei der Implementierung des Projektes sind dann an einigest stellen auch Probleme aufgetreten bezüglich der </w:t>
+      </w:r>
+      <w:r>
+        <w:t>Neu</w:t>
+      </w:r>
+      <w:r>
+        <w:t>o</w:t>
+      </w:r>
+      <w:r>
+        <w:t>rientierung</w:t>
+      </w:r>
+      <w:r>
+        <w:t>, da für die Erweiterbarkeit einige Strukturen anders definiert werden mussten als geplant.</w:t>
+      </w:r>
+    </w:p>
+    <w:p>
+      <w:pPr>
+        <w:jc w:val="both"/>
+      </w:pPr>
+      <w:r>
+        <w:t xml:space="preserve">Aufgrund dessen kam es bei </w:t>
+      </w:r>
+      <w:r>
+        <w:t>der Arbeitsteilung im Projekt</w:t>
+      </w:r>
+      <w:r>
+        <w:t xml:space="preserve"> auch zu kleineren Missverständnissen, welche dazu geführt haben das manche Abschnitte erneuert werden mussten. Dies wurde von uns leider nicht optimal umgesetzt, da es gewisse Missverständnisse gab. Um dies in der Zukunft zu vermeiden sollten wir in der Planung des Projektes auch auf allgemeine Standards eingehen. An diese müssten sich dann alle Projektmitglieder hakten. </w:t>
+      </w:r>
+      <w:r>
         <w:lastRenderedPageBreak/>
-        <w:t>Reflexion</w:t>
-      </w:r>
-    </w:p>
-    <w:p>
-      <w:pPr>
-        <w:spacing w:line="276" w:lineRule="auto"/>
+        <w:t>Diese Standards sollten vor allem festlegen einen genaue Arbeitsaufteilung, sowie gewährleisten das ein einheitliches Quellcodebild entsteht.</w:t>
+      </w:r>
+    </w:p>
+    <w:p>
+      <w:pPr>
         <w:jc w:val="both"/>
-        <w:rPr>
-          <w:rStyle w:val="SchwacheHervorhebung"/>
-        </w:rPr>
-      </w:pPr>
-      <w:r>
-        <w:rPr>
-          <w:rStyle w:val="SchwacheHervorhebung"/>
-        </w:rPr>
-        <w:t>Vergleichen Sie die frühe Planung in den ersten Wochen mit den dem Ergebnis am Ende.</w:t>
-      </w:r>
-    </w:p>
-    <w:p>
-      <w:pPr>
-        <w:pStyle w:val="Listenabsatz"/>
-        <w:numPr>
-          <w:ilvl w:val="0"/>
-          <w:numId w:val="1"/>
-        </w:numPr>
-        <w:spacing w:line="276" w:lineRule="auto"/>
-        <w:jc w:val="both"/>
-        <w:rPr>
-          <w:rStyle w:val="SchwacheHervorhebung"/>
-        </w:rPr>
-      </w:pPr>
-      <w:r>
-        <w:rPr>
-          <w:rStyle w:val="SchwacheHervorhebung"/>
-        </w:rPr>
-        <w:t>Entspricht das Ergebnis Ihrer ursprünglichen Vision?</w:t>
-      </w:r>
-    </w:p>
-    <w:p>
-      <w:pPr>
-        <w:pStyle w:val="Listenabsatz"/>
-        <w:numPr>
-          <w:ilvl w:val="0"/>
-          <w:numId w:val="1"/>
-        </w:numPr>
-        <w:spacing w:line="276" w:lineRule="auto"/>
-        <w:jc w:val="both"/>
-        <w:rPr>
-          <w:rStyle w:val="SchwacheHervorhebung"/>
-        </w:rPr>
-      </w:pPr>
-      <w:r>
-        <w:rPr>
-          <w:rStyle w:val="SchwacheHervorhebung"/>
-        </w:rPr>
-        <w:t>Was lief wie geplant, welche (überraschenden?) Änderungen haben sich ergeben?</w:t>
-      </w:r>
-    </w:p>
-    <w:p>
-      <w:pPr>
-        <w:pStyle w:val="Listenabsatz"/>
-        <w:numPr>
-          <w:ilvl w:val="0"/>
-          <w:numId w:val="1"/>
-        </w:numPr>
-        <w:spacing w:line="276" w:lineRule="auto"/>
-        <w:jc w:val="both"/>
-        <w:rPr>
-          <w:rStyle w:val="SchwacheHervorhebung"/>
-        </w:rPr>
-      </w:pPr>
-      <w:r>
-        <w:rPr>
-          <w:rStyle w:val="SchwacheHervorhebung"/>
-        </w:rPr>
-        <w:t>An welcher Stelle sind Sie nicht weitergekommen, wo haben Sie am meisten dazugelernt?</w:t>
-      </w:r>
-    </w:p>
-    <w:p>
-      <w:pPr>
-        <w:pStyle w:val="Listenabsatz"/>
-        <w:numPr>
-          <w:ilvl w:val="0"/>
-          <w:numId w:val="1"/>
-        </w:numPr>
-        <w:spacing w:line="276" w:lineRule="auto"/>
-        <w:jc w:val="both"/>
-        <w:rPr>
-          <w:rStyle w:val="SchwacheHervorhebung"/>
-        </w:rPr>
-      </w:pPr>
-      <w:r>
-        <w:rPr>
-          <w:rStyle w:val="SchwacheHervorhebung"/>
-        </w:rPr>
-        <w:t>Hat sich die geplante Arbeitsaufteilung bewährt?</w:t>
-      </w:r>
-    </w:p>
-    <w:p>
-      <w:pPr>
-        <w:pStyle w:val="Listenabsatz"/>
-        <w:numPr>
-          <w:ilvl w:val="0"/>
-          <w:numId w:val="1"/>
-        </w:numPr>
-        <w:spacing w:line="276" w:lineRule="auto"/>
-        <w:jc w:val="both"/>
-        <w:rPr>
-          <w:rStyle w:val="SchwacheHervorhebung"/>
-        </w:rPr>
-      </w:pPr>
-      <w:r>
-        <w:rPr>
-          <w:rStyle w:val="SchwacheHervorhebung"/>
-        </w:rPr>
-        <w:t>Was würden Sie für das nächste Projekt anders machen?</w:t>
-      </w:r>
-    </w:p>
-    <w:p>
-      <w:pPr>
-        <w:spacing w:line="276" w:lineRule="auto"/>
-        <w:jc w:val="both"/>
-      </w:pPr>
+      </w:pPr>
+      <w:r>
+        <w:t xml:space="preserve">Für ein Zukünftiges Projekt müsse man die </w:t>
+      </w:r>
+      <w:r>
+        <w:t>Versionsverwaltung</w:t>
+      </w:r>
+      <w:r>
+        <w:t xml:space="preserve"> </w:t>
+      </w:r>
+      <w:proofErr w:type="spellStart"/>
+      <w:r>
+        <w:t>Git</w:t>
+      </w:r>
+      <w:proofErr w:type="spellEnd"/>
+      <w:r>
+        <w:t xml:space="preserve"> besser nutzen und ein damit verbundenes Review System benutzen, um Änderungen gemeinsam zu beschießen. Dies ist bei unserem Projekt aufgrund der geringen </w:t>
+      </w:r>
+      <w:proofErr w:type="spellStart"/>
+      <w:r>
+        <w:t>Git</w:t>
+      </w:r>
+      <w:proofErr w:type="spellEnd"/>
+      <w:r>
+        <w:t xml:space="preserve"> Kenntnisse leider nicht möglich gewesen.</w:t>
+      </w:r>
     </w:p>
     <w:p>
       <w:pPr>
@@ -5163,12 +6186,147 @@
       </w:r>
     </w:p>
   </w:footnote>
+  <w:footnote w:id="1">
+    <w:p>
+      <w:pPr>
+        <w:pStyle w:val="Funotentext"/>
+      </w:pPr>
+      <w:r>
+        <w:rPr>
+          <w:rStyle w:val="Funotenzeichen"/>
+        </w:rPr>
+        <w:footnoteRef/>
+      </w:r>
+      <w:r>
+        <w:t xml:space="preserve"> </w:t>
+      </w:r>
+      <w:r>
+        <w:t xml:space="preserve">Aufgrund eines Missverständnisses bezüglich des Modularen Aufbaus für eine spätere </w:t>
+      </w:r>
+      <w:r>
+        <w:t>Erweiterung</w:t>
+      </w:r>
+    </w:p>
+  </w:footnote>
 </w:footnotes>
 </file>
 
 <file path=word/numbering.xml><?xml version="1.0" encoding="utf-8"?>
 <w:numbering xmlns:wpc="http://schemas.microsoft.com/office/word/2010/wordprocessingCanvas" xmlns:cx="http://schemas.microsoft.com/office/drawing/2014/chartex" xmlns:cx1="http://schemas.microsoft.com/office/drawing/2015/9/8/chartex" xmlns:cx2="http://schemas.microsoft.com/office/drawing/2015/10/21/chartex" xmlns:cx3="http://schemas.microsoft.com/office/drawing/2016/5/9/chartex" xmlns:cx4="http://schemas.microsoft.com/office/drawing/2016/5/10/chartex" xmlns:cx5="http://schemas.microsoft.com/office/drawing/2016/5/11/chartex" xmlns:cx6="http://schemas.microsoft.com/office/drawing/2016/5/12/chartex" xmlns:cx7="http://schemas.microsoft.com/office/drawing/2016/5/13/chartex" xmlns:cx8="http://schemas.microsoft.com/office/drawing/2016/5/14/chartex" xmlns:mc="http://schemas.openxmlformats.org/markup-compatibility/2006" xmlns:aink="http://schemas.microsoft.com/office/drawing/2016/ink" xmlns:am3d="http://schemas.microsoft.com/office/drawing/2017/model3d" xmlns:o="urn:schemas-microsoft-com:office:office" xmlns:r="http://schemas.openxmlformats.org/officeDocument/2006/relationships" xmlns:m="http://schemas.openxmlformats.org/officeDocument/2006/math" xmlns:v="urn:schemas-microsoft-com:vml" xmlns:wp14="http://schemas.microsoft.com/office/word/2010/wordprocessingDrawing" xmlns:wp="http://schemas.openxmlformats.org/drawingml/2006/wordprocessingDrawing" xmlns:w10="urn:schemas-microsoft-com:office:word" xmlns:w="http://schemas.openxmlformats.org/wordprocessingml/2006/main" xmlns:w14="http://schemas.microsoft.com/office/word/2010/wordml" xmlns:w15="http://schemas.microsoft.com/office/word/2012/wordml" xmlns:w16cid="http://schemas.microsoft.com/office/word/2016/wordml/cid" xmlns:w16se="http://schemas.microsoft.com/office/word/2015/wordml/symex" xmlns:wpg="http://schemas.microsoft.com/office/word/2010/wordprocessingGroup" xmlns:wpi="http://schemas.microsoft.com/office/word/2010/wordprocessingInk" xmlns:wne="http://schemas.microsoft.com/office/word/2006/wordml" xmlns:wps="http://schemas.microsoft.com/office/word/2010/wordprocessingShape" mc:Ignorable="w14 w15 w16se w16cid wp14">
   <w:abstractNum w:abstractNumId="0" w15:restartNumberingAfterBreak="0">
+    <w:nsid w:val="02EF4621"/>
+    <w:multiLevelType w:val="hybridMultilevel"/>
+    <w:tmpl w:val="3E6C0D40"/>
+    <w:lvl w:ilvl="0" w:tplc="04070001">
+      <w:start w:val="1"/>
+      <w:numFmt w:val="bullet"/>
+      <w:lvlText w:val=""/>
+      <w:lvlJc w:val="left"/>
+      <w:pPr>
+        <w:ind w:left="720" w:hanging="360"/>
+      </w:pPr>
+      <w:rPr>
+        <w:rFonts w:ascii="Symbol" w:hAnsi="Symbol" w:hint="default"/>
+      </w:rPr>
+    </w:lvl>
+    <w:lvl w:ilvl="1" w:tplc="04070003" w:tentative="1">
+      <w:start w:val="1"/>
+      <w:numFmt w:val="bullet"/>
+      <w:lvlText w:val="o"/>
+      <w:lvlJc w:val="left"/>
+      <w:pPr>
+        <w:ind w:left="1440" w:hanging="360"/>
+      </w:pPr>
+      <w:rPr>
+        <w:rFonts w:ascii="Courier New" w:hAnsi="Courier New" w:cs="Courier New" w:hint="default"/>
+      </w:rPr>
+    </w:lvl>
+    <w:lvl w:ilvl="2" w:tplc="04070005" w:tentative="1">
+      <w:start w:val="1"/>
+      <w:numFmt w:val="bullet"/>
+      <w:lvlText w:val=""/>
+      <w:lvlJc w:val="left"/>
+      <w:pPr>
+        <w:ind w:left="2160" w:hanging="360"/>
+      </w:pPr>
+      <w:rPr>
+        <w:rFonts w:ascii="Wingdings" w:hAnsi="Wingdings" w:hint="default"/>
+      </w:rPr>
+    </w:lvl>
+    <w:lvl w:ilvl="3" w:tplc="04070001" w:tentative="1">
+      <w:start w:val="1"/>
+      <w:numFmt w:val="bullet"/>
+      <w:lvlText w:val=""/>
+      <w:lvlJc w:val="left"/>
+      <w:pPr>
+        <w:ind w:left="2880" w:hanging="360"/>
+      </w:pPr>
+      <w:rPr>
+        <w:rFonts w:ascii="Symbol" w:hAnsi="Symbol" w:hint="default"/>
+      </w:rPr>
+    </w:lvl>
+    <w:lvl w:ilvl="4" w:tplc="04070003" w:tentative="1">
+      <w:start w:val="1"/>
+      <w:numFmt w:val="bullet"/>
+      <w:lvlText w:val="o"/>
+      <w:lvlJc w:val="left"/>
+      <w:pPr>
+        <w:ind w:left="3600" w:hanging="360"/>
+      </w:pPr>
+      <w:rPr>
+        <w:rFonts w:ascii="Courier New" w:hAnsi="Courier New" w:cs="Courier New" w:hint="default"/>
+      </w:rPr>
+    </w:lvl>
+    <w:lvl w:ilvl="5" w:tplc="04070005" w:tentative="1">
+      <w:start w:val="1"/>
+      <w:numFmt w:val="bullet"/>
+      <w:lvlText w:val=""/>
+      <w:lvlJc w:val="left"/>
+      <w:pPr>
+        <w:ind w:left="4320" w:hanging="360"/>
+      </w:pPr>
+      <w:rPr>
+        <w:rFonts w:ascii="Wingdings" w:hAnsi="Wingdings" w:hint="default"/>
+      </w:rPr>
+    </w:lvl>
+    <w:lvl w:ilvl="6" w:tplc="04070001" w:tentative="1">
+      <w:start w:val="1"/>
+      <w:numFmt w:val="bullet"/>
+      <w:lvlText w:val=""/>
+      <w:lvlJc w:val="left"/>
+      <w:pPr>
+        <w:ind w:left="5040" w:hanging="360"/>
+      </w:pPr>
+      <w:rPr>
+        <w:rFonts w:ascii="Symbol" w:hAnsi="Symbol" w:hint="default"/>
+      </w:rPr>
+    </w:lvl>
+    <w:lvl w:ilvl="7" w:tplc="04070003" w:tentative="1">
+      <w:start w:val="1"/>
+      <w:numFmt w:val="bullet"/>
+      <w:lvlText w:val="o"/>
+      <w:lvlJc w:val="left"/>
+      <w:pPr>
+        <w:ind w:left="5760" w:hanging="360"/>
+      </w:pPr>
+      <w:rPr>
+        <w:rFonts w:ascii="Courier New" w:hAnsi="Courier New" w:cs="Courier New" w:hint="default"/>
+      </w:rPr>
+    </w:lvl>
+    <w:lvl w:ilvl="8" w:tplc="04070005" w:tentative="1">
+      <w:start w:val="1"/>
+      <w:numFmt w:val="bullet"/>
+      <w:lvlText w:val=""/>
+      <w:lvlJc w:val="left"/>
+      <w:pPr>
+        <w:ind w:left="6480" w:hanging="360"/>
+      </w:pPr>
+      <w:rPr>
+        <w:rFonts w:ascii="Wingdings" w:hAnsi="Wingdings" w:hint="default"/>
+      </w:rPr>
+    </w:lvl>
+  </w:abstractNum>
+  <w:abstractNum w:abstractNumId="1" w15:restartNumberingAfterBreak="0">
     <w:nsid w:val="14605715"/>
     <w:multiLevelType w:val="hybridMultilevel"/>
     <w:tmpl w:val="6CFC8A14"/>
@@ -5257,7 +6415,7 @@
       </w:pPr>
     </w:lvl>
   </w:abstractNum>
-  <w:abstractNum w:abstractNumId="1" w15:restartNumberingAfterBreak="0">
+  <w:abstractNum w:abstractNumId="2" w15:restartNumberingAfterBreak="0">
     <w:nsid w:val="14970D2D"/>
     <w:multiLevelType w:val="hybridMultilevel"/>
     <w:tmpl w:val="93A6B56E"/>
@@ -5370,7 +6528,120 @@
       </w:rPr>
     </w:lvl>
   </w:abstractNum>
-  <w:abstractNum w:abstractNumId="2" w15:restartNumberingAfterBreak="0">
+  <w:abstractNum w:abstractNumId="3" w15:restartNumberingAfterBreak="0">
+    <w:nsid w:val="26D451F2"/>
+    <w:multiLevelType w:val="hybridMultilevel"/>
+    <w:tmpl w:val="F4A85E32"/>
+    <w:lvl w:ilvl="0" w:tplc="04070001">
+      <w:start w:val="1"/>
+      <w:numFmt w:val="bullet"/>
+      <w:lvlText w:val=""/>
+      <w:lvlJc w:val="left"/>
+      <w:pPr>
+        <w:ind w:left="720" w:hanging="360"/>
+      </w:pPr>
+      <w:rPr>
+        <w:rFonts w:ascii="Symbol" w:hAnsi="Symbol" w:hint="default"/>
+      </w:rPr>
+    </w:lvl>
+    <w:lvl w:ilvl="1" w:tplc="04070003" w:tentative="1">
+      <w:start w:val="1"/>
+      <w:numFmt w:val="bullet"/>
+      <w:lvlText w:val="o"/>
+      <w:lvlJc w:val="left"/>
+      <w:pPr>
+        <w:ind w:left="1440" w:hanging="360"/>
+      </w:pPr>
+      <w:rPr>
+        <w:rFonts w:ascii="Courier New" w:hAnsi="Courier New" w:cs="Courier New" w:hint="default"/>
+      </w:rPr>
+    </w:lvl>
+    <w:lvl w:ilvl="2" w:tplc="04070005" w:tentative="1">
+      <w:start w:val="1"/>
+      <w:numFmt w:val="bullet"/>
+      <w:lvlText w:val=""/>
+      <w:lvlJc w:val="left"/>
+      <w:pPr>
+        <w:ind w:left="2160" w:hanging="360"/>
+      </w:pPr>
+      <w:rPr>
+        <w:rFonts w:ascii="Wingdings" w:hAnsi="Wingdings" w:hint="default"/>
+      </w:rPr>
+    </w:lvl>
+    <w:lvl w:ilvl="3" w:tplc="04070001" w:tentative="1">
+      <w:start w:val="1"/>
+      <w:numFmt w:val="bullet"/>
+      <w:lvlText w:val=""/>
+      <w:lvlJc w:val="left"/>
+      <w:pPr>
+        <w:ind w:left="2880" w:hanging="360"/>
+      </w:pPr>
+      <w:rPr>
+        <w:rFonts w:ascii="Symbol" w:hAnsi="Symbol" w:hint="default"/>
+      </w:rPr>
+    </w:lvl>
+    <w:lvl w:ilvl="4" w:tplc="04070003" w:tentative="1">
+      <w:start w:val="1"/>
+      <w:numFmt w:val="bullet"/>
+      <w:lvlText w:val="o"/>
+      <w:lvlJc w:val="left"/>
+      <w:pPr>
+        <w:ind w:left="3600" w:hanging="360"/>
+      </w:pPr>
+      <w:rPr>
+        <w:rFonts w:ascii="Courier New" w:hAnsi="Courier New" w:cs="Courier New" w:hint="default"/>
+      </w:rPr>
+    </w:lvl>
+    <w:lvl w:ilvl="5" w:tplc="04070005" w:tentative="1">
+      <w:start w:val="1"/>
+      <w:numFmt w:val="bullet"/>
+      <w:lvlText w:val=""/>
+      <w:lvlJc w:val="left"/>
+      <w:pPr>
+        <w:ind w:left="4320" w:hanging="360"/>
+      </w:pPr>
+      <w:rPr>
+        <w:rFonts w:ascii="Wingdings" w:hAnsi="Wingdings" w:hint="default"/>
+      </w:rPr>
+    </w:lvl>
+    <w:lvl w:ilvl="6" w:tplc="04070001" w:tentative="1">
+      <w:start w:val="1"/>
+      <w:numFmt w:val="bullet"/>
+      <w:lvlText w:val=""/>
+      <w:lvlJc w:val="left"/>
+      <w:pPr>
+        <w:ind w:left="5040" w:hanging="360"/>
+      </w:pPr>
+      <w:rPr>
+        <w:rFonts w:ascii="Symbol" w:hAnsi="Symbol" w:hint="default"/>
+      </w:rPr>
+    </w:lvl>
+    <w:lvl w:ilvl="7" w:tplc="04070003" w:tentative="1">
+      <w:start w:val="1"/>
+      <w:numFmt w:val="bullet"/>
+      <w:lvlText w:val="o"/>
+      <w:lvlJc w:val="left"/>
+      <w:pPr>
+        <w:ind w:left="5760" w:hanging="360"/>
+      </w:pPr>
+      <w:rPr>
+        <w:rFonts w:ascii="Courier New" w:hAnsi="Courier New" w:cs="Courier New" w:hint="default"/>
+      </w:rPr>
+    </w:lvl>
+    <w:lvl w:ilvl="8" w:tplc="04070005" w:tentative="1">
+      <w:start w:val="1"/>
+      <w:numFmt w:val="bullet"/>
+      <w:lvlText w:val=""/>
+      <w:lvlJc w:val="left"/>
+      <w:pPr>
+        <w:ind w:left="6480" w:hanging="360"/>
+      </w:pPr>
+      <w:rPr>
+        <w:rFonts w:ascii="Wingdings" w:hAnsi="Wingdings" w:hint="default"/>
+      </w:rPr>
+    </w:lvl>
+  </w:abstractNum>
+  <w:abstractNum w:abstractNumId="4" w15:restartNumberingAfterBreak="0">
     <w:nsid w:val="5271793F"/>
     <w:multiLevelType w:val="hybridMultilevel"/>
     <w:tmpl w:val="0A861D40"/>
@@ -5483,14 +6754,368 @@
       </w:rPr>
     </w:lvl>
   </w:abstractNum>
+  <w:abstractNum w:abstractNumId="5" w15:restartNumberingAfterBreak="0">
+    <w:nsid w:val="554A487D"/>
+    <w:multiLevelType w:val="hybridMultilevel"/>
+    <w:tmpl w:val="3612A33E"/>
+    <w:lvl w:ilvl="0" w:tplc="04070001">
+      <w:start w:val="1"/>
+      <w:numFmt w:val="bullet"/>
+      <w:lvlText w:val=""/>
+      <w:lvlJc w:val="left"/>
+      <w:pPr>
+        <w:ind w:left="930" w:hanging="360"/>
+      </w:pPr>
+      <w:rPr>
+        <w:rFonts w:ascii="Symbol" w:hAnsi="Symbol" w:hint="default"/>
+      </w:rPr>
+    </w:lvl>
+    <w:lvl w:ilvl="1" w:tplc="04070003" w:tentative="1">
+      <w:start w:val="1"/>
+      <w:numFmt w:val="bullet"/>
+      <w:lvlText w:val="o"/>
+      <w:lvlJc w:val="left"/>
+      <w:pPr>
+        <w:ind w:left="1650" w:hanging="360"/>
+      </w:pPr>
+      <w:rPr>
+        <w:rFonts w:ascii="Courier New" w:hAnsi="Courier New" w:cs="Courier New" w:hint="default"/>
+      </w:rPr>
+    </w:lvl>
+    <w:lvl w:ilvl="2" w:tplc="04070005" w:tentative="1">
+      <w:start w:val="1"/>
+      <w:numFmt w:val="bullet"/>
+      <w:lvlText w:val=""/>
+      <w:lvlJc w:val="left"/>
+      <w:pPr>
+        <w:ind w:left="2370" w:hanging="360"/>
+      </w:pPr>
+      <w:rPr>
+        <w:rFonts w:ascii="Wingdings" w:hAnsi="Wingdings" w:hint="default"/>
+      </w:rPr>
+    </w:lvl>
+    <w:lvl w:ilvl="3" w:tplc="04070001" w:tentative="1">
+      <w:start w:val="1"/>
+      <w:numFmt w:val="bullet"/>
+      <w:lvlText w:val=""/>
+      <w:lvlJc w:val="left"/>
+      <w:pPr>
+        <w:ind w:left="3090" w:hanging="360"/>
+      </w:pPr>
+      <w:rPr>
+        <w:rFonts w:ascii="Symbol" w:hAnsi="Symbol" w:hint="default"/>
+      </w:rPr>
+    </w:lvl>
+    <w:lvl w:ilvl="4" w:tplc="04070003" w:tentative="1">
+      <w:start w:val="1"/>
+      <w:numFmt w:val="bullet"/>
+      <w:lvlText w:val="o"/>
+      <w:lvlJc w:val="left"/>
+      <w:pPr>
+        <w:ind w:left="3810" w:hanging="360"/>
+      </w:pPr>
+      <w:rPr>
+        <w:rFonts w:ascii="Courier New" w:hAnsi="Courier New" w:cs="Courier New" w:hint="default"/>
+      </w:rPr>
+    </w:lvl>
+    <w:lvl w:ilvl="5" w:tplc="04070005" w:tentative="1">
+      <w:start w:val="1"/>
+      <w:numFmt w:val="bullet"/>
+      <w:lvlText w:val=""/>
+      <w:lvlJc w:val="left"/>
+      <w:pPr>
+        <w:ind w:left="4530" w:hanging="360"/>
+      </w:pPr>
+      <w:rPr>
+        <w:rFonts w:ascii="Wingdings" w:hAnsi="Wingdings" w:hint="default"/>
+      </w:rPr>
+    </w:lvl>
+    <w:lvl w:ilvl="6" w:tplc="04070001" w:tentative="1">
+      <w:start w:val="1"/>
+      <w:numFmt w:val="bullet"/>
+      <w:lvlText w:val=""/>
+      <w:lvlJc w:val="left"/>
+      <w:pPr>
+        <w:ind w:left="5250" w:hanging="360"/>
+      </w:pPr>
+      <w:rPr>
+        <w:rFonts w:ascii="Symbol" w:hAnsi="Symbol" w:hint="default"/>
+      </w:rPr>
+    </w:lvl>
+    <w:lvl w:ilvl="7" w:tplc="04070003" w:tentative="1">
+      <w:start w:val="1"/>
+      <w:numFmt w:val="bullet"/>
+      <w:lvlText w:val="o"/>
+      <w:lvlJc w:val="left"/>
+      <w:pPr>
+        <w:ind w:left="5970" w:hanging="360"/>
+      </w:pPr>
+      <w:rPr>
+        <w:rFonts w:ascii="Courier New" w:hAnsi="Courier New" w:cs="Courier New" w:hint="default"/>
+      </w:rPr>
+    </w:lvl>
+    <w:lvl w:ilvl="8" w:tplc="04070005" w:tentative="1">
+      <w:start w:val="1"/>
+      <w:numFmt w:val="bullet"/>
+      <w:lvlText w:val=""/>
+      <w:lvlJc w:val="left"/>
+      <w:pPr>
+        <w:ind w:left="6690" w:hanging="360"/>
+      </w:pPr>
+      <w:rPr>
+        <w:rFonts w:ascii="Wingdings" w:hAnsi="Wingdings" w:hint="default"/>
+      </w:rPr>
+    </w:lvl>
+  </w:abstractNum>
+  <w:abstractNum w:abstractNumId="6" w15:restartNumberingAfterBreak="0">
+    <w:nsid w:val="564D221A"/>
+    <w:multiLevelType w:val="hybridMultilevel"/>
+    <w:tmpl w:val="0324FD8A"/>
+    <w:lvl w:ilvl="0" w:tplc="04070001">
+      <w:start w:val="1"/>
+      <w:numFmt w:val="bullet"/>
+      <w:lvlText w:val=""/>
+      <w:lvlJc w:val="left"/>
+      <w:pPr>
+        <w:ind w:left="720" w:hanging="360"/>
+      </w:pPr>
+      <w:rPr>
+        <w:rFonts w:ascii="Symbol" w:hAnsi="Symbol" w:hint="default"/>
+      </w:rPr>
+    </w:lvl>
+    <w:lvl w:ilvl="1" w:tplc="04070003" w:tentative="1">
+      <w:start w:val="1"/>
+      <w:numFmt w:val="bullet"/>
+      <w:lvlText w:val="o"/>
+      <w:lvlJc w:val="left"/>
+      <w:pPr>
+        <w:ind w:left="1440" w:hanging="360"/>
+      </w:pPr>
+      <w:rPr>
+        <w:rFonts w:ascii="Courier New" w:hAnsi="Courier New" w:cs="Courier New" w:hint="default"/>
+      </w:rPr>
+    </w:lvl>
+    <w:lvl w:ilvl="2" w:tplc="04070005" w:tentative="1">
+      <w:start w:val="1"/>
+      <w:numFmt w:val="bullet"/>
+      <w:lvlText w:val=""/>
+      <w:lvlJc w:val="left"/>
+      <w:pPr>
+        <w:ind w:left="2160" w:hanging="360"/>
+      </w:pPr>
+      <w:rPr>
+        <w:rFonts w:ascii="Wingdings" w:hAnsi="Wingdings" w:hint="default"/>
+      </w:rPr>
+    </w:lvl>
+    <w:lvl w:ilvl="3" w:tplc="04070001" w:tentative="1">
+      <w:start w:val="1"/>
+      <w:numFmt w:val="bullet"/>
+      <w:lvlText w:val=""/>
+      <w:lvlJc w:val="left"/>
+      <w:pPr>
+        <w:ind w:left="2880" w:hanging="360"/>
+      </w:pPr>
+      <w:rPr>
+        <w:rFonts w:ascii="Symbol" w:hAnsi="Symbol" w:hint="default"/>
+      </w:rPr>
+    </w:lvl>
+    <w:lvl w:ilvl="4" w:tplc="04070003" w:tentative="1">
+      <w:start w:val="1"/>
+      <w:numFmt w:val="bullet"/>
+      <w:lvlText w:val="o"/>
+      <w:lvlJc w:val="left"/>
+      <w:pPr>
+        <w:ind w:left="3600" w:hanging="360"/>
+      </w:pPr>
+      <w:rPr>
+        <w:rFonts w:ascii="Courier New" w:hAnsi="Courier New" w:cs="Courier New" w:hint="default"/>
+      </w:rPr>
+    </w:lvl>
+    <w:lvl w:ilvl="5" w:tplc="04070005" w:tentative="1">
+      <w:start w:val="1"/>
+      <w:numFmt w:val="bullet"/>
+      <w:lvlText w:val=""/>
+      <w:lvlJc w:val="left"/>
+      <w:pPr>
+        <w:ind w:left="4320" w:hanging="360"/>
+      </w:pPr>
+      <w:rPr>
+        <w:rFonts w:ascii="Wingdings" w:hAnsi="Wingdings" w:hint="default"/>
+      </w:rPr>
+    </w:lvl>
+    <w:lvl w:ilvl="6" w:tplc="04070001" w:tentative="1">
+      <w:start w:val="1"/>
+      <w:numFmt w:val="bullet"/>
+      <w:lvlText w:val=""/>
+      <w:lvlJc w:val="left"/>
+      <w:pPr>
+        <w:ind w:left="5040" w:hanging="360"/>
+      </w:pPr>
+      <w:rPr>
+        <w:rFonts w:ascii="Symbol" w:hAnsi="Symbol" w:hint="default"/>
+      </w:rPr>
+    </w:lvl>
+    <w:lvl w:ilvl="7" w:tplc="04070003" w:tentative="1">
+      <w:start w:val="1"/>
+      <w:numFmt w:val="bullet"/>
+      <w:lvlText w:val="o"/>
+      <w:lvlJc w:val="left"/>
+      <w:pPr>
+        <w:ind w:left="5760" w:hanging="360"/>
+      </w:pPr>
+      <w:rPr>
+        <w:rFonts w:ascii="Courier New" w:hAnsi="Courier New" w:cs="Courier New" w:hint="default"/>
+      </w:rPr>
+    </w:lvl>
+    <w:lvl w:ilvl="8" w:tplc="04070005" w:tentative="1">
+      <w:start w:val="1"/>
+      <w:numFmt w:val="bullet"/>
+      <w:lvlText w:val=""/>
+      <w:lvlJc w:val="left"/>
+      <w:pPr>
+        <w:ind w:left="6480" w:hanging="360"/>
+      </w:pPr>
+      <w:rPr>
+        <w:rFonts w:ascii="Wingdings" w:hAnsi="Wingdings" w:hint="default"/>
+      </w:rPr>
+    </w:lvl>
+  </w:abstractNum>
+  <w:abstractNum w:abstractNumId="7" w15:restartNumberingAfterBreak="0">
+    <w:nsid w:val="60CB1A08"/>
+    <w:multiLevelType w:val="hybridMultilevel"/>
+    <w:tmpl w:val="5382FEBA"/>
+    <w:lvl w:ilvl="0" w:tplc="04070001">
+      <w:start w:val="1"/>
+      <w:numFmt w:val="bullet"/>
+      <w:lvlText w:val=""/>
+      <w:lvlJc w:val="left"/>
+      <w:pPr>
+        <w:ind w:left="720" w:hanging="360"/>
+      </w:pPr>
+      <w:rPr>
+        <w:rFonts w:ascii="Symbol" w:hAnsi="Symbol" w:hint="default"/>
+      </w:rPr>
+    </w:lvl>
+    <w:lvl w:ilvl="1" w:tplc="04070003" w:tentative="1">
+      <w:start w:val="1"/>
+      <w:numFmt w:val="bullet"/>
+      <w:lvlText w:val="o"/>
+      <w:lvlJc w:val="left"/>
+      <w:pPr>
+        <w:ind w:left="1440" w:hanging="360"/>
+      </w:pPr>
+      <w:rPr>
+        <w:rFonts w:ascii="Courier New" w:hAnsi="Courier New" w:cs="Courier New" w:hint="default"/>
+      </w:rPr>
+    </w:lvl>
+    <w:lvl w:ilvl="2" w:tplc="04070005" w:tentative="1">
+      <w:start w:val="1"/>
+      <w:numFmt w:val="bullet"/>
+      <w:lvlText w:val=""/>
+      <w:lvlJc w:val="left"/>
+      <w:pPr>
+        <w:ind w:left="2160" w:hanging="360"/>
+      </w:pPr>
+      <w:rPr>
+        <w:rFonts w:ascii="Wingdings" w:hAnsi="Wingdings" w:hint="default"/>
+      </w:rPr>
+    </w:lvl>
+    <w:lvl w:ilvl="3" w:tplc="04070001" w:tentative="1">
+      <w:start w:val="1"/>
+      <w:numFmt w:val="bullet"/>
+      <w:lvlText w:val=""/>
+      <w:lvlJc w:val="left"/>
+      <w:pPr>
+        <w:ind w:left="2880" w:hanging="360"/>
+      </w:pPr>
+      <w:rPr>
+        <w:rFonts w:ascii="Symbol" w:hAnsi="Symbol" w:hint="default"/>
+      </w:rPr>
+    </w:lvl>
+    <w:lvl w:ilvl="4" w:tplc="04070003" w:tentative="1">
+      <w:start w:val="1"/>
+      <w:numFmt w:val="bullet"/>
+      <w:lvlText w:val="o"/>
+      <w:lvlJc w:val="left"/>
+      <w:pPr>
+        <w:ind w:left="3600" w:hanging="360"/>
+      </w:pPr>
+      <w:rPr>
+        <w:rFonts w:ascii="Courier New" w:hAnsi="Courier New" w:cs="Courier New" w:hint="default"/>
+      </w:rPr>
+    </w:lvl>
+    <w:lvl w:ilvl="5" w:tplc="04070005" w:tentative="1">
+      <w:start w:val="1"/>
+      <w:numFmt w:val="bullet"/>
+      <w:lvlText w:val=""/>
+      <w:lvlJc w:val="left"/>
+      <w:pPr>
+        <w:ind w:left="4320" w:hanging="360"/>
+      </w:pPr>
+      <w:rPr>
+        <w:rFonts w:ascii="Wingdings" w:hAnsi="Wingdings" w:hint="default"/>
+      </w:rPr>
+    </w:lvl>
+    <w:lvl w:ilvl="6" w:tplc="04070001" w:tentative="1">
+      <w:start w:val="1"/>
+      <w:numFmt w:val="bullet"/>
+      <w:lvlText w:val=""/>
+      <w:lvlJc w:val="left"/>
+      <w:pPr>
+        <w:ind w:left="5040" w:hanging="360"/>
+      </w:pPr>
+      <w:rPr>
+        <w:rFonts w:ascii="Symbol" w:hAnsi="Symbol" w:hint="default"/>
+      </w:rPr>
+    </w:lvl>
+    <w:lvl w:ilvl="7" w:tplc="04070003" w:tentative="1">
+      <w:start w:val="1"/>
+      <w:numFmt w:val="bullet"/>
+      <w:lvlText w:val="o"/>
+      <w:lvlJc w:val="left"/>
+      <w:pPr>
+        <w:ind w:left="5760" w:hanging="360"/>
+      </w:pPr>
+      <w:rPr>
+        <w:rFonts w:ascii="Courier New" w:hAnsi="Courier New" w:cs="Courier New" w:hint="default"/>
+      </w:rPr>
+    </w:lvl>
+    <w:lvl w:ilvl="8" w:tplc="04070005" w:tentative="1">
+      <w:start w:val="1"/>
+      <w:numFmt w:val="bullet"/>
+      <w:lvlText w:val=""/>
+      <w:lvlJc w:val="left"/>
+      <w:pPr>
+        <w:ind w:left="6480" w:hanging="360"/>
+      </w:pPr>
+      <w:rPr>
+        <w:rFonts w:ascii="Wingdings" w:hAnsi="Wingdings" w:hint="default"/>
+      </w:rPr>
+    </w:lvl>
+  </w:abstractNum>
   <w:num w:numId="1">
+    <w:abstractNumId w:val="4"/>
+  </w:num>
+  <w:num w:numId="2">
+    <w:abstractNumId w:val="1"/>
+  </w:num>
+  <w:num w:numId="3">
     <w:abstractNumId w:val="2"/>
   </w:num>
-  <w:num w:numId="2">
+  <w:num w:numId="4">
+    <w:abstractNumId w:val="5"/>
+  </w:num>
+  <w:num w:numId="5">
+    <w:abstractNumId w:val="7"/>
+  </w:num>
+  <w:num w:numId="6">
+    <w:abstractNumId w:val="3"/>
+  </w:num>
+  <w:num w:numId="7">
+    <w:abstractNumId w:val="6"/>
+  </w:num>
+  <w:num w:numId="8">
     <w:abstractNumId w:val="0"/>
-  </w:num>
-  <w:num w:numId="3">
-    <w:abstractNumId w:val="1"/>
   </w:num>
 </w:numbering>
 </file>
@@ -5932,6 +7557,26 @@
       <w:szCs w:val="26"/>
     </w:rPr>
   </w:style>
+  <w:style w:type="paragraph" w:styleId="berschrift3">
+    <w:name w:val="heading 3"/>
+    <w:basedOn w:val="Standard"/>
+    <w:next w:val="Standard"/>
+    <w:link w:val="berschrift3Zchn"/>
+    <w:uiPriority w:val="9"/>
+    <w:unhideWhenUsed/>
+    <w:qFormat/>
+    <w:rsid w:val="00D138CC"/>
+    <w:pPr>
+      <w:keepNext/>
+      <w:keepLines/>
+      <w:spacing w:before="40"/>
+      <w:outlineLvl w:val="2"/>
+    </w:pPr>
+    <w:rPr>
+      <w:rFonts w:asciiTheme="majorHAnsi" w:eastAsiaTheme="majorEastAsia" w:hAnsiTheme="majorHAnsi" w:cstheme="majorBidi"/>
+      <w:color w:val="1F3763" w:themeColor="accent1" w:themeShade="7F"/>
+    </w:rPr>
+  </w:style>
   <w:style w:type="character" w:default="1" w:styleId="Absatz-Standardschriftart">
     <w:name w:val="Default Paragraph Font"/>
     <w:uiPriority w:val="1"/>
@@ -6218,6 +7863,72 @@
     <w:rsid w:val="00195D1F"/>
     <w:rPr>
       <w:rFonts w:ascii="Segoe UI" w:hAnsi="Segoe UI" w:cs="Segoe UI"/>
+      <w:sz w:val="18"/>
+      <w:szCs w:val="18"/>
+    </w:rPr>
+  </w:style>
+  <w:style w:type="character" w:customStyle="1" w:styleId="berschrift3Zchn">
+    <w:name w:val="Überschrift 3 Zchn"/>
+    <w:basedOn w:val="Absatz-Standardschriftart"/>
+    <w:link w:val="berschrift3"/>
+    <w:uiPriority w:val="9"/>
+    <w:rsid w:val="00D138CC"/>
+    <w:rPr>
+      <w:rFonts w:asciiTheme="majorHAnsi" w:eastAsiaTheme="majorEastAsia" w:hAnsiTheme="majorHAnsi" w:cstheme="majorBidi"/>
+      <w:color w:val="1F3763" w:themeColor="accent1" w:themeShade="7F"/>
+    </w:rPr>
+  </w:style>
+  <w:style w:type="paragraph" w:styleId="Funotentext">
+    <w:name w:val="footnote text"/>
+    <w:basedOn w:val="Standard"/>
+    <w:link w:val="FunotentextZchn"/>
+    <w:uiPriority w:val="99"/>
+    <w:semiHidden/>
+    <w:unhideWhenUsed/>
+    <w:rsid w:val="00FA73E8"/>
+    <w:rPr>
+      <w:sz w:val="20"/>
+      <w:szCs w:val="20"/>
+    </w:rPr>
+  </w:style>
+  <w:style w:type="character" w:customStyle="1" w:styleId="FunotentextZchn">
+    <w:name w:val="Fußnotentext Zchn"/>
+    <w:basedOn w:val="Absatz-Standardschriftart"/>
+    <w:link w:val="Funotentext"/>
+    <w:uiPriority w:val="99"/>
+    <w:semiHidden/>
+    <w:rsid w:val="00FA73E8"/>
+    <w:rPr>
+      <w:sz w:val="20"/>
+      <w:szCs w:val="20"/>
+    </w:rPr>
+  </w:style>
+  <w:style w:type="character" w:styleId="Funotenzeichen">
+    <w:name w:val="footnote reference"/>
+    <w:basedOn w:val="Absatz-Standardschriftart"/>
+    <w:uiPriority w:val="99"/>
+    <w:semiHidden/>
+    <w:unhideWhenUsed/>
+    <w:rsid w:val="00FA73E8"/>
+    <w:rPr>
+      <w:vertAlign w:val="superscript"/>
+    </w:rPr>
+  </w:style>
+  <w:style w:type="paragraph" w:styleId="Beschriftung">
+    <w:name w:val="caption"/>
+    <w:basedOn w:val="Standard"/>
+    <w:next w:val="Standard"/>
+    <w:uiPriority w:val="35"/>
+    <w:unhideWhenUsed/>
+    <w:qFormat/>
+    <w:rsid w:val="007C5ACC"/>
+    <w:pPr>
+      <w:spacing w:after="200"/>
+    </w:pPr>
+    <w:rPr>
+      <w:i/>
+      <w:iCs/>
+      <w:color w:val="44546A" w:themeColor="text2"/>
       <w:sz w:val="18"/>
       <w:szCs w:val="18"/>
     </w:rPr>
@@ -6525,7 +8236,7 @@
 </file>
 
 <file path=customXml/itemProps1.xml><?xml version="1.0" encoding="utf-8"?>
-<ds:datastoreItem xmlns:ds="http://schemas.openxmlformats.org/officeDocument/2006/customXml" ds:itemID="{3070CA6C-3058-49A9-90F1-90CB53A794FE}">
+<ds:datastoreItem xmlns:ds="http://schemas.openxmlformats.org/officeDocument/2006/customXml" ds:itemID="{0605577D-9217-4B89-9C50-3E3333A78C0C}">
   <ds:schemaRefs>
     <ds:schemaRef ds:uri="http://schemas.openxmlformats.org/officeDocument/2006/bibliography"/>
   </ds:schemaRefs>

</xml_diff>

<commit_message>
some final changes closes #11 and closes #8
</commit_message>
<xml_diff>
--- a/Praktikumsbericht/Vorlage Praktikumsbericht 2019.docx
+++ b/Praktikumsbericht/Vorlage Praktikumsbericht 2019.docx
@@ -583,9 +583,9 @@
           <w:noProof/>
         </w:rPr>
         <w:drawing>
-          <wp:inline distT="0" distB="0" distL="0" distR="0" wp14:anchorId="108FFF20" wp14:editId="646C37B5">
-            <wp:extent cx="4007833" cy="2681605"/>
-            <wp:effectExtent l="0" t="0" r="0" b="4445"/>
+          <wp:inline distT="0" distB="0" distL="0" distR="0" wp14:anchorId="108FFF20" wp14:editId="7129214D">
+            <wp:extent cx="3862727" cy="2681605"/>
+            <wp:effectExtent l="0" t="0" r="4445" b="4445"/>
             <wp:docPr id="2" name="Grafik 2"/>
             <wp:cNvGraphicFramePr>
               <a:graphicFrameLocks xmlns:a="http://schemas.openxmlformats.org/drawingml/2006/main" noChangeAspect="1"/>
@@ -615,7 +615,7 @@
                   <pic:spPr>
                     <a:xfrm>
                       <a:off x="0" y="0"/>
-                      <a:ext cx="4007833" cy="2681605"/>
+                      <a:ext cx="3862727" cy="2681605"/>
                     </a:xfrm>
                     <a:prstGeom prst="rect">
                       <a:avLst/>
@@ -4418,64 +4418,46 @@
     </w:p>
     <w:p>
       <w:pPr>
-        <w:jc w:val="both"/>
-      </w:pPr>
-      <w:r>
+        <w:pStyle w:val="berschrift2"/>
         <w:rPr>
           <w:rStyle w:val="berschrift1Zchn"/>
+          <w:sz w:val="26"/>
+          <w:szCs w:val="26"/>
+        </w:rPr>
+      </w:pPr>
+      <w:r>
+        <w:rPr>
+          <w:rStyle w:val="berschrift1Zchn"/>
+          <w:sz w:val="26"/>
+          <w:szCs w:val="26"/>
         </w:rPr>
         <w:lastRenderedPageBreak/>
         <w:t>Objektdiagramme</w:t>
       </w:r>
     </w:p>
     <w:p>
-      <w:pPr>
-        <w:jc w:val="both"/>
+      <w:r>
+        <w:t xml:space="preserve">Darstellung: Nach erfolgreichem </w:t>
+      </w:r>
+      <w:proofErr w:type="gramStart"/>
+      <w:r>
+        <w:t>einlesen</w:t>
+      </w:r>
+      <w:proofErr w:type="gramEnd"/>
+      <w:r>
+        <w:t xml:space="preserve"> der Konfigurationsdatei</w:t>
+      </w:r>
+    </w:p>
+    <w:p>
+      <w:r>
         <w:rPr>
-          <w:rStyle w:val="SchwacheHervorhebung"/>
-        </w:rPr>
-      </w:pPr>
-      <w:r>
-        <w:rPr>
-          <w:rStyle w:val="SchwacheHervorhebung"/>
-        </w:rPr>
-        <w:t>Mind. 1 Objektdiagramm für einen geeigneten Use Case</w:t>
-      </w:r>
-      <w:r>
-        <w:rPr>
-          <w:rStyle w:val="SchwacheHervorhebung"/>
-        </w:rPr>
-        <w:t>; verzeichnen Sie auch externe Schnittstellen bzw. Module.</w:t>
-      </w:r>
-    </w:p>
-    <w:p>
-      <w:pPr>
-        <w:pStyle w:val="berschrift2"/>
-        <w:jc w:val="both"/>
-      </w:pPr>
-      <w:r>
-        <w:t>Sequenzdiagramme</w:t>
-      </w:r>
-    </w:p>
-    <w:p>
-      <w:pPr>
-        <w:jc w:val="both"/>
-        <w:rPr>
-          <w:rStyle w:val="SchwacheHervorhebung"/>
-          <w:i w:val="0"/>
-        </w:rPr>
-      </w:pPr>
-      <w:r>
-        <w:rPr>
-          <w:iCs/>
           <w:noProof/>
-          <w:color w:val="404040" w:themeColor="text1" w:themeTint="BF"/>
         </w:rPr>
         <w:drawing>
-          <wp:inline distT="0" distB="0" distL="0" distR="0" wp14:anchorId="69D8F485" wp14:editId="7BBF432A">
-            <wp:extent cx="5756910" cy="4189095"/>
-            <wp:effectExtent l="0" t="0" r="0" b="1905"/>
-            <wp:docPr id="6" name="Grafik 6"/>
+          <wp:inline distT="0" distB="0" distL="0" distR="0" wp14:anchorId="3E1F8D68" wp14:editId="377D0A71">
+            <wp:extent cx="5160397" cy="3128341"/>
+            <wp:effectExtent l="0" t="0" r="2540" b="0"/>
+            <wp:docPr id="11" name="Grafik 11"/>
             <wp:cNvGraphicFramePr>
               <a:graphicFrameLocks xmlns:a="http://schemas.openxmlformats.org/drawingml/2006/main" noChangeAspect="1"/>
             </wp:cNvGraphicFramePr>
@@ -4483,7 +4465,7 @@
               <a:graphicData uri="http://schemas.openxmlformats.org/drawingml/2006/picture">
                 <pic:pic xmlns:pic="http://schemas.openxmlformats.org/drawingml/2006/picture">
                   <pic:nvPicPr>
-                    <pic:cNvPr id="6" name="TinyTasks.svg"/>
+                    <pic:cNvPr id="11" name="TinyTasks.svg"/>
                     <pic:cNvPicPr/>
                   </pic:nvPicPr>
                   <pic:blipFill>
@@ -4504,7 +4486,7 @@
                   <pic:spPr>
                     <a:xfrm>
                       <a:off x="0" y="0"/>
-                      <a:ext cx="5756910" cy="4189095"/>
+                      <a:ext cx="5166630" cy="3132119"/>
                     </a:xfrm>
                     <a:prstGeom prst="rect">
                       <a:avLst/>
@@ -4517,6 +4499,99 @@
         </w:drawing>
       </w:r>
       <w:r>
+        <w:br/>
+      </w:r>
+      <w:r>
+        <w:t>Diagramm ist auch auf GitHub zu finden, für eine genauere Betrachtung:</w:t>
+      </w:r>
+    </w:p>
+    <w:p>
+      <w:hyperlink r:id="rId16" w:history="1">
+        <w:r>
+          <w:rPr>
+            <w:rStyle w:val="Hyperlink"/>
+          </w:rPr>
+          <w:t>https://github.com/Louis9902/Sosse19-SE/blob/master/Diagramme/Objekt/TinyTasks.svg</w:t>
+        </w:r>
+      </w:hyperlink>
+      <w:r>
+        <w:t xml:space="preserve"> </w:t>
+      </w:r>
+    </w:p>
+    <w:p>
+      <w:pPr>
+        <w:pStyle w:val="berschrift2"/>
+        <w:jc w:val="both"/>
+      </w:pPr>
+      <w:r>
+        <w:t>Sequenzdiagramme</w:t>
+      </w:r>
+    </w:p>
+    <w:p>
+      <w:r>
+        <w:t>Darstellung: Einlesen der Konfigurationsdatei</w:t>
+      </w:r>
+    </w:p>
+    <w:p>
+      <w:pPr>
+        <w:jc w:val="both"/>
+        <w:rPr>
+          <w:rStyle w:val="SchwacheHervorhebung"/>
+          <w:i w:val="0"/>
+        </w:rPr>
+      </w:pPr>
+      <w:r>
+        <w:rPr>
+          <w:iCs/>
+          <w:noProof/>
+          <w:color w:val="404040" w:themeColor="text1" w:themeTint="BF"/>
+        </w:rPr>
+        <w:drawing>
+          <wp:inline distT="0" distB="0" distL="0" distR="0" wp14:anchorId="69D8F485" wp14:editId="6D3977FE">
+            <wp:extent cx="5160010" cy="3754752"/>
+            <wp:effectExtent l="0" t="0" r="2540" b="0"/>
+            <wp:docPr id="6" name="Grafik 6"/>
+            <wp:cNvGraphicFramePr>
+              <a:graphicFrameLocks xmlns:a="http://schemas.openxmlformats.org/drawingml/2006/main" noChangeAspect="1"/>
+            </wp:cNvGraphicFramePr>
+            <a:graphic xmlns:a="http://schemas.openxmlformats.org/drawingml/2006/main">
+              <a:graphicData uri="http://schemas.openxmlformats.org/drawingml/2006/picture">
+                <pic:pic xmlns:pic="http://schemas.openxmlformats.org/drawingml/2006/picture">
+                  <pic:nvPicPr>
+                    <pic:cNvPr id="6" name="TinyTasks.svg"/>
+                    <pic:cNvPicPr/>
+                  </pic:nvPicPr>
+                  <pic:blipFill>
+                    <a:blip r:embed="rId17">
+                      <a:extLst>
+                        <a:ext uri="{28A0092B-C50C-407E-A947-70E740481C1C}">
+                          <a14:useLocalDpi xmlns:a14="http://schemas.microsoft.com/office/drawing/2010/main" val="0"/>
+                        </a:ext>
+                        <a:ext uri="{96DAC541-7B7A-43D3-8B79-37D633B846F1}">
+                          <asvg:svgBlip xmlns:asvg="http://schemas.microsoft.com/office/drawing/2016/SVG/main" r:embed="rId18"/>
+                        </a:ext>
+                      </a:extLst>
+                    </a:blip>
+                    <a:stretch>
+                      <a:fillRect/>
+                    </a:stretch>
+                  </pic:blipFill>
+                  <pic:spPr>
+                    <a:xfrm>
+                      <a:off x="0" y="0"/>
+                      <a:ext cx="5165329" cy="3758623"/>
+                    </a:xfrm>
+                    <a:prstGeom prst="rect">
+                      <a:avLst/>
+                    </a:prstGeom>
+                  </pic:spPr>
+                </pic:pic>
+              </a:graphicData>
+            </a:graphic>
+          </wp:inline>
+        </w:drawing>
+      </w:r>
+      <w:r>
         <w:rPr>
           <w:rStyle w:val="SchwacheHervorhebung"/>
           <w:i w:val="0"/>
@@ -4538,7 +4613,7 @@
         </w:rPr>
         <w:br/>
       </w:r>
-      <w:hyperlink r:id="rId16" w:history="1">
+      <w:hyperlink r:id="rId19" w:history="1">
         <w:r>
           <w:rPr>
             <w:rStyle w:val="Hyperlink"/>
@@ -4582,7 +4657,7 @@
           <w:color w:val="404040" w:themeColor="text1" w:themeTint="BF"/>
         </w:rPr>
         <w:drawing>
-          <wp:inline distT="0" distB="0" distL="0" distR="0" wp14:anchorId="2071C7D8" wp14:editId="61B6F4A3">
+          <wp:inline distT="0" distB="0" distL="0" distR="0" wp14:anchorId="2071C7D8" wp14:editId="0DA53E7D">
             <wp:extent cx="4857750" cy="6543675"/>
             <wp:effectExtent l="0" t="0" r="0" b="9525"/>
             <wp:docPr id="7" name="Grafik 7"/>
@@ -4597,13 +4672,13 @@
                     <pic:cNvPicPr/>
                   </pic:nvPicPr>
                   <pic:blipFill>
-                    <a:blip r:embed="rId17">
+                    <a:blip r:embed="rId20">
                       <a:extLst>
                         <a:ext uri="{28A0092B-C50C-407E-A947-70E740481C1C}">
                           <a14:useLocalDpi xmlns:a14="http://schemas.microsoft.com/office/drawing/2010/main" val="0"/>
                         </a:ext>
                         <a:ext uri="{96DAC541-7B7A-43D3-8B79-37D633B846F1}">
-                          <asvg:svgBlip xmlns:asvg="http://schemas.microsoft.com/office/drawing/2016/SVG/main" r:embed="rId18"/>
+                          <asvg:svgBlip xmlns:asvg="http://schemas.microsoft.com/office/drawing/2016/SVG/main" r:embed="rId21"/>
                         </a:ext>
                       </a:extLst>
                     </a:blip>
@@ -4650,7 +4725,7 @@
           <w:szCs w:val="22"/>
         </w:rPr>
       </w:pPr>
-      <w:hyperlink r:id="rId19" w:history="1">
+      <w:hyperlink r:id="rId22" w:history="1">
         <w:r>
           <w:rPr>
             <w:rStyle w:val="Hyperlink"/>
@@ -4699,46 +4774,7 @@
         <w:jc w:val="both"/>
       </w:pPr>
       <w:r>
-        <w:t>Für die Implementierung des Projektes haben wir uns für das .NET Framework entschieden da dieses</w:t>
-      </w:r>
-      <w:r>
-        <w:t xml:space="preserve"> </w:t>
-      </w:r>
-      <w:r>
-        <w:t xml:space="preserve">auf </w:t>
-      </w:r>
-      <w:r>
-        <w:t>unterschiedlichen</w:t>
-      </w:r>
-      <w:r>
-        <w:t xml:space="preserve"> Betriebssystemen läuft</w:t>
-      </w:r>
-      <w:r>
-        <w:t>. Hierdurch</w:t>
-      </w:r>
-      <w:r>
-        <w:t xml:space="preserve"> gibt es eine </w:t>
-      </w:r>
-      <w:r>
-        <w:t>größere</w:t>
-      </w:r>
-      <w:r>
-        <w:t xml:space="preserve"> </w:t>
-      </w:r>
-      <w:r>
-        <w:t>Flexibilität</w:t>
-      </w:r>
-      <w:r>
-        <w:t xml:space="preserve"> </w:t>
-      </w:r>
-      <w:r>
-        <w:t>bei</w:t>
-      </w:r>
-      <w:r>
-        <w:t xml:space="preserve"> der Anwendung.</w:t>
-      </w:r>
-      <w:r>
-        <w:t xml:space="preserve"> </w:t>
+        <w:t xml:space="preserve">Für die Implementierung des Projektes haben wir uns für das .NET Framework entschieden da dieses auf unterschiedlichen Betriebssystemen läuft. Hierdurch gibt es eine größere Flexibilität bei der Anwendung. </w:t>
       </w:r>
     </w:p>
     <w:p>
@@ -4746,22 +4782,7 @@
         <w:jc w:val="both"/>
       </w:pPr>
       <w:r>
-        <w:t>Toolkits wurden für diese</w:t>
-      </w:r>
-      <w:r>
-        <w:t>s</w:t>
-      </w:r>
-      <w:r>
-        <w:t xml:space="preserve"> Projekte keine externen </w:t>
-      </w:r>
-      <w:r>
-        <w:t>hinzugezogen</w:t>
-      </w:r>
-      <w:r>
-        <w:t xml:space="preserve"> lediglich die </w:t>
-      </w:r>
-      <w:r>
-        <w:t>S</w:t>
+        <w:t>Toolkits wurden für dieses Projekte keine externen hinzugezogen lediglich die S</w:t>
       </w:r>
       <w:r>
         <w:t>tandardbibliothek</w:t>
@@ -4789,19 +4810,7 @@
         <w:jc w:val="both"/>
       </w:pPr>
       <w:r>
-        <w:t xml:space="preserve">Anforderung 1: wurde voll und ganz erfüllt (siehe </w:t>
-      </w:r>
-      <w:r>
-        <w:t>Benutzeroberflächen</w:t>
-      </w:r>
-      <w:r>
-        <w:t xml:space="preserve"> </w:t>
-      </w:r>
-      <w:r>
-        <w:t>Beispiele</w:t>
-      </w:r>
-      <w:r>
-        <w:t>)</w:t>
+        <w:t>Anforderung 1: wurde voll und ganz erfüllt (siehe Benutzeroberflächen Beispiele)</w:t>
       </w:r>
     </w:p>
     <w:p>
@@ -4814,25 +4823,7 @@
         <w:jc w:val="both"/>
       </w:pPr>
       <w:r>
-        <w:t xml:space="preserve">Anforderung 2: wurde ebenfalls erfüllt, wenn auch die aktuelle </w:t>
-      </w:r>
-      <w:r>
-        <w:t>Implementierung</w:t>
-      </w:r>
-      <w:r>
-        <w:t xml:space="preserve"> </w:t>
-      </w:r>
-      <w:r>
-        <w:t>nur</w:t>
-      </w:r>
-      <w:r>
-        <w:t xml:space="preserve"> einen Typ von Aufgabe zu lässt. Dies ist aber einfach zu erweitern da das gesamte </w:t>
-      </w:r>
-      <w:r>
-        <w:t>System</w:t>
-      </w:r>
-      <w:r>
-        <w:t xml:space="preserve"> relative allgemein gehalten ist.</w:t>
+        <w:t>Anforderung 2: wurde ebenfalls erfüllt, wenn auch die aktuelle Implementierung nur einen Typ von Aufgabe zu lässt. Dies ist aber einfach zu erweitern da das gesamte System relative allgemein gehalten ist.</w:t>
       </w:r>
     </w:p>
     <w:p>
@@ -4845,31 +4836,7 @@
         <w:jc w:val="both"/>
       </w:pPr>
       <w:r>
-        <w:t xml:space="preserve">Anforderung 3: diese ist für manche Datentypen erfüllt, wobei das System zum </w:t>
-      </w:r>
-      <w:r>
-        <w:t>Überprüfen</w:t>
-      </w:r>
-      <w:r>
-        <w:t xml:space="preserve"> ebenfalls wieder sehr </w:t>
-      </w:r>
-      <w:r>
-        <w:t>offengehalten</w:t>
-      </w:r>
-      <w:r>
-        <w:t xml:space="preserve"> ist, was eine einfache </w:t>
-      </w:r>
-      <w:r>
-        <w:t>Erweiterung</w:t>
-      </w:r>
-      <w:r>
-        <w:t xml:space="preserve"> zu einem späteren </w:t>
-      </w:r>
-      <w:r>
-        <w:t>Zeitpunkt</w:t>
-      </w:r>
-      <w:r>
-        <w:t xml:space="preserve"> zu lässt.</w:t>
+        <w:t>Anforderung 3: diese ist für manche Datentypen erfüllt, wobei das System zum Überprüfen ebenfalls wieder sehr offengehalten ist, was eine einfache Erweiterung zu einem späteren Zeitpunkt zu lässt.</w:t>
       </w:r>
     </w:p>
     <w:p>
@@ -4882,28 +4849,7 @@
         <w:jc w:val="both"/>
       </w:pPr>
       <w:r>
-        <w:t xml:space="preserve">Anforderung 5: wurde im vollen </w:t>
-      </w:r>
-      <w:r>
-        <w:t>Umfang</w:t>
-      </w:r>
-      <w:r>
-        <w:t xml:space="preserve"> implementiert und ist </w:t>
-      </w:r>
-      <w:r>
-        <w:t>weitestgehend</w:t>
-      </w:r>
-      <w:r>
-        <w:t xml:space="preserve"> unabhängig von der </w:t>
-      </w:r>
-      <w:r>
-        <w:t>L</w:t>
-      </w:r>
-      <w:r>
-        <w:t>aufzeit</w:t>
-      </w:r>
-      <w:r>
-        <w:t xml:space="preserve"> Plattform</w:t>
+        <w:t>Anforderung 5: wurde im vollen Umfang implementiert und ist weitestgehend unabhängig von der Laufzeit Plattform</w:t>
       </w:r>
     </w:p>
     <w:p>
@@ -4925,13 +4871,7 @@
         <w:jc w:val="both"/>
       </w:pPr>
       <w:r>
-        <w:t xml:space="preserve">Anforderung 4: diese ist </w:t>
-      </w:r>
-      <w:r>
-        <w:t>prinzipiell</w:t>
-      </w:r>
-      <w:r>
-        <w:t xml:space="preserve"> möglich, jedoch nicht aktiv implementiert. Die nötigen </w:t>
+        <w:t xml:space="preserve">Anforderung 4: diese ist prinzipiell möglich, jedoch nicht aktiv implementiert. Die nötigen </w:t>
       </w:r>
       <w:r>
         <w:t>Strukturen</w:t>
@@ -4978,10 +4918,7 @@
         </w:numPr>
       </w:pPr>
       <w:r>
-        <w:t xml:space="preserve">Erste Implementierung der </w:t>
-      </w:r>
-      <w:r>
-        <w:t>Benutzeroberfläche</w:t>
+        <w:t>Erste Implementierung der Benutzeroberfläche</w:t>
       </w:r>
     </w:p>
     <w:p>
@@ -5005,10 +4942,7 @@
         </w:numPr>
       </w:pPr>
       <w:r>
-        <w:t xml:space="preserve">Ideenfindung für User Stories, Use Case (Diagramm/Tabelle), </w:t>
-      </w:r>
-      <w:r>
-        <w:t>Klassendiagramm</w:t>
+        <w:t>Ideenfindung für User Stories, Use Case (Diagramm/Tabelle), Klassendiagramm</w:t>
       </w:r>
     </w:p>
     <w:p>
@@ -5043,10 +4977,7 @@
         </w:numPr>
       </w:pPr>
       <w:r>
-        <w:t>Erstellen des Sequenzdiagramm</w:t>
-      </w:r>
-      <w:r>
-        <w:t>es</w:t>
+        <w:t>Erstellen des Sequenzdiagrammes</w:t>
       </w:r>
     </w:p>
     <w:p>
@@ -5058,10 +4989,7 @@
         </w:numPr>
       </w:pPr>
       <w:r>
-        <w:t xml:space="preserve">Erstellen des </w:t>
-      </w:r>
-      <w:r>
-        <w:t>Zustandsdiagrammes</w:t>
+        <w:t>Erstellen des Zustandsdiagrammes</w:t>
       </w:r>
     </w:p>
     <w:p>
@@ -5093,10 +5021,7 @@
         </w:numPr>
       </w:pPr>
       <w:r>
-        <w:t xml:space="preserve">Projekt </w:t>
-      </w:r>
-      <w:r>
-        <w:t>Management</w:t>
+        <w:t>Projekt Management</w:t>
       </w:r>
     </w:p>
     <w:p>
@@ -5108,10 +5033,7 @@
         </w:numPr>
       </w:pPr>
       <w:r>
-        <w:t>I</w:t>
-      </w:r>
-      <w:r>
-        <w:t>mplementierung der Programmierschnittstelle und des Hintergrundprozesses</w:t>
+        <w:t>Implementierung der Programmierschnittstelle und des Hintergrundprozesses</w:t>
       </w:r>
     </w:p>
     <w:p>
@@ -5215,27 +5137,39 @@
         </w:numPr>
       </w:pPr>
       <w:r>
-        <w:t>Eigentlich: Objektdiagramm</w:t>
+        <w:t xml:space="preserve">Erstellen der </w:t>
+      </w:r>
+      <w:r>
+        <w:t>Objektdiagramm</w:t>
+      </w:r>
+    </w:p>
+    <w:p>
+      <w:pPr>
+        <w:pStyle w:val="Listenabsatz"/>
+        <w:numPr>
+          <w:ilvl w:val="0"/>
+          <w:numId w:val="8"/>
+        </w:numPr>
+      </w:pPr>
+      <w:r>
+        <w:t>Ideenfindung</w:t>
+      </w:r>
+      <w:r>
+        <w:t xml:space="preserve"> und Gruppendiskussion</w:t>
       </w:r>
     </w:p>
     <w:p>
       <w:pPr>
         <w:jc w:val="both"/>
       </w:pPr>
-    </w:p>
-    <w:p>
-      <w:pPr>
-        <w:jc w:val="both"/>
-      </w:pPr>
-      <w:r>
-        <w:br w:type="page"/>
-      </w:r>
     </w:p>
     <w:p>
       <w:pPr>
         <w:pStyle w:val="berschrift2"/>
         <w:jc w:val="both"/>
       </w:pPr>
+      <w:bookmarkStart w:id="0" w:name="_GoBack"/>
+      <w:bookmarkEnd w:id="0"/>
       <w:r>
         <w:rPr>
           <w:noProof/>
@@ -5401,7 +5335,7 @@
                     <pic:cNvPicPr/>
                   </pic:nvPicPr>
                   <pic:blipFill rotWithShape="1">
-                    <a:blip r:embed="rId20">
+                    <a:blip r:embed="rId23">
                       <a:extLst>
                         <a:ext uri="{28A0092B-C50C-407E-A947-70E740481C1C}">
                           <a14:useLocalDpi xmlns:a14="http://schemas.microsoft.com/office/drawing/2010/main" val="0"/>
@@ -5490,7 +5424,7 @@
                     <pic:cNvPicPr/>
                   </pic:nvPicPr>
                   <pic:blipFill>
-                    <a:blip r:embed="rId21" cstate="print">
+                    <a:blip r:embed="rId24" cstate="print">
                       <a:extLst>
                         <a:ext uri="{28A0092B-C50C-407E-A947-70E740481C1C}">
                           <a14:useLocalDpi xmlns:a14="http://schemas.microsoft.com/office/drawing/2010/main" val="0"/>
@@ -5686,7 +5620,7 @@
                     <pic:cNvPicPr/>
                   </pic:nvPicPr>
                   <pic:blipFill>
-                    <a:blip r:embed="rId22">
+                    <a:blip r:embed="rId25">
                       <a:extLst>
                         <a:ext uri="{28A0092B-C50C-407E-A947-70E740481C1C}">
                           <a14:useLocalDpi xmlns:a14="http://schemas.microsoft.com/office/drawing/2010/main" val="0"/>
@@ -5737,8 +5671,6 @@
       <w:pPr>
         <w:jc w:val="both"/>
       </w:pPr>
-      <w:bookmarkStart w:id="0" w:name="_GoBack"/>
-      <w:bookmarkEnd w:id="0"/>
       <w:r>
         <w:rPr>
           <w:noProof/>
@@ -6013,8 +5945,8 @@
       </w:pPr>
     </w:p>
     <w:sectPr>
-      <w:footerReference w:type="even" r:id="rId23"/>
-      <w:footerReference w:type="default" r:id="rId24"/>
+      <w:footerReference w:type="even" r:id="rId26"/>
+      <w:footerReference w:type="default" r:id="rId27"/>
       <w:pgSz w:w="11900" w:h="16840"/>
       <w:pgMar w:top="1417" w:right="1417" w:bottom="1134" w:left="1417" w:header="708" w:footer="708" w:gutter="0"/>
       <w:cols w:space="708"/>
@@ -6198,13 +6130,7 @@
         <w:footnoteRef/>
       </w:r>
       <w:r>
-        <w:t xml:space="preserve"> </w:t>
-      </w:r>
-      <w:r>
-        <w:t xml:space="preserve">Aufgrund eines Missverständnisses bezüglich des Modularen Aufbaus für eine spätere </w:t>
-      </w:r>
-      <w:r>
-        <w:t>Erweiterung</w:t>
+        <w:t xml:space="preserve"> Aufgrund eines Missverständnisses bezüglich des Modularen Aufbaus für eine spätere Erweiterung</w:t>
       </w:r>
     </w:p>
   </w:footnote>
@@ -8236,7 +8162,7 @@
 </file>
 
 <file path=customXml/itemProps1.xml><?xml version="1.0" encoding="utf-8"?>
-<ds:datastoreItem xmlns:ds="http://schemas.openxmlformats.org/officeDocument/2006/customXml" ds:itemID="{0605577D-9217-4B89-9C50-3E3333A78C0C}">
+<ds:datastoreItem xmlns:ds="http://schemas.openxmlformats.org/officeDocument/2006/customXml" ds:itemID="{EE9C5BBA-AF85-492B-9FA2-80EDF5E67EB6}">
   <ds:schemaRefs>
     <ds:schemaRef ds:uri="http://schemas.openxmlformats.org/officeDocument/2006/bibliography"/>
   </ds:schemaRefs>

</xml_diff>